<commit_message>
changed methods, back to html again
</commit_message>
<xml_diff>
--- a/paper/paper.docx
+++ b/paper/paper.docx
@@ -1599,7 +1599,7 @@
         <w:pStyle w:val="FirstParagraph"/>
       </w:pPr>
       <w:r>
-        <w:t xml:space="preserve">In order to analyze the effect of differences in animal movement over final dispersal distances of foraged seeds we developed a spatially-explicit individual-based model in a homogeneous landscape that incorporated animal movement and seed gut retention time (GRT). Our simulation time steps were based on one minute intervals, and each simulation started at the origin or source tree, where each individual bird was given five seeds and was allowed to move in the landscape until the simulation ended once all seeds were dropped. Each seed’s gut retention time was determined at the start of each simulation run, being randomly sampled from a gamma distribution (shape = 4, scale = 5, shift = 8)</w:t>
+        <w:t xml:space="preserve">In order to analyze the effect of differences in animal movement over final dispersal distances of foraged seeds we developed a spatially-explicit individual-based model in a homogeneous landscape that incorporated animal movement and seed gut retention time (GRT). Our landscape consisted of a single source tree at the origin, our simulation time steps were based on one minute intervals, and each simulation started at the source tree (0,0), where each individual bird was given five seeds and was allowed to move freely in the landscape until the simulation ended once all seeds were dropped. Each seed’s gut retention time was determined at the start of each simulation run, being randomly sampled from a Gamma distribution (shape = 4, scale = 5, shift = 8)</w:t>
       </w:r>
       <w:r>
         <w:t xml:space="preserve"> </w:t>
@@ -1617,7 +1617,25 @@
         <w:t xml:space="preserve">(Holbrook and Loiselle 2009, 2007)</w:t>
       </w:r>
       <w:r>
-        <w:t xml:space="preserve">. For each simulation run, the total simulation time was determined by the largest gut retention time sampled for the five seeds. We simulated animal movement using a memoryless process, a random walk with a uniformly distributed angular direction and a random step size chosen from a probability distribution. Commonly used probability distributions for sampling the animal movement step size included an exponential distribution</w:t>
+        <w:t xml:space="preserve">. For each simulation run, the total simulation time was determined by the largest gut retention time sampled for the five seeds, therefore, once the last seed was dropped, the simulation ended. From the simulation, we calculated the Euclidean distance from the source tree to each of the dropped seeds to determine the seed dispersal distance. We simulated animal movement using a memoryless process, a random walk with a uniformly distributed angular direction and a random step size chosen from a probability distribution. The simulation proceeded as follows: an individual bird starts the simulation at time zero and location zero zero. That bird is given five different seeds, with gut retention time (GRT_I), where GRT is gamma distributed. The animal is allowed to move freely across the landscape where at each time point T_i, a movement angle is sampled ~uniform(360) (think of greek letter) and a step size is randomly selected d_i, where D ~ f(x), where f(x) is the probability density function of one of the models we’ve selected. The movement process is repeated and at T_i == GRT_i a seed is dropped at the bird’s location (x_i, y_i) and therefore that seed’s final locations is (x_i, y_i). The simualation ends at T_i = max(GRT_1:5), and seed dispersal distances are calculated from the origin (0,0) to each seed’s location (x_i, y_i).</w:t>
+      </w:r>
+    </w:p>
+    <w:p>
+      <w:pPr>
+        <w:pStyle w:val="Heading1"/>
+      </w:pPr>
+      <w:bookmarkStart w:id="23" w:name="X9b3b236b482baf287aa353f077e719783f1c087"/>
+      <w:r>
+        <w:t xml:space="preserve">Simulations at different organizational levels</w:t>
+      </w:r>
+      <w:bookmarkEnd w:id="23"/>
+    </w:p>
+    <w:p>
+      <w:pPr>
+        <w:pStyle w:val="FirstParagraph"/>
+      </w:pPr>
+      <w:r>
+        <w:t xml:space="preserve">Commonly used probability distributions for sampling the animal movement step size included an exponential distribution</w:t>
       </w:r>
       <w:r>
         <w:t xml:space="preserve"> </w:t>
@@ -1635,7 +1653,7 @@
         <w:t xml:space="preserve">(Levey, Tewksbury, and Bolker 2008)</w:t>
       </w:r>
       <w:r>
-        <w:t xml:space="preserve">. These four distributions are leptokurtic, and they vary in the fatness of their tails, thus allowing for different levels of variation in step size, with distributions such as the lognormal approaching a levy type walk (not sure this is all correct or makes sense).</w:t>
+        <w:t xml:space="preserve">. These four distributions are leptokurtic, and they vary in the fatness of their tails, thus allowing for different levels of variation in step size.</w:t>
       </w:r>
     </w:p>
     <w:p>
@@ -1774,11 +1792,11 @@
       <w:pPr>
         <w:pStyle w:val="Heading3"/>
       </w:pPr>
-      <w:bookmarkStart w:id="23" w:name="data-collectionmanipulation"/>
+      <w:bookmarkStart w:id="24" w:name="data-collectionmanipulation"/>
       <w:r>
         <w:t xml:space="preserve">Data collection/manipulation</w:t>
       </w:r>
-      <w:bookmarkEnd w:id="23"/>
+      <w:bookmarkEnd w:id="24"/>
     </w:p>
     <w:p>
       <w:pPr>
@@ -1884,11 +1902,11 @@
       <w:pPr>
         <w:pStyle w:val="Heading3"/>
       </w:pPr>
-      <w:bookmarkStart w:id="24" w:name="X7d498f0a698ef9ad3af6a381df5cae7e067d734"/>
+      <w:bookmarkStart w:id="25" w:name="X7d498f0a698ef9ad3af6a381df5cae7e067d734"/>
       <w:r>
         <w:t xml:space="preserve">Animal movement probability distributions</w:t>
       </w:r>
-      <w:bookmarkEnd w:id="24"/>
+      <w:bookmarkEnd w:id="25"/>
     </w:p>
     <w:p>
       <w:pPr>
@@ -2646,11 +2664,11 @@
       <w:pPr>
         <w:pStyle w:val="Heading3"/>
       </w:pPr>
-      <w:bookmarkStart w:id="25" w:name="seed-dispersal-simulation-1"/>
+      <w:bookmarkStart w:id="26" w:name="seed-dispersal-simulation-1"/>
       <w:r>
         <w:t xml:space="preserve">Seed dispersal simulation</w:t>
       </w:r>
-      <w:bookmarkEnd w:id="25"/>
+      <w:bookmarkEnd w:id="26"/>
     </w:p>
     <w:p>
       <w:pPr>
@@ -2676,21 +2694,21 @@
       <w:pPr>
         <w:pStyle w:val="Heading2"/>
       </w:pPr>
-      <w:bookmarkStart w:id="26" w:name="results"/>
+      <w:bookmarkStart w:id="27" w:name="results"/>
       <w:r>
         <w:t xml:space="preserve">Results</w:t>
       </w:r>
-      <w:bookmarkEnd w:id="26"/>
+      <w:bookmarkEnd w:id="27"/>
     </w:p>
     <w:p>
       <w:pPr>
         <w:pStyle w:val="Heading3"/>
       </w:pPr>
-      <w:bookmarkStart w:id="27" w:name="animal-movement-rate-models"/>
+      <w:bookmarkStart w:id="28" w:name="animal-movement-rate-models"/>
       <w:r>
         <w:t xml:space="preserve">Animal movement rate models</w:t>
       </w:r>
-      <w:bookmarkEnd w:id="27"/>
+      <w:bookmarkEnd w:id="28"/>
     </w:p>
     <w:p>
       <w:pPr>
@@ -2728,11 +2746,11 @@
       <w:pPr>
         <w:pStyle w:val="Heading3"/>
       </w:pPr>
-      <w:bookmarkStart w:id="28" w:name="seed-dispersal-distances"/>
+      <w:bookmarkStart w:id="29" w:name="seed-dispersal-distances"/>
       <w:r>
         <w:t xml:space="preserve">Seed Dispersal Distances</w:t>
       </w:r>
-      <w:bookmarkEnd w:id="28"/>
+      <w:bookmarkEnd w:id="29"/>
     </w:p>
     <w:p>
       <w:pPr>
@@ -2754,11 +2772,11 @@
       <w:pPr>
         <w:pStyle w:val="Heading2"/>
       </w:pPr>
-      <w:bookmarkStart w:id="29" w:name="discussion"/>
+      <w:bookmarkStart w:id="30" w:name="discussion"/>
       <w:r>
         <w:t xml:space="preserve">Discussion</w:t>
       </w:r>
-      <w:bookmarkEnd w:id="29"/>
+      <w:bookmarkEnd w:id="30"/>
     </w:p>
     <w:p>
       <w:pPr>
@@ -2824,34 +2842,34 @@
       <w:pPr>
         <w:pStyle w:val="Heading1"/>
       </w:pPr>
-      <w:bookmarkStart w:id="30" w:name="conclusion"/>
+      <w:bookmarkStart w:id="31" w:name="conclusion"/>
       <w:r>
         <w:t xml:space="preserve">Conclusion</w:t>
       </w:r>
-      <w:bookmarkEnd w:id="30"/>
+      <w:bookmarkEnd w:id="31"/>
     </w:p>
     <w:p>
       <w:pPr>
         <w:pStyle w:val="Heading1"/>
       </w:pPr>
-      <w:bookmarkStart w:id="31" w:name="acknowledgements"/>
+      <w:bookmarkStart w:id="32" w:name="acknowledgements"/>
       <w:r>
         <w:t xml:space="preserve">Acknowledgements</w:t>
       </w:r>
-      <w:bookmarkEnd w:id="31"/>
+      <w:bookmarkEnd w:id="32"/>
     </w:p>
     <w:p>
       <w:pPr>
         <w:pStyle w:val="Heading1"/>
       </w:pPr>
-      <w:bookmarkStart w:id="32" w:name="references"/>
+      <w:bookmarkStart w:id="33" w:name="references"/>
       <w:r>
         <w:t xml:space="preserve">References</w:t>
       </w:r>
-      <w:bookmarkEnd w:id="32"/>
-    </w:p>
-    <w:bookmarkStart w:id="91" w:name="refs"/>
-    <w:bookmarkStart w:id="34" w:name="ref-araujo_ecological_2011"/>
+      <w:bookmarkEnd w:id="33"/>
+    </w:p>
+    <w:bookmarkStart w:id="92" w:name="refs"/>
+    <w:bookmarkStart w:id="35" w:name="ref-araujo_ecological_2011"/>
     <w:p>
       <w:pPr>
         <w:pStyle w:val="Bibliography"/>
@@ -2877,7 +2895,7 @@
       <w:r>
         <w:t xml:space="preserve"> </w:t>
       </w:r>
-      <w:hyperlink r:id="rId33">
+      <w:hyperlink r:id="rId34">
         <w:r>
           <w:rPr>
             <w:rStyle w:val="Hyperlink"/>
@@ -2889,8 +2907,8 @@
         <w:t xml:space="preserve">.</w:t>
       </w:r>
     </w:p>
-    <w:bookmarkEnd w:id="34"/>
-    <w:bookmarkStart w:id="36" w:name="ref-benedetti-cecchi_importance_2003"/>
+    <w:bookmarkEnd w:id="35"/>
+    <w:bookmarkStart w:id="37" w:name="ref-benedetti-cecchi_importance_2003"/>
     <w:p>
       <w:pPr>
         <w:pStyle w:val="Bibliography"/>
@@ -2916,7 +2934,7 @@
       <w:r>
         <w:t xml:space="preserve"> </w:t>
       </w:r>
-      <w:hyperlink r:id="rId35">
+      <w:hyperlink r:id="rId36">
         <w:r>
           <w:rPr>
             <w:rStyle w:val="Hyperlink"/>
@@ -2928,8 +2946,8 @@
         <w:t xml:space="preserve">.</w:t>
       </w:r>
     </w:p>
-    <w:bookmarkEnd w:id="36"/>
-    <w:bookmarkStart w:id="38" w:name="ref-bolnick_why_2011"/>
+    <w:bookmarkEnd w:id="37"/>
+    <w:bookmarkStart w:id="39" w:name="ref-bolnick_why_2011"/>
     <w:p>
       <w:pPr>
         <w:pStyle w:val="Bibliography"/>
@@ -2955,7 +2973,7 @@
       <w:r>
         <w:t xml:space="preserve"> </w:t>
       </w:r>
-      <w:hyperlink r:id="rId37">
+      <w:hyperlink r:id="rId38">
         <w:r>
           <w:rPr>
             <w:rStyle w:val="Hyperlink"/>
@@ -2967,8 +2985,8 @@
         <w:t xml:space="preserve">.</w:t>
       </w:r>
     </w:p>
-    <w:bookmarkEnd w:id="38"/>
-    <w:bookmarkStart w:id="40" w:name="ref-bolnick_ecological_2010"/>
+    <w:bookmarkEnd w:id="39"/>
+    <w:bookmarkStart w:id="41" w:name="ref-bolnick_ecological_2010"/>
     <w:p>
       <w:pPr>
         <w:pStyle w:val="Bibliography"/>
@@ -2994,7 +3012,7 @@
       <w:r>
         <w:t xml:space="preserve"> </w:t>
       </w:r>
-      <w:hyperlink r:id="rId39">
+      <w:hyperlink r:id="rId40">
         <w:r>
           <w:rPr>
             <w:rStyle w:val="Hyperlink"/>
@@ -3006,8 +3024,8 @@
         <w:t xml:space="preserve">.</w:t>
       </w:r>
     </w:p>
-    <w:bookmarkEnd w:id="40"/>
-    <w:bookmarkStart w:id="42" w:name="ref-bolnick_ecology_2003"/>
+    <w:bookmarkEnd w:id="41"/>
+    <w:bookmarkStart w:id="43" w:name="ref-bolnick_ecology_2003"/>
     <w:p>
       <w:pPr>
         <w:pStyle w:val="Bibliography"/>
@@ -3033,7 +3051,7 @@
       <w:r>
         <w:t xml:space="preserve"> </w:t>
       </w:r>
-      <w:hyperlink r:id="rId41">
+      <w:hyperlink r:id="rId42">
         <w:r>
           <w:rPr>
             <w:rStyle w:val="Hyperlink"/>
@@ -3045,8 +3063,8 @@
         <w:t xml:space="preserve">.</w:t>
       </w:r>
     </w:p>
-    <w:bookmarkEnd w:id="42"/>
-    <w:bookmarkStart w:id="43" w:name="ref-carlo2014directness"/>
+    <w:bookmarkEnd w:id="43"/>
+    <w:bookmarkStart w:id="44" w:name="ref-carlo2014directness"/>
     <w:p>
       <w:pPr>
         <w:pStyle w:val="Bibliography"/>
@@ -3070,8 +3088,8 @@
         <w:t xml:space="preserve">102 (1): 248–55.</w:t>
       </w:r>
     </w:p>
-    <w:bookmarkEnd w:id="43"/>
-    <w:bookmarkStart w:id="44" w:name="ref-comita2014testing"/>
+    <w:bookmarkEnd w:id="44"/>
+    <w:bookmarkStart w:id="45" w:name="ref-comita2014testing"/>
     <w:p>
       <w:pPr>
         <w:pStyle w:val="Bibliography"/>
@@ -3095,8 +3113,8 @@
         <w:t xml:space="preserve">102 (4): 845–56.</w:t>
       </w:r>
     </w:p>
-    <w:bookmarkEnd w:id="44"/>
-    <w:bookmarkStart w:id="46" w:name="ref-cortes_integrating_2013"/>
+    <w:bookmarkEnd w:id="45"/>
+    <w:bookmarkStart w:id="47" w:name="ref-cortes_integrating_2013"/>
     <w:p>
       <w:pPr>
         <w:pStyle w:val="Bibliography"/>
@@ -3122,7 +3140,7 @@
       <w:r>
         <w:t xml:space="preserve"> </w:t>
       </w:r>
-      <w:hyperlink r:id="rId45">
+      <w:hyperlink r:id="rId46">
         <w:r>
           <w:rPr>
             <w:rStyle w:val="Hyperlink"/>
@@ -3134,8 +3152,8 @@
         <w:t xml:space="preserve">.</w:t>
       </w:r>
     </w:p>
-    <w:bookmarkEnd w:id="46"/>
-    <w:bookmarkStart w:id="47" w:name="ref-darwin_origin_1859"/>
+    <w:bookmarkEnd w:id="47"/>
+    <w:bookmarkStart w:id="48" w:name="ref-darwin_origin_1859"/>
     <w:p>
       <w:pPr>
         <w:pStyle w:val="Bibliography"/>
@@ -3156,8 +3174,8 @@
         <w:t xml:space="preserve">. Collin’s Clear-Type Press.</w:t>
       </w:r>
     </w:p>
-    <w:bookmarkEnd w:id="47"/>
-    <w:bookmarkStart w:id="49" w:name="ref-forsman_inter-individual_2016"/>
+    <w:bookmarkEnd w:id="48"/>
+    <w:bookmarkStart w:id="50" w:name="ref-forsman_inter-individual_2016"/>
     <w:p>
       <w:pPr>
         <w:pStyle w:val="Bibliography"/>
@@ -3183,7 +3201,7 @@
       <w:r>
         <w:t xml:space="preserve"> </w:t>
       </w:r>
-      <w:hyperlink r:id="rId48">
+      <w:hyperlink r:id="rId49">
         <w:r>
           <w:rPr>
             <w:rStyle w:val="Hyperlink"/>
@@ -3195,8 +3213,8 @@
         <w:t xml:space="preserve">.</w:t>
       </w:r>
     </w:p>
-    <w:bookmarkEnd w:id="49"/>
-    <w:bookmarkStart w:id="51" w:name="ref-gonzalez-varo_labile_2016"/>
+    <w:bookmarkEnd w:id="50"/>
+    <w:bookmarkStart w:id="52" w:name="ref-gonzalez-varo_labile_2016"/>
     <w:p>
       <w:pPr>
         <w:pStyle w:val="Bibliography"/>
@@ -3222,7 +3240,7 @@
       <w:r>
         <w:t xml:space="preserve"> </w:t>
       </w:r>
-      <w:hyperlink r:id="rId50">
+      <w:hyperlink r:id="rId51">
         <w:r>
           <w:rPr>
             <w:rStyle w:val="Hyperlink"/>
@@ -3234,8 +3252,8 @@
         <w:t xml:space="preserve">.</w:t>
       </w:r>
     </w:p>
-    <w:bookmarkEnd w:id="51"/>
-    <w:bookmarkStart w:id="53" w:name="ref-holbrook_home_2011"/>
+    <w:bookmarkEnd w:id="52"/>
+    <w:bookmarkStart w:id="54" w:name="ref-holbrook_home_2011"/>
     <w:p>
       <w:pPr>
         <w:pStyle w:val="Bibliography"/>
@@ -3261,7 +3279,7 @@
       <w:r>
         <w:t xml:space="preserve"> </w:t>
       </w:r>
-      <w:hyperlink r:id="rId52">
+      <w:hyperlink r:id="rId53">
         <w:r>
           <w:rPr>
             <w:rStyle w:val="Hyperlink"/>
@@ -3273,8 +3291,8 @@
         <w:t xml:space="preserve">.</w:t>
       </w:r>
     </w:p>
-    <w:bookmarkEnd w:id="53"/>
-    <w:bookmarkStart w:id="54" w:name="ref-holbrook_using_2007"/>
+    <w:bookmarkEnd w:id="54"/>
+    <w:bookmarkStart w:id="55" w:name="ref-holbrook_using_2007"/>
     <w:p>
       <w:pPr>
         <w:pStyle w:val="Bibliography"/>
@@ -3295,8 +3313,8 @@
         <w:t xml:space="preserve">, 300–321. CAB International, Wallingford.</w:t>
       </w:r>
     </w:p>
-    <w:bookmarkEnd w:id="54"/>
-    <w:bookmarkStart w:id="56" w:name="ref-holbrook_dispersal_2009"/>
+    <w:bookmarkEnd w:id="55"/>
+    <w:bookmarkStart w:id="57" w:name="ref-holbrook_dispersal_2009"/>
     <w:p>
       <w:pPr>
         <w:pStyle w:val="Bibliography"/>
@@ -3322,7 +3340,7 @@
       <w:r>
         <w:t xml:space="preserve"> </w:t>
       </w:r>
-      <w:hyperlink r:id="rId55">
+      <w:hyperlink r:id="rId56">
         <w:r>
           <w:rPr>
             <w:rStyle w:val="Hyperlink"/>
@@ -3334,8 +3352,8 @@
         <w:t xml:space="preserve">.</w:t>
       </w:r>
     </w:p>
-    <w:bookmarkEnd w:id="56"/>
-    <w:bookmarkStart w:id="57" w:name="ref-howe2004seed"/>
+    <w:bookmarkEnd w:id="57"/>
+    <w:bookmarkStart w:id="58" w:name="ref-howe2004seed"/>
     <w:p>
       <w:pPr>
         <w:pStyle w:val="Bibliography"/>
@@ -3359,8 +3377,8 @@
         <w:t xml:space="preserve">54 (7): 651–60.</w:t>
       </w:r>
     </w:p>
-    <w:bookmarkEnd w:id="57"/>
-    <w:bookmarkStart w:id="58" w:name="ref-howe1982ecology"/>
+    <w:bookmarkEnd w:id="58"/>
+    <w:bookmarkStart w:id="59" w:name="ref-howe1982ecology"/>
     <w:p>
       <w:pPr>
         <w:pStyle w:val="Bibliography"/>
@@ -3384,8 +3402,8 @@
         <w:t xml:space="preserve">13 (1): 201–28.</w:t>
       </w:r>
     </w:p>
-    <w:bookmarkEnd w:id="58"/>
-    <w:bookmarkStart w:id="59" w:name="ref-ibanez2006predicting"/>
+    <w:bookmarkEnd w:id="59"/>
+    <w:bookmarkStart w:id="60" w:name="ref-ibanez2006predicting"/>
     <w:p>
       <w:pPr>
         <w:pStyle w:val="Bibliography"/>
@@ -3409,8 +3427,8 @@
         <w:t xml:space="preserve">87 (8): 1896–1906.</w:t>
       </w:r>
     </w:p>
-    <w:bookmarkEnd w:id="59"/>
-    <w:bookmarkStart w:id="61" w:name="ref-inouye_importance_2005"/>
+    <w:bookmarkEnd w:id="60"/>
+    <w:bookmarkStart w:id="62" w:name="ref-inouye_importance_2005"/>
     <w:p>
       <w:pPr>
         <w:pStyle w:val="Bibliography"/>
@@ -3436,7 +3454,7 @@
       <w:r>
         <w:t xml:space="preserve"> </w:t>
       </w:r>
-      <w:hyperlink r:id="rId60">
+      <w:hyperlink r:id="rId61">
         <w:r>
           <w:rPr>
             <w:rStyle w:val="Hyperlink"/>
@@ -3448,8 +3466,8 @@
         <w:t xml:space="preserve">.</w:t>
       </w:r>
     </w:p>
-    <w:bookmarkEnd w:id="61"/>
-    <w:bookmarkStart w:id="63" w:name="ref-jones_closing_2017"/>
+    <w:bookmarkEnd w:id="62"/>
+    <w:bookmarkStart w:id="64" w:name="ref-jones_closing_2017"/>
     <w:p>
       <w:pPr>
         <w:pStyle w:val="Bibliography"/>
@@ -3475,7 +3493,7 @@
       <w:r>
         <w:t xml:space="preserve"> </w:t>
       </w:r>
-      <w:hyperlink r:id="rId62">
+      <w:hyperlink r:id="rId63">
         <w:r>
           <w:rPr>
             <w:rStyle w:val="Hyperlink"/>
@@ -3487,8 +3505,8 @@
         <w:t xml:space="preserve">.</w:t>
       </w:r>
     </w:p>
-    <w:bookmarkEnd w:id="63"/>
-    <w:bookmarkStart w:id="64" w:name="ref-jordano2007differential"/>
+    <w:bookmarkEnd w:id="64"/>
+    <w:bookmarkStart w:id="65" w:name="ref-jordano2007differential"/>
     <w:p>
       <w:pPr>
         <w:pStyle w:val="Bibliography"/>
@@ -3512,8 +3530,8 @@
         <w:t xml:space="preserve">104 (9): 3278–82.</w:t>
       </w:r>
     </w:p>
-    <w:bookmarkEnd w:id="64"/>
-    <w:bookmarkStart w:id="66" w:name="ref-levey_modelling_2008"/>
+    <w:bookmarkEnd w:id="65"/>
+    <w:bookmarkStart w:id="67" w:name="ref-levey_modelling_2008"/>
     <w:p>
       <w:pPr>
         <w:pStyle w:val="Bibliography"/>
@@ -3539,7 +3557,7 @@
       <w:r>
         <w:t xml:space="preserve"> </w:t>
       </w:r>
-      <w:hyperlink r:id="rId65">
+      <w:hyperlink r:id="rId66">
         <w:r>
           <w:rPr>
             <w:rStyle w:val="Hyperlink"/>
@@ -3551,8 +3569,8 @@
         <w:t xml:space="preserve">.</w:t>
       </w:r>
     </w:p>
-    <w:bookmarkEnd w:id="66"/>
-    <w:bookmarkStart w:id="67" w:name="ref-loayza2014seed"/>
+    <w:bookmarkEnd w:id="67"/>
+    <w:bookmarkStart w:id="68" w:name="ref-loayza2014seed"/>
     <w:p>
       <w:pPr>
         <w:pStyle w:val="Bibliography"/>
@@ -3576,8 +3594,8 @@
         <w:t xml:space="preserve">46 (1): 69–77.</w:t>
       </w:r>
     </w:p>
-    <w:bookmarkEnd w:id="67"/>
-    <w:bookmarkStart w:id="69" w:name="ref-morales_effects_2006"/>
+    <w:bookmarkEnd w:id="68"/>
+    <w:bookmarkStart w:id="70" w:name="ref-morales_effects_2006"/>
     <w:p>
       <w:pPr>
         <w:pStyle w:val="Bibliography"/>
@@ -3603,7 +3621,7 @@
       <w:r>
         <w:t xml:space="preserve"> </w:t>
       </w:r>
-      <w:hyperlink r:id="rId68">
+      <w:hyperlink r:id="rId69">
         <w:r>
           <w:rPr>
             <w:rStyle w:val="Hyperlink"/>
@@ -3615,8 +3633,8 @@
         <w:t xml:space="preserve">.</w:t>
       </w:r>
     </w:p>
-    <w:bookmarkEnd w:id="69"/>
-    <w:bookmarkStart w:id="70" w:name="ref-nathan2006long"/>
+    <w:bookmarkEnd w:id="70"/>
+    <w:bookmarkStart w:id="71" w:name="ref-nathan2006long"/>
     <w:p>
       <w:pPr>
         <w:pStyle w:val="Bibliography"/>
@@ -3640,8 +3658,8 @@
         <w:t xml:space="preserve">313 (5788): 786–88.</w:t>
       </w:r>
     </w:p>
-    <w:bookmarkEnd w:id="70"/>
-    <w:bookmarkStart w:id="72" w:name="ref-nathan_spatial_2000"/>
+    <w:bookmarkEnd w:id="71"/>
+    <w:bookmarkStart w:id="73" w:name="ref-nathan_spatial_2000"/>
     <w:p>
       <w:pPr>
         <w:pStyle w:val="Bibliography"/>
@@ -3667,7 +3685,7 @@
       <w:r>
         <w:t xml:space="preserve"> </w:t>
       </w:r>
-      <w:hyperlink r:id="rId71">
+      <w:hyperlink r:id="rId72">
         <w:r>
           <w:rPr>
             <w:rStyle w:val="Hyperlink"/>
@@ -3679,8 +3697,8 @@
         <w:t xml:space="preserve">.</w:t>
       </w:r>
     </w:p>
-    <w:bookmarkEnd w:id="72"/>
-    <w:bookmarkStart w:id="74" w:name="ref-pegman_exploring_2017"/>
+    <w:bookmarkEnd w:id="73"/>
+    <w:bookmarkStart w:id="75" w:name="ref-pegman_exploring_2017"/>
     <w:p>
       <w:pPr>
         <w:pStyle w:val="Bibliography"/>
@@ -3706,7 +3724,7 @@
       <w:r>
         <w:t xml:space="preserve"> </w:t>
       </w:r>
-      <w:hyperlink r:id="rId73">
+      <w:hyperlink r:id="rId74">
         <w:r>
           <w:rPr>
             <w:rStyle w:val="Hyperlink"/>
@@ -3718,8 +3736,8 @@
         <w:t xml:space="preserve">.</w:t>
       </w:r>
     </w:p>
-    <w:bookmarkEnd w:id="74"/>
-    <w:bookmarkStart w:id="76" w:name="ref-post_intraspecific_2008"/>
+    <w:bookmarkEnd w:id="75"/>
+    <w:bookmarkStart w:id="77" w:name="ref-post_intraspecific_2008"/>
     <w:p>
       <w:pPr>
         <w:pStyle w:val="Bibliography"/>
@@ -3745,7 +3763,7 @@
       <w:r>
         <w:t xml:space="preserve"> </w:t>
       </w:r>
-      <w:hyperlink r:id="rId75">
+      <w:hyperlink r:id="rId76">
         <w:r>
           <w:rPr>
             <w:rStyle w:val="Hyperlink"/>
@@ -3757,8 +3775,8 @@
         <w:t xml:space="preserve">.</w:t>
       </w:r>
     </w:p>
-    <w:bookmarkEnd w:id="76"/>
-    <w:bookmarkStart w:id="78" w:name="ref-russo_incorporating_2006"/>
+    <w:bookmarkEnd w:id="77"/>
+    <w:bookmarkStart w:id="79" w:name="ref-russo_incorporating_2006"/>
     <w:p>
       <w:pPr>
         <w:pStyle w:val="Bibliography"/>
@@ -3784,7 +3802,7 @@
       <w:r>
         <w:t xml:space="preserve"> </w:t>
       </w:r>
-      <w:hyperlink r:id="rId77">
+      <w:hyperlink r:id="rId78">
         <w:r>
           <w:rPr>
             <w:rStyle w:val="Hyperlink"/>
@@ -3796,8 +3814,8 @@
         <w:t xml:space="preserve">.</w:t>
       </w:r>
     </w:p>
-    <w:bookmarkEnd w:id="78"/>
-    <w:bookmarkStart w:id="79" w:name="ref-schupp1993quantity"/>
+    <w:bookmarkEnd w:id="79"/>
+    <w:bookmarkStart w:id="80" w:name="ref-schupp1993quantity"/>
     <w:p>
       <w:pPr>
         <w:pStyle w:val="Bibliography"/>
@@ -3821,8 +3839,8 @@
         <w:t xml:space="preserve">107 (1): 15–29.</w:t>
       </w:r>
     </w:p>
-    <w:bookmarkEnd w:id="79"/>
-    <w:bookmarkStart w:id="81" w:name="ref-schupp_seed_2010"/>
+    <w:bookmarkEnd w:id="80"/>
+    <w:bookmarkStart w:id="82" w:name="ref-schupp_seed_2010"/>
     <w:p>
       <w:pPr>
         <w:pStyle w:val="Bibliography"/>
@@ -3848,7 +3866,7 @@
       <w:r>
         <w:t xml:space="preserve"> </w:t>
       </w:r>
-      <w:hyperlink r:id="rId80">
+      <w:hyperlink r:id="rId81">
         <w:r>
           <w:rPr>
             <w:rStyle w:val="Hyperlink"/>
@@ -3860,8 +3878,8 @@
         <w:t xml:space="preserve">.</w:t>
       </w:r>
     </w:p>
-    <w:bookmarkEnd w:id="81"/>
-    <w:bookmarkStart w:id="82" w:name="ref-sih2004behavioral"/>
+    <w:bookmarkEnd w:id="82"/>
+    <w:bookmarkStart w:id="83" w:name="ref-sih2004behavioral"/>
     <w:p>
       <w:pPr>
         <w:pStyle w:val="Bibliography"/>
@@ -3885,8 +3903,8 @@
         <w:t xml:space="preserve">19 (7): 372–78.</w:t>
       </w:r>
     </w:p>
-    <w:bookmarkEnd w:id="82"/>
-    <w:bookmarkStart w:id="84" w:name="ref-snell_consequences_2019"/>
+    <w:bookmarkEnd w:id="83"/>
+    <w:bookmarkStart w:id="85" w:name="ref-snell_consequences_2019"/>
     <w:p>
       <w:pPr>
         <w:pStyle w:val="Bibliography"/>
@@ -3912,7 +3930,7 @@
       <w:r>
         <w:t xml:space="preserve"> </w:t>
       </w:r>
-      <w:hyperlink r:id="rId83">
+      <w:hyperlink r:id="rId84">
         <w:r>
           <w:rPr>
             <w:rStyle w:val="Hyperlink"/>
@@ -3924,8 +3942,8 @@
         <w:t xml:space="preserve">.</w:t>
       </w:r>
     </w:p>
-    <w:bookmarkEnd w:id="84"/>
-    <w:bookmarkStart w:id="86" w:name="ref-violle_return_2012"/>
+    <w:bookmarkEnd w:id="85"/>
+    <w:bookmarkStart w:id="87" w:name="ref-violle_return_2012"/>
     <w:p>
       <w:pPr>
         <w:pStyle w:val="Bibliography"/>
@@ -3951,7 +3969,7 @@
       <w:r>
         <w:t xml:space="preserve"> </w:t>
       </w:r>
-      <w:hyperlink r:id="rId85">
+      <w:hyperlink r:id="rId86">
         <w:r>
           <w:rPr>
             <w:rStyle w:val="Hyperlink"/>
@@ -3963,8 +3981,8 @@
         <w:t xml:space="preserve">.</w:t>
       </w:r>
     </w:p>
-    <w:bookmarkEnd w:id="86"/>
-    <w:bookmarkStart w:id="88" w:name="ref-wolf_animal_2012"/>
+    <w:bookmarkEnd w:id="87"/>
+    <w:bookmarkStart w:id="89" w:name="ref-wolf_animal_2012"/>
     <w:p>
       <w:pPr>
         <w:pStyle w:val="Bibliography"/>
@@ -3990,7 +4008,7 @@
       <w:r>
         <w:t xml:space="preserve"> </w:t>
       </w:r>
-      <w:hyperlink r:id="rId87">
+      <w:hyperlink r:id="rId88">
         <w:r>
           <w:rPr>
             <w:rStyle w:val="Hyperlink"/>
@@ -4002,8 +4020,8 @@
         <w:t xml:space="preserve">.</w:t>
       </w:r>
     </w:p>
-    <w:bookmarkEnd w:id="88"/>
-    <w:bookmarkStart w:id="90" w:name="ref-zwolak_how_2018"/>
+    <w:bookmarkEnd w:id="89"/>
+    <w:bookmarkStart w:id="91" w:name="ref-zwolak_how_2018"/>
     <w:p>
       <w:pPr>
         <w:pStyle w:val="Bibliography"/>
@@ -4029,7 +4047,7 @@
       <w:r>
         <w:t xml:space="preserve"> </w:t>
       </w:r>
-      <w:hyperlink r:id="rId89">
+      <w:hyperlink r:id="rId90">
         <w:r>
           <w:rPr>
             <w:rStyle w:val="Hyperlink"/>
@@ -4041,8 +4059,8 @@
         <w:t xml:space="preserve">.</w:t>
       </w:r>
     </w:p>
-    <w:bookmarkEnd w:id="90"/>
     <w:bookmarkEnd w:id="91"/>
+    <w:bookmarkEnd w:id="92"/>
     <w:sectPr>
       <w:pgSz w:w="12240" w:h="15840"/>
       <w:pgMar w:top="1440" w:right="1440" w:bottom="1440" w:left="1440" w:header="720" w:footer="720" w:gutter="0"/>

</xml_diff>

<commit_message>
simulation model description update.
</commit_message>
<xml_diff>
--- a/paper/paper.docx
+++ b/paper/paper.docx
@@ -1651,9 +1651,9 @@
       <w:pPr>
         <w:pStyle w:val="Heading2"/>
       </w:pPr>
-      <w:bookmarkStart w:id="22" w:name="seed-dispersal-simulation"/>
-      <w:r>
-        <w:t xml:space="preserve">Seed dispersal simulation</w:t>
+      <w:bookmarkStart w:id="22" w:name="model-description"/>
+      <w:r>
+        <w:t xml:space="preserve">Model description</w:t>
       </w:r>
       <w:bookmarkEnd w:id="22"/>
     </w:p>
@@ -1662,7 +1662,33 @@
         <w:pStyle w:val="FirstParagraph"/>
       </w:pPr>
       <w:r>
-        <w:t xml:space="preserve">In order to analyze the effect of differences in animal movement over final dispersal distances of foraged seeds we developed a spatially-explicit individual-based model in a homogeneous landscape that incorporated animal movement and seed gut retention time (GRT). Our landscape consisted of a single source tree at the origin, our simulation time steps were based on one minute intervals, and each simulation started at the source tree (0,0), where each individual bird was given five seeds and was allowed to move freely in the landscape until the simulation ended once all seeds were dropped, Figure1. Each seed’s gut retention time was determined at the start of each simulation run, being randomly sampled from a Gamma distribution (shape = 4, scale = 5, shift = 8)</w:t>
+        <w:t xml:space="preserve">To study the effects of individual variation in animal movement over final dispersal distances of foraged seeds, we developed a spatially-explicit individual-based model in a homogenous landscape consisting of a single source tree. We incorporated animal movement focusing on two characteristics, a movement distance (MD) sampled from a probability density distribution, and a movement angle (MA). In addition to this, we included gut retention time (GRT), the time that ingested seeds stay within the frugivore until they are dropped. The animal was allowed to move freely within the landscape, and GRT determined when a seed would get dispersed. Once a seed was dropped, its location was recorded and seed dispersal distance was estimated as the distance from the origin to the seed’s location. The average seed dispersal distance for each simulation run was calculated and used to estimate seed dispersion, calculated as the mean distance of each seed to the average location of all seeds in the run</w:t>
+      </w:r>
+      <w:r>
+        <w:t xml:space="preserve"> </w:t>
+      </w:r>
+      <w:r>
+        <w:t xml:space="preserve">(Jones et al. 2017)</w:t>
+      </w:r>
+      <w:r>
+        <w:t xml:space="preserve">. For each simulation run, the simulation started at the source tree, an animal received a specific number of seeds and each seed was assigned a specific GRT sampled from a gamma distribution</w:t>
+      </w:r>
+      <w:r>
+        <w:t xml:space="preserve"> </w:t>
+      </w:r>
+      <w:r>
+        <w:t xml:space="preserve">(Morales and Carlo 2006)</w:t>
+      </w:r>
+      <w:r>
+        <w:t xml:space="preserve">. The simulation was based on one minute time steps, where at each time step a movement distance (MD) and movement angle (MA) would determine the path for the animal to follow. For each seed, the location where it would get dropped was based on the animal’s location at the time it reached the GRT for each of the seeds. The total simulation time for each run was determined by the largest GRT sampled for that specific simulation run. Once all seeds were dropped, the simulation run ended.</w:t>
+      </w:r>
+    </w:p>
+    <w:p>
+      <w:pPr>
+        <w:pStyle w:val="BodyText"/>
+      </w:pPr>
+      <w:r>
+        <w:t xml:space="preserve">In order to analyze the effect of differences in animal movement over final dispersal distances of foraged seeds we developed a spatially-explicit individual-based model in a homogeneous landscape that incorporated animal movement distances and seed gut retention time (GRT). Our landscape consisted of a single source tree at the origin, our simulation time steps were based on one minute intervals, and each simulation started at the source tree (0,0), where each individual bird was given five seeds and was allowed to move freely in the landscape until the simulation ended once all seeds were dropped, Figure1. Each seed’s gut retention time was determined at the start of each simulation run, being randomly sampled from a Gamma distribution (shape = 4, scale = 5, shift = 8)</w:t>
       </w:r>
       <w:r>
         <w:t xml:space="preserve"> </w:t>

</xml_diff>

<commit_message>
Moved text over to a scrap file
</commit_message>
<xml_diff>
--- a/paper/paper.docx
+++ b/paper/paper.docx
@@ -1651,9 +1651,9 @@
       <w:pPr>
         <w:pStyle w:val="Heading2"/>
       </w:pPr>
-      <w:bookmarkStart w:id="22" w:name="model-description"/>
-      <w:r>
-        <w:t xml:space="preserve">Model description</w:t>
+      <w:bookmarkStart w:id="22" w:name="simulation-description"/>
+      <w:r>
+        <w:t xml:space="preserve">Simulation description</w:t>
       </w:r>
       <w:bookmarkEnd w:id="22"/>
     </w:p>
@@ -1662,7 +1662,7 @@
         <w:pStyle w:val="FirstParagraph"/>
       </w:pPr>
       <w:r>
-        <w:t xml:space="preserve">To study the effects of individual variation in animal movement over final dispersal distances of foraged seeds, we developed a spatially-explicit individual-based model in a homogenous landscape consisting of a single source tree. We incorporated animal movement focusing on two characteristics, a movement distance (MD) sampled from a probability density distribution, and a movement angle (MA). In addition to this, we included gut retention time (GRT), the time that ingested seeds stay within the frugivore until they are dropped. The animal was allowed to move freely within the landscape, and GRT determined when a seed would get dispersed. Once a seed was dropped, its location was recorded and seed dispersal distance was estimated as the distance from the origin to the seed’s location. The average seed dispersal distance for each simulation run was calculated and used to estimate seed dispersion, calculated as the mean distance of each seed to the average location of all seeds in the run</w:t>
+        <w:t xml:space="preserve">To study the effects of individual variation in animal movement over final dispersal distances of foraged seeds, we developed a spatially-explicit individual-based model in a homogenous landscape consisting of a single source tree. We incorporated animal movement focusing on two characteristics, a movement distance (MD) sampled from a probability density distribution, and a movement angle (MA). In addition to this, we included gut retention time (GRT), the time that ingested seeds stay within the frugivore until they are dropped. The animal was allowed to move freely within the landscape, and GRT determined when the animal would drop a seed. Once a seed was dropped, its location was recorded and seed dispersal distance was estimated as the distance from the origin to the seed’s location. The average seed dispersal distance for each simulation run was calculated and used to estimate seed dispersion, calculated as the mean distance of each seed to the average location of all seeds in the run</w:t>
       </w:r>
       <w:r>
         <w:t xml:space="preserve"> </w:t>
@@ -1681,6 +1681,263 @@
       </w:r>
       <w:r>
         <w:t xml:space="preserve">. The simulation was based on one minute time steps, where at each time step a movement distance (MD) and movement angle (MA) would determine the path for the animal to follow. For each seed, the location where it would get dropped was based on the animal’s location at the time it reached the GRT for each of the seeds. The total simulation time for each run was determined by the largest GRT sampled for that specific simulation run. Each simulation run focused on one individual animal dispersing seeds from one focus tree. Once all seeds in that run were dropped by the animal, the simulation run ended.</w:t>
+      </w:r>
+    </w:p>
+    <w:p>
+      <w:pPr>
+        <w:pStyle w:val="Heading2"/>
+      </w:pPr>
+      <w:bookmarkStart w:id="23" w:name="study-design"/>
+      <w:r>
+        <w:t xml:space="preserve">Study design</w:t>
+      </w:r>
+      <w:bookmarkEnd w:id="23"/>
+    </w:p>
+    <w:p>
+      <w:pPr>
+        <w:pStyle w:val="FirstParagraph"/>
+      </w:pPr>
+      <w:r>
+        <w:t xml:space="preserve">To understand the consequences of individual variation in animal movement and how these influence seed dispersal distances, we simulated two different scenarios by varying the movement of individual animals in each of those scenarios. We used our first scenario as our null model, in which all the individuals from the simulation had the same average movement rate (</w:t>
+      </w:r>
+      <m:oMath>
+        <m:sSub>
+          <m:e>
+            <m:r>
+              <m:t>λ</m:t>
+            </m:r>
+          </m:e>
+          <m:sub>
+            <m:r>
+              <m:t>1</m:t>
+            </m:r>
+          </m:sub>
+        </m:sSub>
+        <m:r>
+          <m:t>=</m:t>
+        </m:r>
+        <m:sSub>
+          <m:e>
+            <m:r>
+              <m:t>λ</m:t>
+            </m:r>
+          </m:e>
+          <m:sub>
+            <m:r>
+              <m:t>2</m:t>
+            </m:r>
+          </m:sub>
+        </m:sSub>
+        <m:r>
+          <m:t>=</m:t>
+        </m:r>
+        <m:r>
+          <m:t>.</m:t>
+        </m:r>
+        <m:r>
+          <m:t>.</m:t>
+        </m:r>
+        <m:r>
+          <m:t>.</m:t>
+        </m:r>
+        <m:r>
+          <m:t>=</m:t>
+        </m:r>
+        <m:sSub>
+          <m:e>
+            <m:r>
+              <m:t>λ</m:t>
+            </m:r>
+          </m:e>
+          <m:sub>
+            <m:r>
+              <m:t>n</m:t>
+            </m:r>
+          </m:sub>
+        </m:sSub>
+      </m:oMath>
+      <w:r>
+        <w:t xml:space="preserve">), used as the parameter in the probability density function, and thus their movement distances per unit of time were sampled from the same probability distribution (</w:t>
+      </w:r>
+      <m:oMath>
+        <m:r>
+          <m:t>f</m:t>
+        </m:r>
+        <m:r>
+          <m:t>(</m:t>
+        </m:r>
+        <m:r>
+          <m:t>x</m:t>
+        </m:r>
+        <m:r>
+          <m:t>;</m:t>
+        </m:r>
+        <m:r>
+          <m:t>λ</m:t>
+        </m:r>
+        <m:r>
+          <m:t>)</m:t>
+        </m:r>
+        <m:r>
+          <m:t>=</m:t>
+        </m:r>
+        <m:r>
+          <m:t>λ</m:t>
+        </m:r>
+        <m:sSup>
+          <m:e>
+            <m:r>
+              <m:t>e</m:t>
+            </m:r>
+          </m:e>
+          <m:sup>
+            <m:r>
+              <m:t>−</m:t>
+            </m:r>
+            <m:r>
+              <m:t>λ</m:t>
+            </m:r>
+            <m:r>
+              <m:t>x</m:t>
+            </m:r>
+          </m:sup>
+        </m:sSup>
+      </m:oMath>
+      <w:r>
+        <w:t xml:space="preserve">). Our second scenario included individual variation in animal movement by incorporating different movement rates for each individual (</w:t>
+      </w:r>
+      <m:oMath>
+        <m:sSub>
+          <m:e>
+            <m:r>
+              <m:t>λ</m:t>
+            </m:r>
+          </m:e>
+          <m:sub>
+            <m:r>
+              <m:t>1</m:t>
+            </m:r>
+          </m:sub>
+        </m:sSub>
+        <m:r>
+          <m:t>=</m:t>
+        </m:r>
+        <m:sSub>
+          <m:e>
+            <m:r>
+              <m:t>λ</m:t>
+            </m:r>
+          </m:e>
+          <m:sub>
+            <m:r>
+              <m:t>2</m:t>
+            </m:r>
+          </m:sub>
+        </m:sSub>
+        <m:r>
+          <m:t>=</m:t>
+        </m:r>
+        <m:r>
+          <m:t>.</m:t>
+        </m:r>
+        <m:r>
+          <m:t>.</m:t>
+        </m:r>
+        <m:r>
+          <m:t>.</m:t>
+        </m:r>
+        <m:r>
+          <m:t>=</m:t>
+        </m:r>
+        <m:sSub>
+          <m:e>
+            <m:r>
+              <m:t>λ</m:t>
+            </m:r>
+          </m:e>
+          <m:sub>
+            <m:r>
+              <m:t>n</m:t>
+            </m:r>
+          </m:sub>
+        </m:sSub>
+      </m:oMath>
+      <w:r>
+        <w:t xml:space="preserve">), which meant that movement distances would be sampled from probability distributions with different parameters (</w:t>
+      </w:r>
+      <m:oMath>
+        <m:r>
+          <m:t>f</m:t>
+        </m:r>
+        <m:r>
+          <m:t>(</m:t>
+        </m:r>
+        <m:r>
+          <m:t>x</m:t>
+        </m:r>
+        <m:r>
+          <m:t>;</m:t>
+        </m:r>
+        <m:sSub>
+          <m:e>
+            <m:r>
+              <m:t>λ</m:t>
+            </m:r>
+          </m:e>
+          <m:sub>
+            <m:r>
+              <m:t>i</m:t>
+            </m:r>
+          </m:sub>
+        </m:sSub>
+        <m:r>
+          <m:t>)</m:t>
+        </m:r>
+        <m:r>
+          <m:t>=</m:t>
+        </m:r>
+        <m:sSub>
+          <m:e>
+            <m:r>
+              <m:t>λ</m:t>
+            </m:r>
+          </m:e>
+          <m:sub>
+            <m:r>
+              <m:t>i</m:t>
+            </m:r>
+          </m:sub>
+        </m:sSub>
+        <m:sSup>
+          <m:e>
+            <m:r>
+              <m:t>e</m:t>
+            </m:r>
+          </m:e>
+          <m:sup>
+            <m:r>
+              <m:t>−</m:t>
+            </m:r>
+            <m:sSub>
+              <m:e>
+                <m:r>
+                  <m:t>λ</m:t>
+                </m:r>
+              </m:e>
+              <m:sub>
+                <m:r>
+                  <m:t>i</m:t>
+                </m:r>
+              </m:sub>
+            </m:sSub>
+            <m:r>
+              <m:t>x</m:t>
+            </m:r>
+          </m:sup>
+        </m:sSup>
+      </m:oMath>
+      <w:r>
+        <w:t xml:space="preserve">). Considering that not all individuals are independent of each other, and that by belonging to social groups their movement patterns might be correlated, we also ran simulations at the scale of family group variation in animal movement by assigning a different movement rate to each social group in the simulations.</w:t>
       </w:r>
     </w:p>
     <w:p>
@@ -1776,7 +2033,7 @@
                     </pic:cNvPicPr>
                   </pic:nvPicPr>
                   <pic:blipFill>
-                    <a:blip r:embed="rId23"/>
+                    <a:blip r:embed="rId24"/>
                     <a:stretch>
                       <a:fillRect/>
                     </a:stretch>
@@ -1805,28 +2062,40 @@
     </w:p>
     <w:p>
       <w:pPr>
+        <w:pStyle w:val="Heading2"/>
+      </w:pPr>
+      <w:bookmarkStart w:id="25" w:name="parameterization"/>
+      <w:r>
+        <w:t xml:space="preserve">Parameterization</w:t>
+      </w:r>
+      <w:bookmarkEnd w:id="25"/>
+    </w:p>
+    <w:p>
+      <w:pPr>
+        <w:pStyle w:val="FirstParagraph"/>
+      </w:pPr>
+      <w:r>
+        <w:t xml:space="preserve">Where is the data coming from?</w:t>
+      </w:r>
+      <w:r>
+        <w:t xml:space="preserve"> </w:t>
+      </w:r>
+      <w:r>
+        <w:t xml:space="preserve">What is a movement rate and how are we calculating it? Why are we using that (uneven time intervals)?</w:t>
+      </w:r>
+      <w:r>
+        <w:t xml:space="preserve"> </w:t>
+      </w:r>
+      <w:r>
+        <w:t xml:space="preserve">Why are we using an exponential distribution and what type of movement is this? It is an uncorrelated random walk, but the step size is different.</w:t>
+      </w:r>
+    </w:p>
+    <w:p>
+      <w:pPr>
         <w:pStyle w:val="BodyText"/>
       </w:pPr>
       <w:r>
-        <w:t xml:space="preserve">In order to analyze the effect of differences in animal movement over final dispersal distances of foraged seeds we developed a spatially-explicit individual-based model in a homogeneous landscape that incorporated animal movement distances and seed gut retention time (GRT). Our landscape consisted of a single source tree at the origin, our simulation time steps were based on one minute intervals, and each simulation started at the source tree (0,0), where each individual bird was given five seeds and was allowed to move freely in the landscape until the simulation ended once all seeds were dropped, Figure1. Each seed’s gut retention time was determined at the start of each simulation run, being randomly sampled from a Gamma distribution (shape = 4, scale = 5, shift = 8)</w:t>
-      </w:r>
-      <w:r>
-        <w:t xml:space="preserve"> </w:t>
-      </w:r>
-      <w:r>
-        <w:t xml:space="preserve">(Morales and Carlo 2006)</w:t>
-      </w:r>
-      <w:r>
-        <w:t xml:space="preserve"> </w:t>
-      </w:r>
-      <w:r>
-        <w:t xml:space="preserve">so that the average gut retention time was 28 minutes</w:t>
-      </w:r>
-      <w:r>
-        <w:t xml:space="preserve">(Holbrook and Loiselle 2009, 2007)</w:t>
-      </w:r>
-      <w:r>
-        <w:t xml:space="preserve">. For each simulation run, the total simulation time was determined by the largest gut retention time sampled for the five seeds, therefore, once the last seed was dropped, the simulation ended. We calculated the Euclidean distance from the source tree to each of the dropped seeds to determine their seed dispersal distance. We simulated animal movement using a memoryless process, a random walk with a uniformly distributed angular direction and a random step size chosen from a probability distribution. The probability distribution chosen to simulate step size varied according to the different models we propose in Table1.</w:t>
+        <w:t xml:space="preserve">We give randomly between 3-5 seeds, because that’s what’s observed in the field. We are simulating here the trajectory and fate of seeds after only one event of frugivory to make things simpler.</w:t>
       </w:r>
     </w:p>
     <w:p>
@@ -1834,1051 +2103,134 @@
         <w:pStyle w:val="BodyText"/>
       </w:pPr>
       <w:r>
-        <w:t xml:space="preserve">Caption for figure 1. Simulation example. The simulation proceeded as follows: an individual bird starts the simulation at time zero and location zero zero. That bird is given five different seeds, with gut retention time (GRT_I), where GRT is gamma distributed. The animal is allowed to move freely across the landscape where at each time point T_i, a movement angle is sampled ~uniform(360) (think of greek letter) and a step size is randomly selected d_i, where D ~ f(x), where f(x) is the probability density function of one of the models we’ve selected. The movement process is repeated and at T_i == GRT_i a seed is dropped at the bird’s location (x_i, y_i) and therefore that seed’s final locations is (x_i, y_i). The simualation ends at T_i = max(GRT_1:5), and seed dispersal distances are calculated from the origin (0,0) to each seed’s location (x_i, y_i).</w:t>
+        <w:t xml:space="preserve">We have a maximum landscape area, based on the home range size of the individuals, we chose a grid, and it’s modled as a torus so that there is no edge effect.? But do I want this if we want to explore long distance?</w:t>
+      </w:r>
+    </w:p>
+    <w:p>
+      <w:pPr>
+        <w:pStyle w:val="BodyText"/>
+      </w:pPr>
+      <w:r>
+        <w:t xml:space="preserve">Gut retention time based on data and using a gamma distribution from morales paper.</w:t>
+      </w:r>
+    </w:p>
+    <w:p>
+      <w:pPr>
+        <w:pStyle w:val="Heading2"/>
+      </w:pPr>
+      <w:bookmarkStart w:id="26" w:name="X08bb584a24026458267ac8aa257ef35bc9be4e6"/>
+      <w:r>
+        <w:t xml:space="preserve">Seed dispersal distance and agregation metrics</w:t>
+      </w:r>
+      <w:bookmarkEnd w:id="26"/>
+    </w:p>
+    <w:p>
+      <w:pPr>
+        <w:pStyle w:val="FirstParagraph"/>
+      </w:pPr>
+      <w:r>
+        <w:t xml:space="preserve">How we calculated these distances, the averages and SD, and then how we calculated the dispersion, long distance dispersal events.</w:t>
+      </w:r>
+    </w:p>
+    <w:p>
+      <w:pPr>
+        <w:pStyle w:val="Heading2"/>
+      </w:pPr>
+      <w:bookmarkStart w:id="27" w:name="seed-dispersal-kernel-fitting"/>
+      <w:r>
+        <w:t xml:space="preserve">Seed dispersal kernel fitting</w:t>
+      </w:r>
+      <w:bookmarkEnd w:id="27"/>
+    </w:p>
+    <w:p>
+      <w:pPr>
+        <w:pStyle w:val="FirstParagraph"/>
+      </w:pPr>
+      <w:r>
+        <w:t xml:space="preserve">Look into this, but probably use a Weibull distribution like morales and carlo, and then compare the parameters to describe them. An alternative approach would be to use an extreme distribution like the garcia paper to describe this.</w:t>
       </w:r>
     </w:p>
     <w:p>
       <w:pPr>
         <w:pStyle w:val="Heading1"/>
       </w:pPr>
-      <w:bookmarkStart w:id="24" w:name="X9b3b236b482baf287aa353f077e719783f1c087"/>
-      <w:r>
-        <w:t xml:space="preserve">Simulations at different organizational levels</w:t>
-      </w:r>
-      <w:bookmarkEnd w:id="24"/>
-    </w:p>
-    <w:p>
-      <w:pPr>
-        <w:pStyle w:val="FirstParagraph"/>
-      </w:pPr>
-      <w:r>
-        <w:t xml:space="preserve">Our main hypothesis is about the incorporation of variation in animal movement at different organizational levels, meaning how are the differences in individual animal movement affecting population level estimates of seed dispersal. How does the underlying variation in individual animal movement impact our estimates of long distance seed dispersal. We explored the effects of individual differences in movement by modifying our base simulation, described above, in which the probability density function used to sample step sizes was different between population, individual, or family level simulations. What we consider as population level simulations are those where all birds share the same probability density to sample step sizes from, while for individual and family level simulations we use the same overall pdf, but allow for variation in the parameters specified for such function, where each set of parameters corresponds to a specific individual or family group. We also performed simulations in which we allowed for variation not only of parameters, but also of the overall structure of the pdf for sampling step sizes, this means that each individual or family group was allowed to have it’s own pdf and its own set of parameters (Box 1 or table 1 with description of models, either the movement or simulation). We used four different probability density functions for sampling the animal movement step size, these included an exponential distribution</w:t>
-      </w:r>
-      <w:r>
-        <w:t xml:space="preserve"> </w:t>
-      </w:r>
-      <w:r>
-        <w:t xml:space="preserve">(Jones et al. 2017)</w:t>
-      </w:r>
-      <w:r>
-        <w:t xml:space="preserve">, gamma distribution [citation], Weibull distribution[citation], and lognormal distribution</w:t>
-      </w:r>
-      <w:r>
-        <w:t xml:space="preserve"> </w:t>
-      </w:r>
-      <w:r>
-        <w:t xml:space="preserve">(Levey, Tewksbury, and Bolker 2008)</w:t>
-      </w:r>
-      <w:r>
-        <w:t xml:space="preserve">. These four distributions are leptokurtic, and they vary in the fatness of their tails, thus allowing for different levels of variation in step size.</w:t>
-      </w:r>
-      <w:r>
-        <w:t xml:space="preserve"> </w:t>
-      </w:r>
-      <w:r>
-        <w:rPr>
-          <w:b/>
-        </w:rPr>
-        <w:t xml:space="preserve">should add number of runs? or mention that that is in appendix B</w:t>
-      </w:r>
+      <w:bookmarkStart w:id="28" w:name="results"/>
+      <w:r>
+        <w:t xml:space="preserve">Results</w:t>
+      </w:r>
+      <w:bookmarkEnd w:id="28"/>
+    </w:p>
+    <w:p>
+      <w:pPr>
+        <w:pStyle w:val="Heading2"/>
+      </w:pPr>
+      <w:bookmarkStart w:id="29" w:name="X517745398f8e01222fa87a48972b438e45beeae"/>
+      <w:r>
+        <w:t xml:space="preserve">Seed dispersal distances and long distance dispersal</w:t>
+      </w:r>
+      <w:bookmarkEnd w:id="29"/>
+    </w:p>
+    <w:p>
+      <w:pPr>
+        <w:pStyle w:val="Heading2"/>
+      </w:pPr>
+      <w:bookmarkStart w:id="30" w:name="seed-dispersion-aggregation"/>
+      <w:r>
+        <w:t xml:space="preserve">Seed dispersion aggregation</w:t>
+      </w:r>
+      <w:bookmarkEnd w:id="30"/>
+    </w:p>
+    <w:p>
+      <w:pPr>
+        <w:pStyle w:val="Heading2"/>
+      </w:pPr>
+      <w:bookmarkStart w:id="31" w:name="extreme-distributions-to-fit-dispersal"/>
+      <w:r>
+        <w:t xml:space="preserve">Extreme distributions to fit dispersal</w:t>
+      </w:r>
+      <w:bookmarkEnd w:id="31"/>
     </w:p>
     <w:p>
       <w:pPr>
         <w:pStyle w:val="Heading1"/>
       </w:pPr>
-      <w:bookmarkStart w:id="25" w:name="parameterization"/>
-      <w:r>
-        <w:t xml:space="preserve">Parameterization</w:t>
-      </w:r>
-      <w:bookmarkEnd w:id="25"/>
-    </w:p>
-    <w:p>
-      <w:pPr>
-        <w:pStyle w:val="FirstParagraph"/>
-      </w:pPr>
-      <w:r>
-        <w:t xml:space="preserve">We focused our study on the many-banded araçari (</w:t>
-      </w:r>
-      <w:r>
-        <w:rPr>
-          <w:i/>
-        </w:rPr>
-        <w:t xml:space="preserve">Pterglossus pluricinctus</w:t>
-      </w:r>
-      <w:r>
-        <w:t xml:space="preserve">), a small toucan, and its role as a frugivore of the</w:t>
-      </w:r>
-      <w:r>
-        <w:t xml:space="preserve"> </w:t>
-      </w:r>
-      <w:r>
-        <w:rPr>
-          <w:i/>
-        </w:rPr>
-        <w:t xml:space="preserve">Virola flexuosa</w:t>
-      </w:r>
-      <w:r>
-        <w:t xml:space="preserve"> </w:t>
-      </w:r>
-      <w:r>
-        <w:t xml:space="preserve">tree. A subset of animal movement data collected in a previous study</w:t>
-      </w:r>
-      <w:r>
-        <w:t xml:space="preserve"> </w:t>
-      </w:r>
-      <w:r>
-        <w:t xml:space="preserve">(Holbrook 2011)</w:t>
-      </w:r>
-      <w:r>
-        <w:t xml:space="preserve"> </w:t>
-      </w:r>
-      <w:r>
-        <w:t xml:space="preserve">was selected and used towards our models and simulations. In this previous study, araçari home ranges, average movement distances, patterns and movement rates were estimated for tracked birds over a period of four years, from 2001 to 2005, in the Ecuadorian Amazon rainforest. Further details on field methods can be found in Holbrook</w:t>
-      </w:r>
-      <w:r>
-        <w:t xml:space="preserve"> </w:t>
-      </w:r>
-      <w:r>
-        <w:t xml:space="preserve">(2011)</w:t>
-      </w:r>
-      <w:r>
-        <w:t xml:space="preserve">. Although this previous study included two larger Ramphastids as well, we used data only from the many-banded araçari, because a higher number of recorded locations were available. In addition to this, the home range of this species was found to be the largest for all the species studied, and therefore it was better suited to study long-distance seed dispersal events.</w:t>
-      </w:r>
-    </w:p>
-    <w:p>
-      <w:pPr>
-        <w:pStyle w:val="Heading3"/>
-      </w:pPr>
-      <w:bookmarkStart w:id="26" w:name="X7d498f0a698ef9ad3af6a381df5cae7e067d734"/>
-      <w:r>
-        <w:t xml:space="preserve">Animal movement probability distributions</w:t>
-      </w:r>
-      <w:bookmarkEnd w:id="26"/>
-    </w:p>
-    <w:p>
-      <w:pPr>
-        <w:pStyle w:val="FirstParagraph"/>
-      </w:pPr>
-      <w:r>
-        <w:t xml:space="preserve">What data am I using for this parameterization? It is radiotracking data, and the information on continuous trajectories for each tracked bird, to scale those distances into number of meters moved per minute for each tracking segment. I consider a tracking segment as the distance moved between two continuous radio tracking detections. (Check Kimberly’s paper), because here we are taking advantage of all the tracking data since there are different tracking interval times. Then, we used that data to fit the four models described above, and did it at the different organizational levels. We considered population level data, as all the data pooled from all individuals tracked, and fit the four distributions to that data to estimate parameters. At the individual level, we fit the four pdfs for the data in respect to each individual. For the family level data, we used only a subset of the total data set to include only individuals for which family level information existed. Because these are social individuals, they tend to move with their group and so we their movements may be correlated. We wanted to explore if there were any differences at the family group levels. We fit the four pdfs to the subset of this data, as the subset population level, and then fit each distribution to the data associated to each of the family groups. We used the parameters estimated from these fits to sample step sizes for our simulation models. We also evaluated the fit of each of these distributions visually through qq plots (found in appendix A), and further details on data organization and model fitting can be found in the online repository.</w:t>
-      </w:r>
-    </w:p>
-    <w:p>
-      <w:pPr>
-        <w:pStyle w:val="Heading3"/>
-      </w:pPr>
-      <w:bookmarkStart w:id="27" w:name="model-selection-for-the-step-size"/>
-      <w:r>
-        <w:t xml:space="preserve">Model selection? for the step size</w:t>
-      </w:r>
-      <w:bookmarkEnd w:id="27"/>
-    </w:p>
-    <w:p>
-      <w:pPr>
-        <w:pStyle w:val="FirstParagraph"/>
-      </w:pPr>
-      <m:oMathPara>
-        <m:oMathParaPr>
-          <m:jc m:val="center"/>
-        </m:oMathParaPr>
-        <m:oMath>
-          <m:r>
-            <m:t>A</m:t>
-          </m:r>
-          <m:r>
-            <m:t>I</m:t>
-          </m:r>
-          <m:r>
-            <m:t>C</m:t>
-          </m:r>
-          <m:sSub>
-            <m:e>
-              <m:r>
-                <m:t>​</m:t>
-              </m:r>
-            </m:e>
-            <m:sub>
-              <m:r>
-                <m:t>i</m:t>
-              </m:r>
-              <m:r>
-                <m:t>n</m:t>
-              </m:r>
-              <m:r>
-                <m:t>d</m:t>
-              </m:r>
-              <m:r>
-                <m:t>l</m:t>
-              </m:r>
-              <m:r>
-                <m:t>e</m:t>
-              </m:r>
-              <m:r>
-                <m:t>v</m:t>
-              </m:r>
-              <m:r>
-                <m:t>e</m:t>
-              </m:r>
-              <m:r>
-                <m:t>l</m:t>
-              </m:r>
-            </m:sub>
-          </m:sSub>
-          <m:r>
-            <m:t>=</m:t>
-          </m:r>
-          <m:r>
-            <m:t>2</m:t>
-          </m:r>
-          <m:r>
-            <m:t>⋅</m:t>
-          </m:r>
-          <m:r>
-            <m:t>∑</m:t>
-          </m:r>
-          <m:d>
-            <m:dPr>
-              <m:begChr m:val="("/>
-              <m:endChr m:val=")"/>
-              <m:grow/>
-            </m:dPr>
-            <m:e>
-              <m:r>
-                <m:t>n</m:t>
-              </m:r>
-              <m:r>
-                <m:t>u</m:t>
-              </m:r>
-              <m:r>
-                <m:t>m</m:t>
-              </m:r>
-              <m:r>
-                <m:t>b</m:t>
-              </m:r>
-              <m:r>
-                <m:t>e</m:t>
-              </m:r>
-              <m:r>
-                <m:t>r</m:t>
-              </m:r>
-              <m:r>
-                <m:t>p</m:t>
-              </m:r>
-              <m:r>
-                <m:t>a</m:t>
-              </m:r>
-              <m:r>
-                <m:t>r</m:t>
-              </m:r>
-              <m:r>
-                <m:t>a</m:t>
-              </m:r>
-              <m:r>
-                <m:t>m</m:t>
-              </m:r>
-              <m:r>
-                <m:t>e</m:t>
-              </m:r>
-              <m:r>
-                <m:t>t</m:t>
-              </m:r>
-              <m:r>
-                <m:t>e</m:t>
-              </m:r>
-              <m:r>
-                <m:t>r</m:t>
-              </m:r>
-              <m:r>
-                <m:t>s</m:t>
-              </m:r>
-            </m:e>
-          </m:d>
-          <m:r>
-            <m:t>+</m:t>
-          </m:r>
-          <m:r>
-            <m:t>2</m:t>
-          </m:r>
-          <m:r>
-            <m:t>⋅</m:t>
-          </m:r>
-          <m:r>
-            <m:t>∑</m:t>
-          </m:r>
-          <m:d>
-            <m:dPr>
-              <m:begChr m:val="("/>
-              <m:endChr m:val=")"/>
-              <m:grow/>
-            </m:dPr>
-            <m:e>
-              <m:r>
-                <m:t>n</m:t>
-              </m:r>
-              <m:r>
-                <m:t>e</m:t>
-              </m:r>
-              <m:r>
-                <m:t>g</m:t>
-              </m:r>
-              <m:r>
-                <m:t>a</m:t>
-              </m:r>
-              <m:r>
-                <m:t>t</m:t>
-              </m:r>
-              <m:r>
-                <m:t>i</m:t>
-              </m:r>
-              <m:r>
-                <m:t>v</m:t>
-              </m:r>
-              <m:r>
-                <m:t>e</m:t>
-              </m:r>
-              <m:r>
-                <m:t>l</m:t>
-              </m:r>
-              <m:r>
-                <m:t>o</m:t>
-              </m:r>
-              <m:r>
-                <m:t>g</m:t>
-              </m:r>
-              <m:r>
-                <m:t>l</m:t>
-              </m:r>
-              <m:r>
-                <m:t>i</m:t>
-              </m:r>
-              <m:r>
-                <m:t>k</m:t>
-              </m:r>
-              <m:r>
-                <m:t>e</m:t>
-              </m:r>
-              <m:r>
-                <m:t>l</m:t>
-              </m:r>
-              <m:r>
-                <m:t>i</m:t>
-              </m:r>
-              <m:r>
-                <m:t>h</m:t>
-              </m:r>
-              <m:r>
-                <m:t>o</m:t>
-              </m:r>
-              <m:r>
-                <m:t>o</m:t>
-              </m:r>
-              <m:r>
-                <m:t>d</m:t>
-              </m:r>
-            </m:e>
-          </m:d>
-        </m:oMath>
-      </m:oMathPara>
-    </w:p>
-    <w:p>
-      <w:pPr>
-        <w:pStyle w:val="FirstParagraph"/>
-      </w:pPr>
-      <m:oMathPara>
-        <m:oMathParaPr>
-          <m:jc m:val="center"/>
-        </m:oMathParaPr>
-        <m:oMath>
-          <m:r>
-            <m:t>A</m:t>
-          </m:r>
-          <m:r>
-            <m:t>I</m:t>
-          </m:r>
-          <m:r>
-            <m:t>C</m:t>
-          </m:r>
-          <m:r>
-            <m:t>c</m:t>
-          </m:r>
-          <m:sSub>
-            <m:e>
-              <m:r>
-                <m:t>​</m:t>
-              </m:r>
-            </m:e>
-            <m:sub>
-              <m:r>
-                <m:t>i</m:t>
-              </m:r>
-              <m:r>
-                <m:t>n</m:t>
-              </m:r>
-              <m:r>
-                <m:t>d</m:t>
-              </m:r>
-              <m:r>
-                <m:t>l</m:t>
-              </m:r>
-              <m:r>
-                <m:t>e</m:t>
-              </m:r>
-              <m:r>
-                <m:t>v</m:t>
-              </m:r>
-              <m:r>
-                <m:t>e</m:t>
-              </m:r>
-              <m:r>
-                <m:t>l</m:t>
-              </m:r>
-            </m:sub>
-          </m:sSub>
-          <m:r>
-            <m:t>=</m:t>
-          </m:r>
-          <m:r>
-            <m:t>A</m:t>
-          </m:r>
-          <m:r>
-            <m:t>I</m:t>
-          </m:r>
-          <m:r>
-            <m:t>C</m:t>
-          </m:r>
-          <m:sSub>
-            <m:e>
-              <m:r>
-                <m:t>​</m:t>
-              </m:r>
-            </m:e>
-            <m:sub>
-              <m:r>
-                <m:t>i</m:t>
-              </m:r>
-              <m:r>
-                <m:t>n</m:t>
-              </m:r>
-              <m:r>
-                <m:t>d</m:t>
-              </m:r>
-              <m:r>
-                <m:t>l</m:t>
-              </m:r>
-              <m:r>
-                <m:t>e</m:t>
-              </m:r>
-              <m:r>
-                <m:t>v</m:t>
-              </m:r>
-              <m:r>
-                <m:t>e</m:t>
-              </m:r>
-              <m:r>
-                <m:t>l</m:t>
-              </m:r>
-            </m:sub>
-          </m:sSub>
-          <m:r>
-            <m:t>+</m:t>
-          </m:r>
-          <m:r>
-            <m:t>(</m:t>
-          </m:r>
-          <m:r>
-            <m:t>2</m:t>
-          </m:r>
-          <m:r>
-            <m:t>⋅</m:t>
-          </m:r>
-          <m:r>
-            <m:t>∑</m:t>
-          </m:r>
-          <m:r>
-            <m:t>n</m:t>
-          </m:r>
-          <m:r>
-            <m:t>p</m:t>
-          </m:r>
-          <m:r>
-            <m:t>a</m:t>
-          </m:r>
-          <m:r>
-            <m:t>r</m:t>
-          </m:r>
-          <m:r>
-            <m:t>a</m:t>
-          </m:r>
-          <m:r>
-            <m:t>m</m:t>
-          </m:r>
-          <m:r>
-            <m:t>s</m:t>
-          </m:r>
-          <m:r>
-            <m:t>⋅</m:t>
-          </m:r>
-          <m:d>
-            <m:dPr>
-              <m:begChr m:val="("/>
-              <m:endChr m:val=")"/>
-              <m:grow/>
-            </m:dPr>
-            <m:e>
-              <m:r>
-                <m:t>∑</m:t>
-              </m:r>
-              <m:r>
-                <m:t>n</m:t>
-              </m:r>
-              <m:r>
-                <m:t>p</m:t>
-              </m:r>
-              <m:r>
-                <m:t>a</m:t>
-              </m:r>
-              <m:r>
-                <m:t>r</m:t>
-              </m:r>
-              <m:r>
-                <m:t>a</m:t>
-              </m:r>
-              <m:r>
-                <m:t>m</m:t>
-              </m:r>
-              <m:r>
-                <m:t>s</m:t>
-              </m:r>
-              <m:r>
-                <m:t>+</m:t>
-              </m:r>
-              <m:r>
-                <m:t>1</m:t>
-              </m:r>
-            </m:e>
-          </m:d>
-          <m:r>
-            <m:t>/</m:t>
-          </m:r>
-          <m:d>
-            <m:dPr>
-              <m:begChr m:val="("/>
-              <m:endChr m:val=")"/>
-              <m:grow/>
-            </m:dPr>
-            <m:e>
-              <m:r>
-                <m:t>∑</m:t>
-              </m:r>
-              <m:r>
-                <m:t>o</m:t>
-              </m:r>
-              <m:r>
-                <m:t>b</m:t>
-              </m:r>
-              <m:r>
-                <m:t>s</m:t>
-              </m:r>
-              <m:r>
-                <m:t>e</m:t>
-              </m:r>
-              <m:r>
-                <m:t>r</m:t>
-              </m:r>
-              <m:r>
-                <m:t>v</m:t>
-              </m:r>
-              <m:r>
-                <m:t>a</m:t>
-              </m:r>
-              <m:r>
-                <m:t>t</m:t>
-              </m:r>
-              <m:r>
-                <m:t>i</m:t>
-              </m:r>
-              <m:r>
-                <m:t>o</m:t>
-              </m:r>
-              <m:r>
-                <m:t>n</m:t>
-              </m:r>
-              <m:r>
-                <m:t>s</m:t>
-              </m:r>
-              <m:r>
-                <m:t>−</m:t>
-              </m:r>
-              <m:d>
-                <m:dPr>
-                  <m:begChr m:val="("/>
-                  <m:endChr m:val=")"/>
-                  <m:grow/>
-                </m:dPr>
-                <m:e>
-                  <m:r>
-                    <m:t>∑</m:t>
-                  </m:r>
-                  <m:r>
-                    <m:t>n</m:t>
-                  </m:r>
-                  <m:r>
-                    <m:t>p</m:t>
-                  </m:r>
-                  <m:r>
-                    <m:t>a</m:t>
-                  </m:r>
-                  <m:r>
-                    <m:t>r</m:t>
-                  </m:r>
-                  <m:r>
-                    <m:t>a</m:t>
-                  </m:r>
-                  <m:r>
-                    <m:t>m</m:t>
-                  </m:r>
-                  <m:r>
-                    <m:t>s</m:t>
-                  </m:r>
-                  <m:r>
-                    <m:t>−</m:t>
-                  </m:r>
-                  <m:r>
-                    <m:t>1</m:t>
-                  </m:r>
-                </m:e>
-              </m:d>
-            </m:e>
-          </m:d>
-        </m:oMath>
-      </m:oMathPara>
-    </w:p>
-    <w:p>
-      <w:pPr>
-        <w:pStyle w:val="FirstParagraph"/>
-      </w:pPr>
-      <m:oMathPara>
-        <m:oMathParaPr>
-          <m:jc m:val="center"/>
-        </m:oMathParaPr>
-        <m:oMath>
-          <m:r>
-            <m:t>B</m:t>
-          </m:r>
-          <m:r>
-            <m:t>I</m:t>
-          </m:r>
-          <m:sSub>
-            <m:e>
-              <m:r>
-                <m:t>C</m:t>
-              </m:r>
-            </m:e>
-            <m:sub>
-              <m:r>
-                <m:t>i</m:t>
-              </m:r>
-              <m:r>
-                <m:t>n</m:t>
-              </m:r>
-              <m:r>
-                <m:t>d</m:t>
-              </m:r>
-              <m:r>
-                <m:t>l</m:t>
-              </m:r>
-              <m:r>
-                <m:t>e</m:t>
-              </m:r>
-              <m:r>
-                <m:t>v</m:t>
-              </m:r>
-              <m:r>
-                <m:t>e</m:t>
-              </m:r>
-              <m:r>
-                <m:t>l</m:t>
-              </m:r>
-            </m:sub>
-          </m:sSub>
-          <m:r>
-            <m:t>=</m:t>
-          </m:r>
-          <m:r>
-            <m:rPr>
-              <m:nor/>
-              <m:sty m:val="p"/>
-            </m:rPr>
-            <m:t>ln</m:t>
-          </m:r>
-          <m:r>
-            <m:t>∑</m:t>
-          </m:r>
-          <m:r>
-            <m:t>o</m:t>
-          </m:r>
-          <m:r>
-            <m:t>b</m:t>
-          </m:r>
-          <m:r>
-            <m:t>s</m:t>
-          </m:r>
-          <m:r>
-            <m:t>e</m:t>
-          </m:r>
-          <m:r>
-            <m:t>r</m:t>
-          </m:r>
-          <m:r>
-            <m:t>v</m:t>
-          </m:r>
-          <m:r>
-            <m:t>a</m:t>
-          </m:r>
-          <m:r>
-            <m:t>t</m:t>
-          </m:r>
-          <m:r>
-            <m:t>i</m:t>
-          </m:r>
-          <m:r>
-            <m:t>o</m:t>
-          </m:r>
-          <m:r>
-            <m:t>n</m:t>
-          </m:r>
-          <m:r>
-            <m:t>s</m:t>
-          </m:r>
-          <m:r>
-            <m:t>⋅</m:t>
-          </m:r>
-          <m:r>
-            <m:t>∑</m:t>
-          </m:r>
-          <m:r>
-            <m:t>n</m:t>
-          </m:r>
-          <m:r>
-            <m:t>u</m:t>
-          </m:r>
-          <m:r>
-            <m:t>m</m:t>
-          </m:r>
-          <m:r>
-            <m:t>b</m:t>
-          </m:r>
-          <m:r>
-            <m:t>e</m:t>
-          </m:r>
-          <m:r>
-            <m:t>r</m:t>
-          </m:r>
-          <m:r>
-            <m:t>p</m:t>
-          </m:r>
-          <m:r>
-            <m:t>a</m:t>
-          </m:r>
-          <m:r>
-            <m:t>r</m:t>
-          </m:r>
-          <m:r>
-            <m:t>a</m:t>
-          </m:r>
-          <m:r>
-            <m:t>m</m:t>
-          </m:r>
-          <m:r>
-            <m:t>e</m:t>
-          </m:r>
-          <m:r>
-            <m:t>t</m:t>
-          </m:r>
-          <m:r>
-            <m:t>e</m:t>
-          </m:r>
-          <m:r>
-            <m:t>r</m:t>
-          </m:r>
-          <m:r>
-            <m:t>s</m:t>
-          </m:r>
-          <m:r>
-            <m:t>+</m:t>
-          </m:r>
-          <m:r>
-            <m:t>2</m:t>
-          </m:r>
-          <m:r>
-            <m:t>⋅</m:t>
-          </m:r>
-          <m:r>
-            <m:t>∑</m:t>
-          </m:r>
-          <m:r>
-            <m:t>n</m:t>
-          </m:r>
-          <m:r>
-            <m:t>e</m:t>
-          </m:r>
-          <m:r>
-            <m:t>g</m:t>
-          </m:r>
-          <m:r>
-            <m:t>a</m:t>
-          </m:r>
-          <m:r>
-            <m:t>t</m:t>
-          </m:r>
-          <m:r>
-            <m:t>i</m:t>
-          </m:r>
-          <m:r>
-            <m:t>v</m:t>
-          </m:r>
-          <m:r>
-            <m:t>e</m:t>
-          </m:r>
-          <m:r>
-            <m:t>l</m:t>
-          </m:r>
-          <m:r>
-            <m:t>o</m:t>
-          </m:r>
-          <m:r>
-            <m:t>g</m:t>
-          </m:r>
-          <m:r>
-            <m:t>l</m:t>
-          </m:r>
-          <m:r>
-            <m:t>i</m:t>
-          </m:r>
-          <m:r>
-            <m:t>k</m:t>
-          </m:r>
-          <m:r>
-            <m:t>e</m:t>
-          </m:r>
-          <m:r>
-            <m:t>l</m:t>
-          </m:r>
-          <m:r>
-            <m:t>i</m:t>
-          </m:r>
-          <m:r>
-            <m:t>h</m:t>
-          </m:r>
-          <m:r>
-            <m:t>o</m:t>
-          </m:r>
-          <m:r>
-            <m:t>o</m:t>
-          </m:r>
-          <m:r>
-            <m:t>d</m:t>
-          </m:r>
-        </m:oMath>
-      </m:oMathPara>
+      <w:bookmarkStart w:id="32" w:name="discussion"/>
+      <w:r>
+        <w:t xml:space="preserve">Discussion</w:t>
+      </w:r>
+      <w:bookmarkEnd w:id="32"/>
     </w:p>
     <w:p>
       <w:pPr>
         <w:pStyle w:val="Heading1"/>
       </w:pPr>
-      <w:bookmarkStart w:id="28" w:name="statistics-associated-to-the-simulations"/>
-      <w:r>
-        <w:t xml:space="preserve">Statistics associated to the simulations</w:t>
-      </w:r>
-      <w:bookmarkEnd w:id="28"/>
-    </w:p>
-    <w:p>
-      <w:pPr>
-        <w:pStyle w:val="FirstParagraph"/>
-      </w:pPr>
-      <w:r>
-        <w:t xml:space="preserve">We analyzed simulation outputs and had seed dispersal distance as our main focus. We calculated summary statistics for each of the dispersal distances, and estimated the percentage of long distance dispersal events. Using the 500 meter threshold which was determined in previous work.</w:t>
-      </w:r>
-    </w:p>
-    <w:p>
-      <w:pPr>
-        <w:pStyle w:val="Heading2"/>
-      </w:pPr>
-      <w:bookmarkStart w:id="29" w:name="results"/>
-      <w:r>
-        <w:t xml:space="preserve">Results</w:t>
-      </w:r>
-      <w:bookmarkEnd w:id="29"/>
-    </w:p>
-    <w:p>
-      <w:pPr>
-        <w:pStyle w:val="Heading3"/>
-      </w:pPr>
-      <w:bookmarkStart w:id="30" w:name="animal-movement-rate-models"/>
-      <w:r>
-        <w:t xml:space="preserve">Animal movement rate models</w:t>
-      </w:r>
-      <w:bookmarkEnd w:id="30"/>
-    </w:p>
-    <w:p>
-      <w:pPr>
-        <w:pStyle w:val="FirstParagraph"/>
-      </w:pPr>
-      <w:r>
-        <w:t xml:space="preserve">We compared the fit of the different probability distributions to animal movement rate data with Akaike’s Information Criteria(AIC) and it’s corrected version for small sample sizes (AICc), we also used the Bayesian Information Criteria (BIC) to compare these model fittings. At the population level, all information criteria concur and show that the lognormal model fits the data for movement rates the best, with the weibull model next, see table 1. However, as we visually assessed fit of these models with QQ plots and goodness-of-fit statistics (see the supplemet), the lognormal distribution model greatly overestimates the data towards the tail, whereas all the other models are significantly more conservative and tend to underestimate the data.</w:t>
-      </w:r>
-    </w:p>
-    <w:p>
-      <w:pPr>
-        <w:pStyle w:val="BodyText"/>
-      </w:pPr>
-      <w:r>
-        <w:t xml:space="preserve">At the individual level, we observed similar outcomes, where the lognormal distribution consistently overestimated the data, whereas the other distributions considered did not. When comparing across distribution models at the individual level, AIC and AICc showed the lognormal fit as the best one followed by the exponential model, whereas the BIC had the exponential as the best model followed by the lognormal.</w:t>
-      </w:r>
-    </w:p>
-    <w:p>
-      <w:pPr>
-        <w:pStyle w:val="BodyText"/>
-      </w:pPr>
-      <w:r>
-        <w:t xml:space="preserve">When comparing the population level models with the ones at the individual level, we found that information criteria differed. In the case of AIC and AICc, these consistently categorized the individual level models as best fitting when compared to their equivalent distribution model at the population level. However, BIC values show that only when we consider the exponential distribution model does the individual level do a better fitting than the population, with all other models having higher BIC values for the models that include individual heterogeneity.</w:t>
-      </w:r>
-    </w:p>
-    <w:p>
-      <w:pPr>
-        <w:pStyle w:val="BodyText"/>
-      </w:pPr>
-      <w:r>
-        <w:t xml:space="preserve">The mixed/heterogeneous model considered the best fitting distribution for each individual, and then selected given distribution to be included in the general model that includes movement for all the individuals and calculates the information criteria value. Using different information criteria yielded different best fitting models (see supplement) for each individual, which changed the distributions included on the overall model, therefore producing two different mixed/heterogeneous modelsd with individual variation, one associated to the AIC/AICc target distributions and a different one for BIC. However, all information criteria agreed on nine out of twelve individual models. In the case of AIC and AICc four individuals were better described by an exponential distribution, three by a Weibull distribution and five by a lognormal distribution. When using BIC as the model selection tool, seven individuals were described by an exponential distribution, four by a lognormal and one by the Weibull distribution. The overall AIC, AICc and BIC values were calculated for each of the mixed/heterogenous model and compared to the previous fits, where the first five results are shown in the following table (the rest can be seen in the supplement). This shows that only the lognormal model at the population level is better than the mixed/heterogeneous model by &lt;2 BIC units.</w:t>
-      </w:r>
-    </w:p>
-    <w:p>
-      <w:pPr>
-        <w:pStyle w:val="Heading3"/>
-      </w:pPr>
-      <w:bookmarkStart w:id="31" w:name="seed-dispersal-distances"/>
-      <w:r>
-        <w:t xml:space="preserve">Seed Dispersal Distances</w:t>
-      </w:r>
-      <w:bookmarkEnd w:id="31"/>
-    </w:p>
-    <w:p>
-      <w:pPr>
-        <w:pStyle w:val="FirstParagraph"/>
-      </w:pPr>
-      <w:r>
-        <w:t xml:space="preserve">We analyzed the seed dispersal distances produced by the simulation runs and there were clear differences between the simulation models. These differences clear between models that used different distributions for movement rates, whether or not they consider individual variation, the seed dispersal distances under the lognormal distribution were extremely high with several outliers for dispersal distance. The exponential, Gamma and Weibull models for movement rates produced similar seed dispersal distance distributions at the population level. All the simulations showed that models that included individual variation in animal movement rates had a higher number of long distance dispersal events.</w:t>
-      </w:r>
-    </w:p>
-    <w:p>
-      <w:pPr>
-        <w:pStyle w:val="Heading2"/>
-      </w:pPr>
-      <w:bookmarkStart w:id="32" w:name="discussion"/>
-      <w:r>
-        <w:t xml:space="preserve">Discussion</w:t>
-      </w:r>
-      <w:bookmarkEnd w:id="32"/>
-    </w:p>
-    <w:p>
-      <w:pPr>
-        <w:pStyle w:val="FirstParagraph"/>
-      </w:pPr>
-      <w:r>
-        <w:t xml:space="preserve">added Oct 2020: call for the need for more complex animal movement models when running seed dispersal simulations. Even the posibility of mixed distribution models, where not only we allow for each individual or fmailiy group to have it’s own model, but also use multiple distributions for each. The short movements performed by these animals may be better described by a different distribution than those performed at longer intervals.</w:t>
-      </w:r>
-    </w:p>
-    <w:p>
-      <w:pPr>
-        <w:pStyle w:val="BodyText"/>
-      </w:pPr>
-      <w:r>
-        <w:t xml:space="preserve">Considering animal movement in this simple framework of movement rates allows us to easily compare between individuals and how including intraspecific variation can change our estimates and fits of different models. It is known that because of this individual variation, no one distribution will fit all individuals, and therefore approaches with mixed distributions or that select different distributions for each individual are important if we want to understand the relationship between frugivore movement and seed dispersal</w:t>
-      </w:r>
-      <w:r>
-        <w:t xml:space="preserve"> </w:t>
-      </w:r>
-      <w:r>
-        <w:t xml:space="preserve">(Russo, Portnoy, and Augspurger 2006)</w:t>
-      </w:r>
-      <w:r>
-        <w:t xml:space="preserve">. Previous research has focused on exploring the effects of lanscape fragmentation, heterogeneity</w:t>
-      </w:r>
-      <w:r>
-        <w:t xml:space="preserve"> </w:t>
-      </w:r>
-      <w:r>
-        <w:t xml:space="preserve">(Jones et al. 2017, @levey_modelling_2008)</w:t>
-      </w:r>
-      <w:r>
-        <w:t xml:space="preserve"> </w:t>
-      </w:r>
-      <w:r>
-        <w:t xml:space="preserve">or plant aggregation</w:t>
-      </w:r>
-      <w:r>
-        <w:t xml:space="preserve"> </w:t>
-      </w:r>
-      <w:r>
-        <w:t xml:space="preserve">(Pegman, Perry, and Clout 2017)</w:t>
-      </w:r>
-      <w:r>
-        <w:t xml:space="preserve">. However, focus on intraspecific variation in frugivores and their effect on seed dispersal has only recently been studied more closely</w:t>
-      </w:r>
-      <w:r>
-        <w:t xml:space="preserve">(Snell et al. 2019)</w:t>
-      </w:r>
-      <w:r>
-        <w:t xml:space="preserve">. The models we have used in this study show that individual variation between individual movement rates exist. There is clear evidence for heterogeneity across individuals with respect to which distribution explains the data best with both, the AIC and the BIC, regardless of whether these information criteria match. We need to move towards developing better animal movement models that incorporate this type of heterogeneity, where we don’t just pool tracking data for all individuals, but where we consider the tail end distributions of their movement.</w:t>
-      </w:r>
-    </w:p>
-    <w:p>
-      <w:pPr>
-        <w:pStyle w:val="BodyText"/>
-      </w:pPr>
-      <w:r>
-        <w:t xml:space="preserve">We have also shown that including individual variation in type of distribution for movement rates produces one of the best fitting models to the data. Although in our direct comparisson between mixed models and single distribution models, the lognormal distribution at the population level was the best fitting one, the difference of 1.900455 BIC points is too small for us to reject our mixed model that states heterogeneity across individuals. This small difference points at perhaps how small sample sizes per individual can have an effect on the fits.Using BIC, a difference of approximately 4 BIC points is equivalent to stating significant difference at an 0.05 alpha level, therefore the difference of &lt;2 BIC points is not sufficient for us to reject our mixed models with individual variation. All other models that follow are over 10 BIC units from out mixed/heterogeneous model.</w:t>
-      </w:r>
-    </w:p>
-    <w:p>
-      <w:pPr>
-        <w:pStyle w:val="BodyText"/>
-      </w:pPr>
-      <w:r>
-        <w:t xml:space="preserve">Even though LDD events are rare or infrequent, they have a disproportionately large effect on gene flow and the genetic pool of populations (Jordano 2017). In the case of well mixed populations, long-distance dispersal can cause random genetic loss through drift or have the opposite effect and maintain high genetic variance in populations that initially drifted (Bohrer, Nathan, and Volis 2005). This is important as in the long-term, these genetic consequences of dispersal can have significant effects for the survival of populations. From a metapopulation perspective, LDD events can have significant consequences for species persistence by enhancing genetic variability and as mechanism for survival in spatially and temporally heterogenous environments. In particular, long-distance dispersal events have a higher probability of reaching isolated populations and therefore establishing a connection and maintaining unrelated populations. It is of special interest to focus in highly heterogenous habitats with rapid change in spatial structure where local extinctions are high, since long-distance dispersal can allow persistence of a metapopulation with immigration and emigration based on long distance dispersal. From a more evolutionary perspective, long-distance dispersal can allow for a species to colonize distant habitats and expand its range, which can also lead to differentiation and speciation (Ronce 2007). We have shown that individual differences in frugivore movement can have significant consequences on the number of long-distance seed dispersal events and it remains to be explored how these individual differences can influence population dynamics in the long term and at larger spatial scales.</w:t>
-      </w:r>
+      <w:bookmarkStart w:id="33" w:name="conclusion"/>
+      <w:r>
+        <w:t xml:space="preserve">Conclusion</w:t>
+      </w:r>
+      <w:bookmarkEnd w:id="33"/>
     </w:p>
     <w:p>
       <w:pPr>
         <w:pStyle w:val="Heading1"/>
       </w:pPr>
-      <w:bookmarkStart w:id="33" w:name="conclusion"/>
-      <w:r>
-        <w:t xml:space="preserve">Conclusion</w:t>
-      </w:r>
-      <w:bookmarkEnd w:id="33"/>
+      <w:bookmarkStart w:id="34" w:name="acknowledgements"/>
+      <w:r>
+        <w:t xml:space="preserve">Acknowledgements</w:t>
+      </w:r>
+      <w:bookmarkEnd w:id="34"/>
     </w:p>
     <w:p>
       <w:pPr>
         <w:pStyle w:val="Heading1"/>
       </w:pPr>
-      <w:bookmarkStart w:id="34" w:name="acknowledgements"/>
-      <w:r>
-        <w:t xml:space="preserve">Acknowledgements</w:t>
-      </w:r>
-      <w:bookmarkEnd w:id="34"/>
-    </w:p>
-    <w:p>
-      <w:pPr>
-        <w:pStyle w:val="Heading1"/>
-      </w:pPr>
       <w:bookmarkStart w:id="35" w:name="references"/>
       <w:r>
         <w:t xml:space="preserve">References</w:t>
       </w:r>
       <w:bookmarkEnd w:id="35"/>
     </w:p>
-    <w:bookmarkStart w:id="93" w:name="refs"/>
+    <w:bookmarkStart w:id="87" w:name="refs"/>
     <w:bookmarkStart w:id="37" w:name="ref-araujo_ecological_2011"/>
     <w:p>
       <w:pPr>
@@ -3541,46 +2893,7 @@
       </w:r>
     </w:p>
     <w:bookmarkEnd w:id="67"/>
-    <w:bookmarkStart w:id="69" w:name="ref-levey_modelling_2008"/>
-    <w:p>
-      <w:pPr>
-        <w:pStyle w:val="Bibliography"/>
-      </w:pPr>
-      <w:r>
-        <w:t xml:space="preserve">Levey, Douglas J., Joshua J. Tewksbury, and Benjamin M. Bolker. 2008. “Modelling Long-Distance Seed Dispersal in Heterogeneous Landscapes.”</w:t>
-      </w:r>
-      <w:r>
-        <w:t xml:space="preserve"> </w:t>
-      </w:r>
-      <w:r>
-        <w:rPr>
-          <w:i/>
-        </w:rPr>
-        <w:t xml:space="preserve">Journal of Ecology</w:t>
-      </w:r>
-      <w:r>
-        <w:t xml:space="preserve"> </w:t>
-      </w:r>
-      <w:r>
-        <w:t xml:space="preserve">96 (4): 599–608.</w:t>
-      </w:r>
-      <w:r>
-        <w:t xml:space="preserve"> </w:t>
-      </w:r>
-      <w:hyperlink r:id="rId68">
-        <w:r>
-          <w:rPr>
-            <w:rStyle w:val="Hyperlink"/>
-          </w:rPr>
-          <w:t xml:space="preserve">https://doi.org/10.1111/j.1365-2745.2008.01401.x</w:t>
-        </w:r>
-      </w:hyperlink>
-      <w:r>
-        <w:t xml:space="preserve">.</w:t>
-      </w:r>
-    </w:p>
-    <w:bookmarkEnd w:id="69"/>
-    <w:bookmarkStart w:id="70" w:name="ref-loayza2014seed"/>
+    <w:bookmarkStart w:id="68" w:name="ref-loayza2014seed"/>
     <w:p>
       <w:pPr>
         <w:pStyle w:val="Bibliography"/>
@@ -3604,8 +2917,8 @@
         <w:t xml:space="preserve">46 (1): 69–77.</w:t>
       </w:r>
     </w:p>
-    <w:bookmarkEnd w:id="70"/>
-    <w:bookmarkStart w:id="72" w:name="ref-morales_effects_2006"/>
+    <w:bookmarkEnd w:id="68"/>
+    <w:bookmarkStart w:id="70" w:name="ref-morales_effects_2006"/>
     <w:p>
       <w:pPr>
         <w:pStyle w:val="Bibliography"/>
@@ -3631,7 +2944,7 @@
       <w:r>
         <w:t xml:space="preserve"> </w:t>
       </w:r>
-      <w:hyperlink r:id="rId71">
+      <w:hyperlink r:id="rId69">
         <w:r>
           <w:rPr>
             <w:rStyle w:val="Hyperlink"/>
@@ -3643,8 +2956,8 @@
         <w:t xml:space="preserve">.</w:t>
       </w:r>
     </w:p>
-    <w:bookmarkEnd w:id="72"/>
-    <w:bookmarkStart w:id="73" w:name="ref-nathan2006long"/>
+    <w:bookmarkEnd w:id="70"/>
+    <w:bookmarkStart w:id="71" w:name="ref-nathan2006long"/>
     <w:p>
       <w:pPr>
         <w:pStyle w:val="Bibliography"/>
@@ -3668,8 +2981,8 @@
         <w:t xml:space="preserve">313 (5788): 786–88.</w:t>
       </w:r>
     </w:p>
-    <w:bookmarkEnd w:id="73"/>
-    <w:bookmarkStart w:id="75" w:name="ref-nathan_spatial_2000"/>
+    <w:bookmarkEnd w:id="71"/>
+    <w:bookmarkStart w:id="73" w:name="ref-nathan_spatial_2000"/>
     <w:p>
       <w:pPr>
         <w:pStyle w:val="Bibliography"/>
@@ -3695,7 +3008,7 @@
       <w:r>
         <w:t xml:space="preserve"> </w:t>
       </w:r>
-      <w:hyperlink r:id="rId74">
+      <w:hyperlink r:id="rId72">
         <w:r>
           <w:rPr>
             <w:rStyle w:val="Hyperlink"/>
@@ -3707,47 +3020,8 @@
         <w:t xml:space="preserve">.</w:t>
       </w:r>
     </w:p>
-    <w:bookmarkEnd w:id="75"/>
-    <w:bookmarkStart w:id="77" w:name="ref-pegman_exploring_2017"/>
-    <w:p>
-      <w:pPr>
-        <w:pStyle w:val="Bibliography"/>
-      </w:pPr>
-      <w:r>
-        <w:t xml:space="preserve">Pegman, Andrew P. McKenzie, George L. W. Perry, and Mick N. Clout. 2017. “Exploring the Interaction of Avian Frugivory and Plant Spatial Heterogeneity and Its Effect on Seed Dispersal Kernels Using a Simulation Model.”</w:t>
-      </w:r>
-      <w:r>
-        <w:t xml:space="preserve"> </w:t>
-      </w:r>
-      <w:r>
-        <w:rPr>
-          <w:i/>
-        </w:rPr>
-        <w:t xml:space="preserve">Ecography</w:t>
-      </w:r>
-      <w:r>
-        <w:t xml:space="preserve"> </w:t>
-      </w:r>
-      <w:r>
-        <w:t xml:space="preserve">40 (9): 1098–1109.</w:t>
-      </w:r>
-      <w:r>
-        <w:t xml:space="preserve"> </w:t>
-      </w:r>
-      <w:hyperlink r:id="rId76">
-        <w:r>
-          <w:rPr>
-            <w:rStyle w:val="Hyperlink"/>
-          </w:rPr>
-          <w:t xml:space="preserve">https://doi.org/10.1111/ecog.02191</w:t>
-        </w:r>
-      </w:hyperlink>
-      <w:r>
-        <w:t xml:space="preserve">.</w:t>
-      </w:r>
-    </w:p>
-    <w:bookmarkEnd w:id="77"/>
-    <w:bookmarkStart w:id="79" w:name="ref-post_intraspecific_2008"/>
+    <w:bookmarkEnd w:id="73"/>
+    <w:bookmarkStart w:id="75" w:name="ref-post_intraspecific_2008"/>
     <w:p>
       <w:pPr>
         <w:pStyle w:val="Bibliography"/>
@@ -3773,7 +3047,7 @@
       <w:r>
         <w:t xml:space="preserve"> </w:t>
       </w:r>
-      <w:hyperlink r:id="rId78">
+      <w:hyperlink r:id="rId74">
         <w:r>
           <w:rPr>
             <w:rStyle w:val="Hyperlink"/>
@@ -3785,8 +3059,8 @@
         <w:t xml:space="preserve">.</w:t>
       </w:r>
     </w:p>
-    <w:bookmarkEnd w:id="79"/>
-    <w:bookmarkStart w:id="81" w:name="ref-russo_incorporating_2006"/>
+    <w:bookmarkEnd w:id="75"/>
+    <w:bookmarkStart w:id="77" w:name="ref-russo_incorporating_2006"/>
     <w:p>
       <w:pPr>
         <w:pStyle w:val="Bibliography"/>
@@ -3812,7 +3086,7 @@
       <w:r>
         <w:t xml:space="preserve"> </w:t>
       </w:r>
-      <w:hyperlink r:id="rId80">
+      <w:hyperlink r:id="rId76">
         <w:r>
           <w:rPr>
             <w:rStyle w:val="Hyperlink"/>
@@ -3824,8 +3098,8 @@
         <w:t xml:space="preserve">.</w:t>
       </w:r>
     </w:p>
-    <w:bookmarkEnd w:id="81"/>
-    <w:bookmarkStart w:id="82" w:name="ref-schupp1993quantity"/>
+    <w:bookmarkEnd w:id="77"/>
+    <w:bookmarkStart w:id="78" w:name="ref-schupp1993quantity"/>
     <w:p>
       <w:pPr>
         <w:pStyle w:val="Bibliography"/>
@@ -3849,8 +3123,8 @@
         <w:t xml:space="preserve">107 (1): 15–29.</w:t>
       </w:r>
     </w:p>
-    <w:bookmarkEnd w:id="82"/>
-    <w:bookmarkStart w:id="84" w:name="ref-schupp_seed_2010"/>
+    <w:bookmarkEnd w:id="78"/>
+    <w:bookmarkStart w:id="80" w:name="ref-schupp_seed_2010"/>
     <w:p>
       <w:pPr>
         <w:pStyle w:val="Bibliography"/>
@@ -3876,7 +3150,7 @@
       <w:r>
         <w:t xml:space="preserve"> </w:t>
       </w:r>
-      <w:hyperlink r:id="rId83">
+      <w:hyperlink r:id="rId79">
         <w:r>
           <w:rPr>
             <w:rStyle w:val="Hyperlink"/>
@@ -3888,47 +3162,8 @@
         <w:t xml:space="preserve">.</w:t>
       </w:r>
     </w:p>
-    <w:bookmarkEnd w:id="84"/>
-    <w:bookmarkStart w:id="86" w:name="ref-snell_consequences_2019"/>
-    <w:p>
-      <w:pPr>
-        <w:pStyle w:val="Bibliography"/>
-      </w:pPr>
-      <w:r>
-        <w:t xml:space="preserve">Snell, Rebecca S., Noelle G. Beckman, Evan Fricke, Bette A. Loiselle, Carolina S. Carvalho, Landon R. Jones, Nathanael I. Lichti, et al. 2019. “Consequences of Intraspecific Variation in Seed Dispersal for Plant Demography, Communities, Evolution and Global Change.”</w:t>
-      </w:r>
-      <w:r>
-        <w:t xml:space="preserve"> </w:t>
-      </w:r>
-      <w:r>
-        <w:rPr>
-          <w:i/>
-        </w:rPr>
-        <w:t xml:space="preserve">AoB PLANTS</w:t>
-      </w:r>
-      <w:r>
-        <w:t xml:space="preserve"> </w:t>
-      </w:r>
-      <w:r>
-        <w:t xml:space="preserve">11 (4).</w:t>
-      </w:r>
-      <w:r>
-        <w:t xml:space="preserve"> </w:t>
-      </w:r>
-      <w:hyperlink r:id="rId85">
-        <w:r>
-          <w:rPr>
-            <w:rStyle w:val="Hyperlink"/>
-          </w:rPr>
-          <w:t xml:space="preserve">https://doi.org/10.1093/aobpla/plz016</w:t>
-        </w:r>
-      </w:hyperlink>
-      <w:r>
-        <w:t xml:space="preserve">.</w:t>
-      </w:r>
-    </w:p>
-    <w:bookmarkEnd w:id="86"/>
-    <w:bookmarkStart w:id="88" w:name="ref-violle_return_2012"/>
+    <w:bookmarkEnd w:id="80"/>
+    <w:bookmarkStart w:id="82" w:name="ref-violle_return_2012"/>
     <w:p>
       <w:pPr>
         <w:pStyle w:val="Bibliography"/>
@@ -3954,7 +3189,7 @@
       <w:r>
         <w:t xml:space="preserve"> </w:t>
       </w:r>
-      <w:hyperlink r:id="rId87">
+      <w:hyperlink r:id="rId81">
         <w:r>
           <w:rPr>
             <w:rStyle w:val="Hyperlink"/>
@@ -3966,8 +3201,8 @@
         <w:t xml:space="preserve">.</w:t>
       </w:r>
     </w:p>
-    <w:bookmarkEnd w:id="88"/>
-    <w:bookmarkStart w:id="90" w:name="ref-wolf_animal_2012"/>
+    <w:bookmarkEnd w:id="82"/>
+    <w:bookmarkStart w:id="84" w:name="ref-wolf_animal_2012"/>
     <w:p>
       <w:pPr>
         <w:pStyle w:val="Bibliography"/>
@@ -3993,7 +3228,7 @@
       <w:r>
         <w:t xml:space="preserve"> </w:t>
       </w:r>
-      <w:hyperlink r:id="rId89">
+      <w:hyperlink r:id="rId83">
         <w:r>
           <w:rPr>
             <w:rStyle w:val="Hyperlink"/>
@@ -4005,8 +3240,8 @@
         <w:t xml:space="preserve">.</w:t>
       </w:r>
     </w:p>
-    <w:bookmarkEnd w:id="90"/>
-    <w:bookmarkStart w:id="92" w:name="ref-zwolak_how_2018"/>
+    <w:bookmarkEnd w:id="84"/>
+    <w:bookmarkStart w:id="86" w:name="ref-zwolak_how_2018"/>
     <w:p>
       <w:pPr>
         <w:pStyle w:val="Bibliography"/>
@@ -4032,7 +3267,7 @@
       <w:r>
         <w:t xml:space="preserve"> </w:t>
       </w:r>
-      <w:hyperlink r:id="rId91">
+      <w:hyperlink r:id="rId85">
         <w:r>
           <w:rPr>
             <w:rStyle w:val="Hyperlink"/>
@@ -4044,8 +3279,8 @@
         <w:t xml:space="preserve">.</w:t>
       </w:r>
     </w:p>
-    <w:bookmarkEnd w:id="92"/>
-    <w:bookmarkEnd w:id="93"/>
+    <w:bookmarkEnd w:id="86"/>
+    <w:bookmarkEnd w:id="87"/>
     <w:sectPr>
       <w:pgSz w:w="12240" w:h="15840"/>
       <w:pgMar w:top="1440" w:right="1440" w:bottom="1440" w:left="1440" w:header="720" w:footer="720" w:gutter="0"/>

</xml_diff>

<commit_message>
update to model processes
</commit_message>
<xml_diff>
--- a/paper/paper.docx
+++ b/paper/paper.docx
@@ -1613,7 +1613,7 @@
         <w:t xml:space="preserve"> </w:t>
       </w:r>
       <w:r>
-        <w:t xml:space="preserve">(Holbrook and Loiselle 2007, 2009; Holbrook 2011)</w:t>
+        <w:t xml:space="preserve">(K. M. Holbrook and Loiselle 2007; Holbrook and Loiselle 2009; Holbrook 2011)</w:t>
       </w:r>
       <w:r>
         <w:t xml:space="preserve">, an important for plant population. Long distance dispersal (LDD) events are crucial to reaching suitable sites to germinate and establish and to colonize new habitats</w:t>
@@ -2147,7 +2147,7 @@
         <w:t xml:space="preserve"> </w:t>
       </w:r>
       <w:r>
-        <w:t xml:space="preserve">(Holbrook and Loiselle 2007)</w:t>
+        <w:t xml:space="preserve">(K. M. Holbrook and Loiselle 2007)</w:t>
       </w:r>
       <w:r>
         <w:t xml:space="preserve">. Out of the data collected, and following Holbrook</w:t>
@@ -2179,15 +2179,19 @@
       <w:r>
         <w:t xml:space="preserve">.</w:t>
       </w:r>
-      <w:r>
-        <w:br/>
-      </w:r>
-      <w:r>
-        <w:t xml:space="preserve">To take advantage of all the locations recorded, despite this variation in time intervals, we calculated rates of movement, as the average number of meters moved per minute over the entire tracking period for that individual bird. These movement rates were later used in our simulation models to describe the probability distribution of movement distances at each one minute time step for each simulation run. In the case of our null model, the movement rate was averaged across all individuals for all the tracking periods, and at the social group level we took the average number of meters moved per minute over the tracking periods for all individuals belonging to that group, with a total of 7 independent groups.</w:t>
-      </w:r>
-      <w:r>
-        <w:br/>
-      </w:r>
+    </w:p>
+    <w:p>
+      <w:pPr>
+        <w:pStyle w:val="BodyText"/>
+      </w:pPr>
+      <w:r>
+        <w:t xml:space="preserve">To take advantage of all the locations recorded for series of successive points, despite this variation in duration of time intervals, we calculated rates of movement, as the average number of meters moved per minute over the entire tracking period for that individual bird. These movement rates were later used in our simulation models as the parameter to describe the probability distribution of movement distances at each one minute time step for each simulation run. In the case of our null model, the movement rate was averaged across all individuals for all the tracking periods, and at the social group level we took the average number of meters moved per minute over the tracking periods for all individuals belonging to that group, with a total of 7 independent groups.</w:t>
+      </w:r>
+    </w:p>
+    <w:p>
+      <w:pPr>
+        <w:pStyle w:val="BodyText"/>
+      </w:pPr>
       <w:r>
         <w:t xml:space="preserve">Parameter values for gut retention time were also based on empirically collected data from previous studies</w:t>
       </w:r>
@@ -2195,7 +2199,7 @@
         <w:t xml:space="preserve"> </w:t>
       </w:r>
       <w:r>
-        <w:t xml:space="preserve">(Holbrook and Loiselle 2007)</w:t>
+        <w:t xml:space="preserve">(K. M. Holbrook and Loiselle 2007)</w:t>
       </w:r>
       <w:r>
         <w:t xml:space="preserve">, were passage trials were carried out with</w:t>
@@ -2234,7 +2238,7 @@
         <w:t xml:space="preserve"> </w:t>
       </w:r>
       <w:r>
-        <w:t xml:space="preserve">(Holbrook and Loiselle 2007)</w:t>
+        <w:t xml:space="preserve">(K. M. Holbrook and Loiselle 2007)</w:t>
       </w:r>
       <w:r>
         <w:t xml:space="preserve">, and maximum retention times over 100 minutes. The distribution of gut retention times is characteristically fat-tailed, thus we used a gamma distribution (shape = 4, scale = 5) with the appropriate shift to match our average retention time of 28 minutes</w:t>
@@ -2246,6 +2250,87 @@
         <w:t xml:space="preserve">(Morales and Carlo 2006; Levey et al. 2005)</w:t>
       </w:r>
       <w:r>
+        <w:t xml:space="preserve">, and used this distribution to sample gut retention times for each of our simulation runs.</w:t>
+      </w:r>
+    </w:p>
+    <w:p>
+      <w:pPr>
+        <w:pStyle w:val="Heading2"/>
+      </w:pPr>
+      <w:bookmarkStart w:id="26" w:name="model-processes"/>
+      <w:r>
+        <w:t xml:space="preserve">Model processes</w:t>
+      </w:r>
+      <w:bookmarkEnd w:id="26"/>
+    </w:p>
+    <w:p>
+      <w:pPr>
+        <w:pStyle w:val="FirstParagraph"/>
+      </w:pPr>
+      <w:r>
+        <w:t xml:space="preserve">Each simulation run in our models consisted of one animal in a homogeneous landscape starting at the focus tree located at coordinates (0,0). We assume the landscape is in meters, as the sampling of movement distances for animal movement comes from estimates of meters moved per minute, the movement rates. Informed from field observations,</w:t>
+      </w:r>
+      <w:r>
+        <w:t xml:space="preserve"> </w:t>
+      </w:r>
+      <w:r>
+        <w:rPr>
+          <w:i/>
+        </w:rPr>
+        <w:t xml:space="preserve">Pteroglossus pluricinctus</w:t>
+      </w:r>
+      <w:r>
+        <w:t xml:space="preserve"> </w:t>
+      </w:r>
+      <w:r>
+        <w:t xml:space="preserve">have a mean visit length of 4.0 minutes for each fruiting tree, consuming between 2 and 5 seeds during each visit, and not visiting another fruiting tree immediately after feeding (Holbrook’s dissertation and personal communication</w:t>
+      </w:r>
+      <w:r>
+        <w:t xml:space="preserve"> </w:t>
+      </w:r>
+      <w:r>
+        <w:t xml:space="preserve">(Kimberly Mae Holbrook 2007)</w:t>
+      </w:r>
+      <w:r>
+        <w:t xml:space="preserve">). Due to this underlying behavior, we decided to focus our simulations specifically to the events associated to feeding from one focus tree, and the animal movement occurring after foraging and before visiting another fruiting tree. Since one of the objectives for this paper is to explore the occurrence of long-distance dispersal events, we did not set boundaries for the landscape.</w:t>
+      </w:r>
+      <w:r>
+        <w:t xml:space="preserve"> </w:t>
+      </w:r>
+      <w:r>
+        <w:rPr>
+          <w:i/>
+        </w:rPr>
+        <w:t xml:space="preserve">Pteroglossus pluricinctus</w:t>
+      </w:r>
+      <w:r>
+        <w:t xml:space="preserve"> </w:t>
+      </w:r>
+      <w:r>
+        <w:t xml:space="preserve">has shown maximum travel distances exceeding 3500m in a single 30 minute tracking interval, thus showing the potential to disperse</w:t>
+      </w:r>
+      <w:r>
+        <w:t xml:space="preserve"> </w:t>
+      </w:r>
+      <w:r>
+        <w:rPr>
+          <w:i/>
+        </w:rPr>
+        <w:t xml:space="preserve">Virola</w:t>
+      </w:r>
+      <w:r>
+        <w:t xml:space="preserve"> </w:t>
+      </w:r>
+      <w:r>
+        <w:t xml:space="preserve">seeds at long ranges</w:t>
+      </w:r>
+      <w:r>
+        <w:t xml:space="preserve"> </w:t>
+      </w:r>
+      <w:r>
+        <w:t xml:space="preserve">(Holbrook 2011)</w:t>
+      </w:r>
+      <w:r>
         <w:t xml:space="preserve">.</w:t>
       </w:r>
     </w:p>
@@ -2254,83 +2339,88 @@
         <w:pStyle w:val="BodyText"/>
       </w:pPr>
       <w:r>
-        <w:t xml:space="preserve">of the has by A subset of animal movement data collected in a previous study</w:t>
-      </w:r>
-      <w:r>
-        <w:t xml:space="preserve"> </w:t>
-      </w:r>
-      <w:r>
-        <w:t xml:space="preserve">(Holbrook 2011)</w:t>
-      </w:r>
-      <w:r>
-        <w:t xml:space="preserve"> </w:t>
-      </w:r>
-      <w:r>
-        <w:t xml:space="preserve">was selected and used towards our models and simulations. In this previous study, araçari home ranges, average movement distances, patterns and movement rates were estimated for tracked birds over a period of four years, from 2001 to 2005, in the Ecuadorian Amazon rainforest. Further details on field methods can be found in Holbrook</w:t>
-      </w:r>
-      <w:r>
-        <w:t xml:space="preserve"> </w:t>
-      </w:r>
-      <w:r>
-        <w:t xml:space="preserve">(2011)</w:t>
-      </w:r>
-      <w:r>
-        <w:t xml:space="preserve">. Although this previous study included two larger Ramphastids as well, we used data only from the many-banded araçari, because a higher number of recorded locations were available. In addition to this, the home range of this species was found to be the largest for all the species studied, and therefore it was better suited to study long-distance seed dispersal events.</w:t>
-      </w:r>
-    </w:p>
-    <w:p>
-      <w:pPr>
-        <w:pStyle w:val="BodyText"/>
-      </w:pPr>
-      <w:r>
-        <w:t xml:space="preserve">Where is the data coming from?</w:t>
-      </w:r>
-      <w:r>
-        <w:t xml:space="preserve"> </w:t>
-      </w:r>
-      <w:r>
-        <w:t xml:space="preserve">What is a movement rate and how are we calculating it? Why are we using that (uneven time intervals)?</w:t>
-      </w:r>
-      <w:r>
-        <w:t xml:space="preserve"> </w:t>
-      </w:r>
-      <w:r>
-        <w:t xml:space="preserve">Why are we using an exponential distribution and what type of movement is this? It is an uncorrelated random walk, but the step size is different.</w:t>
-      </w:r>
-    </w:p>
-    <w:p>
-      <w:pPr>
-        <w:pStyle w:val="BodyText"/>
-      </w:pPr>
-      <w:r>
-        <w:t xml:space="preserve">We give randomly between 3-5 seeds, because that’s what’s observed in the field. We are simulating here the trajectory and fate of seeds after only one event of frugivory to make things simpler.</w:t>
-      </w:r>
-    </w:p>
-    <w:p>
-      <w:pPr>
-        <w:pStyle w:val="BodyText"/>
-      </w:pPr>
-      <w:r>
-        <w:t xml:space="preserve">We have a maximum landscape area, based on the home range size of the individuals, we chose a grid, and it’s modled as a torus so that there is no edge effect.? But do I want this if we want to explore long distance?</w:t>
-      </w:r>
-    </w:p>
-    <w:p>
-      <w:pPr>
-        <w:pStyle w:val="BodyText"/>
-      </w:pPr>
-      <w:r>
-        <w:t xml:space="preserve">Gut retention time based on data and using a gamma distribution from morales paper.</w:t>
+        <w:t xml:space="preserve">At the beginning of each simulation run, the animal consumed five seeds at the focus tree location, and each of these seeds was assigned a gut retention time sampled from a gamma distribution (shape=4, scale=5, shift=8). Once the animal in the simulation consumed the seeds, a movement distance was sampled from the assigned exponential distribution (which varied depending on the underlying model such as the null, individual or family group model) and a random direction from</w:t>
+      </w:r>
+      <w:r>
+        <w:t xml:space="preserve"> </w:t>
+      </w:r>
+      <m:oMath>
+        <m:sSup>
+          <m:e>
+            <m:r>
+              <m:t>0</m:t>
+            </m:r>
+          </m:e>
+          <m:sup>
+            <m:r>
+              <m:t>o</m:t>
+            </m:r>
+          </m:sup>
+        </m:sSup>
+      </m:oMath>
+      <w:r>
+        <w:t xml:space="preserve"> </w:t>
+      </w:r>
+      <w:r>
+        <w:t xml:space="preserve">to</w:t>
+      </w:r>
+      <w:r>
+        <w:t xml:space="preserve"> </w:t>
+      </w:r>
+      <m:oMath>
+        <m:sSup>
+          <m:e>
+            <m:r>
+              <m:t>360</m:t>
+            </m:r>
+          </m:e>
+          <m:sup>
+            <m:r>
+              <m:t>o</m:t>
+            </m:r>
+          </m:sup>
+        </m:sSup>
+      </m:oMath>
+      <w:r>
+        <w:t xml:space="preserve"> </w:t>
+      </w:r>
+      <w:r>
+        <w:t xml:space="preserve">degrees was used to determine the animal’s position for the next time step, repeating this process for every time step and thus following an uncorrelated random walk with no directional tendency. Once the simulation run’s time matched the gut retention time for a seed, that seed would get dropped at the animal’s location at that specific time point, thus allowing us to record seed location in the landscape. For each of our models we ran 10,000 simulation runs per individual or family group, depending on the model, and collected information on animal and seed locations at every time step.</w:t>
       </w:r>
     </w:p>
     <w:p>
       <w:pPr>
         <w:pStyle w:val="Heading2"/>
       </w:pPr>
-      <w:bookmarkStart w:id="26" w:name="X08bb584a24026458267ac8aa257ef35bc9be4e6"/>
+      <w:bookmarkStart w:id="27" w:name="seed-dispersal-and-aggregation-metrics"/>
+      <w:r>
+        <w:t xml:space="preserve">Seed dispersal and aggregation metrics</w:t>
+      </w:r>
+      <w:bookmarkEnd w:id="27"/>
+    </w:p>
+    <w:p>
+      <w:pPr>
+        <w:pStyle w:val="FirstParagraph"/>
+      </w:pPr>
+      <w:r>
+        <w:t xml:space="preserve">Bring up that each seed gets dropped when the simulation reaches the seed’s previously determined gut retention time, and thus the seed’s location is the lcoation of the bird at the simulation time that matches the gut retention time. The simulation run ends when the last seed is dropped, which is determined by the largest gut retention time.</w:t>
+      </w:r>
+      <w:r>
+        <w:t xml:space="preserve"> </w:t>
+      </w:r>
+      <w:r>
+        <w:t xml:space="preserve">We did not have limits set on the landscape, as we are trying to also understand the effects of this variation on the potential for long-distance dispersal events in toucan-generated seed dispersal curves. Maximum recorded distances for these toucans in the datasets is of 3665m in a single 30 minute tracking interval, so we didn’t want to limit the dispersal potential by setting the landscape to a torus and constricting its size.</w:t>
+      </w:r>
+    </w:p>
+    <w:p>
+      <w:pPr>
+        <w:pStyle w:val="Heading2"/>
+      </w:pPr>
+      <w:bookmarkStart w:id="28" w:name="X08bb584a24026458267ac8aa257ef35bc9be4e6"/>
       <w:r>
         <w:t xml:space="preserve">Seed dispersal distance and agregation metrics</w:t>
       </w:r>
-      <w:bookmarkEnd w:id="26"/>
+      <w:bookmarkEnd w:id="28"/>
     </w:p>
     <w:p>
       <w:pPr>
@@ -2344,11 +2434,11 @@
       <w:pPr>
         <w:pStyle w:val="Heading2"/>
       </w:pPr>
-      <w:bookmarkStart w:id="27" w:name="seed-dispersal-kernel-fitting"/>
+      <w:bookmarkStart w:id="29" w:name="seed-dispersal-kernel-fitting"/>
       <w:r>
         <w:t xml:space="preserve">Seed dispersal kernel fitting</w:t>
       </w:r>
-      <w:bookmarkEnd w:id="27"/>
+      <w:bookmarkEnd w:id="29"/>
     </w:p>
     <w:p>
       <w:pPr>
@@ -2362,84 +2452,84 @@
       <w:pPr>
         <w:pStyle w:val="Heading1"/>
       </w:pPr>
-      <w:bookmarkStart w:id="28" w:name="results"/>
+      <w:bookmarkStart w:id="30" w:name="results"/>
       <w:r>
         <w:t xml:space="preserve">Results</w:t>
       </w:r>
-      <w:bookmarkEnd w:id="28"/>
+      <w:bookmarkEnd w:id="30"/>
     </w:p>
     <w:p>
       <w:pPr>
         <w:pStyle w:val="Heading2"/>
       </w:pPr>
-      <w:bookmarkStart w:id="29" w:name="X517745398f8e01222fa87a48972b438e45beeae"/>
+      <w:bookmarkStart w:id="31" w:name="X517745398f8e01222fa87a48972b438e45beeae"/>
       <w:r>
         <w:t xml:space="preserve">Seed dispersal distances and long distance dispersal</w:t>
       </w:r>
-      <w:bookmarkEnd w:id="29"/>
+      <w:bookmarkEnd w:id="31"/>
     </w:p>
     <w:p>
       <w:pPr>
         <w:pStyle w:val="Heading2"/>
       </w:pPr>
-      <w:bookmarkStart w:id="30" w:name="seed-dispersion-aggregation"/>
+      <w:bookmarkStart w:id="32" w:name="seed-dispersion-aggregation"/>
       <w:r>
         <w:t xml:space="preserve">Seed dispersion aggregation</w:t>
       </w:r>
-      <w:bookmarkEnd w:id="30"/>
+      <w:bookmarkEnd w:id="32"/>
     </w:p>
     <w:p>
       <w:pPr>
         <w:pStyle w:val="Heading2"/>
       </w:pPr>
-      <w:bookmarkStart w:id="31" w:name="extreme-distributions-to-fit-dispersal"/>
+      <w:bookmarkStart w:id="33" w:name="extreme-distributions-to-fit-dispersal"/>
       <w:r>
         <w:t xml:space="preserve">Extreme distributions to fit dispersal</w:t>
       </w:r>
-      <w:bookmarkEnd w:id="31"/>
+      <w:bookmarkEnd w:id="33"/>
     </w:p>
     <w:p>
       <w:pPr>
         <w:pStyle w:val="Heading1"/>
       </w:pPr>
-      <w:bookmarkStart w:id="32" w:name="discussion"/>
+      <w:bookmarkStart w:id="34" w:name="discussion"/>
       <w:r>
         <w:t xml:space="preserve">Discussion</w:t>
       </w:r>
-      <w:bookmarkEnd w:id="32"/>
+      <w:bookmarkEnd w:id="34"/>
     </w:p>
     <w:p>
       <w:pPr>
         <w:pStyle w:val="Heading1"/>
       </w:pPr>
-      <w:bookmarkStart w:id="33" w:name="conclusion"/>
+      <w:bookmarkStart w:id="35" w:name="conclusion"/>
       <w:r>
         <w:t xml:space="preserve">Conclusion</w:t>
       </w:r>
-      <w:bookmarkEnd w:id="33"/>
+      <w:bookmarkEnd w:id="35"/>
     </w:p>
     <w:p>
       <w:pPr>
         <w:pStyle w:val="Heading1"/>
       </w:pPr>
-      <w:bookmarkStart w:id="34" w:name="acknowledgements"/>
+      <w:bookmarkStart w:id="36" w:name="acknowledgements"/>
       <w:r>
         <w:t xml:space="preserve">Acknowledgements</w:t>
       </w:r>
-      <w:bookmarkEnd w:id="34"/>
+      <w:bookmarkEnd w:id="36"/>
     </w:p>
     <w:p>
       <w:pPr>
         <w:pStyle w:val="Heading1"/>
       </w:pPr>
-      <w:bookmarkStart w:id="35" w:name="references"/>
+      <w:bookmarkStart w:id="37" w:name="references"/>
       <w:r>
         <w:t xml:space="preserve">References</w:t>
       </w:r>
-      <w:bookmarkEnd w:id="35"/>
-    </w:p>
-    <w:bookmarkStart w:id="89" w:name="refs"/>
-    <w:bookmarkStart w:id="37" w:name="ref-araujo_ecological_2011"/>
+      <w:bookmarkEnd w:id="37"/>
+    </w:p>
+    <w:bookmarkStart w:id="92" w:name="refs"/>
+    <w:bookmarkStart w:id="39" w:name="ref-araujo_ecological_2011"/>
     <w:p>
       <w:pPr>
         <w:pStyle w:val="Bibliography"/>
@@ -2465,7 +2555,7 @@
       <w:r>
         <w:t xml:space="preserve"> </w:t>
       </w:r>
-      <w:hyperlink r:id="rId36">
+      <w:hyperlink r:id="rId38">
         <w:r>
           <w:rPr>
             <w:rStyle w:val="Hyperlink"/>
@@ -2477,8 +2567,8 @@
         <w:t xml:space="preserve">.</w:t>
       </w:r>
     </w:p>
-    <w:bookmarkEnd w:id="37"/>
-    <w:bookmarkStart w:id="39" w:name="ref-benedetti-cecchi_importance_2003"/>
+    <w:bookmarkEnd w:id="39"/>
+    <w:bookmarkStart w:id="41" w:name="ref-benedetti-cecchi_importance_2003"/>
     <w:p>
       <w:pPr>
         <w:pStyle w:val="Bibliography"/>
@@ -2504,7 +2594,7 @@
       <w:r>
         <w:t xml:space="preserve"> </w:t>
       </w:r>
-      <w:hyperlink r:id="rId38">
+      <w:hyperlink r:id="rId40">
         <w:r>
           <w:rPr>
             <w:rStyle w:val="Hyperlink"/>
@@ -2516,8 +2606,8 @@
         <w:t xml:space="preserve">.</w:t>
       </w:r>
     </w:p>
-    <w:bookmarkEnd w:id="39"/>
-    <w:bookmarkStart w:id="41" w:name="ref-bolnick_why_2011"/>
+    <w:bookmarkEnd w:id="41"/>
+    <w:bookmarkStart w:id="43" w:name="ref-bolnick_why_2011"/>
     <w:p>
       <w:pPr>
         <w:pStyle w:val="Bibliography"/>
@@ -2543,7 +2633,7 @@
       <w:r>
         <w:t xml:space="preserve"> </w:t>
       </w:r>
-      <w:hyperlink r:id="rId40">
+      <w:hyperlink r:id="rId42">
         <w:r>
           <w:rPr>
             <w:rStyle w:val="Hyperlink"/>
@@ -2555,8 +2645,8 @@
         <w:t xml:space="preserve">.</w:t>
       </w:r>
     </w:p>
-    <w:bookmarkEnd w:id="41"/>
-    <w:bookmarkStart w:id="43" w:name="ref-bolnick_ecological_2010"/>
+    <w:bookmarkEnd w:id="43"/>
+    <w:bookmarkStart w:id="45" w:name="ref-bolnick_ecological_2010"/>
     <w:p>
       <w:pPr>
         <w:pStyle w:val="Bibliography"/>
@@ -2582,7 +2672,7 @@
       <w:r>
         <w:t xml:space="preserve"> </w:t>
       </w:r>
-      <w:hyperlink r:id="rId42">
+      <w:hyperlink r:id="rId44">
         <w:r>
           <w:rPr>
             <w:rStyle w:val="Hyperlink"/>
@@ -2594,8 +2684,8 @@
         <w:t xml:space="preserve">.</w:t>
       </w:r>
     </w:p>
-    <w:bookmarkEnd w:id="43"/>
-    <w:bookmarkStart w:id="45" w:name="ref-bolnick_ecology_2003"/>
+    <w:bookmarkEnd w:id="45"/>
+    <w:bookmarkStart w:id="47" w:name="ref-bolnick_ecology_2003"/>
     <w:p>
       <w:pPr>
         <w:pStyle w:val="Bibliography"/>
@@ -2621,7 +2711,7 @@
       <w:r>
         <w:t xml:space="preserve"> </w:t>
       </w:r>
-      <w:hyperlink r:id="rId44">
+      <w:hyperlink r:id="rId46">
         <w:r>
           <w:rPr>
             <w:rStyle w:val="Hyperlink"/>
@@ -2633,8 +2723,8 @@
         <w:t xml:space="preserve">.</w:t>
       </w:r>
     </w:p>
-    <w:bookmarkEnd w:id="45"/>
-    <w:bookmarkStart w:id="46" w:name="ref-carlo2014directness"/>
+    <w:bookmarkEnd w:id="47"/>
+    <w:bookmarkStart w:id="48" w:name="ref-carlo2014directness"/>
     <w:p>
       <w:pPr>
         <w:pStyle w:val="Bibliography"/>
@@ -2658,8 +2748,8 @@
         <w:t xml:space="preserve">102 (1): 248–55.</w:t>
       </w:r>
     </w:p>
-    <w:bookmarkEnd w:id="46"/>
-    <w:bookmarkStart w:id="47" w:name="ref-comita2014testing"/>
+    <w:bookmarkEnd w:id="48"/>
+    <w:bookmarkStart w:id="49" w:name="ref-comita2014testing"/>
     <w:p>
       <w:pPr>
         <w:pStyle w:val="Bibliography"/>
@@ -2683,8 +2773,8 @@
         <w:t xml:space="preserve">102 (4): 845–56.</w:t>
       </w:r>
     </w:p>
-    <w:bookmarkEnd w:id="47"/>
-    <w:bookmarkStart w:id="49" w:name="ref-cortes_integrating_2013"/>
+    <w:bookmarkEnd w:id="49"/>
+    <w:bookmarkStart w:id="51" w:name="ref-cortes_integrating_2013"/>
     <w:p>
       <w:pPr>
         <w:pStyle w:val="Bibliography"/>
@@ -2710,7 +2800,7 @@
       <w:r>
         <w:t xml:space="preserve"> </w:t>
       </w:r>
-      <w:hyperlink r:id="rId48">
+      <w:hyperlink r:id="rId50">
         <w:r>
           <w:rPr>
             <w:rStyle w:val="Hyperlink"/>
@@ -2722,8 +2812,8 @@
         <w:t xml:space="preserve">.</w:t>
       </w:r>
     </w:p>
-    <w:bookmarkEnd w:id="49"/>
-    <w:bookmarkStart w:id="50" w:name="ref-darwin_origin_1859"/>
+    <w:bookmarkEnd w:id="51"/>
+    <w:bookmarkStart w:id="52" w:name="ref-darwin_origin_1859"/>
     <w:p>
       <w:pPr>
         <w:pStyle w:val="Bibliography"/>
@@ -2744,8 +2834,8 @@
         <w:t xml:space="preserve">. Collin’s Clear-Type Press.</w:t>
       </w:r>
     </w:p>
-    <w:bookmarkEnd w:id="50"/>
-    <w:bookmarkStart w:id="52" w:name="ref-forsman_inter-individual_2016"/>
+    <w:bookmarkEnd w:id="52"/>
+    <w:bookmarkStart w:id="54" w:name="ref-forsman_inter-individual_2016"/>
     <w:p>
       <w:pPr>
         <w:pStyle w:val="Bibliography"/>
@@ -2771,7 +2861,7 @@
       <w:r>
         <w:t xml:space="preserve"> </w:t>
       </w:r>
-      <w:hyperlink r:id="rId51">
+      <w:hyperlink r:id="rId53">
         <w:r>
           <w:rPr>
             <w:rStyle w:val="Hyperlink"/>
@@ -2783,8 +2873,8 @@
         <w:t xml:space="preserve">.</w:t>
       </w:r>
     </w:p>
-    <w:bookmarkEnd w:id="52"/>
-    <w:bookmarkStart w:id="54" w:name="ref-gonzalez-varo_labile_2016"/>
+    <w:bookmarkEnd w:id="54"/>
+    <w:bookmarkStart w:id="56" w:name="ref-gonzalez-varo_labile_2016"/>
     <w:p>
       <w:pPr>
         <w:pStyle w:val="Bibliography"/>
@@ -2810,7 +2900,7 @@
       <w:r>
         <w:t xml:space="preserve"> </w:t>
       </w:r>
-      <w:hyperlink r:id="rId53">
+      <w:hyperlink r:id="rId55">
         <w:r>
           <w:rPr>
             <w:rStyle w:val="Hyperlink"/>
@@ -2822,8 +2912,8 @@
         <w:t xml:space="preserve">.</w:t>
       </w:r>
     </w:p>
-    <w:bookmarkEnd w:id="54"/>
-    <w:bookmarkStart w:id="56" w:name="ref-holbrook_home_2011"/>
+    <w:bookmarkEnd w:id="56"/>
+    <w:bookmarkStart w:id="58" w:name="ref-holbrook_home_2011"/>
     <w:p>
       <w:pPr>
         <w:pStyle w:val="Bibliography"/>
@@ -2849,7 +2939,7 @@
       <w:r>
         <w:t xml:space="preserve"> </w:t>
       </w:r>
-      <w:hyperlink r:id="rId55">
+      <w:hyperlink r:id="rId57">
         <w:r>
           <w:rPr>
             <w:rStyle w:val="Hyperlink"/>
@@ -2861,8 +2951,18 @@
         <w:t xml:space="preserve">.</w:t>
       </w:r>
     </w:p>
-    <w:bookmarkEnd w:id="56"/>
-    <w:bookmarkStart w:id="57" w:name="ref-holbrook_using_2007"/>
+    <w:bookmarkEnd w:id="58"/>
+    <w:bookmarkStart w:id="59" w:name="ref-holbrook2007seed"/>
+    <w:p>
+      <w:pPr>
+        <w:pStyle w:val="Bibliography"/>
+      </w:pPr>
+      <w:r>
+        <w:t xml:space="preserve">Holbrook, Kimberly Mae. 2007. “Seed Dispersal Limitation in a Neotropical Nutmeg, Virola Flexuosa (Myristicaceae): An Ecological and Genetic Approach.”</w:t>
+      </w:r>
+    </w:p>
+    <w:bookmarkEnd w:id="59"/>
+    <w:bookmarkStart w:id="60" w:name="ref-holbrook_using_2007"/>
     <w:p>
       <w:pPr>
         <w:pStyle w:val="Bibliography"/>
@@ -2883,8 +2983,8 @@
         <w:t xml:space="preserve">, 300–321. CAB International, Wallingford.</w:t>
       </w:r>
     </w:p>
-    <w:bookmarkEnd w:id="57"/>
-    <w:bookmarkStart w:id="59" w:name="ref-holbrook_dispersal_2009"/>
+    <w:bookmarkEnd w:id="60"/>
+    <w:bookmarkStart w:id="62" w:name="ref-holbrook_dispersal_2009"/>
     <w:p>
       <w:pPr>
         <w:pStyle w:val="Bibliography"/>
@@ -2910,7 +3010,7 @@
       <w:r>
         <w:t xml:space="preserve"> </w:t>
       </w:r>
-      <w:hyperlink r:id="rId58">
+      <w:hyperlink r:id="rId61">
         <w:r>
           <w:rPr>
             <w:rStyle w:val="Hyperlink"/>
@@ -2922,8 +3022,8 @@
         <w:t xml:space="preserve">.</w:t>
       </w:r>
     </w:p>
-    <w:bookmarkEnd w:id="59"/>
-    <w:bookmarkStart w:id="60" w:name="ref-howe2004seed"/>
+    <w:bookmarkEnd w:id="62"/>
+    <w:bookmarkStart w:id="63" w:name="ref-howe2004seed"/>
     <w:p>
       <w:pPr>
         <w:pStyle w:val="Bibliography"/>
@@ -2947,8 +3047,8 @@
         <w:t xml:space="preserve">54 (7): 651–60.</w:t>
       </w:r>
     </w:p>
-    <w:bookmarkEnd w:id="60"/>
-    <w:bookmarkStart w:id="61" w:name="ref-howe1982ecology"/>
+    <w:bookmarkEnd w:id="63"/>
+    <w:bookmarkStart w:id="64" w:name="ref-howe1982ecology"/>
     <w:p>
       <w:pPr>
         <w:pStyle w:val="Bibliography"/>
@@ -2972,8 +3072,8 @@
         <w:t xml:space="preserve">13 (1): 201–28.</w:t>
       </w:r>
     </w:p>
-    <w:bookmarkEnd w:id="61"/>
-    <w:bookmarkStart w:id="62" w:name="ref-ibanez2006predicting"/>
+    <w:bookmarkEnd w:id="64"/>
+    <w:bookmarkStart w:id="65" w:name="ref-ibanez2006predicting"/>
     <w:p>
       <w:pPr>
         <w:pStyle w:val="Bibliography"/>
@@ -2997,8 +3097,8 @@
         <w:t xml:space="preserve">87 (8): 1896–1906.</w:t>
       </w:r>
     </w:p>
-    <w:bookmarkEnd w:id="62"/>
-    <w:bookmarkStart w:id="64" w:name="ref-inouye_importance_2005"/>
+    <w:bookmarkEnd w:id="65"/>
+    <w:bookmarkStart w:id="67" w:name="ref-inouye_importance_2005"/>
     <w:p>
       <w:pPr>
         <w:pStyle w:val="Bibliography"/>
@@ -3024,7 +3124,7 @@
       <w:r>
         <w:t xml:space="preserve"> </w:t>
       </w:r>
-      <w:hyperlink r:id="rId63">
+      <w:hyperlink r:id="rId66">
         <w:r>
           <w:rPr>
             <w:rStyle w:val="Hyperlink"/>
@@ -3036,8 +3136,8 @@
         <w:t xml:space="preserve">.</w:t>
       </w:r>
     </w:p>
-    <w:bookmarkEnd w:id="64"/>
-    <w:bookmarkStart w:id="66" w:name="ref-jones_closing_2017"/>
+    <w:bookmarkEnd w:id="67"/>
+    <w:bookmarkStart w:id="69" w:name="ref-jones_closing_2017"/>
     <w:p>
       <w:pPr>
         <w:pStyle w:val="Bibliography"/>
@@ -3063,7 +3163,7 @@
       <w:r>
         <w:t xml:space="preserve"> </w:t>
       </w:r>
-      <w:hyperlink r:id="rId65">
+      <w:hyperlink r:id="rId68">
         <w:r>
           <w:rPr>
             <w:rStyle w:val="Hyperlink"/>
@@ -3075,8 +3175,8 @@
         <w:t xml:space="preserve">.</w:t>
       </w:r>
     </w:p>
-    <w:bookmarkEnd w:id="66"/>
-    <w:bookmarkStart w:id="67" w:name="ref-jordano2007differential"/>
+    <w:bookmarkEnd w:id="69"/>
+    <w:bookmarkStart w:id="70" w:name="ref-jordano2007differential"/>
     <w:p>
       <w:pPr>
         <w:pStyle w:val="Bibliography"/>
@@ -3100,8 +3200,8 @@
         <w:t xml:space="preserve">104 (9): 3278–82.</w:t>
       </w:r>
     </w:p>
-    <w:bookmarkEnd w:id="67"/>
-    <w:bookmarkStart w:id="69" w:name="ref-levey_effects_2005"/>
+    <w:bookmarkEnd w:id="70"/>
+    <w:bookmarkStart w:id="72" w:name="ref-levey_effects_2005"/>
     <w:p>
       <w:pPr>
         <w:pStyle w:val="Bibliography"/>
@@ -3127,7 +3227,7 @@
       <w:r>
         <w:t xml:space="preserve"> </w:t>
       </w:r>
-      <w:hyperlink r:id="rId68">
+      <w:hyperlink r:id="rId71">
         <w:r>
           <w:rPr>
             <w:rStyle w:val="Hyperlink"/>
@@ -3139,8 +3239,8 @@
         <w:t xml:space="preserve">.</w:t>
       </w:r>
     </w:p>
-    <w:bookmarkEnd w:id="69"/>
-    <w:bookmarkStart w:id="70" w:name="ref-loayza2014seed"/>
+    <w:bookmarkEnd w:id="72"/>
+    <w:bookmarkStart w:id="73" w:name="ref-loayza2014seed"/>
     <w:p>
       <w:pPr>
         <w:pStyle w:val="Bibliography"/>
@@ -3164,8 +3264,8 @@
         <w:t xml:space="preserve">46 (1): 69–77.</w:t>
       </w:r>
     </w:p>
-    <w:bookmarkEnd w:id="70"/>
-    <w:bookmarkStart w:id="72" w:name="ref-morales_effects_2006"/>
+    <w:bookmarkEnd w:id="73"/>
+    <w:bookmarkStart w:id="75" w:name="ref-morales_effects_2006"/>
     <w:p>
       <w:pPr>
         <w:pStyle w:val="Bibliography"/>
@@ -3191,7 +3291,7 @@
       <w:r>
         <w:t xml:space="preserve"> </w:t>
       </w:r>
-      <w:hyperlink r:id="rId71">
+      <w:hyperlink r:id="rId74">
         <w:r>
           <w:rPr>
             <w:rStyle w:val="Hyperlink"/>
@@ -3203,8 +3303,8 @@
         <w:t xml:space="preserve">.</w:t>
       </w:r>
     </w:p>
-    <w:bookmarkEnd w:id="72"/>
-    <w:bookmarkStart w:id="73" w:name="ref-nathan2006long"/>
+    <w:bookmarkEnd w:id="75"/>
+    <w:bookmarkStart w:id="76" w:name="ref-nathan2006long"/>
     <w:p>
       <w:pPr>
         <w:pStyle w:val="Bibliography"/>
@@ -3228,8 +3328,8 @@
         <w:t xml:space="preserve">313 (5788): 786–88.</w:t>
       </w:r>
     </w:p>
-    <w:bookmarkEnd w:id="73"/>
-    <w:bookmarkStart w:id="75" w:name="ref-nathan_spatial_2000"/>
+    <w:bookmarkEnd w:id="76"/>
+    <w:bookmarkStart w:id="78" w:name="ref-nathan_spatial_2000"/>
     <w:p>
       <w:pPr>
         <w:pStyle w:val="Bibliography"/>
@@ -3255,7 +3355,7 @@
       <w:r>
         <w:t xml:space="preserve"> </w:t>
       </w:r>
-      <w:hyperlink r:id="rId74">
+      <w:hyperlink r:id="rId77">
         <w:r>
           <w:rPr>
             <w:rStyle w:val="Hyperlink"/>
@@ -3267,8 +3367,8 @@
         <w:t xml:space="preserve">.</w:t>
       </w:r>
     </w:p>
-    <w:bookmarkEnd w:id="75"/>
-    <w:bookmarkStart w:id="77" w:name="ref-post_intraspecific_2008"/>
+    <w:bookmarkEnd w:id="78"/>
+    <w:bookmarkStart w:id="80" w:name="ref-post_intraspecific_2008"/>
     <w:p>
       <w:pPr>
         <w:pStyle w:val="Bibliography"/>
@@ -3294,7 +3394,7 @@
       <w:r>
         <w:t xml:space="preserve"> </w:t>
       </w:r>
-      <w:hyperlink r:id="rId76">
+      <w:hyperlink r:id="rId79">
         <w:r>
           <w:rPr>
             <w:rStyle w:val="Hyperlink"/>
@@ -3306,8 +3406,8 @@
         <w:t xml:space="preserve">.</w:t>
       </w:r>
     </w:p>
-    <w:bookmarkEnd w:id="77"/>
-    <w:bookmarkStart w:id="79" w:name="ref-russo_incorporating_2006"/>
+    <w:bookmarkEnd w:id="80"/>
+    <w:bookmarkStart w:id="82" w:name="ref-russo_incorporating_2006"/>
     <w:p>
       <w:pPr>
         <w:pStyle w:val="Bibliography"/>
@@ -3333,7 +3433,7 @@
       <w:r>
         <w:t xml:space="preserve"> </w:t>
       </w:r>
-      <w:hyperlink r:id="rId78">
+      <w:hyperlink r:id="rId81">
         <w:r>
           <w:rPr>
             <w:rStyle w:val="Hyperlink"/>
@@ -3345,8 +3445,8 @@
         <w:t xml:space="preserve">.</w:t>
       </w:r>
     </w:p>
-    <w:bookmarkEnd w:id="79"/>
-    <w:bookmarkStart w:id="80" w:name="ref-schupp1993quantity"/>
+    <w:bookmarkEnd w:id="82"/>
+    <w:bookmarkStart w:id="83" w:name="ref-schupp1993quantity"/>
     <w:p>
       <w:pPr>
         <w:pStyle w:val="Bibliography"/>
@@ -3370,8 +3470,8 @@
         <w:t xml:space="preserve">107 (1): 15–29.</w:t>
       </w:r>
     </w:p>
-    <w:bookmarkEnd w:id="80"/>
-    <w:bookmarkStart w:id="82" w:name="ref-schupp_seed_2010"/>
+    <w:bookmarkEnd w:id="83"/>
+    <w:bookmarkStart w:id="85" w:name="ref-schupp_seed_2010"/>
     <w:p>
       <w:pPr>
         <w:pStyle w:val="Bibliography"/>
@@ -3397,7 +3497,7 @@
       <w:r>
         <w:t xml:space="preserve"> </w:t>
       </w:r>
-      <w:hyperlink r:id="rId81">
+      <w:hyperlink r:id="rId84">
         <w:r>
           <w:rPr>
             <w:rStyle w:val="Hyperlink"/>
@@ -3409,8 +3509,8 @@
         <w:t xml:space="preserve">.</w:t>
       </w:r>
     </w:p>
-    <w:bookmarkEnd w:id="82"/>
-    <w:bookmarkStart w:id="84" w:name="ref-violle_return_2012"/>
+    <w:bookmarkEnd w:id="85"/>
+    <w:bookmarkStart w:id="87" w:name="ref-violle_return_2012"/>
     <w:p>
       <w:pPr>
         <w:pStyle w:val="Bibliography"/>
@@ -3436,7 +3536,7 @@
       <w:r>
         <w:t xml:space="preserve"> </w:t>
       </w:r>
-      <w:hyperlink r:id="rId83">
+      <w:hyperlink r:id="rId86">
         <w:r>
           <w:rPr>
             <w:rStyle w:val="Hyperlink"/>
@@ -3448,8 +3548,8 @@
         <w:t xml:space="preserve">.</w:t>
       </w:r>
     </w:p>
-    <w:bookmarkEnd w:id="84"/>
-    <w:bookmarkStart w:id="86" w:name="ref-wolf_animal_2012"/>
+    <w:bookmarkEnd w:id="87"/>
+    <w:bookmarkStart w:id="89" w:name="ref-wolf_animal_2012"/>
     <w:p>
       <w:pPr>
         <w:pStyle w:val="Bibliography"/>
@@ -3475,7 +3575,7 @@
       <w:r>
         <w:t xml:space="preserve"> </w:t>
       </w:r>
-      <w:hyperlink r:id="rId85">
+      <w:hyperlink r:id="rId88">
         <w:r>
           <w:rPr>
             <w:rStyle w:val="Hyperlink"/>
@@ -3487,8 +3587,8 @@
         <w:t xml:space="preserve">.</w:t>
       </w:r>
     </w:p>
-    <w:bookmarkEnd w:id="86"/>
-    <w:bookmarkStart w:id="88" w:name="ref-zwolak_how_2018"/>
+    <w:bookmarkEnd w:id="89"/>
+    <w:bookmarkStart w:id="91" w:name="ref-zwolak_how_2018"/>
     <w:p>
       <w:pPr>
         <w:pStyle w:val="Bibliography"/>
@@ -3514,7 +3614,7 @@
       <w:r>
         <w:t xml:space="preserve"> </w:t>
       </w:r>
-      <w:hyperlink r:id="rId87">
+      <w:hyperlink r:id="rId90">
         <w:r>
           <w:rPr>
             <w:rStyle w:val="Hyperlink"/>
@@ -3526,8 +3626,8 @@
         <w:t xml:space="preserve">.</w:t>
       </w:r>
     </w:p>
-    <w:bookmarkEnd w:id="88"/>
-    <w:bookmarkEnd w:id="89"/>
+    <w:bookmarkEnd w:id="91"/>
+    <w:bookmarkEnd w:id="92"/>
     <w:sectPr>
       <w:pgSz w:w="12240" w:h="15840"/>
       <w:pgMar w:top="1440" w:right="1440" w:bottom="1440" w:left="1440" w:header="720" w:footer="720" w:gutter="0"/>

</xml_diff>

<commit_message>
shuffled some text sections
</commit_message>
<xml_diff>
--- a/paper/paper.docx
+++ b/paper/paper.docx
@@ -2403,22 +2403,434 @@
         <w:pStyle w:val="FirstParagraph"/>
       </w:pPr>
       <w:r>
-        <w:t xml:space="preserve">Bring up that each seed gets dropped when the simulation reaches the seed’s previously determined gut retention time, and thus the seed’s location is the lcoation of the bird at the simulation time that matches the gut retention time. The simulation run ends when the last seed is dropped, which is determined by the largest gut retention time.</w:t>
-      </w:r>
-      <w:r>
-        <w:t xml:space="preserve"> </w:t>
-      </w:r>
-      <w:r>
-        <w:t xml:space="preserve">We did not have limits set on the landscape, as we are trying to also understand the effects of this variation on the potential for long-distance dispersal events in toucan-generated seed dispersal curves. Maximum recorded distances for these toucans in the datasets is of 3665m in a single 30 minute tracking interval, so we didn’t want to limit the dispersal potential by setting the landscape to a torus and constricting its size.</w:t>
+        <w:t xml:space="preserve">We calculated seed dispersal distance as the euclidean distance of each seed to the parent plant. Given that our models only considered one parent plant located at the origin per simmulation, we calculated seed dispersal distance (DD) as the distance from each seed’s location to the origin as follows:</w:t>
+      </w:r>
+    </w:p>
+    <w:p>
+      <w:pPr>
+        <w:pStyle w:val="BodyText"/>
+      </w:pPr>
+      <m:oMathPara>
+        <m:oMathParaPr>
+          <m:jc m:val="center"/>
+        </m:oMathParaPr>
+        <m:oMath>
+          <m:r>
+            <m:t>D</m:t>
+          </m:r>
+          <m:sSub>
+            <m:e>
+              <m:r>
+                <m:t>D</m:t>
+              </m:r>
+            </m:e>
+            <m:sub>
+              <m:r>
+                <m:t>i</m:t>
+              </m:r>
+            </m:sub>
+          </m:sSub>
+          <m:r>
+            <m:t>=</m:t>
+          </m:r>
+          <m:rad>
+            <m:radPr>
+              <m:degHide m:val="1"/>
+            </m:radPr>
+            <m:deg/>
+            <m:e>
+              <m:r>
+                <m:t>(</m:t>
+              </m:r>
+              <m:r>
+                <m:t>0</m:t>
+              </m:r>
+              <m:r>
+                <m:t>−</m:t>
+              </m:r>
+              <m:sSub>
+                <m:e>
+                  <m:r>
+                    <m:t>x</m:t>
+                  </m:r>
+                </m:e>
+                <m:sub>
+                  <m:r>
+                    <m:t>i</m:t>
+                  </m:r>
+                </m:sub>
+              </m:sSub>
+              <m:sSup>
+                <m:e>
+                  <m:r>
+                    <m:t>)</m:t>
+                  </m:r>
+                </m:e>
+                <m:sup>
+                  <m:r>
+                    <m:t>2</m:t>
+                  </m:r>
+                </m:sup>
+              </m:sSup>
+              <m:r>
+                <m:t>+</m:t>
+              </m:r>
+              <m:r>
+                <m:t>(</m:t>
+              </m:r>
+              <m:r>
+                <m:t>0</m:t>
+              </m:r>
+              <m:r>
+                <m:t>−</m:t>
+              </m:r>
+              <m:sSub>
+                <m:e>
+                  <m:r>
+                    <m:t>y</m:t>
+                  </m:r>
+                </m:e>
+                <m:sub>
+                  <m:r>
+                    <m:t>i</m:t>
+                  </m:r>
+                </m:sub>
+              </m:sSub>
+              <m:sSup>
+                <m:e>
+                  <m:r>
+                    <m:t>)</m:t>
+                  </m:r>
+                </m:e>
+                <m:sup>
+                  <m:r>
+                    <m:t>2</m:t>
+                  </m:r>
+                </m:sup>
+              </m:sSup>
+            </m:e>
+          </m:rad>
+        </m:oMath>
+      </m:oMathPara>
+    </w:p>
+    <w:p>
+      <w:pPr>
+        <w:pStyle w:val="FirstParagraph"/>
+      </w:pPr>
+      <w:r>
+        <w:t xml:space="preserve">where</w:t>
+      </w:r>
+      <w:r>
+        <w:t xml:space="preserve"> </w:t>
+      </w:r>
+      <m:oMath>
+        <m:r>
+          <m:t>D</m:t>
+        </m:r>
+        <m:sSub>
+          <m:e>
+            <m:r>
+              <m:t>D</m:t>
+            </m:r>
+          </m:e>
+          <m:sub>
+            <m:r>
+              <m:t>i</m:t>
+            </m:r>
+          </m:sub>
+        </m:sSub>
+      </m:oMath>
+      <w:r>
+        <w:t xml:space="preserve"> </w:t>
+      </w:r>
+      <w:r>
+        <w:t xml:space="preserve">is the dispersal distance for seed</w:t>
+      </w:r>
+      <w:r>
+        <w:t xml:space="preserve"> </w:t>
+      </w:r>
+      <m:oMath>
+        <m:r>
+          <m:t>i</m:t>
+        </m:r>
+      </m:oMath>
+      <w:r>
+        <w:t xml:space="preserve"> </w:t>
+      </w:r>
+      <w:r>
+        <w:t xml:space="preserve">in the simulation run and</w:t>
+      </w:r>
+      <w:r>
+        <w:t xml:space="preserve"> </w:t>
+      </w:r>
+      <m:oMath>
+        <m:sSub>
+          <m:e>
+            <m:r>
+              <m:t>x</m:t>
+            </m:r>
+          </m:e>
+          <m:sub>
+            <m:r>
+              <m:t>i</m:t>
+            </m:r>
+          </m:sub>
+        </m:sSub>
+      </m:oMath>
+      <w:r>
+        <w:t xml:space="preserve"> </w:t>
+      </w:r>
+      <w:r>
+        <w:t xml:space="preserve">and</w:t>
+      </w:r>
+      <w:r>
+        <w:t xml:space="preserve"> </w:t>
+      </w:r>
+      <m:oMath>
+        <m:sSub>
+          <m:e>
+            <m:r>
+              <m:t>y</m:t>
+            </m:r>
+          </m:e>
+          <m:sub>
+            <m:r>
+              <m:t>i</m:t>
+            </m:r>
+          </m:sub>
+        </m:sSub>
+      </m:oMath>
+      <w:r>
+        <w:t xml:space="preserve"> </w:t>
+      </w:r>
+      <w:r>
+        <w:t xml:space="preserve">are its xy coordinates in the landscape. We also used an aggregation metric to determine how evenly seeds would be dispersed across the landscape, and calculated seed dispersion (SD) as the average distance of each seed to the mean seed location in each simulation run (following methods in</w:t>
+      </w:r>
+      <w:r>
+        <w:t xml:space="preserve"> </w:t>
+      </w:r>
+      <w:r>
+        <w:t xml:space="preserve">(Jones et al. 2017)</w:t>
+      </w:r>
+      <w:r>
+        <w:t xml:space="preserve">):</w:t>
+      </w:r>
+    </w:p>
+    <w:p>
+      <w:pPr>
+        <w:pStyle w:val="BodyText"/>
+      </w:pPr>
+      <m:oMathPara>
+        <m:oMathParaPr>
+          <m:jc m:val="center"/>
+        </m:oMathParaPr>
+        <m:oMath>
+          <m:r>
+            <m:t>S</m:t>
+          </m:r>
+          <m:r>
+            <m:t>D</m:t>
+          </m:r>
+          <m:r>
+            <m:t>=</m:t>
+          </m:r>
+          <m:f>
+            <m:fPr>
+              <m:type m:val="bar"/>
+            </m:fPr>
+            <m:num>
+              <m:r>
+                <m:t>∑</m:t>
+              </m:r>
+              <m:rad>
+                <m:radPr>
+                  <m:degHide m:val="1"/>
+                </m:radPr>
+                <m:deg/>
+                <m:e>
+                  <m:r>
+                    <m:t>(</m:t>
+                  </m:r>
+                  <m:sSub>
+                    <m:e>
+                      <m:r>
+                        <m:t>x</m:t>
+                      </m:r>
+                    </m:e>
+                    <m:sub>
+                      <m:r>
+                        <m:t>m</m:t>
+                      </m:r>
+                    </m:sub>
+                  </m:sSub>
+                  <m:r>
+                    <m:t>−</m:t>
+                  </m:r>
+                  <m:sSub>
+                    <m:e>
+                      <m:r>
+                        <m:t>x</m:t>
+                      </m:r>
+                    </m:e>
+                    <m:sub>
+                      <m:r>
+                        <m:t>i</m:t>
+                      </m:r>
+                    </m:sub>
+                  </m:sSub>
+                  <m:sSup>
+                    <m:e>
+                      <m:r>
+                        <m:t>)</m:t>
+                      </m:r>
+                    </m:e>
+                    <m:sup>
+                      <m:r>
+                        <m:t>2</m:t>
+                      </m:r>
+                    </m:sup>
+                  </m:sSup>
+                  <m:r>
+                    <m:t>+</m:t>
+                  </m:r>
+                  <m:r>
+                    <m:t>(</m:t>
+                  </m:r>
+                  <m:sSub>
+                    <m:e>
+                      <m:r>
+                        <m:t>y</m:t>
+                      </m:r>
+                    </m:e>
+                    <m:sub>
+                      <m:r>
+                        <m:t>m</m:t>
+                      </m:r>
+                    </m:sub>
+                  </m:sSub>
+                  <m:r>
+                    <m:t>−</m:t>
+                  </m:r>
+                  <m:sSub>
+                    <m:e>
+                      <m:r>
+                        <m:t>y</m:t>
+                      </m:r>
+                    </m:e>
+                    <m:sub>
+                      <m:r>
+                        <m:t>i</m:t>
+                      </m:r>
+                    </m:sub>
+                  </m:sSub>
+                  <m:sSup>
+                    <m:e>
+                      <m:r>
+                        <m:t>)</m:t>
+                      </m:r>
+                    </m:e>
+                    <m:sup>
+                      <m:r>
+                        <m:t>2</m:t>
+                      </m:r>
+                    </m:sup>
+                  </m:sSup>
+                </m:e>
+              </m:rad>
+            </m:num>
+            <m:den>
+              <m:r>
+                <m:t>n</m:t>
+              </m:r>
+            </m:den>
+          </m:f>
+        </m:oMath>
+      </m:oMathPara>
+    </w:p>
+    <w:p>
+      <w:pPr>
+        <w:pStyle w:val="FirstParagraph"/>
+      </w:pPr>
+      <w:r>
+        <w:t xml:space="preserve">where</w:t>
+      </w:r>
+      <w:r>
+        <w:t xml:space="preserve"> </w:t>
+      </w:r>
+      <m:oMath>
+        <m:r>
+          <m:t>n</m:t>
+        </m:r>
+      </m:oMath>
+      <w:r>
+        <w:t xml:space="preserve"> </w:t>
+      </w:r>
+      <w:r>
+        <w:t xml:space="preserve">is the number of seeds for each simulation run (5), and</w:t>
+      </w:r>
+      <w:r>
+        <w:t xml:space="preserve"> </w:t>
+      </w:r>
+      <m:oMath>
+        <m:sSub>
+          <m:e>
+            <m:r>
+              <m:t>x</m:t>
+            </m:r>
+          </m:e>
+          <m:sub>
+            <m:r>
+              <m:t>m</m:t>
+            </m:r>
+          </m:sub>
+        </m:sSub>
+      </m:oMath>
+      <w:r>
+        <w:t xml:space="preserve"> </w:t>
+      </w:r>
+      <w:r>
+        <w:t xml:space="preserve">and</w:t>
+      </w:r>
+      <w:r>
+        <w:t xml:space="preserve"> </w:t>
+      </w:r>
+      <m:oMath>
+        <m:sSub>
+          <m:e>
+            <m:r>
+              <m:t>y</m:t>
+            </m:r>
+          </m:e>
+          <m:sub>
+            <m:r>
+              <m:t>m</m:t>
+            </m:r>
+          </m:sub>
+        </m:sSub>
+      </m:oMath>
+      <w:r>
+        <w:t xml:space="preserve"> </w:t>
+      </w:r>
+      <w:r>
+        <w:t xml:space="preserve">is the mean seed location in the simulation run. The information on seed dispersal distance was used for the toucan-generated seed dispersal kernels for each one of our models (null, individual, and family group), and these seed dispersal distances were also classified as long distance dispersal events if they exceeded 500m</w:t>
+      </w:r>
+      <w:r>
+        <w:t xml:space="preserve"> </w:t>
+      </w:r>
+      <w:r>
+        <w:t xml:space="preserve">(K. M. Holbrook and Loiselle 2007)</w:t>
+      </w:r>
+      <w:r>
+        <w:t xml:space="preserve">. The proportion of long-distance dispersal events, maximum dispersal distance, and average seed dispersion were used to compare seed dispersal between our three models of individual variation.</w:t>
       </w:r>
     </w:p>
     <w:p>
       <w:pPr>
         <w:pStyle w:val="Heading2"/>
       </w:pPr>
-      <w:bookmarkStart w:id="28" w:name="X08bb584a24026458267ac8aa257ef35bc9be4e6"/>
-      <w:r>
-        <w:t xml:space="preserve">Seed dispersal distance and agregation metrics</w:t>
+      <w:bookmarkStart w:id="28" w:name="seed-dispersal-kernel-fitting"/>
+      <w:r>
+        <w:t xml:space="preserve">Seed dispersal kernel fitting</w:t>
       </w:r>
       <w:bookmarkEnd w:id="28"/>
     </w:p>
@@ -2427,64 +2839,56 @@
         <w:pStyle w:val="FirstParagraph"/>
       </w:pPr>
       <w:r>
-        <w:t xml:space="preserve">How we calculated these distances, the averages and SD, and then how we calculated the dispersion, long distance dispersal events.</w:t>
-      </w:r>
+        <w:t xml:space="preserve">Look into this, but probably use a Weibull distribution like morales and carlo, and then compare the parameters to describe them. An alternative approach would be to use an extreme distribution like the garcia paper to describe this.</w:t>
+      </w:r>
+    </w:p>
+    <w:p>
+      <w:pPr>
+        <w:pStyle w:val="Heading1"/>
+      </w:pPr>
+      <w:bookmarkStart w:id="29" w:name="results"/>
+      <w:r>
+        <w:t xml:space="preserve">Results</w:t>
+      </w:r>
+      <w:bookmarkEnd w:id="29"/>
     </w:p>
     <w:p>
       <w:pPr>
         <w:pStyle w:val="Heading2"/>
       </w:pPr>
-      <w:bookmarkStart w:id="29" w:name="seed-dispersal-kernel-fitting"/>
-      <w:r>
-        <w:t xml:space="preserve">Seed dispersal kernel fitting</w:t>
-      </w:r>
-      <w:bookmarkEnd w:id="29"/>
-    </w:p>
-    <w:p>
-      <w:pPr>
-        <w:pStyle w:val="FirstParagraph"/>
-      </w:pPr>
-      <w:r>
-        <w:t xml:space="preserve">Look into this, but probably use a Weibull distribution like morales and carlo, and then compare the parameters to describe them. An alternative approach would be to use an extreme distribution like the garcia paper to describe this.</w:t>
-      </w:r>
+      <w:bookmarkStart w:id="30" w:name="X517745398f8e01222fa87a48972b438e45beeae"/>
+      <w:r>
+        <w:t xml:space="preserve">Seed dispersal distances and long distance dispersal</w:t>
+      </w:r>
+      <w:bookmarkEnd w:id="30"/>
+    </w:p>
+    <w:p>
+      <w:pPr>
+        <w:pStyle w:val="Heading2"/>
+      </w:pPr>
+      <w:bookmarkStart w:id="31" w:name="seed-dispersion-aggregation"/>
+      <w:r>
+        <w:t xml:space="preserve">Seed dispersion aggregation</w:t>
+      </w:r>
+      <w:bookmarkEnd w:id="31"/>
+    </w:p>
+    <w:p>
+      <w:pPr>
+        <w:pStyle w:val="Heading2"/>
+      </w:pPr>
+      <w:bookmarkStart w:id="32" w:name="extreme-distributions-to-fit-dispersal"/>
+      <w:r>
+        <w:t xml:space="preserve">Extreme distributions to fit dispersal</w:t>
+      </w:r>
+      <w:bookmarkEnd w:id="32"/>
     </w:p>
     <w:p>
       <w:pPr>
         <w:pStyle w:val="Heading1"/>
       </w:pPr>
-      <w:bookmarkStart w:id="30" w:name="results"/>
-      <w:r>
-        <w:t xml:space="preserve">Results</w:t>
-      </w:r>
-      <w:bookmarkEnd w:id="30"/>
-    </w:p>
-    <w:p>
-      <w:pPr>
-        <w:pStyle w:val="Heading2"/>
-      </w:pPr>
-      <w:bookmarkStart w:id="31" w:name="X517745398f8e01222fa87a48972b438e45beeae"/>
-      <w:r>
-        <w:t xml:space="preserve">Seed dispersal distances and long distance dispersal</w:t>
-      </w:r>
-      <w:bookmarkEnd w:id="31"/>
-    </w:p>
-    <w:p>
-      <w:pPr>
-        <w:pStyle w:val="Heading2"/>
-      </w:pPr>
-      <w:bookmarkStart w:id="32" w:name="seed-dispersion-aggregation"/>
-      <w:r>
-        <w:t xml:space="preserve">Seed dispersion aggregation</w:t>
-      </w:r>
-      <w:bookmarkEnd w:id="32"/>
-    </w:p>
-    <w:p>
-      <w:pPr>
-        <w:pStyle w:val="Heading2"/>
-      </w:pPr>
-      <w:bookmarkStart w:id="33" w:name="extreme-distributions-to-fit-dispersal"/>
-      <w:r>
-        <w:t xml:space="preserve">Extreme distributions to fit dispersal</w:t>
+      <w:bookmarkStart w:id="33" w:name="discussion"/>
+      <w:r>
+        <w:t xml:space="preserve">Discussion</w:t>
       </w:r>
       <w:bookmarkEnd w:id="33"/>
     </w:p>
@@ -2492,9 +2896,9 @@
       <w:pPr>
         <w:pStyle w:val="Heading1"/>
       </w:pPr>
-      <w:bookmarkStart w:id="34" w:name="discussion"/>
-      <w:r>
-        <w:t xml:space="preserve">Discussion</w:t>
+      <w:bookmarkStart w:id="34" w:name="conclusion"/>
+      <w:r>
+        <w:t xml:space="preserve">Conclusion</w:t>
       </w:r>
       <w:bookmarkEnd w:id="34"/>
     </w:p>
@@ -2502,9 +2906,9 @@
       <w:pPr>
         <w:pStyle w:val="Heading1"/>
       </w:pPr>
-      <w:bookmarkStart w:id="35" w:name="conclusion"/>
-      <w:r>
-        <w:t xml:space="preserve">Conclusion</w:t>
+      <w:bookmarkStart w:id="35" w:name="acknowledgements"/>
+      <w:r>
+        <w:t xml:space="preserve">Acknowledgements</w:t>
       </w:r>
       <w:bookmarkEnd w:id="35"/>
     </w:p>
@@ -2512,24 +2916,14 @@
       <w:pPr>
         <w:pStyle w:val="Heading1"/>
       </w:pPr>
-      <w:bookmarkStart w:id="36" w:name="acknowledgements"/>
-      <w:r>
-        <w:t xml:space="preserve">Acknowledgements</w:t>
+      <w:bookmarkStart w:id="36" w:name="references"/>
+      <w:r>
+        <w:t xml:space="preserve">References</w:t>
       </w:r>
       <w:bookmarkEnd w:id="36"/>
     </w:p>
-    <w:p>
-      <w:pPr>
-        <w:pStyle w:val="Heading1"/>
-      </w:pPr>
-      <w:bookmarkStart w:id="37" w:name="references"/>
-      <w:r>
-        <w:t xml:space="preserve">References</w:t>
-      </w:r>
-      <w:bookmarkEnd w:id="37"/>
-    </w:p>
-    <w:bookmarkStart w:id="92" w:name="refs"/>
-    <w:bookmarkStart w:id="39" w:name="ref-araujo_ecological_2011"/>
+    <w:bookmarkStart w:id="91" w:name="refs"/>
+    <w:bookmarkStart w:id="38" w:name="ref-araujo_ecological_2011"/>
     <w:p>
       <w:pPr>
         <w:pStyle w:val="Bibliography"/>
@@ -2555,7 +2949,7 @@
       <w:r>
         <w:t xml:space="preserve"> </w:t>
       </w:r>
-      <w:hyperlink r:id="rId38">
+      <w:hyperlink r:id="rId37">
         <w:r>
           <w:rPr>
             <w:rStyle w:val="Hyperlink"/>
@@ -2567,8 +2961,8 @@
         <w:t xml:space="preserve">.</w:t>
       </w:r>
     </w:p>
-    <w:bookmarkEnd w:id="39"/>
-    <w:bookmarkStart w:id="41" w:name="ref-benedetti-cecchi_importance_2003"/>
+    <w:bookmarkEnd w:id="38"/>
+    <w:bookmarkStart w:id="40" w:name="ref-benedetti-cecchi_importance_2003"/>
     <w:p>
       <w:pPr>
         <w:pStyle w:val="Bibliography"/>
@@ -2594,7 +2988,7 @@
       <w:r>
         <w:t xml:space="preserve"> </w:t>
       </w:r>
-      <w:hyperlink r:id="rId40">
+      <w:hyperlink r:id="rId39">
         <w:r>
           <w:rPr>
             <w:rStyle w:val="Hyperlink"/>
@@ -2606,8 +3000,8 @@
         <w:t xml:space="preserve">.</w:t>
       </w:r>
     </w:p>
-    <w:bookmarkEnd w:id="41"/>
-    <w:bookmarkStart w:id="43" w:name="ref-bolnick_why_2011"/>
+    <w:bookmarkEnd w:id="40"/>
+    <w:bookmarkStart w:id="42" w:name="ref-bolnick_why_2011"/>
     <w:p>
       <w:pPr>
         <w:pStyle w:val="Bibliography"/>
@@ -2633,7 +3027,7 @@
       <w:r>
         <w:t xml:space="preserve"> </w:t>
       </w:r>
-      <w:hyperlink r:id="rId42">
+      <w:hyperlink r:id="rId41">
         <w:r>
           <w:rPr>
             <w:rStyle w:val="Hyperlink"/>
@@ -2645,8 +3039,8 @@
         <w:t xml:space="preserve">.</w:t>
       </w:r>
     </w:p>
-    <w:bookmarkEnd w:id="43"/>
-    <w:bookmarkStart w:id="45" w:name="ref-bolnick_ecological_2010"/>
+    <w:bookmarkEnd w:id="42"/>
+    <w:bookmarkStart w:id="44" w:name="ref-bolnick_ecological_2010"/>
     <w:p>
       <w:pPr>
         <w:pStyle w:val="Bibliography"/>
@@ -2672,7 +3066,7 @@
       <w:r>
         <w:t xml:space="preserve"> </w:t>
       </w:r>
-      <w:hyperlink r:id="rId44">
+      <w:hyperlink r:id="rId43">
         <w:r>
           <w:rPr>
             <w:rStyle w:val="Hyperlink"/>
@@ -2684,8 +3078,8 @@
         <w:t xml:space="preserve">.</w:t>
       </w:r>
     </w:p>
-    <w:bookmarkEnd w:id="45"/>
-    <w:bookmarkStart w:id="47" w:name="ref-bolnick_ecology_2003"/>
+    <w:bookmarkEnd w:id="44"/>
+    <w:bookmarkStart w:id="46" w:name="ref-bolnick_ecology_2003"/>
     <w:p>
       <w:pPr>
         <w:pStyle w:val="Bibliography"/>
@@ -2711,7 +3105,7 @@
       <w:r>
         <w:t xml:space="preserve"> </w:t>
       </w:r>
-      <w:hyperlink r:id="rId46">
+      <w:hyperlink r:id="rId45">
         <w:r>
           <w:rPr>
             <w:rStyle w:val="Hyperlink"/>
@@ -2723,8 +3117,8 @@
         <w:t xml:space="preserve">.</w:t>
       </w:r>
     </w:p>
-    <w:bookmarkEnd w:id="47"/>
-    <w:bookmarkStart w:id="48" w:name="ref-carlo2014directness"/>
+    <w:bookmarkEnd w:id="46"/>
+    <w:bookmarkStart w:id="47" w:name="ref-carlo2014directness"/>
     <w:p>
       <w:pPr>
         <w:pStyle w:val="Bibliography"/>
@@ -2748,8 +3142,8 @@
         <w:t xml:space="preserve">102 (1): 248–55.</w:t>
       </w:r>
     </w:p>
-    <w:bookmarkEnd w:id="48"/>
-    <w:bookmarkStart w:id="49" w:name="ref-comita2014testing"/>
+    <w:bookmarkEnd w:id="47"/>
+    <w:bookmarkStart w:id="48" w:name="ref-comita2014testing"/>
     <w:p>
       <w:pPr>
         <w:pStyle w:val="Bibliography"/>
@@ -2773,8 +3167,8 @@
         <w:t xml:space="preserve">102 (4): 845–56.</w:t>
       </w:r>
     </w:p>
-    <w:bookmarkEnd w:id="49"/>
-    <w:bookmarkStart w:id="51" w:name="ref-cortes_integrating_2013"/>
+    <w:bookmarkEnd w:id="48"/>
+    <w:bookmarkStart w:id="50" w:name="ref-cortes_integrating_2013"/>
     <w:p>
       <w:pPr>
         <w:pStyle w:val="Bibliography"/>
@@ -2800,7 +3194,7 @@
       <w:r>
         <w:t xml:space="preserve"> </w:t>
       </w:r>
-      <w:hyperlink r:id="rId50">
+      <w:hyperlink r:id="rId49">
         <w:r>
           <w:rPr>
             <w:rStyle w:val="Hyperlink"/>
@@ -2812,8 +3206,8 @@
         <w:t xml:space="preserve">.</w:t>
       </w:r>
     </w:p>
-    <w:bookmarkEnd w:id="51"/>
-    <w:bookmarkStart w:id="52" w:name="ref-darwin_origin_1859"/>
+    <w:bookmarkEnd w:id="50"/>
+    <w:bookmarkStart w:id="51" w:name="ref-darwin_origin_1859"/>
     <w:p>
       <w:pPr>
         <w:pStyle w:val="Bibliography"/>
@@ -2834,8 +3228,8 @@
         <w:t xml:space="preserve">. Collin’s Clear-Type Press.</w:t>
       </w:r>
     </w:p>
-    <w:bookmarkEnd w:id="52"/>
-    <w:bookmarkStart w:id="54" w:name="ref-forsman_inter-individual_2016"/>
+    <w:bookmarkEnd w:id="51"/>
+    <w:bookmarkStart w:id="53" w:name="ref-forsman_inter-individual_2016"/>
     <w:p>
       <w:pPr>
         <w:pStyle w:val="Bibliography"/>
@@ -2861,7 +3255,7 @@
       <w:r>
         <w:t xml:space="preserve"> </w:t>
       </w:r>
-      <w:hyperlink r:id="rId53">
+      <w:hyperlink r:id="rId52">
         <w:r>
           <w:rPr>
             <w:rStyle w:val="Hyperlink"/>
@@ -2873,8 +3267,8 @@
         <w:t xml:space="preserve">.</w:t>
       </w:r>
     </w:p>
-    <w:bookmarkEnd w:id="54"/>
-    <w:bookmarkStart w:id="56" w:name="ref-gonzalez-varo_labile_2016"/>
+    <w:bookmarkEnd w:id="53"/>
+    <w:bookmarkStart w:id="55" w:name="ref-gonzalez-varo_labile_2016"/>
     <w:p>
       <w:pPr>
         <w:pStyle w:val="Bibliography"/>
@@ -2900,7 +3294,7 @@
       <w:r>
         <w:t xml:space="preserve"> </w:t>
       </w:r>
-      <w:hyperlink r:id="rId55">
+      <w:hyperlink r:id="rId54">
         <w:r>
           <w:rPr>
             <w:rStyle w:val="Hyperlink"/>
@@ -2912,8 +3306,8 @@
         <w:t xml:space="preserve">.</w:t>
       </w:r>
     </w:p>
-    <w:bookmarkEnd w:id="56"/>
-    <w:bookmarkStart w:id="58" w:name="ref-holbrook_home_2011"/>
+    <w:bookmarkEnd w:id="55"/>
+    <w:bookmarkStart w:id="57" w:name="ref-holbrook_home_2011"/>
     <w:p>
       <w:pPr>
         <w:pStyle w:val="Bibliography"/>
@@ -2939,7 +3333,7 @@
       <w:r>
         <w:t xml:space="preserve"> </w:t>
       </w:r>
-      <w:hyperlink r:id="rId57">
+      <w:hyperlink r:id="rId56">
         <w:r>
           <w:rPr>
             <w:rStyle w:val="Hyperlink"/>
@@ -2951,18 +3345,18 @@
         <w:t xml:space="preserve">.</w:t>
       </w:r>
     </w:p>
+    <w:bookmarkEnd w:id="57"/>
+    <w:bookmarkStart w:id="58" w:name="ref-holbrook2007seed"/>
+    <w:p>
+      <w:pPr>
+        <w:pStyle w:val="Bibliography"/>
+      </w:pPr>
+      <w:r>
+        <w:t xml:space="preserve">Holbrook, Kimberly Mae. 2007. “Seed Dispersal Limitation in a Neotropical Nutmeg, Virola Flexuosa (Myristicaceae): An Ecological and Genetic Approach.”</w:t>
+      </w:r>
+    </w:p>
     <w:bookmarkEnd w:id="58"/>
-    <w:bookmarkStart w:id="59" w:name="ref-holbrook2007seed"/>
-    <w:p>
-      <w:pPr>
-        <w:pStyle w:val="Bibliography"/>
-      </w:pPr>
-      <w:r>
-        <w:t xml:space="preserve">Holbrook, Kimberly Mae. 2007. “Seed Dispersal Limitation in a Neotropical Nutmeg, Virola Flexuosa (Myristicaceae): An Ecological and Genetic Approach.”</w:t>
-      </w:r>
-    </w:p>
-    <w:bookmarkEnd w:id="59"/>
-    <w:bookmarkStart w:id="60" w:name="ref-holbrook_using_2007"/>
+    <w:bookmarkStart w:id="59" w:name="ref-holbrook_using_2007"/>
     <w:p>
       <w:pPr>
         <w:pStyle w:val="Bibliography"/>
@@ -2983,8 +3377,8 @@
         <w:t xml:space="preserve">, 300–321. CAB International, Wallingford.</w:t>
       </w:r>
     </w:p>
-    <w:bookmarkEnd w:id="60"/>
-    <w:bookmarkStart w:id="62" w:name="ref-holbrook_dispersal_2009"/>
+    <w:bookmarkEnd w:id="59"/>
+    <w:bookmarkStart w:id="61" w:name="ref-holbrook_dispersal_2009"/>
     <w:p>
       <w:pPr>
         <w:pStyle w:val="Bibliography"/>
@@ -3010,7 +3404,7 @@
       <w:r>
         <w:t xml:space="preserve"> </w:t>
       </w:r>
-      <w:hyperlink r:id="rId61">
+      <w:hyperlink r:id="rId60">
         <w:r>
           <w:rPr>
             <w:rStyle w:val="Hyperlink"/>
@@ -3022,8 +3416,8 @@
         <w:t xml:space="preserve">.</w:t>
       </w:r>
     </w:p>
-    <w:bookmarkEnd w:id="62"/>
-    <w:bookmarkStart w:id="63" w:name="ref-howe2004seed"/>
+    <w:bookmarkEnd w:id="61"/>
+    <w:bookmarkStart w:id="62" w:name="ref-howe2004seed"/>
     <w:p>
       <w:pPr>
         <w:pStyle w:val="Bibliography"/>
@@ -3047,8 +3441,8 @@
         <w:t xml:space="preserve">54 (7): 651–60.</w:t>
       </w:r>
     </w:p>
-    <w:bookmarkEnd w:id="63"/>
-    <w:bookmarkStart w:id="64" w:name="ref-howe1982ecology"/>
+    <w:bookmarkEnd w:id="62"/>
+    <w:bookmarkStart w:id="63" w:name="ref-howe1982ecology"/>
     <w:p>
       <w:pPr>
         <w:pStyle w:val="Bibliography"/>
@@ -3072,8 +3466,8 @@
         <w:t xml:space="preserve">13 (1): 201–28.</w:t>
       </w:r>
     </w:p>
-    <w:bookmarkEnd w:id="64"/>
-    <w:bookmarkStart w:id="65" w:name="ref-ibanez2006predicting"/>
+    <w:bookmarkEnd w:id="63"/>
+    <w:bookmarkStart w:id="64" w:name="ref-ibanez2006predicting"/>
     <w:p>
       <w:pPr>
         <w:pStyle w:val="Bibliography"/>
@@ -3097,8 +3491,8 @@
         <w:t xml:space="preserve">87 (8): 1896–1906.</w:t>
       </w:r>
     </w:p>
-    <w:bookmarkEnd w:id="65"/>
-    <w:bookmarkStart w:id="67" w:name="ref-inouye_importance_2005"/>
+    <w:bookmarkEnd w:id="64"/>
+    <w:bookmarkStart w:id="66" w:name="ref-inouye_importance_2005"/>
     <w:p>
       <w:pPr>
         <w:pStyle w:val="Bibliography"/>
@@ -3124,7 +3518,7 @@
       <w:r>
         <w:t xml:space="preserve"> </w:t>
       </w:r>
-      <w:hyperlink r:id="rId66">
+      <w:hyperlink r:id="rId65">
         <w:r>
           <w:rPr>
             <w:rStyle w:val="Hyperlink"/>
@@ -3136,8 +3530,8 @@
         <w:t xml:space="preserve">.</w:t>
       </w:r>
     </w:p>
-    <w:bookmarkEnd w:id="67"/>
-    <w:bookmarkStart w:id="69" w:name="ref-jones_closing_2017"/>
+    <w:bookmarkEnd w:id="66"/>
+    <w:bookmarkStart w:id="68" w:name="ref-jones_closing_2017"/>
     <w:p>
       <w:pPr>
         <w:pStyle w:val="Bibliography"/>
@@ -3163,7 +3557,7 @@
       <w:r>
         <w:t xml:space="preserve"> </w:t>
       </w:r>
-      <w:hyperlink r:id="rId68">
+      <w:hyperlink r:id="rId67">
         <w:r>
           <w:rPr>
             <w:rStyle w:val="Hyperlink"/>
@@ -3175,8 +3569,8 @@
         <w:t xml:space="preserve">.</w:t>
       </w:r>
     </w:p>
-    <w:bookmarkEnd w:id="69"/>
-    <w:bookmarkStart w:id="70" w:name="ref-jordano2007differential"/>
+    <w:bookmarkEnd w:id="68"/>
+    <w:bookmarkStart w:id="69" w:name="ref-jordano2007differential"/>
     <w:p>
       <w:pPr>
         <w:pStyle w:val="Bibliography"/>
@@ -3200,8 +3594,8 @@
         <w:t xml:space="preserve">104 (9): 3278–82.</w:t>
       </w:r>
     </w:p>
-    <w:bookmarkEnd w:id="70"/>
-    <w:bookmarkStart w:id="72" w:name="ref-levey_effects_2005"/>
+    <w:bookmarkEnd w:id="69"/>
+    <w:bookmarkStart w:id="71" w:name="ref-levey_effects_2005"/>
     <w:p>
       <w:pPr>
         <w:pStyle w:val="Bibliography"/>
@@ -3227,7 +3621,7 @@
       <w:r>
         <w:t xml:space="preserve"> </w:t>
       </w:r>
-      <w:hyperlink r:id="rId71">
+      <w:hyperlink r:id="rId70">
         <w:r>
           <w:rPr>
             <w:rStyle w:val="Hyperlink"/>
@@ -3239,8 +3633,8 @@
         <w:t xml:space="preserve">.</w:t>
       </w:r>
     </w:p>
-    <w:bookmarkEnd w:id="72"/>
-    <w:bookmarkStart w:id="73" w:name="ref-loayza2014seed"/>
+    <w:bookmarkEnd w:id="71"/>
+    <w:bookmarkStart w:id="72" w:name="ref-loayza2014seed"/>
     <w:p>
       <w:pPr>
         <w:pStyle w:val="Bibliography"/>
@@ -3264,8 +3658,8 @@
         <w:t xml:space="preserve">46 (1): 69–77.</w:t>
       </w:r>
     </w:p>
-    <w:bookmarkEnd w:id="73"/>
-    <w:bookmarkStart w:id="75" w:name="ref-morales_effects_2006"/>
+    <w:bookmarkEnd w:id="72"/>
+    <w:bookmarkStart w:id="74" w:name="ref-morales_effects_2006"/>
     <w:p>
       <w:pPr>
         <w:pStyle w:val="Bibliography"/>
@@ -3291,7 +3685,7 @@
       <w:r>
         <w:t xml:space="preserve"> </w:t>
       </w:r>
-      <w:hyperlink r:id="rId74">
+      <w:hyperlink r:id="rId73">
         <w:r>
           <w:rPr>
             <w:rStyle w:val="Hyperlink"/>
@@ -3303,8 +3697,8 @@
         <w:t xml:space="preserve">.</w:t>
       </w:r>
     </w:p>
-    <w:bookmarkEnd w:id="75"/>
-    <w:bookmarkStart w:id="76" w:name="ref-nathan2006long"/>
+    <w:bookmarkEnd w:id="74"/>
+    <w:bookmarkStart w:id="75" w:name="ref-nathan2006long"/>
     <w:p>
       <w:pPr>
         <w:pStyle w:val="Bibliography"/>
@@ -3328,8 +3722,8 @@
         <w:t xml:space="preserve">313 (5788): 786–88.</w:t>
       </w:r>
     </w:p>
-    <w:bookmarkEnd w:id="76"/>
-    <w:bookmarkStart w:id="78" w:name="ref-nathan_spatial_2000"/>
+    <w:bookmarkEnd w:id="75"/>
+    <w:bookmarkStart w:id="77" w:name="ref-nathan_spatial_2000"/>
     <w:p>
       <w:pPr>
         <w:pStyle w:val="Bibliography"/>
@@ -3355,7 +3749,7 @@
       <w:r>
         <w:t xml:space="preserve"> </w:t>
       </w:r>
-      <w:hyperlink r:id="rId77">
+      <w:hyperlink r:id="rId76">
         <w:r>
           <w:rPr>
             <w:rStyle w:val="Hyperlink"/>
@@ -3367,8 +3761,8 @@
         <w:t xml:space="preserve">.</w:t>
       </w:r>
     </w:p>
-    <w:bookmarkEnd w:id="78"/>
-    <w:bookmarkStart w:id="80" w:name="ref-post_intraspecific_2008"/>
+    <w:bookmarkEnd w:id="77"/>
+    <w:bookmarkStart w:id="79" w:name="ref-post_intraspecific_2008"/>
     <w:p>
       <w:pPr>
         <w:pStyle w:val="Bibliography"/>
@@ -3394,7 +3788,7 @@
       <w:r>
         <w:t xml:space="preserve"> </w:t>
       </w:r>
-      <w:hyperlink r:id="rId79">
+      <w:hyperlink r:id="rId78">
         <w:r>
           <w:rPr>
             <w:rStyle w:val="Hyperlink"/>
@@ -3406,8 +3800,8 @@
         <w:t xml:space="preserve">.</w:t>
       </w:r>
     </w:p>
-    <w:bookmarkEnd w:id="80"/>
-    <w:bookmarkStart w:id="82" w:name="ref-russo_incorporating_2006"/>
+    <w:bookmarkEnd w:id="79"/>
+    <w:bookmarkStart w:id="81" w:name="ref-russo_incorporating_2006"/>
     <w:p>
       <w:pPr>
         <w:pStyle w:val="Bibliography"/>
@@ -3433,7 +3827,7 @@
       <w:r>
         <w:t xml:space="preserve"> </w:t>
       </w:r>
-      <w:hyperlink r:id="rId81">
+      <w:hyperlink r:id="rId80">
         <w:r>
           <w:rPr>
             <w:rStyle w:val="Hyperlink"/>
@@ -3445,8 +3839,8 @@
         <w:t xml:space="preserve">.</w:t>
       </w:r>
     </w:p>
-    <w:bookmarkEnd w:id="82"/>
-    <w:bookmarkStart w:id="83" w:name="ref-schupp1993quantity"/>
+    <w:bookmarkEnd w:id="81"/>
+    <w:bookmarkStart w:id="82" w:name="ref-schupp1993quantity"/>
     <w:p>
       <w:pPr>
         <w:pStyle w:val="Bibliography"/>
@@ -3470,8 +3864,8 @@
         <w:t xml:space="preserve">107 (1): 15–29.</w:t>
       </w:r>
     </w:p>
-    <w:bookmarkEnd w:id="83"/>
-    <w:bookmarkStart w:id="85" w:name="ref-schupp_seed_2010"/>
+    <w:bookmarkEnd w:id="82"/>
+    <w:bookmarkStart w:id="84" w:name="ref-schupp_seed_2010"/>
     <w:p>
       <w:pPr>
         <w:pStyle w:val="Bibliography"/>
@@ -3497,7 +3891,7 @@
       <w:r>
         <w:t xml:space="preserve"> </w:t>
       </w:r>
-      <w:hyperlink r:id="rId84">
+      <w:hyperlink r:id="rId83">
         <w:r>
           <w:rPr>
             <w:rStyle w:val="Hyperlink"/>
@@ -3509,8 +3903,8 @@
         <w:t xml:space="preserve">.</w:t>
       </w:r>
     </w:p>
-    <w:bookmarkEnd w:id="85"/>
-    <w:bookmarkStart w:id="87" w:name="ref-violle_return_2012"/>
+    <w:bookmarkEnd w:id="84"/>
+    <w:bookmarkStart w:id="86" w:name="ref-violle_return_2012"/>
     <w:p>
       <w:pPr>
         <w:pStyle w:val="Bibliography"/>
@@ -3536,7 +3930,7 @@
       <w:r>
         <w:t xml:space="preserve"> </w:t>
       </w:r>
-      <w:hyperlink r:id="rId86">
+      <w:hyperlink r:id="rId85">
         <w:r>
           <w:rPr>
             <w:rStyle w:val="Hyperlink"/>
@@ -3548,8 +3942,8 @@
         <w:t xml:space="preserve">.</w:t>
       </w:r>
     </w:p>
-    <w:bookmarkEnd w:id="87"/>
-    <w:bookmarkStart w:id="89" w:name="ref-wolf_animal_2012"/>
+    <w:bookmarkEnd w:id="86"/>
+    <w:bookmarkStart w:id="88" w:name="ref-wolf_animal_2012"/>
     <w:p>
       <w:pPr>
         <w:pStyle w:val="Bibliography"/>
@@ -3575,7 +3969,7 @@
       <w:r>
         <w:t xml:space="preserve"> </w:t>
       </w:r>
-      <w:hyperlink r:id="rId88">
+      <w:hyperlink r:id="rId87">
         <w:r>
           <w:rPr>
             <w:rStyle w:val="Hyperlink"/>
@@ -3587,8 +3981,8 @@
         <w:t xml:space="preserve">.</w:t>
       </w:r>
     </w:p>
-    <w:bookmarkEnd w:id="89"/>
-    <w:bookmarkStart w:id="91" w:name="ref-zwolak_how_2018"/>
+    <w:bookmarkEnd w:id="88"/>
+    <w:bookmarkStart w:id="90" w:name="ref-zwolak_how_2018"/>
     <w:p>
       <w:pPr>
         <w:pStyle w:val="Bibliography"/>
@@ -3614,7 +4008,7 @@
       <w:r>
         <w:t xml:space="preserve"> </w:t>
       </w:r>
-      <w:hyperlink r:id="rId90">
+      <w:hyperlink r:id="rId89">
         <w:r>
           <w:rPr>
             <w:rStyle w:val="Hyperlink"/>
@@ -3626,8 +4020,8 @@
         <w:t xml:space="preserve">.</w:t>
       </w:r>
     </w:p>
+    <w:bookmarkEnd w:id="90"/>
     <w:bookmarkEnd w:id="91"/>
-    <w:bookmarkEnd w:id="92"/>
     <w:sectPr>
       <w:pgSz w:w="12240" w:h="15840"/>
       <w:pgMar w:top="1440" w:right="1440" w:bottom="1440" w:left="1440" w:header="720" w:footer="720" w:gutter="0"/>

</xml_diff>

<commit_message>
Tried to make figures in manuscript Rmd but word makes them horrible.
</commit_message>
<xml_diff>
--- a/paper/paper.docx
+++ b/paper/paper.docx
@@ -1942,80 +1942,7 @@
     </w:p>
     <w:p>
       <w:pPr>
-        <w:pStyle w:val="SourceCode"/>
-      </w:pPr>
-      <w:r>
-        <w:rPr>
-          <w:rStyle w:val="VerbatimChar"/>
-        </w:rPr>
-        <w:t xml:space="preserve">## </w:t>
-      </w:r>
-      <w:r>
-        <w:br/>
-      </w:r>
-      <w:r>
-        <w:rPr>
-          <w:rStyle w:val="VerbatimChar"/>
-        </w:rPr>
-        <w:t xml:space="preserve">## ********************************************************</w:t>
-      </w:r>
-    </w:p>
-    <w:p>
-      <w:pPr>
-        <w:pStyle w:val="SourceCode"/>
-      </w:pPr>
-      <w:r>
-        <w:rPr>
-          <w:rStyle w:val="VerbatimChar"/>
-        </w:rPr>
-        <w:t xml:space="preserve">## Note: As of version 1.0.0, cowplot does not change the</w:t>
-      </w:r>
-    </w:p>
-    <w:p>
-      <w:pPr>
-        <w:pStyle w:val="SourceCode"/>
-      </w:pPr>
-      <w:r>
-        <w:rPr>
-          <w:rStyle w:val="VerbatimChar"/>
-        </w:rPr>
-        <w:t xml:space="preserve">##   default ggplot2 theme anymore. To recover the previous</w:t>
-      </w:r>
-    </w:p>
-    <w:p>
-      <w:pPr>
-        <w:pStyle w:val="SourceCode"/>
-      </w:pPr>
-      <w:r>
-        <w:rPr>
-          <w:rStyle w:val="VerbatimChar"/>
-        </w:rPr>
-        <w:t xml:space="preserve">##   behavior, execute:</w:t>
-      </w:r>
-      <w:r>
-        <w:br/>
-      </w:r>
-      <w:r>
-        <w:rPr>
-          <w:rStyle w:val="VerbatimChar"/>
-        </w:rPr>
-        <w:t xml:space="preserve">##   theme_set(theme_cowplot())</w:t>
-      </w:r>
-    </w:p>
-    <w:p>
-      <w:pPr>
-        <w:pStyle w:val="SourceCode"/>
-      </w:pPr>
-      <w:r>
-        <w:rPr>
-          <w:rStyle w:val="VerbatimChar"/>
-        </w:rPr>
-        <w:t xml:space="preserve">## ********************************************************</w:t>
-      </w:r>
-    </w:p>
-    <w:p>
-      <w:pPr>
-        <w:pStyle w:val="FirstParagraph"/>
+        <w:pStyle w:val="BodyText"/>
       </w:pPr>
       <w:r>
         <w:drawing>
@@ -2255,13 +2182,60 @@
     </w:p>
     <w:p>
       <w:pPr>
+        <w:pStyle w:val="BodyText"/>
+      </w:pPr>
+      <w:r>
+        <w:drawing>
+          <wp:inline>
+            <wp:extent cx="5544151" cy="1848050"/>
+            <wp:effectExtent b="0" l="0" r="0" t="0"/>
+            <wp:docPr descr="" title="" id="1" name="Picture"/>
+            <a:graphic>
+              <a:graphicData uri="http://schemas.openxmlformats.org/drawingml/2006/picture">
+                <pic:pic>
+                  <pic:nvPicPr>
+                    <pic:cNvPr descr="paper_files/figure-docx/movementdensity-1.png" id="0" name="Picture"/>
+                    <pic:cNvPicPr>
+                      <a:picLocks noChangeArrowheads="1" noChangeAspect="1"/>
+                    </pic:cNvPicPr>
+                  </pic:nvPicPr>
+                  <pic:blipFill>
+                    <a:blip r:embed="rId26"/>
+                    <a:stretch>
+                      <a:fillRect/>
+                    </a:stretch>
+                  </pic:blipFill>
+                  <pic:spPr bwMode="auto">
+                    <a:xfrm>
+                      <a:off x="0" y="0"/>
+                      <a:ext cx="5544151" cy="1848050"/>
+                    </a:xfrm>
+                    <a:prstGeom prst="rect">
+                      <a:avLst/>
+                    </a:prstGeom>
+                    <a:noFill/>
+                    <a:ln w="9525">
+                      <a:noFill/>
+                      <a:headEnd/>
+                      <a:tailEnd/>
+                    </a:ln>
+                  </pic:spPr>
+                </pic:pic>
+              </a:graphicData>
+            </a:graphic>
+          </wp:inline>
+        </w:drawing>
+      </w:r>
+    </w:p>
+    <w:p>
+      <w:pPr>
         <w:pStyle w:val="Heading2"/>
       </w:pPr>
-      <w:bookmarkStart w:id="26" w:name="model-processes"/>
+      <w:bookmarkStart w:id="27" w:name="model-processes"/>
       <w:r>
         <w:t xml:space="preserve">Model processes</w:t>
       </w:r>
-      <w:bookmarkEnd w:id="26"/>
+      <w:bookmarkEnd w:id="27"/>
     </w:p>
     <w:p>
       <w:pPr>
@@ -2392,11 +2366,11 @@
       <w:pPr>
         <w:pStyle w:val="Heading2"/>
       </w:pPr>
-      <w:bookmarkStart w:id="27" w:name="seed-dispersal-and-aggregation-metrics"/>
+      <w:bookmarkStart w:id="28" w:name="seed-dispersal-and-aggregation-metrics"/>
       <w:r>
         <w:t xml:space="preserve">Seed dispersal and aggregation metrics</w:t>
       </w:r>
-      <w:bookmarkEnd w:id="27"/>
+      <w:bookmarkEnd w:id="28"/>
     </w:p>
     <w:p>
       <w:pPr>
@@ -2828,11 +2802,11 @@
       <w:pPr>
         <w:pStyle w:val="Heading2"/>
       </w:pPr>
-      <w:bookmarkStart w:id="28" w:name="seed-dispersal-kernel-fitting"/>
-      <w:r>
-        <w:t xml:space="preserve">Seed dispersal kernel fitting</w:t>
-      </w:r>
-      <w:bookmarkEnd w:id="28"/>
+      <w:bookmarkStart w:id="29" w:name="seed-dispersal-kernels"/>
+      <w:r>
+        <w:t xml:space="preserve">Seed dispersal kernels</w:t>
+      </w:r>
+      <w:bookmarkEnd w:id="29"/>
     </w:p>
     <w:p>
       <w:pPr>
@@ -2846,84 +2820,92 @@
       <w:pPr>
         <w:pStyle w:val="Heading1"/>
       </w:pPr>
-      <w:bookmarkStart w:id="29" w:name="results"/>
+      <w:bookmarkStart w:id="30" w:name="results"/>
       <w:r>
         <w:t xml:space="preserve">Results</w:t>
       </w:r>
-      <w:bookmarkEnd w:id="29"/>
+      <w:bookmarkEnd w:id="30"/>
     </w:p>
     <w:p>
       <w:pPr>
         <w:pStyle w:val="Heading2"/>
       </w:pPr>
-      <w:bookmarkStart w:id="30" w:name="X517745398f8e01222fa87a48972b438e45beeae"/>
+      <w:bookmarkStart w:id="31" w:name="X517745398f8e01222fa87a48972b438e45beeae"/>
       <w:r>
         <w:t xml:space="preserve">Seed dispersal distances and long distance dispersal</w:t>
       </w:r>
-      <w:bookmarkEnd w:id="30"/>
+      <w:bookmarkEnd w:id="31"/>
     </w:p>
     <w:p>
       <w:pPr>
         <w:pStyle w:val="Heading2"/>
       </w:pPr>
-      <w:bookmarkStart w:id="31" w:name="seed-dispersion-aggregation"/>
+      <w:bookmarkStart w:id="32" w:name="seed-dispersion-aggregation"/>
       <w:r>
         <w:t xml:space="preserve">Seed dispersion aggregation</w:t>
       </w:r>
-      <w:bookmarkEnd w:id="31"/>
+      <w:bookmarkEnd w:id="32"/>
     </w:p>
     <w:p>
       <w:pPr>
         <w:pStyle w:val="Heading2"/>
       </w:pPr>
-      <w:bookmarkStart w:id="32" w:name="extreme-distributions-to-fit-dispersal"/>
+      <w:bookmarkStart w:id="33" w:name="extreme-distributions-to-fit-dispersal"/>
       <w:r>
         <w:t xml:space="preserve">Extreme distributions to fit dispersal</w:t>
       </w:r>
-      <w:bookmarkEnd w:id="32"/>
+      <w:bookmarkEnd w:id="33"/>
     </w:p>
     <w:p>
       <w:pPr>
         <w:pStyle w:val="Heading1"/>
       </w:pPr>
-      <w:bookmarkStart w:id="33" w:name="discussion"/>
+      <w:bookmarkStart w:id="34" w:name="discussion"/>
       <w:r>
         <w:t xml:space="preserve">Discussion</w:t>
       </w:r>
-      <w:bookmarkEnd w:id="33"/>
+      <w:bookmarkEnd w:id="34"/>
+    </w:p>
+    <w:p>
+      <w:pPr>
+        <w:pStyle w:val="FirstParagraph"/>
+      </w:pPr>
+      <w:r>
+        <w:t xml:space="preserve">Even though LDD events are rare or infrequent, they have a disproportionately large effect on gene flow and the genetic pool of populations (Jordano 2017). In the case of well mixed populations, long-distance dispersal can cause random genetic loss through drift or have the opposite effect and maintain high genetic variance in populations that initially drifted (Bohrer, Nathan, and Volis 2005). This is important as in the long-term, these genetic consequences of dispersal can have significant effects for the survival of populations. From a metapopulation perspective, LDD events can have significant consequences for species persistence by enhancing genetic variability and as mechanism for survival in spatially and temporally heterogenous environments. In particular, long-distance dispersal events have a higher probability of reaching isolated populations and therefore establishing a connection and maintaining unrelated populations. It is of special interest to focus in highly heterogenous habitats with rapid change in spatial structure where local extinctions are high, since long-distance dispersal can allow persistence of a metapopulation with immigration and emigration based on long distance dispersal. From a more evolutionary perspective, long-distance dispersal can allow for a species to colonize distant habitats and expand its range, which can also lead to differentiation and speciation (Ronce 2007). We have shown that individual differences in frugivore movement can have significant consequences on the number of long-distance seed dispersal events and it remains to be explored how these individual differences can influence population dynamics in the long term and at larger spatial scales.</w:t>
+      </w:r>
     </w:p>
     <w:p>
       <w:pPr>
         <w:pStyle w:val="Heading1"/>
       </w:pPr>
-      <w:bookmarkStart w:id="34" w:name="conclusion"/>
+      <w:bookmarkStart w:id="35" w:name="conclusion"/>
       <w:r>
         <w:t xml:space="preserve">Conclusion</w:t>
       </w:r>
-      <w:bookmarkEnd w:id="34"/>
+      <w:bookmarkEnd w:id="35"/>
     </w:p>
     <w:p>
       <w:pPr>
         <w:pStyle w:val="Heading1"/>
       </w:pPr>
-      <w:bookmarkStart w:id="35" w:name="acknowledgements"/>
+      <w:bookmarkStart w:id="36" w:name="acknowledgements"/>
       <w:r>
         <w:t xml:space="preserve">Acknowledgements</w:t>
       </w:r>
-      <w:bookmarkEnd w:id="35"/>
+      <w:bookmarkEnd w:id="36"/>
     </w:p>
     <w:p>
       <w:pPr>
         <w:pStyle w:val="Heading1"/>
       </w:pPr>
-      <w:bookmarkStart w:id="36" w:name="references"/>
+      <w:bookmarkStart w:id="37" w:name="references"/>
       <w:r>
         <w:t xml:space="preserve">References</w:t>
       </w:r>
-      <w:bookmarkEnd w:id="36"/>
-    </w:p>
-    <w:bookmarkStart w:id="91" w:name="refs"/>
-    <w:bookmarkStart w:id="38" w:name="ref-araujo_ecological_2011"/>
+      <w:bookmarkEnd w:id="37"/>
+    </w:p>
+    <w:bookmarkStart w:id="92" w:name="refs"/>
+    <w:bookmarkStart w:id="39" w:name="ref-araujo_ecological_2011"/>
     <w:p>
       <w:pPr>
         <w:pStyle w:val="Bibliography"/>
@@ -2949,7 +2931,7 @@
       <w:r>
         <w:t xml:space="preserve"> </w:t>
       </w:r>
-      <w:hyperlink r:id="rId37">
+      <w:hyperlink r:id="rId38">
         <w:r>
           <w:rPr>
             <w:rStyle w:val="Hyperlink"/>
@@ -2961,8 +2943,8 @@
         <w:t xml:space="preserve">.</w:t>
       </w:r>
     </w:p>
-    <w:bookmarkEnd w:id="38"/>
-    <w:bookmarkStart w:id="40" w:name="ref-benedetti-cecchi_importance_2003"/>
+    <w:bookmarkEnd w:id="39"/>
+    <w:bookmarkStart w:id="41" w:name="ref-benedetti-cecchi_importance_2003"/>
     <w:p>
       <w:pPr>
         <w:pStyle w:val="Bibliography"/>
@@ -2988,7 +2970,7 @@
       <w:r>
         <w:t xml:space="preserve"> </w:t>
       </w:r>
-      <w:hyperlink r:id="rId39">
+      <w:hyperlink r:id="rId40">
         <w:r>
           <w:rPr>
             <w:rStyle w:val="Hyperlink"/>
@@ -3000,8 +2982,8 @@
         <w:t xml:space="preserve">.</w:t>
       </w:r>
     </w:p>
-    <w:bookmarkEnd w:id="40"/>
-    <w:bookmarkStart w:id="42" w:name="ref-bolnick_why_2011"/>
+    <w:bookmarkEnd w:id="41"/>
+    <w:bookmarkStart w:id="43" w:name="ref-bolnick_why_2011"/>
     <w:p>
       <w:pPr>
         <w:pStyle w:val="Bibliography"/>
@@ -3027,7 +3009,7 @@
       <w:r>
         <w:t xml:space="preserve"> </w:t>
       </w:r>
-      <w:hyperlink r:id="rId41">
+      <w:hyperlink r:id="rId42">
         <w:r>
           <w:rPr>
             <w:rStyle w:val="Hyperlink"/>
@@ -3039,8 +3021,8 @@
         <w:t xml:space="preserve">.</w:t>
       </w:r>
     </w:p>
-    <w:bookmarkEnd w:id="42"/>
-    <w:bookmarkStart w:id="44" w:name="ref-bolnick_ecological_2010"/>
+    <w:bookmarkEnd w:id="43"/>
+    <w:bookmarkStart w:id="45" w:name="ref-bolnick_ecological_2010"/>
     <w:p>
       <w:pPr>
         <w:pStyle w:val="Bibliography"/>
@@ -3066,7 +3048,7 @@
       <w:r>
         <w:t xml:space="preserve"> </w:t>
       </w:r>
-      <w:hyperlink r:id="rId43">
+      <w:hyperlink r:id="rId44">
         <w:r>
           <w:rPr>
             <w:rStyle w:val="Hyperlink"/>
@@ -3078,8 +3060,8 @@
         <w:t xml:space="preserve">.</w:t>
       </w:r>
     </w:p>
-    <w:bookmarkEnd w:id="44"/>
-    <w:bookmarkStart w:id="46" w:name="ref-bolnick_ecology_2003"/>
+    <w:bookmarkEnd w:id="45"/>
+    <w:bookmarkStart w:id="47" w:name="ref-bolnick_ecology_2003"/>
     <w:p>
       <w:pPr>
         <w:pStyle w:val="Bibliography"/>
@@ -3105,7 +3087,7 @@
       <w:r>
         <w:t xml:space="preserve"> </w:t>
       </w:r>
-      <w:hyperlink r:id="rId45">
+      <w:hyperlink r:id="rId46">
         <w:r>
           <w:rPr>
             <w:rStyle w:val="Hyperlink"/>
@@ -3117,8 +3099,8 @@
         <w:t xml:space="preserve">.</w:t>
       </w:r>
     </w:p>
-    <w:bookmarkEnd w:id="46"/>
-    <w:bookmarkStart w:id="47" w:name="ref-carlo2014directness"/>
+    <w:bookmarkEnd w:id="47"/>
+    <w:bookmarkStart w:id="48" w:name="ref-carlo2014directness"/>
     <w:p>
       <w:pPr>
         <w:pStyle w:val="Bibliography"/>
@@ -3142,8 +3124,8 @@
         <w:t xml:space="preserve">102 (1): 248–55.</w:t>
       </w:r>
     </w:p>
-    <w:bookmarkEnd w:id="47"/>
-    <w:bookmarkStart w:id="48" w:name="ref-comita2014testing"/>
+    <w:bookmarkEnd w:id="48"/>
+    <w:bookmarkStart w:id="49" w:name="ref-comita2014testing"/>
     <w:p>
       <w:pPr>
         <w:pStyle w:val="Bibliography"/>
@@ -3167,8 +3149,8 @@
         <w:t xml:space="preserve">102 (4): 845–56.</w:t>
       </w:r>
     </w:p>
-    <w:bookmarkEnd w:id="48"/>
-    <w:bookmarkStart w:id="50" w:name="ref-cortes_integrating_2013"/>
+    <w:bookmarkEnd w:id="49"/>
+    <w:bookmarkStart w:id="51" w:name="ref-cortes_integrating_2013"/>
     <w:p>
       <w:pPr>
         <w:pStyle w:val="Bibliography"/>
@@ -3194,7 +3176,7 @@
       <w:r>
         <w:t xml:space="preserve"> </w:t>
       </w:r>
-      <w:hyperlink r:id="rId49">
+      <w:hyperlink r:id="rId50">
         <w:r>
           <w:rPr>
             <w:rStyle w:val="Hyperlink"/>
@@ -3206,8 +3188,8 @@
         <w:t xml:space="preserve">.</w:t>
       </w:r>
     </w:p>
-    <w:bookmarkEnd w:id="50"/>
-    <w:bookmarkStart w:id="51" w:name="ref-darwin_origin_1859"/>
+    <w:bookmarkEnd w:id="51"/>
+    <w:bookmarkStart w:id="52" w:name="ref-darwin_origin_1859"/>
     <w:p>
       <w:pPr>
         <w:pStyle w:val="Bibliography"/>
@@ -3228,8 +3210,8 @@
         <w:t xml:space="preserve">. Collin’s Clear-Type Press.</w:t>
       </w:r>
     </w:p>
-    <w:bookmarkEnd w:id="51"/>
-    <w:bookmarkStart w:id="53" w:name="ref-forsman_inter-individual_2016"/>
+    <w:bookmarkEnd w:id="52"/>
+    <w:bookmarkStart w:id="54" w:name="ref-forsman_inter-individual_2016"/>
     <w:p>
       <w:pPr>
         <w:pStyle w:val="Bibliography"/>
@@ -3255,7 +3237,7 @@
       <w:r>
         <w:t xml:space="preserve"> </w:t>
       </w:r>
-      <w:hyperlink r:id="rId52">
+      <w:hyperlink r:id="rId53">
         <w:r>
           <w:rPr>
             <w:rStyle w:val="Hyperlink"/>
@@ -3267,8 +3249,8 @@
         <w:t xml:space="preserve">.</w:t>
       </w:r>
     </w:p>
-    <w:bookmarkEnd w:id="53"/>
-    <w:bookmarkStart w:id="55" w:name="ref-gonzalez-varo_labile_2016"/>
+    <w:bookmarkEnd w:id="54"/>
+    <w:bookmarkStart w:id="56" w:name="ref-gonzalez-varo_labile_2016"/>
     <w:p>
       <w:pPr>
         <w:pStyle w:val="Bibliography"/>
@@ -3294,7 +3276,7 @@
       <w:r>
         <w:t xml:space="preserve"> </w:t>
       </w:r>
-      <w:hyperlink r:id="rId54">
+      <w:hyperlink r:id="rId55">
         <w:r>
           <w:rPr>
             <w:rStyle w:val="Hyperlink"/>
@@ -3306,8 +3288,8 @@
         <w:t xml:space="preserve">.</w:t>
       </w:r>
     </w:p>
-    <w:bookmarkEnd w:id="55"/>
-    <w:bookmarkStart w:id="57" w:name="ref-holbrook_home_2011"/>
+    <w:bookmarkEnd w:id="56"/>
+    <w:bookmarkStart w:id="58" w:name="ref-holbrook_home_2011"/>
     <w:p>
       <w:pPr>
         <w:pStyle w:val="Bibliography"/>
@@ -3333,7 +3315,7 @@
       <w:r>
         <w:t xml:space="preserve"> </w:t>
       </w:r>
-      <w:hyperlink r:id="rId56">
+      <w:hyperlink r:id="rId57">
         <w:r>
           <w:rPr>
             <w:rStyle w:val="Hyperlink"/>
@@ -3345,8 +3327,8 @@
         <w:t xml:space="preserve">.</w:t>
       </w:r>
     </w:p>
-    <w:bookmarkEnd w:id="57"/>
-    <w:bookmarkStart w:id="58" w:name="ref-holbrook2007seed"/>
+    <w:bookmarkEnd w:id="58"/>
+    <w:bookmarkStart w:id="59" w:name="ref-holbrook2007seed"/>
     <w:p>
       <w:pPr>
         <w:pStyle w:val="Bibliography"/>
@@ -3355,8 +3337,8 @@
         <w:t xml:space="preserve">Holbrook, Kimberly Mae. 2007. “Seed Dispersal Limitation in a Neotropical Nutmeg, Virola Flexuosa (Myristicaceae): An Ecological and Genetic Approach.”</w:t>
       </w:r>
     </w:p>
-    <w:bookmarkEnd w:id="58"/>
-    <w:bookmarkStart w:id="59" w:name="ref-holbrook_using_2007"/>
+    <w:bookmarkEnd w:id="59"/>
+    <w:bookmarkStart w:id="60" w:name="ref-holbrook_using_2007"/>
     <w:p>
       <w:pPr>
         <w:pStyle w:val="Bibliography"/>
@@ -3377,8 +3359,8 @@
         <w:t xml:space="preserve">, 300–321. CAB International, Wallingford.</w:t>
       </w:r>
     </w:p>
-    <w:bookmarkEnd w:id="59"/>
-    <w:bookmarkStart w:id="61" w:name="ref-holbrook_dispersal_2009"/>
+    <w:bookmarkEnd w:id="60"/>
+    <w:bookmarkStart w:id="62" w:name="ref-holbrook_dispersal_2009"/>
     <w:p>
       <w:pPr>
         <w:pStyle w:val="Bibliography"/>
@@ -3404,7 +3386,7 @@
       <w:r>
         <w:t xml:space="preserve"> </w:t>
       </w:r>
-      <w:hyperlink r:id="rId60">
+      <w:hyperlink r:id="rId61">
         <w:r>
           <w:rPr>
             <w:rStyle w:val="Hyperlink"/>
@@ -3416,8 +3398,8 @@
         <w:t xml:space="preserve">.</w:t>
       </w:r>
     </w:p>
-    <w:bookmarkEnd w:id="61"/>
-    <w:bookmarkStart w:id="62" w:name="ref-howe2004seed"/>
+    <w:bookmarkEnd w:id="62"/>
+    <w:bookmarkStart w:id="63" w:name="ref-howe2004seed"/>
     <w:p>
       <w:pPr>
         <w:pStyle w:val="Bibliography"/>
@@ -3441,8 +3423,8 @@
         <w:t xml:space="preserve">54 (7): 651–60.</w:t>
       </w:r>
     </w:p>
-    <w:bookmarkEnd w:id="62"/>
-    <w:bookmarkStart w:id="63" w:name="ref-howe1982ecology"/>
+    <w:bookmarkEnd w:id="63"/>
+    <w:bookmarkStart w:id="64" w:name="ref-howe1982ecology"/>
     <w:p>
       <w:pPr>
         <w:pStyle w:val="Bibliography"/>
@@ -3466,8 +3448,8 @@
         <w:t xml:space="preserve">13 (1): 201–28.</w:t>
       </w:r>
     </w:p>
-    <w:bookmarkEnd w:id="63"/>
-    <w:bookmarkStart w:id="64" w:name="ref-ibanez2006predicting"/>
+    <w:bookmarkEnd w:id="64"/>
+    <w:bookmarkStart w:id="65" w:name="ref-ibanez2006predicting"/>
     <w:p>
       <w:pPr>
         <w:pStyle w:val="Bibliography"/>
@@ -3491,8 +3473,8 @@
         <w:t xml:space="preserve">87 (8): 1896–1906.</w:t>
       </w:r>
     </w:p>
-    <w:bookmarkEnd w:id="64"/>
-    <w:bookmarkStart w:id="66" w:name="ref-inouye_importance_2005"/>
+    <w:bookmarkEnd w:id="65"/>
+    <w:bookmarkStart w:id="67" w:name="ref-inouye_importance_2005"/>
     <w:p>
       <w:pPr>
         <w:pStyle w:val="Bibliography"/>
@@ -3518,7 +3500,7 @@
       <w:r>
         <w:t xml:space="preserve"> </w:t>
       </w:r>
-      <w:hyperlink r:id="rId65">
+      <w:hyperlink r:id="rId66">
         <w:r>
           <w:rPr>
             <w:rStyle w:val="Hyperlink"/>
@@ -3530,8 +3512,8 @@
         <w:t xml:space="preserve">.</w:t>
       </w:r>
     </w:p>
-    <w:bookmarkEnd w:id="66"/>
-    <w:bookmarkStart w:id="68" w:name="ref-jones_closing_2017"/>
+    <w:bookmarkEnd w:id="67"/>
+    <w:bookmarkStart w:id="69" w:name="ref-jones_closing_2017"/>
     <w:p>
       <w:pPr>
         <w:pStyle w:val="Bibliography"/>
@@ -3557,7 +3539,7 @@
       <w:r>
         <w:t xml:space="preserve"> </w:t>
       </w:r>
-      <w:hyperlink r:id="rId67">
+      <w:hyperlink r:id="rId68">
         <w:r>
           <w:rPr>
             <w:rStyle w:val="Hyperlink"/>
@@ -3569,8 +3551,8 @@
         <w:t xml:space="preserve">.</w:t>
       </w:r>
     </w:p>
-    <w:bookmarkEnd w:id="68"/>
-    <w:bookmarkStart w:id="69" w:name="ref-jordano2007differential"/>
+    <w:bookmarkEnd w:id="69"/>
+    <w:bookmarkStart w:id="70" w:name="ref-jordano2007differential"/>
     <w:p>
       <w:pPr>
         <w:pStyle w:val="Bibliography"/>
@@ -3594,8 +3576,8 @@
         <w:t xml:space="preserve">104 (9): 3278–82.</w:t>
       </w:r>
     </w:p>
-    <w:bookmarkEnd w:id="69"/>
-    <w:bookmarkStart w:id="71" w:name="ref-levey_effects_2005"/>
+    <w:bookmarkEnd w:id="70"/>
+    <w:bookmarkStart w:id="72" w:name="ref-levey_effects_2005"/>
     <w:p>
       <w:pPr>
         <w:pStyle w:val="Bibliography"/>
@@ -3621,7 +3603,7 @@
       <w:r>
         <w:t xml:space="preserve"> </w:t>
       </w:r>
-      <w:hyperlink r:id="rId70">
+      <w:hyperlink r:id="rId71">
         <w:r>
           <w:rPr>
             <w:rStyle w:val="Hyperlink"/>
@@ -3633,8 +3615,8 @@
         <w:t xml:space="preserve">.</w:t>
       </w:r>
     </w:p>
-    <w:bookmarkEnd w:id="71"/>
-    <w:bookmarkStart w:id="72" w:name="ref-loayza2014seed"/>
+    <w:bookmarkEnd w:id="72"/>
+    <w:bookmarkStart w:id="73" w:name="ref-loayza2014seed"/>
     <w:p>
       <w:pPr>
         <w:pStyle w:val="Bibliography"/>
@@ -3658,8 +3640,8 @@
         <w:t xml:space="preserve">46 (1): 69–77.</w:t>
       </w:r>
     </w:p>
-    <w:bookmarkEnd w:id="72"/>
-    <w:bookmarkStart w:id="74" w:name="ref-morales_effects_2006"/>
+    <w:bookmarkEnd w:id="73"/>
+    <w:bookmarkStart w:id="75" w:name="ref-morales_effects_2006"/>
     <w:p>
       <w:pPr>
         <w:pStyle w:val="Bibliography"/>
@@ -3685,7 +3667,7 @@
       <w:r>
         <w:t xml:space="preserve"> </w:t>
       </w:r>
-      <w:hyperlink r:id="rId73">
+      <w:hyperlink r:id="rId74">
         <w:r>
           <w:rPr>
             <w:rStyle w:val="Hyperlink"/>
@@ -3697,8 +3679,8 @@
         <w:t xml:space="preserve">.</w:t>
       </w:r>
     </w:p>
-    <w:bookmarkEnd w:id="74"/>
-    <w:bookmarkStart w:id="75" w:name="ref-nathan2006long"/>
+    <w:bookmarkEnd w:id="75"/>
+    <w:bookmarkStart w:id="76" w:name="ref-nathan2006long"/>
     <w:p>
       <w:pPr>
         <w:pStyle w:val="Bibliography"/>
@@ -3722,8 +3704,8 @@
         <w:t xml:space="preserve">313 (5788): 786–88.</w:t>
       </w:r>
     </w:p>
-    <w:bookmarkEnd w:id="75"/>
-    <w:bookmarkStart w:id="77" w:name="ref-nathan_spatial_2000"/>
+    <w:bookmarkEnd w:id="76"/>
+    <w:bookmarkStart w:id="78" w:name="ref-nathan_spatial_2000"/>
     <w:p>
       <w:pPr>
         <w:pStyle w:val="Bibliography"/>
@@ -3749,7 +3731,7 @@
       <w:r>
         <w:t xml:space="preserve"> </w:t>
       </w:r>
-      <w:hyperlink r:id="rId76">
+      <w:hyperlink r:id="rId77">
         <w:r>
           <w:rPr>
             <w:rStyle w:val="Hyperlink"/>
@@ -3761,8 +3743,8 @@
         <w:t xml:space="preserve">.</w:t>
       </w:r>
     </w:p>
-    <w:bookmarkEnd w:id="77"/>
-    <w:bookmarkStart w:id="79" w:name="ref-post_intraspecific_2008"/>
+    <w:bookmarkEnd w:id="78"/>
+    <w:bookmarkStart w:id="80" w:name="ref-post_intraspecific_2008"/>
     <w:p>
       <w:pPr>
         <w:pStyle w:val="Bibliography"/>
@@ -3788,7 +3770,7 @@
       <w:r>
         <w:t xml:space="preserve"> </w:t>
       </w:r>
-      <w:hyperlink r:id="rId78">
+      <w:hyperlink r:id="rId79">
         <w:r>
           <w:rPr>
             <w:rStyle w:val="Hyperlink"/>
@@ -3800,8 +3782,8 @@
         <w:t xml:space="preserve">.</w:t>
       </w:r>
     </w:p>
-    <w:bookmarkEnd w:id="79"/>
-    <w:bookmarkStart w:id="81" w:name="ref-russo_incorporating_2006"/>
+    <w:bookmarkEnd w:id="80"/>
+    <w:bookmarkStart w:id="82" w:name="ref-russo_incorporating_2006"/>
     <w:p>
       <w:pPr>
         <w:pStyle w:val="Bibliography"/>
@@ -3827,7 +3809,7 @@
       <w:r>
         <w:t xml:space="preserve"> </w:t>
       </w:r>
-      <w:hyperlink r:id="rId80">
+      <w:hyperlink r:id="rId81">
         <w:r>
           <w:rPr>
             <w:rStyle w:val="Hyperlink"/>
@@ -3839,8 +3821,8 @@
         <w:t xml:space="preserve">.</w:t>
       </w:r>
     </w:p>
-    <w:bookmarkEnd w:id="81"/>
-    <w:bookmarkStart w:id="82" w:name="ref-schupp1993quantity"/>
+    <w:bookmarkEnd w:id="82"/>
+    <w:bookmarkStart w:id="83" w:name="ref-schupp1993quantity"/>
     <w:p>
       <w:pPr>
         <w:pStyle w:val="Bibliography"/>
@@ -3864,8 +3846,8 @@
         <w:t xml:space="preserve">107 (1): 15–29.</w:t>
       </w:r>
     </w:p>
-    <w:bookmarkEnd w:id="82"/>
-    <w:bookmarkStart w:id="84" w:name="ref-schupp_seed_2010"/>
+    <w:bookmarkEnd w:id="83"/>
+    <w:bookmarkStart w:id="85" w:name="ref-schupp_seed_2010"/>
     <w:p>
       <w:pPr>
         <w:pStyle w:val="Bibliography"/>
@@ -3891,7 +3873,7 @@
       <w:r>
         <w:t xml:space="preserve"> </w:t>
       </w:r>
-      <w:hyperlink r:id="rId83">
+      <w:hyperlink r:id="rId84">
         <w:r>
           <w:rPr>
             <w:rStyle w:val="Hyperlink"/>
@@ -3903,8 +3885,8 @@
         <w:t xml:space="preserve">.</w:t>
       </w:r>
     </w:p>
-    <w:bookmarkEnd w:id="84"/>
-    <w:bookmarkStart w:id="86" w:name="ref-violle_return_2012"/>
+    <w:bookmarkEnd w:id="85"/>
+    <w:bookmarkStart w:id="87" w:name="ref-violle_return_2012"/>
     <w:p>
       <w:pPr>
         <w:pStyle w:val="Bibliography"/>
@@ -3930,7 +3912,7 @@
       <w:r>
         <w:t xml:space="preserve"> </w:t>
       </w:r>
-      <w:hyperlink r:id="rId85">
+      <w:hyperlink r:id="rId86">
         <w:r>
           <w:rPr>
             <w:rStyle w:val="Hyperlink"/>
@@ -3942,8 +3924,8 @@
         <w:t xml:space="preserve">.</w:t>
       </w:r>
     </w:p>
-    <w:bookmarkEnd w:id="86"/>
-    <w:bookmarkStart w:id="88" w:name="ref-wolf_animal_2012"/>
+    <w:bookmarkEnd w:id="87"/>
+    <w:bookmarkStart w:id="89" w:name="ref-wolf_animal_2012"/>
     <w:p>
       <w:pPr>
         <w:pStyle w:val="Bibliography"/>
@@ -3969,7 +3951,7 @@
       <w:r>
         <w:t xml:space="preserve"> </w:t>
       </w:r>
-      <w:hyperlink r:id="rId87">
+      <w:hyperlink r:id="rId88">
         <w:r>
           <w:rPr>
             <w:rStyle w:val="Hyperlink"/>
@@ -3981,8 +3963,8 @@
         <w:t xml:space="preserve">.</w:t>
       </w:r>
     </w:p>
-    <w:bookmarkEnd w:id="88"/>
-    <w:bookmarkStart w:id="90" w:name="ref-zwolak_how_2018"/>
+    <w:bookmarkEnd w:id="89"/>
+    <w:bookmarkStart w:id="91" w:name="ref-zwolak_how_2018"/>
     <w:p>
       <w:pPr>
         <w:pStyle w:val="Bibliography"/>
@@ -4008,7 +3990,7 @@
       <w:r>
         <w:t xml:space="preserve"> </w:t>
       </w:r>
-      <w:hyperlink r:id="rId89">
+      <w:hyperlink r:id="rId90">
         <w:r>
           <w:rPr>
             <w:rStyle w:val="Hyperlink"/>
@@ -4020,8 +4002,8 @@
         <w:t xml:space="preserve">.</w:t>
       </w:r>
     </w:p>
-    <w:bookmarkEnd w:id="90"/>
     <w:bookmarkEnd w:id="91"/>
+    <w:bookmarkEnd w:id="92"/>
     <w:sectPr>
       <w:pgSz w:w="12240" w:h="15840"/>
       <w:pgMar w:top="1440" w:right="1440" w:bottom="1440" w:left="1440" w:header="720" w:footer="720" w:gutter="0"/>

</xml_diff>

<commit_message>
Making the figures on a separate file
</commit_message>
<xml_diff>
--- a/paper/paper.docx
+++ b/paper/paper.docx
@@ -1662,7 +1662,7 @@
         <w:pStyle w:val="FirstParagraph"/>
       </w:pPr>
       <w:r>
-        <w:t xml:space="preserve">To study the effects of individual variation in animal movement over final dispersal distances of foraged seeds, we developed a spatially-explicit individual-based model in a homogenous landscape consisting of a single source tree. We incorporated animal movement focusing on two characteristics, a movement distance (MD) sampled from a probability density distribution, and a movement angle (MA). In addition to this, we included gut retention time (GRT), the time that ingested seeds stay within the frugivore until they are dropped. The animal was allowed to move freely within the landscape, and GRT determined when the animal would drop a seed. Once a seed was dropped, its location was recorded and seed dispersal distance was estimated as the distance from the origin to the seed’s location. The average seed dispersal distance for each simulation run was calculated and used to estimate seed dispersion, calculated as the mean distance of each seed to the average location of all seeds in the run</w:t>
+        <w:t xml:space="preserve">To study the effects of individual variation in animal movement over final dispersal distances of foraged seeds, we developed a spatially-explicit individual-based model in a homogenous landscape consisting of a single source tree. We incorporated animal movement focusing on two characteristics, a movement distance (MD) sampled from a probability density distribution, and a movement angle (MA). In addition to this, we included gut retention time (GRT), the time that ingested seeds stay inside the frugivore until they are dropped. The animal was allowed to move freely within the landscape, and GRT determined when the animal would drop a seed. Once a seed was dropped, its location was recorded and seed dispersal distance was estimated as the distance from the origin to the seed’s location. The average seed dispersal distance for each simulation run was also estimated and used to for seed dispersion, calculated as the mean distance of each seed to the average location of all seeds in the run</w:t>
       </w:r>
       <w:r>
         <w:t xml:space="preserve"> </w:t>
@@ -1698,7 +1698,7 @@
         <w:pStyle w:val="FirstParagraph"/>
       </w:pPr>
       <w:r>
-        <w:t xml:space="preserve">To understand the consequences of individual variation in animal movement and how these influence seed dispersal distances, we simulated three different scenarios by varying the movement of individual animals in each of those scenarios. We used our first scenario as our null model, in which all the individuals from the simulation had the same average movement rate (</w:t>
+        <w:t xml:space="preserve">To understand the consequences of individual variation in animal movement and how these influence seed dispersal distances, we simulated three different scenarios by varying the movement of individual animals. We used our first scenario as our null model, in which all the individuals from the simulation had the same average movement rate (</w:t>
       </w:r>
       <m:oMath>
         <m:sSub>
@@ -1804,7 +1804,7 @@
         </m:sSup>
       </m:oMath>
       <w:r>
-        <w:t xml:space="preserve">). Our second scenario included individual variation in animal movement by incorporating different movement rates for each individual (</w:t>
+        <w:t xml:space="preserve">). We chose this as our null model as it is the approach most commonly used in frugivore-generated seed dispersal kernels, where the movement rate for the frugivore population is determined and used either as a constant movement speed or to sample from a single distribution (EDIT citation, Will Tackenberg, 2008, constant rate, Jones 2017, exponential with different values for theoretical model, Levey bolker 2 papers lognormal). Our second scenario included individual variation in animal movement by incorporating different movement rates for each individual (</w:t>
       </w:r>
       <m:oMath>
         <m:sSub>
@@ -1863,7 +1863,7 @@
         </m:sSub>
       </m:oMath>
       <w:r>
-        <w:t xml:space="preserve">), which meant that movement distances would be sampled from probability distributions with different parameters (</w:t>
+        <w:t xml:space="preserve">), which meant that movement distances would be sampled from the same overall probability distribution, but with different parameters (</w:t>
       </w:r>
       <m:oMath>
         <m:r>
@@ -1937,65 +1937,42 @@
         </m:sSup>
       </m:oMath>
       <w:r>
-        <w:t xml:space="preserve">). Considering that not all individuals are independent of each other, and that by belonging to social groups their movement patterns might be correlated, our third scenario ran simulations at the scale of family group variation in animal movement by assigning a different movement rate to each social group in the simulations.</w:t>
-      </w:r>
-    </w:p>
-    <w:p>
-      <w:pPr>
-        <w:pStyle w:val="BodyText"/>
-      </w:pPr>
-      <w:r>
-        <w:drawing>
-          <wp:inline>
-            <wp:extent cx="5544151" cy="3696101"/>
-            <wp:effectExtent b="0" l="0" r="0" t="0"/>
-            <wp:docPr descr="" title="" id="1" name="Picture"/>
-            <a:graphic>
-              <a:graphicData uri="http://schemas.openxmlformats.org/drawingml/2006/picture">
-                <pic:pic>
-                  <pic:nvPicPr>
-                    <pic:cNvPr descr="paper_files/figure-docx/unnamed-chunk-1-1.png" id="0" name="Picture"/>
-                    <pic:cNvPicPr>
-                      <a:picLocks noChangeArrowheads="1" noChangeAspect="1"/>
-                    </pic:cNvPicPr>
-                  </pic:nvPicPr>
-                  <pic:blipFill>
-                    <a:blip r:embed="rId24"/>
-                    <a:stretch>
-                      <a:fillRect/>
-                    </a:stretch>
-                  </pic:blipFill>
-                  <pic:spPr bwMode="auto">
-                    <a:xfrm>
-                      <a:off x="0" y="0"/>
-                      <a:ext cx="5544151" cy="3696101"/>
-                    </a:xfrm>
-                    <a:prstGeom prst="rect">
-                      <a:avLst/>
-                    </a:prstGeom>
-                    <a:noFill/>
-                    <a:ln w="9525">
-                      <a:noFill/>
-                      <a:headEnd/>
-                      <a:tailEnd/>
-                    </a:ln>
-                  </pic:spPr>
-                </pic:pic>
-              </a:graphicData>
-            </a:graphic>
-          </wp:inline>
-        </w:drawing>
+        <w:t xml:space="preserve">).</w:t>
+      </w:r>
+      <w:r>
+        <w:t xml:space="preserve"> </w:t>
+      </w:r>
+      <w:r>
+        <w:rPr>
+          <w:b/>
+        </w:rPr>
+        <w:t xml:space="preserve">Double check if these are the Erlang and hyperexponential distributions, not sure it is worth it to mention here though</w:t>
+      </w:r>
+      <w:r>
+        <w:t xml:space="preserve">. Considering that</w:t>
+      </w:r>
+      <w:r>
+        <w:t xml:space="preserve"> </w:t>
+      </w:r>
+      <w:r>
+        <w:rPr>
+          <w:i/>
+        </w:rPr>
+        <w:t xml:space="preserve">Pteroglossus pluricinctus</w:t>
+      </w:r>
+      <w:r>
+        <w:t xml:space="preserve">, the focus frugivore in this paper, by belonging to social groups their movement patterns might be correlated, our third scenario ran simulations at the scale of family group variation in animal movement by assigning a different movement rate to each social group in the simulations, where the movement rate where considered as the average movement in meters per unit of time for all the tracking sessions for all individuals belonging to that social group.</w:t>
       </w:r>
     </w:p>
     <w:p>
       <w:pPr>
         <w:pStyle w:val="Heading2"/>
       </w:pPr>
-      <w:bookmarkStart w:id="25" w:name="parameterization"/>
+      <w:bookmarkStart w:id="24" w:name="parameterization"/>
       <w:r>
         <w:t xml:space="preserve">Parameterization</w:t>
       </w:r>
-      <w:bookmarkEnd w:id="25"/>
+      <w:bookmarkEnd w:id="24"/>
     </w:p>
     <w:p>
       <w:pPr>
@@ -2053,7 +2030,7 @@
         <w:t xml:space="preserve"> </w:t>
       </w:r>
       <w:r>
-        <w:t xml:space="preserve">and two larger Ramphastids, although data on these was scarce. Tracking periods lasted between four and six daylight hours, alternating morning and afternoons, attempting to record bird locations every 15 minutes, a time interval shown to represent the minimum seed retention time for</w:t>
+        <w:t xml:space="preserve">and two larger Ramphastids, although data on the latter was scarce. Tracking periods lasted between four and six daylight hours, alternating morning and afternoons, attempting to record bird locations every 15 minutes, a time interval shown to represent the minimum seed retention time for</w:t>
       </w:r>
       <w:r>
         <w:t xml:space="preserve"> </w:t>
@@ -2086,7 +2063,7 @@
         <w:t xml:space="preserve">(2011)</w:t>
       </w:r>
       <w:r>
-        <w:t xml:space="preserve">, we selected bird individuals with at least 40 recorded point locations. Even though location recordings were attempted every 15 minutes, this was not always possible, due to the individual being too far out from range or canopy cover, therefore point locations data is available every 15 minutes or multiples of 15 minutes, with the majority of point location recordings between 15 and 30 minutes</w:t>
+        <w:t xml:space="preserve">, we selected data from individuals with at least 40 recorded point locations. Even though location recordings were attempted every 15 minutes, this was not always possible, due to the individual being too far out from range or due to canopy cover, therefore point locations data is available every 15 minutes or multiples of 15 minutes, with the majority of point location recordings between 15 and 30 minutes</w:t>
       </w:r>
       <w:r>
         <w:t xml:space="preserve"> </w:t>
@@ -2112,7 +2089,7 @@
         <w:pStyle w:val="BodyText"/>
       </w:pPr>
       <w:r>
-        <w:t xml:space="preserve">To take advantage of all the locations recorded for series of successive points, despite this variation in duration of time intervals, we calculated rates of movement, as the average number of meters moved per minute over the entire tracking period for that individual bird. These movement rates were later used in our simulation models as the parameter to describe the probability distribution of movement distances at each one minute time step for each simulation run. In the case of our null model, the movement rate was averaged across all individuals for all the tracking periods, and at the social group level we took the average number of meters moved per minute over the tracking periods for all individuals belonging to that group, with a total of 7 independent groups.</w:t>
+        <w:t xml:space="preserve">To take advantage of all the locations recorded for series of successive points, despite this variation in duration of time intervals, we calculated rates of movement, as the average number of meters moved per minute over the entire tracking period for that individual bird. These movement rates were later used in our simulation models as the parameter to describe the probability distribution of movement distances at each one minute time step for each simulation run. In the case of our null model, the movement rate was averaged across all individuals for all the tracking periods, and at the social group level we took the average number of meters moved per minute over the tracking periods for all individuals belonging to that group, with a total of 7 independent movement rates.</w:t>
       </w:r>
     </w:p>
     <w:p>
@@ -2168,7 +2145,7 @@
         <w:t xml:space="preserve">(K. M. Holbrook and Loiselle 2007)</w:t>
       </w:r>
       <w:r>
-        <w:t xml:space="preserve">, and maximum retention times over 100 minutes. The distribution of gut retention times is characteristically fat-tailed, thus we used a gamma distribution (shape = 4, scale = 5) with the appropriate shift to match our average retention time of 28 minutes</w:t>
+        <w:t xml:space="preserve">, and presented a maximum retention time of over 100 minutes. The distribution of gut retention times is characteristically fat-tailed, thus we used a gamma distribution (shape = 4, scale = 5) with the appropriate shift to match our average retention time of 28 minutes</w:t>
       </w:r>
       <w:r>
         <w:t xml:space="preserve"> </w:t>
@@ -2177,18 +2154,29 @@
         <w:t xml:space="preserve">(Morales and Carlo 2006; Levey et al. 2005)</w:t>
       </w:r>
       <w:r>
-        <w:t xml:space="preserve">, and used this distribution to sample gut retention times for each of our simulation runs.</w:t>
+        <w:t xml:space="preserve">, and used this distribution to sample gut retention times for each seed in our simulation runs.</w:t>
+      </w:r>
+    </w:p>
+    <w:p>
+      <w:pPr>
+        <w:pStyle w:val="BodyText"/>
+      </w:pPr>
+      <w:r>
+        <w:rPr>
+          <w:i/>
+        </w:rPr>
+        <w:t xml:space="preserve">Include table in the supplement with the movement rates</w:t>
       </w:r>
     </w:p>
     <w:p>
       <w:pPr>
         <w:pStyle w:val="Heading2"/>
       </w:pPr>
-      <w:bookmarkStart w:id="26" w:name="model-processes"/>
+      <w:bookmarkStart w:id="25" w:name="model-processes"/>
       <w:r>
         <w:t xml:space="preserve">Model processes</w:t>
       </w:r>
-      <w:bookmarkEnd w:id="26"/>
+      <w:bookmarkEnd w:id="25"/>
     </w:p>
     <w:p>
       <w:pPr>
@@ -2210,7 +2198,7 @@
         <w:t xml:space="preserve"> </w:t>
       </w:r>
       <w:r>
-        <w:t xml:space="preserve">have a mean visit length of 4.0 minutes for each fruiting tree, consuming between 2 and 5 seeds during each visit, and not visiting another fruiting tree immediately after feeding (Holbrook’s dissertation and personal communication</w:t>
+        <w:t xml:space="preserve">have a mean visit length of 4.0 minutes for each fruiting tree, consuming between 2 and 5 seeds during each visit, and not visiting another fruiting tree immediately after feeding (Holbrook’s dissertation and</w:t>
       </w:r>
       <w:r>
         <w:t xml:space="preserve"> </w:t>
@@ -2219,7 +2207,7 @@
         <w:t xml:space="preserve">(Kimberly Mae Holbrook 2007)</w:t>
       </w:r>
       <w:r>
-        <w:t xml:space="preserve">). Due to this underlying behavior, we decided to focus our simulations specifically to the events associated to feeding from one focus tree, and the animal movement occurring after foraging and before visiting another fruiting tree. Since one of the objectives for this paper is to explore the occurrence of long-distance dispersal events, we did not set boundaries for the landscape.</w:t>
+        <w:t xml:space="preserve">). Due to this underlying behavior, we decided to focus our simulations specifically to the events associated to feeding from one focus tree, and the animal movement occurring after foraging and before visiting another fruiting tree. Since one of the objectives for this paper is to explore the occurrence of long-distance dispersal events, we did not set boundaries for the landscape, as using the boundaries associated to the radiotracking sampling would limit animal movement and seed dispersal distances to only the scale sampled by previous researchers.</w:t>
       </w:r>
       <w:r>
         <w:t xml:space="preserve"> </w:t>
@@ -2312,18 +2300,30 @@
         <w:t xml:space="preserve"> </w:t>
       </w:r>
       <w:r>
-        <w:t xml:space="preserve">degrees was used to determine the animal’s position for the next time step, repeating this process for every time step and thus following an uncorrelated random walk with no directional tendency. Once the simulation run’s time matched the gut retention time for a seed, that seed would get dropped at the animal’s location at that specific time point, thus allowing us to record seed location in the landscape. For each of our models we ran 10,000 simulation runs per individual or family group, depending on the model, and collected information on animal and seed locations at every time step.</w:t>
+        <w:t xml:space="preserve">degrees was used to determine the animal’s position for the next time step, repeating this process for every time step and thus following an uncorrelated random walk with no directional tendency (</w:t>
+      </w:r>
+      <w:r>
+        <w:rPr>
+          <w:i/>
+        </w:rPr>
+        <w:t xml:space="preserve">Edit references</w:t>
+      </w:r>
+      <w:r>
+        <w:t xml:space="preserve"> </w:t>
+      </w:r>
+      <w:r>
+        <w:t xml:space="preserve">Turchin 1998). Once the simulation run’s time matched the gut retention time for a seed, that seed would get dropped at the animal’s location at that specific time point, thus allowing us to record seed location in the landscape. For each of our models we ran 10,000 simulation runs per individual or family group, depending on the model, and collected information on animal and seed locations at every time step.</w:t>
       </w:r>
     </w:p>
     <w:p>
       <w:pPr>
         <w:pStyle w:val="Heading2"/>
       </w:pPr>
-      <w:bookmarkStart w:id="27" w:name="seed-dispersal-and-aggregation-metrics"/>
+      <w:bookmarkStart w:id="26" w:name="seed-dispersal-and-aggregation-metrics"/>
       <w:r>
         <w:t xml:space="preserve">Seed dispersal and aggregation metrics</w:t>
       </w:r>
-      <w:bookmarkEnd w:id="27"/>
+      <w:bookmarkEnd w:id="26"/>
     </w:p>
     <w:p>
       <w:pPr>
@@ -2555,9 +2555,18 @@
           <m:r>
             <m:t>S</m:t>
           </m:r>
-          <m:r>
-            <m:t>D</m:t>
-          </m:r>
+          <m:sSub>
+            <m:e>
+              <m:r>
+                <m:t>D</m:t>
+              </m:r>
+            </m:e>
+            <m:sub>
+              <m:r>
+                <m:t>j</m:t>
+              </m:r>
+            </m:sub>
+          </m:sSub>
           <m:r>
             <m:t>=</m:t>
           </m:r>
@@ -2588,6 +2597,9 @@
                       <m:r>
                         <m:t>m</m:t>
                       </m:r>
+                      <m:r>
+                        <m:t>j</m:t>
+                      </m:r>
                     </m:sub>
                   </m:sSub>
                   <m:r>
@@ -2602,6 +2614,9 @@
                     <m:sub>
                       <m:r>
                         <m:t>i</m:t>
+                      </m:r>
+                      <m:r>
+                        <m:t>j</m:t>
                       </m:r>
                     </m:sub>
                   </m:sSub>
@@ -2633,6 +2648,9 @@
                       <m:r>
                         <m:t>m</m:t>
                       </m:r>
+                      <m:r>
+                        <m:t>j</m:t>
+                      </m:r>
                     </m:sub>
                   </m:sSub>
                   <m:r>
@@ -2647,6 +2665,9 @@
                     <m:sub>
                       <m:r>
                         <m:t>i</m:t>
+                      </m:r>
+                      <m:r>
+                        <m:t>j</m:t>
                       </m:r>
                     </m:sub>
                   </m:sSub>
@@ -2709,6 +2730,9 @@
             <m:r>
               <m:t>m</m:t>
             </m:r>
+            <m:r>
+              <m:t>j</m:t>
+            </m:r>
           </m:sub>
         </m:sSub>
       </m:oMath>
@@ -2732,6 +2756,9 @@
             <m:r>
               <m:t>m</m:t>
             </m:r>
+            <m:r>
+              <m:t>j</m:t>
+            </m:r>
           </m:sub>
         </m:sSub>
       </m:oMath>
@@ -2739,7 +2766,89 @@
         <w:t xml:space="preserve"> </w:t>
       </w:r>
       <w:r>
-        <w:t xml:space="preserve">is the mean seed location in the simulation run. The information on seed dispersal distance was used for the toucan-generated seed dispersal kernels for each one of our models (null, individual, and family group), and these seed dispersal distances were also classified as long distance dispersal events if they exceeded 500m</w:t>
+        <w:t xml:space="preserve">is the mean seed location in the</w:t>
+      </w:r>
+      <w:r>
+        <w:t xml:space="preserve"> </w:t>
+      </w:r>
+      <m:oMath>
+        <m:r>
+          <m:t>j</m:t>
+        </m:r>
+      </m:oMath>
+      <w:r>
+        <w:t xml:space="preserve"> </w:t>
+      </w:r>
+      <w:r>
+        <w:t xml:space="preserve">simulation run. We obtained measures of seed dispersion for each simulation run, thus we calculated the average seed dispersion for each model as</w:t>
+      </w:r>
+      <w:r>
+        <w:t xml:space="preserve"> </w:t>
+      </w:r>
+      <m:oMath>
+        <m:bar>
+          <m:barPr>
+            <m:pos m:val="top"/>
+          </m:barPr>
+          <m:e>
+            <m:r>
+              <m:t>S</m:t>
+            </m:r>
+            <m:r>
+              <m:t>D</m:t>
+            </m:r>
+          </m:e>
+        </m:bar>
+        <m:r>
+          <m:t>=</m:t>
+        </m:r>
+        <m:f>
+          <m:fPr>
+            <m:type m:val="bar"/>
+          </m:fPr>
+          <m:num>
+            <m:r>
+              <m:t>∑</m:t>
+            </m:r>
+            <m:r>
+              <m:t>S</m:t>
+            </m:r>
+            <m:sSub>
+              <m:e>
+                <m:r>
+                  <m:t>D</m:t>
+                </m:r>
+              </m:e>
+              <m:sub>
+                <m:r>
+                  <m:t>j</m:t>
+                </m:r>
+              </m:sub>
+            </m:sSub>
+          </m:num>
+          <m:den>
+            <m:r>
+              <m:t>N</m:t>
+            </m:r>
+          </m:den>
+        </m:f>
+      </m:oMath>
+      <w:r>
+        <w:t xml:space="preserve">, where</w:t>
+      </w:r>
+      <w:r>
+        <w:t xml:space="preserve"> </w:t>
+      </w:r>
+      <m:oMath>
+        <m:r>
+          <m:t>N</m:t>
+        </m:r>
+      </m:oMath>
+      <w:r>
+        <w:t xml:space="preserve"> </w:t>
+      </w:r>
+      <w:r>
+        <w:t xml:space="preserve">is the total number of simulation runs for the model being considered.The information on seed dispersal distance was used for the toucan-generated seed dispersal kernels for each one of our models (null, individual, and family group), and these seed dispersal distances were also classified as long distance dispersal events if they exceeded 500m</w:t>
       </w:r>
       <w:r>
         <w:t xml:space="preserve"> </w:t>
@@ -2755,11 +2864,631 @@
       <w:pPr>
         <w:pStyle w:val="Heading2"/>
       </w:pPr>
-      <w:bookmarkStart w:id="28" w:name="seed-dispersal-kernels"/>
+      <w:bookmarkStart w:id="27" w:name="seed-dispersal-kernels"/>
       <w:r>
         <w:t xml:space="preserve">Seed dispersal kernels</w:t>
       </w:r>
-      <w:bookmarkEnd w:id="28"/>
+      <w:bookmarkEnd w:id="27"/>
+    </w:p>
+    <w:p>
+      <w:pPr>
+        <w:pStyle w:val="FirstParagraph"/>
+      </w:pPr>
+      <w:r>
+        <w:t xml:space="preserve">Seed dispersal kernels are functions used to describe the probability of a seed being dispersed or deposited at a specific distance away from its parent plant</w:t>
+      </w:r>
+      <w:r>
+        <w:t xml:space="preserve"> </w:t>
+      </w:r>
+      <w:r>
+        <w:t xml:space="preserve">(Nathan and Muller-Landau 2000)</w:t>
+      </w:r>
+      <w:r>
+        <w:t xml:space="preserve">. The resulting data from our three simulation models provided a dispersal distance for each simulated seed, and thus we used this information to describe the seed dispersal kernels for each model (null, individual, and family). Dispersal kernels in nature tend to be leptokurtic, with a peak near the origin and long tails, therefore kernel shape can be summarized by its kurtosis</w:t>
+      </w:r>
+      <w:r>
+        <w:t xml:space="preserve"> </w:t>
+      </w:r>
+      <w:r>
+        <w:t xml:space="preserve">(Morales and Carlo 2006)</w:t>
+      </w:r>
+      <w:r>
+        <w:t xml:space="preserve">. We quantified the dispersal kernels produced in our models by the sample statistics of mean and kurtosis to describe the overall shape and tail of distribution of seed dispersal distances. In addition to this, we also fit a Weibull distribution via maximum likelihood to obtain estimates of the shape and scale parameters in this distribution. This probability distribution is commonly used in dispersal ecology and has been shown to be flexible enough to accommodate variability in the tails and provide informative parameters associated to the mean dispersal distance and fatness of the tail</w:t>
+      </w:r>
+      <w:r>
+        <w:t xml:space="preserve"> </w:t>
+      </w:r>
+      <w:r>
+        <w:t xml:space="preserve">(Morales and Carlo 2006)</w:t>
+      </w:r>
+      <w:r>
+        <w:t xml:space="preserve">. We fit the data associated to seed dispersal distances produced by each of the three models via Maximum Likelihood using the Weibull density function associated with the package</w:t>
+      </w:r>
+      <w:r>
+        <w:t xml:space="preserve"> </w:t>
+      </w:r>
+      <w:r>
+        <w:t xml:space="preserve">‘</w:t>
+      </w:r>
+      <w:r>
+        <w:t xml:space="preserve">fitdistrplus</w:t>
+      </w:r>
+      <w:r>
+        <w:t xml:space="preserve">’</w:t>
+      </w:r>
+      <w:r>
+        <w:t xml:space="preserve">(Delignette-Muller and Dutang 2015)</w:t>
+      </w:r>
+      <w:r>
+        <w:t xml:space="preserve">:</w:t>
+      </w:r>
+    </w:p>
+    <w:p>
+      <w:pPr>
+        <w:pStyle w:val="BodyText"/>
+      </w:pPr>
+      <m:oMathPara>
+        <m:oMathParaPr>
+          <m:jc m:val="center"/>
+        </m:oMathParaPr>
+        <m:oMath>
+          <m:r>
+            <m:t>W</m:t>
+          </m:r>
+          <m:r>
+            <m:t>(</m:t>
+          </m:r>
+          <m:r>
+            <m:t>x</m:t>
+          </m:r>
+          <m:r>
+            <m:t>)</m:t>
+          </m:r>
+          <m:r>
+            <m:t>=</m:t>
+          </m:r>
+          <m:d>
+            <m:dPr>
+              <m:begChr m:val="("/>
+              <m:endChr m:val=")"/>
+              <m:grow/>
+            </m:dPr>
+            <m:e>
+              <m:f>
+                <m:fPr>
+                  <m:type m:val="bar"/>
+                </m:fPr>
+                <m:num>
+                  <m:r>
+                    <m:t>a</m:t>
+                  </m:r>
+                </m:num>
+                <m:den>
+                  <m:r>
+                    <m:t>b</m:t>
+                  </m:r>
+                </m:den>
+              </m:f>
+            </m:e>
+          </m:d>
+          <m:sSup>
+            <m:e>
+              <m:d>
+                <m:dPr>
+                  <m:begChr m:val="("/>
+                  <m:endChr m:val=")"/>
+                  <m:grow/>
+                </m:dPr>
+                <m:e>
+                  <m:f>
+                    <m:fPr>
+                      <m:type m:val="bar"/>
+                    </m:fPr>
+                    <m:num>
+                      <m:r>
+                        <m:t>x</m:t>
+                      </m:r>
+                    </m:num>
+                    <m:den>
+                      <m:r>
+                        <m:t>b</m:t>
+                      </m:r>
+                    </m:den>
+                  </m:f>
+                </m:e>
+              </m:d>
+            </m:e>
+            <m:sup>
+              <m:r>
+                <m:t>a</m:t>
+              </m:r>
+              <m:r>
+                <m:t>−</m:t>
+              </m:r>
+              <m:r>
+                <m:t>1</m:t>
+              </m:r>
+            </m:sup>
+          </m:sSup>
+          <m:r>
+            <m:t>e</m:t>
+          </m:r>
+          <m:r>
+            <m:t>x</m:t>
+          </m:r>
+          <m:r>
+            <m:t>p</m:t>
+          </m:r>
+          <m:r>
+            <m:t>[</m:t>
+          </m:r>
+          <m:r>
+            <m:t>−</m:t>
+          </m:r>
+          <m:r>
+            <m:t>(</m:t>
+          </m:r>
+          <m:r>
+            <m:t>x</m:t>
+          </m:r>
+          <m:r>
+            <m:t>/</m:t>
+          </m:r>
+          <m:r>
+            <m:t>b</m:t>
+          </m:r>
+          <m:sSup>
+            <m:e>
+              <m:r>
+                <m:t>)</m:t>
+              </m:r>
+            </m:e>
+            <m:sup>
+              <m:r>
+                <m:t>a</m:t>
+              </m:r>
+            </m:sup>
+          </m:sSup>
+          <m:r>
+            <m:t>]</m:t>
+          </m:r>
+        </m:oMath>
+      </m:oMathPara>
+    </w:p>
+    <w:p>
+      <w:pPr>
+        <w:pStyle w:val="FirstParagraph"/>
+      </w:pPr>
+      <w:r>
+        <w:t xml:space="preserve">Where the shape parameter</w:t>
+      </w:r>
+      <w:r>
+        <w:t xml:space="preserve"> </w:t>
+      </w:r>
+      <m:oMath>
+        <m:r>
+          <m:t>a</m:t>
+        </m:r>
+      </m:oMath>
+      <w:r>
+        <w:t xml:space="preserve"> </w:t>
+      </w:r>
+      <w:r>
+        <w:t xml:space="preserve">determines the tail of the distribution, and</w:t>
+      </w:r>
+      <w:r>
+        <w:t xml:space="preserve"> </w:t>
+      </w:r>
+      <m:oMath>
+        <m:r>
+          <m:t>b</m:t>
+        </m:r>
+      </m:oMath>
+      <w:r>
+        <w:t xml:space="preserve"> </w:t>
+      </w:r>
+      <w:r>
+        <w:t xml:space="preserve">is the scale parameter. It is worth mentioning that the standard parameterization of the Weibull in</w:t>
+      </w:r>
+      <w:r>
+        <w:t xml:space="preserve"> </w:t>
+      </w:r>
+      <w:r>
+        <w:t xml:space="preserve">‘</w:t>
+      </w:r>
+      <w:r>
+        <w:t xml:space="preserve">R</w:t>
+      </w:r>
+      <w:r>
+        <w:t xml:space="preserve">’</w:t>
+      </w:r>
+      <w:r>
+        <w:t xml:space="preserve"> </w:t>
+      </w:r>
+      <w:r>
+        <w:t xml:space="preserve">is different from the parameterization used in Morales and Carlo</w:t>
+      </w:r>
+      <w:r>
+        <w:t xml:space="preserve"> </w:t>
+      </w:r>
+      <w:r>
+        <w:t xml:space="preserve">(2006)</w:t>
+      </w:r>
+      <w:r>
+        <w:t xml:space="preserve">, where the shape parameter</w:t>
+      </w:r>
+      <w:r>
+        <w:t xml:space="preserve"> </w:t>
+      </w:r>
+      <m:oMath>
+        <m:r>
+          <m:t>a</m:t>
+        </m:r>
+        <m:r>
+          <m:t>=</m:t>
+        </m:r>
+        <m:r>
+          <m:t>ν</m:t>
+        </m:r>
+      </m:oMath>
+      <w:r>
+        <w:t xml:space="preserve"> </w:t>
+      </w:r>
+      <w:r>
+        <w:t xml:space="preserve">remains the same, but the scale parameter is defined as</w:t>
+      </w:r>
+      <w:r>
+        <w:t xml:space="preserve"> </w:t>
+      </w:r>
+      <m:oMath>
+        <m:r>
+          <m:t>κ</m:t>
+        </m:r>
+        <m:r>
+          <m:t>=</m:t>
+        </m:r>
+        <m:sSup>
+          <m:e>
+            <m:r>
+              <m:t>b</m:t>
+            </m:r>
+          </m:e>
+          <m:sup>
+            <m:r>
+              <m:t>−</m:t>
+            </m:r>
+            <m:r>
+              <m:t>ν</m:t>
+            </m:r>
+          </m:sup>
+        </m:sSup>
+      </m:oMath>
+      <w:r>
+        <w:t xml:space="preserve">, giving a density distribution function of</w:t>
+      </w:r>
+      <w:r>
+        <w:t xml:space="preserve"> </w:t>
+      </w:r>
+      <m:oMath>
+        <m:r>
+          <m:t>W</m:t>
+        </m:r>
+        <m:r>
+          <m:t>(</m:t>
+        </m:r>
+        <m:r>
+          <m:t>r</m:t>
+        </m:r>
+        <m:r>
+          <m:t>)</m:t>
+        </m:r>
+        <m:r>
+          <m:t>=</m:t>
+        </m:r>
+        <m:r>
+          <m:t>κ</m:t>
+        </m:r>
+        <m:r>
+          <m:t>ν</m:t>
+        </m:r>
+        <m:sSup>
+          <m:e>
+            <m:r>
+              <m:t>r</m:t>
+            </m:r>
+          </m:e>
+          <m:sup>
+            <m:r>
+              <m:t>ν</m:t>
+            </m:r>
+            <m:r>
+              <m:t>−</m:t>
+            </m:r>
+            <m:r>
+              <m:t>1</m:t>
+            </m:r>
+          </m:sup>
+        </m:sSup>
+        <m:r>
+          <m:t>e</m:t>
+        </m:r>
+        <m:r>
+          <m:t>x</m:t>
+        </m:r>
+        <m:r>
+          <m:t>p</m:t>
+        </m:r>
+        <m:r>
+          <m:t>[</m:t>
+        </m:r>
+        <m:r>
+          <m:t>−</m:t>
+        </m:r>
+        <m:sSup>
+          <m:e>
+            <m:r>
+              <m:t>κ</m:t>
+            </m:r>
+            <m:r>
+              <m:t>r</m:t>
+            </m:r>
+          </m:e>
+          <m:sup>
+            <m:r>
+              <m:t>ν</m:t>
+            </m:r>
+          </m:sup>
+        </m:sSup>
+        <m:r>
+          <m:t>]</m:t>
+        </m:r>
+      </m:oMath>
+      <w:r>
+        <w:t xml:space="preserve">.</w:t>
+      </w:r>
+      <w:r>
+        <w:t xml:space="preserve"> </w:t>
+      </w:r>
+      <w:r>
+        <w:t xml:space="preserve"> </w:t>
+      </w:r>
+      <w:r>
+        <w:t xml:space="preserve">Since the shape parameter remains the same, we can note that for</w:t>
+      </w:r>
+      <w:r>
+        <w:t xml:space="preserve"> </w:t>
+      </w:r>
+      <m:oMath>
+        <m:r>
+          <m:t>a</m:t>
+        </m:r>
+        <m:r>
+          <m:t>=</m:t>
+        </m:r>
+        <m:r>
+          <m:t>ν</m:t>
+        </m:r>
+        <m:r>
+          <m:t>=</m:t>
+        </m:r>
+        <m:r>
+          <m:t>1</m:t>
+        </m:r>
+      </m:oMath>
+      <w:r>
+        <w:t xml:space="preserve"> </w:t>
+      </w:r>
+      <w:r>
+        <w:t xml:space="preserve">the distribution shows a tail with exponential decay, with values of</w:t>
+      </w:r>
+      <w:r>
+        <w:t xml:space="preserve"> </w:t>
+      </w:r>
+      <m:oMath>
+        <m:r>
+          <m:t>ν</m:t>
+        </m:r>
+        <m:r>
+          <m:t>&lt;</m:t>
+        </m:r>
+        <m:r>
+          <m:t>1</m:t>
+        </m:r>
+      </m:oMath>
+      <w:r>
+        <w:t xml:space="preserve"> </w:t>
+      </w:r>
+      <w:r>
+        <w:t xml:space="preserve">the tail shows fast-decay, and when</w:t>
+      </w:r>
+      <w:r>
+        <w:t xml:space="preserve"> </w:t>
+      </w:r>
+      <m:oMath>
+        <m:r>
+          <m:t>ν</m:t>
+        </m:r>
+        <m:r>
+          <m:t>&gt;</m:t>
+        </m:r>
+        <m:r>
+          <m:t>1</m:t>
+        </m:r>
+      </m:oMath>
+      <w:r>
+        <w:t xml:space="preserve"> </w:t>
+      </w:r>
+      <w:r>
+        <w:t xml:space="preserve">we can see a fat-tailed distribution (Fig 2.) We visually assessed the fit of the distributions via qqplots and used the Kolmogorov-Smirnov statistic to assess goodness of fit (Supplementary information).</w:t>
+      </w:r>
+    </w:p>
+    <w:p>
+      <w:pPr>
+        <w:pStyle w:val="BodyText"/>
+      </w:pPr>
+      <w:r>
+        <w:t xml:space="preserve">Fig 2. Caption: Variation in Weibull distributions determined by the value of the shape parameter. The scale parameter is defined as</w:t>
+      </w:r>
+      <w:r>
+        <w:t xml:space="preserve"> </w:t>
+      </w:r>
+      <m:oMath>
+        <m:r>
+          <m:t>b</m:t>
+        </m:r>
+        <m:r>
+          <m:t>=</m:t>
+        </m:r>
+        <m:r>
+          <m:t>1</m:t>
+        </m:r>
+      </m:oMath>
+      <w:r>
+        <w:t xml:space="preserve">, and the shape parameters are defined as follows: solid line</w:t>
+      </w:r>
+      <w:r>
+        <w:t xml:space="preserve"> </w:t>
+      </w:r>
+      <m:oMath>
+        <m:r>
+          <m:t>a</m:t>
+        </m:r>
+        <m:r>
+          <m:t>=</m:t>
+        </m:r>
+        <m:r>
+          <m:t>ν</m:t>
+        </m:r>
+        <m:r>
+          <m:t>=</m:t>
+        </m:r>
+        <m:r>
+          <m:t>1</m:t>
+        </m:r>
+      </m:oMath>
+      <w:r>
+        <w:t xml:space="preserve"> </w:t>
+      </w:r>
+      <w:r>
+        <w:t xml:space="preserve">shows an exponential decay tail, dashed line</w:t>
+      </w:r>
+      <w:r>
+        <w:t xml:space="preserve"> </w:t>
+      </w:r>
+      <m:oMath>
+        <m:r>
+          <m:t>a</m:t>
+        </m:r>
+        <m:r>
+          <m:t>=</m:t>
+        </m:r>
+        <m:r>
+          <m:t>ν</m:t>
+        </m:r>
+        <m:r>
+          <m:t>=</m:t>
+        </m:r>
+        <m:r>
+          <m:t>0.2</m:t>
+        </m:r>
+      </m:oMath>
+      <w:r>
+        <w:t xml:space="preserve"> </w:t>
+      </w:r>
+      <w:r>
+        <w:t xml:space="preserve">shows a thin tail, and</w:t>
+      </w:r>
+      <w:r>
+        <w:t xml:space="preserve"> </w:t>
+      </w:r>
+      <m:oMath>
+        <m:r>
+          <m:t>a</m:t>
+        </m:r>
+        <m:r>
+          <m:t>=</m:t>
+        </m:r>
+        <m:r>
+          <m:t>ν</m:t>
+        </m:r>
+        <m:r>
+          <m:t>=</m:t>
+        </m:r>
+        <m:r>
+          <m:t>2</m:t>
+        </m:r>
+      </m:oMath>
+      <w:r>
+        <w:t xml:space="preserve"> </w:t>
+      </w:r>
+      <w:r>
+        <w:t xml:space="preserve">describes a fat tail with the dotted line.</w:t>
+      </w:r>
+    </w:p>
+    <w:p>
+      <w:pPr>
+        <w:pStyle w:val="BodyText"/>
+      </w:pPr>
+      <w:r>
+        <w:drawing>
+          <wp:inline>
+            <wp:extent cx="2772075" cy="2310063"/>
+            <wp:effectExtent b="0" l="0" r="0" t="0"/>
+            <wp:docPr descr="" title="" id="1" name="Picture"/>
+            <a:graphic>
+              <a:graphicData uri="http://schemas.openxmlformats.org/drawingml/2006/picture">
+                <pic:pic>
+                  <pic:nvPicPr>
+                    <pic:cNvPr descr="paper_files/figure-docx/unnamed-chunk-1-1.png" id="0" name="Picture"/>
+                    <pic:cNvPicPr>
+                      <a:picLocks noChangeArrowheads="1" noChangeAspect="1"/>
+                    </pic:cNvPicPr>
+                  </pic:nvPicPr>
+                  <pic:blipFill>
+                    <a:blip r:embed="rId28"/>
+                    <a:stretch>
+                      <a:fillRect/>
+                    </a:stretch>
+                  </pic:blipFill>
+                  <pic:spPr bwMode="auto">
+                    <a:xfrm>
+                      <a:off x="0" y="0"/>
+                      <a:ext cx="2772075" cy="2310063"/>
+                    </a:xfrm>
+                    <a:prstGeom prst="rect">
+                      <a:avLst/>
+                    </a:prstGeom>
+                    <a:noFill/>
+                    <a:ln w="9525">
+                      <a:noFill/>
+                      <a:headEnd/>
+                      <a:tailEnd/>
+                    </a:ln>
+                  </pic:spPr>
+                </pic:pic>
+              </a:graphicData>
+            </a:graphic>
+          </wp:inline>
+        </w:drawing>
+      </w:r>
+      <w:r>
+        <w:t xml:space="preserve"> </w:t>
+      </w:r>
+      <w:r>
+        <w:t xml:space="preserve">Explain what are statistics of extremes and why they can be useful here. cite the GArcia 2017 paper, the Gaines and Denny 1993, Katz 2005. Coles 2001 for the theory or base knowledge. In our case, because we are looking at these simulated seed dispersal kernels, we use a peak over threshold (POT) approach, in which we find the threshold for the data and use an extreme value distribution to fit the tail.</w:t>
+      </w:r>
+      <w:r>
+        <w:t xml:space="preserve"> </w:t>
+      </w:r>
+      <w:r>
+        <w:t xml:space="preserve">Describe the math probabilty density functions and the three laws that the extreme value distribution follows.</w:t>
+      </w:r>
+      <w:r>
+        <w:t xml:space="preserve"> </w:t>
+      </w:r>
+      <w:r>
+        <w:t xml:space="preserve">For POT use a generalized pareto distribution.</w:t>
+      </w:r>
     </w:p>
     <w:p>
       <w:pPr>
@@ -2770,7 +3499,27 @@
         <w:pStyle w:val="Compact"/>
       </w:pPr>
       <w:r>
-        <w:t xml:space="preserve">Already fit the weibull distribution for this. I have</w:t>
+        <w:t xml:space="preserve">Based on Diagnostic plots, we used these values as the threshold for each of the models.</w:t>
+      </w:r>
+    </w:p>
+    <w:p>
+      <w:pPr>
+        <w:pStyle w:val="FirstParagraph"/>
+      </w:pPr>
+      <w:r>
+        <w:t xml:space="preserve">From extRemes package:</w:t>
+      </w:r>
+      <w:r>
+        <w:t xml:space="preserve"> </w:t>
+      </w:r>
+      <w:r>
+        <w:t xml:space="preserve">“</w:t>
+      </w:r>
+      <w:r>
+        <w:t xml:space="preserve">where shape = 0 gives rise to the exponential df (light tail), shape &gt; 0 the Pareto df (heavy tail) and shape &lt; 0 the Beta df (bounded upper tail at location - scale.u/shape). Theoretical justification supports the use of the GP df family for modeling excesses over a high threshold (i.e., y = x - threshold).</w:t>
+      </w:r>
+      <w:r>
+        <w:t xml:space="preserve">”</w:t>
       </w:r>
     </w:p>
     <w:p>
@@ -2785,56 +3534,448 @@
     </w:p>
     <w:p>
       <w:pPr>
+        <w:pStyle w:val="Heading2"/>
+      </w:pPr>
+      <w:bookmarkStart w:id="30" w:name="X517745398f8e01222fa87a48972b438e45beeae"/>
+      <w:r>
+        <w:t xml:space="preserve">Seed dispersal distances and long distance dispersal</w:t>
+      </w:r>
+      <w:bookmarkEnd w:id="30"/>
+    </w:p>
+    <w:p>
+      <w:pPr>
         <w:pStyle w:val="FirstParagraph"/>
       </w:pPr>
       <w:r>
-        <w:t xml:space="preserve">Table 1.</w:t>
+        <w:rPr>
+          <w:b/>
+        </w:rPr>
+        <w:t xml:space="preserve">Figure 3.</w:t>
+      </w:r>
+      <w:r>
+        <w:t xml:space="preserve"> </w:t>
+      </w:r>
+      <w:r>
+        <w:drawing>
+          <wp:inline>
+            <wp:extent cx="5544151" cy="3696101"/>
+            <wp:effectExtent b="0" l="0" r="0" t="0"/>
+            <wp:docPr descr="" title="" id="1" name="Picture"/>
+            <a:graphic>
+              <a:graphicData uri="http://schemas.openxmlformats.org/drawingml/2006/picture">
+                <pic:pic>
+                  <pic:nvPicPr>
+                    <pic:cNvPr descr="paper_files/figure-docx/unnamed-chunk-3-1.png" id="0" name="Picture"/>
+                    <pic:cNvPicPr>
+                      <a:picLocks noChangeArrowheads="1" noChangeAspect="1"/>
+                    </pic:cNvPicPr>
+                  </pic:nvPicPr>
+                  <pic:blipFill>
+                    <a:blip r:embed="rId31"/>
+                    <a:stretch>
+                      <a:fillRect/>
+                    </a:stretch>
+                  </pic:blipFill>
+                  <pic:spPr bwMode="auto">
+                    <a:xfrm>
+                      <a:off x="0" y="0"/>
+                      <a:ext cx="5544151" cy="3696101"/>
+                    </a:xfrm>
+                    <a:prstGeom prst="rect">
+                      <a:avLst/>
+                    </a:prstGeom>
+                    <a:noFill/>
+                    <a:ln w="9525">
+                      <a:noFill/>
+                      <a:headEnd/>
+                      <a:tailEnd/>
+                    </a:ln>
+                  </pic:spPr>
+                </pic:pic>
+              </a:graphicData>
+            </a:graphic>
+          </wp:inline>
+        </w:drawing>
       </w:r>
     </w:p>
     <w:p>
       <w:pPr>
         <w:pStyle w:val="Heading2"/>
       </w:pPr>
-      <w:bookmarkStart w:id="30" w:name="X517745398f8e01222fa87a48972b438e45beeae"/>
-      <w:r>
-        <w:t xml:space="preserve">Seed dispersal distances and long distance dispersal</w:t>
-      </w:r>
-      <w:bookmarkEnd w:id="30"/>
-    </w:p>
-    <w:p>
-      <w:pPr>
-        <w:pStyle w:val="Heading2"/>
-      </w:pPr>
-      <w:bookmarkStart w:id="31" w:name="seed-dispersion-aggregation"/>
+      <w:bookmarkStart w:id="32" w:name="seed-dispersion-aggregation"/>
       <w:r>
         <w:t xml:space="preserve">Seed dispersion aggregation</w:t>
       </w:r>
-      <w:bookmarkEnd w:id="31"/>
-    </w:p>
-    <w:p>
-      <w:pPr>
-        <w:pStyle w:val="Heading2"/>
-      </w:pPr>
-      <w:bookmarkStart w:id="32" w:name="weibull-seed-dispersal-kernel"/>
-      <w:r>
-        <w:t xml:space="preserve">Weibull seed dispersal kernel</w:t>
-      </w:r>
       <w:bookmarkEnd w:id="32"/>
+    </w:p>
+    <w:p>
+      <w:pPr>
+        <w:pStyle w:val="FirstParagraph"/>
+      </w:pPr>
+      <w:r>
+        <w:t xml:space="preserve">The mean dispersal in the boxplots is not the same as the dispersal distances before. This mean dispersal is the distance from the origin to the mean seed location in each simulation run. The mean seed location is used to calculate dispersion, as the average distance of each seed to the mean seed location, as shown in Figure 1.</w:t>
+      </w:r>
+    </w:p>
+    <w:p>
+      <w:pPr>
+        <w:pStyle w:val="BodyText"/>
+      </w:pPr>
+      <w:r>
+        <w:rPr>
+          <w:b/>
+        </w:rPr>
+        <w:t xml:space="preserve">Figure 4.</w:t>
+      </w:r>
+      <w:r>
+        <w:t xml:space="preserve"> </w:t>
+      </w:r>
+      <w:r>
+        <w:drawing>
+          <wp:inline>
+            <wp:extent cx="2772075" cy="4620126"/>
+            <wp:effectExtent b="0" l="0" r="0" t="0"/>
+            <wp:docPr descr="" title="" id="1" name="Picture"/>
+            <a:graphic>
+              <a:graphicData uri="http://schemas.openxmlformats.org/drawingml/2006/picture">
+                <pic:pic>
+                  <pic:nvPicPr>
+                    <pic:cNvPr descr="paper_files/figure-docx/unnamed-chunk-4-1.png" id="0" name="Picture"/>
+                    <pic:cNvPicPr>
+                      <a:picLocks noChangeArrowheads="1" noChangeAspect="1"/>
+                    </pic:cNvPicPr>
+                  </pic:nvPicPr>
+                  <pic:blipFill>
+                    <a:blip r:embed="rId33"/>
+                    <a:stretch>
+                      <a:fillRect/>
+                    </a:stretch>
+                  </pic:blipFill>
+                  <pic:spPr bwMode="auto">
+                    <a:xfrm>
+                      <a:off x="0" y="0"/>
+                      <a:ext cx="2772075" cy="4620126"/>
+                    </a:xfrm>
+                    <a:prstGeom prst="rect">
+                      <a:avLst/>
+                    </a:prstGeom>
+                    <a:noFill/>
+                    <a:ln w="9525">
+                      <a:noFill/>
+                      <a:headEnd/>
+                      <a:tailEnd/>
+                    </a:ln>
+                  </pic:spPr>
+                </pic:pic>
+              </a:graphicData>
+            </a:graphic>
+          </wp:inline>
+        </w:drawing>
+      </w:r>
     </w:p>
     <w:tbl>
       <w:tblPr>
         <w:tblStyle w:val="Table"/>
-        <w:tblW w:type="pct" w:w="4999.999999999999"/>
+        <w:tblW w:type="pct" w:w="0.0"/>
+        <w:tblLook w:firstRow="1"/>
+      </w:tblPr>
+      <w:tblGrid/>
+      <w:tr>
+        <w:trPr>
+          <w:cnfStyle w:firstRow="1"/>
+        </w:trPr>
+        <w:tc>
+          <w:tcPr>
+            <w:tcBorders>
+              <w:bottom w:val="single"/>
+            </w:tcBorders>
+            <w:vAlign w:val="bottom"/>
+          </w:tcPr>
+          <w:p>
+            <w:pPr>
+              <w:pStyle w:val="Compact"/>
+              <w:jc w:val="left"/>
+            </w:pPr>
+            <w:r>
+              <w:t xml:space="preserve">model</w:t>
+            </w:r>
+          </w:p>
+        </w:tc>
+        <w:tc>
+          <w:tcPr>
+            <w:tcBorders>
+              <w:bottom w:val="single"/>
+            </w:tcBorders>
+            <w:vAlign w:val="bottom"/>
+          </w:tcPr>
+          <w:p>
+            <w:pPr>
+              <w:pStyle w:val="Compact"/>
+              <w:jc w:val="right"/>
+            </w:pPr>
+            <w:r>
+              <w:t xml:space="preserve">se_dispersal</w:t>
+            </w:r>
+          </w:p>
+        </w:tc>
+        <w:tc>
+          <w:tcPr>
+            <w:tcBorders>
+              <w:bottom w:val="single"/>
+            </w:tcBorders>
+            <w:vAlign w:val="bottom"/>
+          </w:tcPr>
+          <w:p>
+            <w:pPr>
+              <w:pStyle w:val="Compact"/>
+              <w:jc w:val="right"/>
+            </w:pPr>
+            <w:r>
+              <w:t xml:space="preserve">mean_dispersal</w:t>
+            </w:r>
+          </w:p>
+        </w:tc>
+        <w:tc>
+          <w:tcPr>
+            <w:tcBorders>
+              <w:bottom w:val="single"/>
+            </w:tcBorders>
+            <w:vAlign w:val="bottom"/>
+          </w:tcPr>
+          <w:p>
+            <w:pPr>
+              <w:pStyle w:val="Compact"/>
+              <w:jc w:val="right"/>
+            </w:pPr>
+            <w:r>
+              <w:t xml:space="preserve">se_dispersion</w:t>
+            </w:r>
+          </w:p>
+        </w:tc>
+        <w:tc>
+          <w:tcPr>
+            <w:tcBorders>
+              <w:bottom w:val="single"/>
+            </w:tcBorders>
+            <w:vAlign w:val="bottom"/>
+          </w:tcPr>
+          <w:p>
+            <w:pPr>
+              <w:pStyle w:val="Compact"/>
+              <w:jc w:val="right"/>
+            </w:pPr>
+            <w:r>
+              <w:t xml:space="preserve">mean_dispersion</w:t>
+            </w:r>
+          </w:p>
+        </w:tc>
+      </w:tr>
+      <w:tr>
+        <w:tc>
+          <w:p>
+            <w:pPr>
+              <w:pStyle w:val="Compact"/>
+              <w:jc w:val="left"/>
+            </w:pPr>
+            <w:r>
+              <w:t xml:space="preserve">Null</w:t>
+            </w:r>
+          </w:p>
+        </w:tc>
+        <w:tc>
+          <w:p>
+            <w:pPr>
+              <w:pStyle w:val="Compact"/>
+              <w:jc w:val="right"/>
+            </w:pPr>
+            <w:r>
+              <w:t xml:space="preserve">25.04650</w:t>
+            </w:r>
+          </w:p>
+        </w:tc>
+        <w:tc>
+          <w:p>
+            <w:pPr>
+              <w:pStyle w:val="Compact"/>
+              <w:jc w:val="right"/>
+            </w:pPr>
+            <w:r>
+              <w:t xml:space="preserve">183.6816</w:t>
+            </w:r>
+          </w:p>
+        </w:tc>
+        <w:tc>
+          <w:p>
+            <w:pPr>
+              <w:pStyle w:val="Compact"/>
+              <w:jc w:val="right"/>
+            </w:pPr>
+            <w:r>
+              <w:t xml:space="preserve">32.87569</w:t>
+            </w:r>
+          </w:p>
+        </w:tc>
+        <w:tc>
+          <w:p>
+            <w:pPr>
+              <w:pStyle w:val="Compact"/>
+              <w:jc w:val="right"/>
+            </w:pPr>
+            <w:r>
+              <w:t xml:space="preserve">68.32904</w:t>
+            </w:r>
+          </w:p>
+        </w:tc>
+      </w:tr>
+      <w:tr>
+        <w:tc>
+          <w:p>
+            <w:pPr>
+              <w:pStyle w:val="Compact"/>
+              <w:jc w:val="left"/>
+            </w:pPr>
+            <w:r>
+              <w:t xml:space="preserve">Individual</w:t>
+            </w:r>
+          </w:p>
+        </w:tc>
+        <w:tc>
+          <w:p>
+            <w:pPr>
+              <w:pStyle w:val="Compact"/>
+              <w:jc w:val="right"/>
+            </w:pPr>
+            <w:r>
+              <w:t xml:space="preserve">24.68238</w:t>
+            </w:r>
+          </w:p>
+        </w:tc>
+        <w:tc>
+          <w:p>
+            <w:pPr>
+              <w:pStyle w:val="Compact"/>
+              <w:jc w:val="right"/>
+            </w:pPr>
+            <w:r>
+              <w:t xml:space="preserve">180.8265</w:t>
+            </w:r>
+          </w:p>
+        </w:tc>
+        <w:tc>
+          <w:p>
+            <w:pPr>
+              <w:pStyle w:val="Compact"/>
+              <w:jc w:val="right"/>
+            </w:pPr>
+            <w:r>
+              <w:t xml:space="preserve">40.50100</w:t>
+            </w:r>
+          </w:p>
+        </w:tc>
+        <w:tc>
+          <w:p>
+            <w:pPr>
+              <w:pStyle w:val="Compact"/>
+              <w:jc w:val="right"/>
+            </w:pPr>
+            <w:r>
+              <w:t xml:space="preserve">67.26339</w:t>
+            </w:r>
+          </w:p>
+        </w:tc>
+      </w:tr>
+      <w:tr>
+        <w:tc>
+          <w:p>
+            <w:pPr>
+              <w:pStyle w:val="Compact"/>
+              <w:jc w:val="left"/>
+            </w:pPr>
+            <w:r>
+              <w:t xml:space="preserve">Family</w:t>
+            </w:r>
+          </w:p>
+        </w:tc>
+        <w:tc>
+          <w:p>
+            <w:pPr>
+              <w:pStyle w:val="Compact"/>
+              <w:jc w:val="right"/>
+            </w:pPr>
+            <w:r>
+              <w:t xml:space="preserve">23.01852</w:t>
+            </w:r>
+          </w:p>
+        </w:tc>
+        <w:tc>
+          <w:p>
+            <w:pPr>
+              <w:pStyle w:val="Compact"/>
+              <w:jc w:val="right"/>
+            </w:pPr>
+            <w:r>
+              <w:t xml:space="preserve">169.0487</w:t>
+            </w:r>
+          </w:p>
+        </w:tc>
+        <w:tc>
+          <w:p>
+            <w:pPr>
+              <w:pStyle w:val="Compact"/>
+              <w:jc w:val="right"/>
+            </w:pPr>
+            <w:r>
+              <w:t xml:space="preserve">35.73505</w:t>
+            </w:r>
+          </w:p>
+        </w:tc>
+        <w:tc>
+          <w:p>
+            <w:pPr>
+              <w:pStyle w:val="Compact"/>
+              <w:jc w:val="right"/>
+            </w:pPr>
+            <w:r>
+              <w:t xml:space="preserve">62.78556</w:t>
+            </w:r>
+          </w:p>
+        </w:tc>
+      </w:tr>
+    </w:tbl>
+    <w:p>
+      <w:pPr>
+        <w:pStyle w:val="Heading2"/>
+      </w:pPr>
+      <w:bookmarkStart w:id="34" w:name="weibull-seed-dispersal-kernel"/>
+      <w:r>
+        <w:t xml:space="preserve">Weibull seed dispersal kernel</w:t>
+      </w:r>
+      <w:bookmarkEnd w:id="34"/>
+    </w:p>
+    <w:p>
+      <w:pPr>
+        <w:pStyle w:val="FirstParagraph"/>
+      </w:pPr>
+      <w:r>
+        <w:rPr>
+          <w:b/>
+        </w:rPr>
+        <w:t xml:space="preserve">Table 1.</w:t>
+      </w:r>
+    </w:p>
+    <w:tbl>
+      <w:tblPr>
+        <w:tblStyle w:val="Table"/>
+        <w:tblW w:type="pct" w:w="5000.0"/>
         <w:tblLook w:firstRow="1"/>
       </w:tblPr>
       <w:tblGrid>
-        <w:gridCol w:w="879"/>
-        <w:gridCol w:w="1199"/>
+        <w:gridCol w:w="880"/>
+        <w:gridCol w:w="1200"/>
         <w:gridCol w:w="1280"/>
-        <w:gridCol w:w="1119"/>
-        <w:gridCol w:w="1119"/>
-        <w:gridCol w:w="1119"/>
-        <w:gridCol w:w="1199"/>
+        <w:gridCol w:w="1120"/>
+        <w:gridCol w:w="1120"/>
+        <w:gridCol w:w="1200"/>
+        <w:gridCol w:w="1120"/>
       </w:tblGrid>
       <w:tr>
         <w:trPr>
@@ -3023,7 +4164,7 @@
               <w:jc w:val="left"/>
             </w:pPr>
             <w:r>
-              <w:t xml:space="preserve">206.8 (0.16)</w:t>
+              <w:t xml:space="preserve">1.794 (0.0018)</w:t>
             </w:r>
           </w:p>
         </w:tc>
@@ -3034,7 +4175,7 @@
               <w:jc w:val="left"/>
             </w:pPr>
             <w:r>
-              <w:t xml:space="preserve">1.794 (0.0018)</w:t>
+              <w:t xml:space="preserve">206.8 (0.16)</w:t>
             </w:r>
           </w:p>
         </w:tc>
@@ -3102,7 +4243,7 @@
               <w:jc w:val="left"/>
             </w:pPr>
             <w:r>
-              <w:t xml:space="preserve">201.5 (0.18)</w:t>
+              <w:t xml:space="preserve">1.525 (0.0015)</w:t>
             </w:r>
           </w:p>
         </w:tc>
@@ -3113,7 +4254,7 @@
               <w:jc w:val="left"/>
             </w:pPr>
             <w:r>
-              <w:t xml:space="preserve">1.525 (0.0015)</w:t>
+              <w:t xml:space="preserve">201.5 (0.18)</w:t>
             </w:r>
           </w:p>
         </w:tc>
@@ -3181,7 +4322,7 @@
               <w:jc w:val="left"/>
             </w:pPr>
             <w:r>
-              <w:t xml:space="preserve">189.2 (0.21)</w:t>
+              <w:t xml:space="preserve">1.594 (0.002)</w:t>
             </w:r>
           </w:p>
         </w:tc>
@@ -3192,7 +4333,7 @@
               <w:jc w:val="left"/>
             </w:pPr>
             <w:r>
-              <w:t xml:space="preserve">1.594 (0.002)</w:t>
+              <w:t xml:space="preserve">189.2 (0.21)</w:t>
             </w:r>
           </w:p>
         </w:tc>
@@ -3202,21 +4343,73 @@
       <w:pPr>
         <w:pStyle w:val="Heading2"/>
       </w:pPr>
-      <w:bookmarkStart w:id="33" w:name="extreme-distributions-to-fit-dispersal"/>
+      <w:bookmarkStart w:id="35" w:name="extreme-distributions-to-fit-dispersal"/>
       <w:r>
         <w:t xml:space="preserve">Extreme distributions to fit dispersal</w:t>
       </w:r>
-      <w:bookmarkEnd w:id="33"/>
+      <w:bookmarkEnd w:id="35"/>
+    </w:p>
+    <w:p>
+      <w:pPr>
+        <w:pStyle w:val="FirstParagraph"/>
+      </w:pPr>
+      <w:r>
+        <w:t xml:space="preserve">Explain what are statistics of extremes and why they can be useful here. cite the GArcia 2017 paper, the Gaines and Denny 1993, Katz 2005. Coles 2001 for the theory or base knowledge. In our case, because we are looking at these simulated seed dispersal kernels, we use a peak over threshold (POT) approach, in which we find the threshold for the data and use an extreme value distribution to fit the tail.</w:t>
+      </w:r>
+      <w:r>
+        <w:t xml:space="preserve"> </w:t>
+      </w:r>
+      <w:r>
+        <w:t xml:space="preserve">Describe the math probabilty density functions and the three laws that the extreme value distribution follows.</w:t>
+      </w:r>
+      <w:r>
+        <w:t xml:space="preserve"> </w:t>
+      </w:r>
+      <w:r>
+        <w:t xml:space="preserve">For POT use a generalized pareto distribution.</w:t>
+      </w:r>
+    </w:p>
+    <w:p>
+      <w:pPr>
+        <w:numPr>
+          <w:ilvl w:val="0"/>
+          <w:numId w:val="1002"/>
+        </w:numPr>
+        <w:pStyle w:val="Compact"/>
+      </w:pPr>
+      <w:r>
+        <w:t xml:space="preserve">Based on Diagnostic plots, we used these values as the threshold for each of the models.</w:t>
+      </w:r>
+    </w:p>
+    <w:p>
+      <w:pPr>
+        <w:pStyle w:val="FirstParagraph"/>
+      </w:pPr>
+      <w:r>
+        <w:t xml:space="preserve">From extRemes package:</w:t>
+      </w:r>
+      <w:r>
+        <w:t xml:space="preserve"> </w:t>
+      </w:r>
+      <w:r>
+        <w:t xml:space="preserve">“</w:t>
+      </w:r>
+      <w:r>
+        <w:t xml:space="preserve">where shape = 0 gives rise to the exponential df (light tail), shape &gt; 0 the Pareto df (heavy tail) and shape &lt; 0 the Beta df (bounded upper tail at location - scale.u/shape). Theoretical justification supports the use of the GP df family for modeling excesses over a high threshold (i.e., y = x - threshold).</w:t>
+      </w:r>
+      <w:r>
+        <w:t xml:space="preserve">”</w:t>
+      </w:r>
     </w:p>
     <w:p>
       <w:pPr>
         <w:pStyle w:val="Heading1"/>
       </w:pPr>
-      <w:bookmarkStart w:id="34" w:name="discussion"/>
+      <w:bookmarkStart w:id="36" w:name="discussion"/>
       <w:r>
         <w:t xml:space="preserve">Discussion</w:t>
       </w:r>
-      <w:bookmarkEnd w:id="34"/>
+      <w:bookmarkEnd w:id="36"/>
     </w:p>
     <w:p>
       <w:pPr>
@@ -3230,34 +4423,34 @@
       <w:pPr>
         <w:pStyle w:val="Heading1"/>
       </w:pPr>
-      <w:bookmarkStart w:id="35" w:name="conclusion"/>
+      <w:bookmarkStart w:id="37" w:name="conclusion"/>
       <w:r>
         <w:t xml:space="preserve">Conclusion</w:t>
       </w:r>
-      <w:bookmarkEnd w:id="35"/>
+      <w:bookmarkEnd w:id="37"/>
     </w:p>
     <w:p>
       <w:pPr>
         <w:pStyle w:val="Heading1"/>
       </w:pPr>
-      <w:bookmarkStart w:id="36" w:name="acknowledgements"/>
+      <w:bookmarkStart w:id="38" w:name="acknowledgements"/>
       <w:r>
         <w:t xml:space="preserve">Acknowledgements</w:t>
       </w:r>
-      <w:bookmarkEnd w:id="36"/>
+      <w:bookmarkEnd w:id="38"/>
     </w:p>
     <w:p>
       <w:pPr>
         <w:pStyle w:val="Heading1"/>
       </w:pPr>
-      <w:bookmarkStart w:id="37" w:name="references"/>
+      <w:bookmarkStart w:id="39" w:name="references"/>
       <w:r>
         <w:t xml:space="preserve">References</w:t>
       </w:r>
-      <w:bookmarkEnd w:id="37"/>
-    </w:p>
-    <w:bookmarkStart w:id="92" w:name="refs"/>
-    <w:bookmarkStart w:id="39" w:name="ref-araujo_ecological_2011"/>
+      <w:bookmarkEnd w:id="39"/>
+    </w:p>
+    <w:bookmarkStart w:id="96" w:name="refs"/>
+    <w:bookmarkStart w:id="41" w:name="ref-araujo_ecological_2011"/>
     <w:p>
       <w:pPr>
         <w:pStyle w:val="Bibliography"/>
@@ -3283,7 +4476,7 @@
       <w:r>
         <w:t xml:space="preserve"> </w:t>
       </w:r>
-      <w:hyperlink r:id="rId38">
+      <w:hyperlink r:id="rId40">
         <w:r>
           <w:rPr>
             <w:rStyle w:val="Hyperlink"/>
@@ -3295,8 +4488,8 @@
         <w:t xml:space="preserve">.</w:t>
       </w:r>
     </w:p>
-    <w:bookmarkEnd w:id="39"/>
-    <w:bookmarkStart w:id="41" w:name="ref-benedetti-cecchi_importance_2003"/>
+    <w:bookmarkEnd w:id="41"/>
+    <w:bookmarkStart w:id="43" w:name="ref-benedetti-cecchi_importance_2003"/>
     <w:p>
       <w:pPr>
         <w:pStyle w:val="Bibliography"/>
@@ -3322,7 +4515,7 @@
       <w:r>
         <w:t xml:space="preserve"> </w:t>
       </w:r>
-      <w:hyperlink r:id="rId40">
+      <w:hyperlink r:id="rId42">
         <w:r>
           <w:rPr>
             <w:rStyle w:val="Hyperlink"/>
@@ -3334,8 +4527,8 @@
         <w:t xml:space="preserve">.</w:t>
       </w:r>
     </w:p>
-    <w:bookmarkEnd w:id="41"/>
-    <w:bookmarkStart w:id="43" w:name="ref-bolnick_why_2011"/>
+    <w:bookmarkEnd w:id="43"/>
+    <w:bookmarkStart w:id="45" w:name="ref-bolnick_why_2011"/>
     <w:p>
       <w:pPr>
         <w:pStyle w:val="Bibliography"/>
@@ -3361,7 +4554,7 @@
       <w:r>
         <w:t xml:space="preserve"> </w:t>
       </w:r>
-      <w:hyperlink r:id="rId42">
+      <w:hyperlink r:id="rId44">
         <w:r>
           <w:rPr>
             <w:rStyle w:val="Hyperlink"/>
@@ -3373,8 +4566,8 @@
         <w:t xml:space="preserve">.</w:t>
       </w:r>
     </w:p>
-    <w:bookmarkEnd w:id="43"/>
-    <w:bookmarkStart w:id="45" w:name="ref-bolnick_ecological_2010"/>
+    <w:bookmarkEnd w:id="45"/>
+    <w:bookmarkStart w:id="47" w:name="ref-bolnick_ecological_2010"/>
     <w:p>
       <w:pPr>
         <w:pStyle w:val="Bibliography"/>
@@ -3400,7 +4593,7 @@
       <w:r>
         <w:t xml:space="preserve"> </w:t>
       </w:r>
-      <w:hyperlink r:id="rId44">
+      <w:hyperlink r:id="rId46">
         <w:r>
           <w:rPr>
             <w:rStyle w:val="Hyperlink"/>
@@ -3412,8 +4605,8 @@
         <w:t xml:space="preserve">.</w:t>
       </w:r>
     </w:p>
-    <w:bookmarkEnd w:id="45"/>
-    <w:bookmarkStart w:id="47" w:name="ref-bolnick_ecology_2003"/>
+    <w:bookmarkEnd w:id="47"/>
+    <w:bookmarkStart w:id="49" w:name="ref-bolnick_ecology_2003"/>
     <w:p>
       <w:pPr>
         <w:pStyle w:val="Bibliography"/>
@@ -3439,7 +4632,7 @@
       <w:r>
         <w:t xml:space="preserve"> </w:t>
       </w:r>
-      <w:hyperlink r:id="rId46">
+      <w:hyperlink r:id="rId48">
         <w:r>
           <w:rPr>
             <w:rStyle w:val="Hyperlink"/>
@@ -3451,8 +4644,8 @@
         <w:t xml:space="preserve">.</w:t>
       </w:r>
     </w:p>
-    <w:bookmarkEnd w:id="47"/>
-    <w:bookmarkStart w:id="48" w:name="ref-carlo2014directness"/>
+    <w:bookmarkEnd w:id="49"/>
+    <w:bookmarkStart w:id="50" w:name="ref-carlo2014directness"/>
     <w:p>
       <w:pPr>
         <w:pStyle w:val="Bibliography"/>
@@ -3476,8 +4669,8 @@
         <w:t xml:space="preserve">102 (1): 248–55.</w:t>
       </w:r>
     </w:p>
-    <w:bookmarkEnd w:id="48"/>
-    <w:bookmarkStart w:id="49" w:name="ref-comita2014testing"/>
+    <w:bookmarkEnd w:id="50"/>
+    <w:bookmarkStart w:id="51" w:name="ref-comita2014testing"/>
     <w:p>
       <w:pPr>
         <w:pStyle w:val="Bibliography"/>
@@ -3501,8 +4694,8 @@
         <w:t xml:space="preserve">102 (4): 845–56.</w:t>
       </w:r>
     </w:p>
-    <w:bookmarkEnd w:id="49"/>
-    <w:bookmarkStart w:id="51" w:name="ref-cortes_integrating_2013"/>
+    <w:bookmarkEnd w:id="51"/>
+    <w:bookmarkStart w:id="53" w:name="ref-cortes_integrating_2013"/>
     <w:p>
       <w:pPr>
         <w:pStyle w:val="Bibliography"/>
@@ -3528,7 +4721,7 @@
       <w:r>
         <w:t xml:space="preserve"> </w:t>
       </w:r>
-      <w:hyperlink r:id="rId50">
+      <w:hyperlink r:id="rId52">
         <w:r>
           <w:rPr>
             <w:rStyle w:val="Hyperlink"/>
@@ -3540,8 +4733,8 @@
         <w:t xml:space="preserve">.</w:t>
       </w:r>
     </w:p>
-    <w:bookmarkEnd w:id="51"/>
-    <w:bookmarkStart w:id="52" w:name="ref-darwin_origin_1859"/>
+    <w:bookmarkEnd w:id="53"/>
+    <w:bookmarkStart w:id="54" w:name="ref-darwin_origin_1859"/>
     <w:p>
       <w:pPr>
         <w:pStyle w:val="Bibliography"/>
@@ -3562,8 +4755,47 @@
         <w:t xml:space="preserve">. Collin’s Clear-Type Press.</w:t>
       </w:r>
     </w:p>
-    <w:bookmarkEnd w:id="52"/>
-    <w:bookmarkStart w:id="54" w:name="ref-forsman_inter-individual_2016"/>
+    <w:bookmarkEnd w:id="54"/>
+    <w:bookmarkStart w:id="56" w:name="ref-fitdistrplus"/>
+    <w:p>
+      <w:pPr>
+        <w:pStyle w:val="Bibliography"/>
+      </w:pPr>
+      <w:r>
+        <w:t xml:space="preserve">Delignette-Muller, Marie Laure, and Christophe Dutang. 2015. “fitdistrplus: An R Package for Fitting Distributions.”</w:t>
+      </w:r>
+      <w:r>
+        <w:t xml:space="preserve"> </w:t>
+      </w:r>
+      <w:r>
+        <w:rPr>
+          <w:i/>
+        </w:rPr>
+        <w:t xml:space="preserve">Journal of Statistical Software</w:t>
+      </w:r>
+      <w:r>
+        <w:t xml:space="preserve"> </w:t>
+      </w:r>
+      <w:r>
+        <w:t xml:space="preserve">64 (4): 1–34.</w:t>
+      </w:r>
+      <w:r>
+        <w:t xml:space="preserve"> </w:t>
+      </w:r>
+      <w:hyperlink r:id="rId55">
+        <w:r>
+          <w:rPr>
+            <w:rStyle w:val="Hyperlink"/>
+          </w:rPr>
+          <w:t xml:space="preserve">http://www.jstatsoft.org/v64/i04/</w:t>
+        </w:r>
+      </w:hyperlink>
+      <w:r>
+        <w:t xml:space="preserve">.</w:t>
+      </w:r>
+    </w:p>
+    <w:bookmarkEnd w:id="56"/>
+    <w:bookmarkStart w:id="58" w:name="ref-forsman_inter-individual_2016"/>
     <w:p>
       <w:pPr>
         <w:pStyle w:val="Bibliography"/>
@@ -3589,7 +4821,7 @@
       <w:r>
         <w:t xml:space="preserve"> </w:t>
       </w:r>
-      <w:hyperlink r:id="rId53">
+      <w:hyperlink r:id="rId57">
         <w:r>
           <w:rPr>
             <w:rStyle w:val="Hyperlink"/>
@@ -3601,8 +4833,8 @@
         <w:t xml:space="preserve">.</w:t>
       </w:r>
     </w:p>
-    <w:bookmarkEnd w:id="54"/>
-    <w:bookmarkStart w:id="56" w:name="ref-gonzalez-varo_labile_2016"/>
+    <w:bookmarkEnd w:id="58"/>
+    <w:bookmarkStart w:id="60" w:name="ref-gonzalez-varo_labile_2016"/>
     <w:p>
       <w:pPr>
         <w:pStyle w:val="Bibliography"/>
@@ -3628,7 +4860,7 @@
       <w:r>
         <w:t xml:space="preserve"> </w:t>
       </w:r>
-      <w:hyperlink r:id="rId55">
+      <w:hyperlink r:id="rId59">
         <w:r>
           <w:rPr>
             <w:rStyle w:val="Hyperlink"/>
@@ -3640,8 +4872,8 @@
         <w:t xml:space="preserve">.</w:t>
       </w:r>
     </w:p>
-    <w:bookmarkEnd w:id="56"/>
-    <w:bookmarkStart w:id="58" w:name="ref-holbrook_home_2011"/>
+    <w:bookmarkEnd w:id="60"/>
+    <w:bookmarkStart w:id="62" w:name="ref-holbrook_home_2011"/>
     <w:p>
       <w:pPr>
         <w:pStyle w:val="Bibliography"/>
@@ -3667,7 +4899,7 @@
       <w:r>
         <w:t xml:space="preserve"> </w:t>
       </w:r>
-      <w:hyperlink r:id="rId57">
+      <w:hyperlink r:id="rId61">
         <w:r>
           <w:rPr>
             <w:rStyle w:val="Hyperlink"/>
@@ -3679,8 +4911,8 @@
         <w:t xml:space="preserve">.</w:t>
       </w:r>
     </w:p>
-    <w:bookmarkEnd w:id="58"/>
-    <w:bookmarkStart w:id="59" w:name="ref-holbrook2007seed"/>
+    <w:bookmarkEnd w:id="62"/>
+    <w:bookmarkStart w:id="63" w:name="ref-holbrook2007seed"/>
     <w:p>
       <w:pPr>
         <w:pStyle w:val="Bibliography"/>
@@ -3689,8 +4921,8 @@
         <w:t xml:space="preserve">Holbrook, Kimberly Mae. 2007. “Seed Dispersal Limitation in a Neotropical Nutmeg, Virola Flexuosa (Myristicaceae): An Ecological and Genetic Approach.”</w:t>
       </w:r>
     </w:p>
-    <w:bookmarkEnd w:id="59"/>
-    <w:bookmarkStart w:id="60" w:name="ref-holbrook_using_2007"/>
+    <w:bookmarkEnd w:id="63"/>
+    <w:bookmarkStart w:id="64" w:name="ref-holbrook_using_2007"/>
     <w:p>
       <w:pPr>
         <w:pStyle w:val="Bibliography"/>
@@ -3711,8 +4943,8 @@
         <w:t xml:space="preserve">, 300–321. CAB International, Wallingford.</w:t>
       </w:r>
     </w:p>
-    <w:bookmarkEnd w:id="60"/>
-    <w:bookmarkStart w:id="62" w:name="ref-holbrook_dispersal_2009"/>
+    <w:bookmarkEnd w:id="64"/>
+    <w:bookmarkStart w:id="66" w:name="ref-holbrook_dispersal_2009"/>
     <w:p>
       <w:pPr>
         <w:pStyle w:val="Bibliography"/>
@@ -3738,7 +4970,7 @@
       <w:r>
         <w:t xml:space="preserve"> </w:t>
       </w:r>
-      <w:hyperlink r:id="rId61">
+      <w:hyperlink r:id="rId65">
         <w:r>
           <w:rPr>
             <w:rStyle w:val="Hyperlink"/>
@@ -3750,8 +4982,8 @@
         <w:t xml:space="preserve">.</w:t>
       </w:r>
     </w:p>
-    <w:bookmarkEnd w:id="62"/>
-    <w:bookmarkStart w:id="63" w:name="ref-howe2004seed"/>
+    <w:bookmarkEnd w:id="66"/>
+    <w:bookmarkStart w:id="67" w:name="ref-howe2004seed"/>
     <w:p>
       <w:pPr>
         <w:pStyle w:val="Bibliography"/>
@@ -3775,8 +5007,8 @@
         <w:t xml:space="preserve">54 (7): 651–60.</w:t>
       </w:r>
     </w:p>
-    <w:bookmarkEnd w:id="63"/>
-    <w:bookmarkStart w:id="64" w:name="ref-howe1982ecology"/>
+    <w:bookmarkEnd w:id="67"/>
+    <w:bookmarkStart w:id="68" w:name="ref-howe1982ecology"/>
     <w:p>
       <w:pPr>
         <w:pStyle w:val="Bibliography"/>
@@ -3800,8 +5032,8 @@
         <w:t xml:space="preserve">13 (1): 201–28.</w:t>
       </w:r>
     </w:p>
-    <w:bookmarkEnd w:id="64"/>
-    <w:bookmarkStart w:id="65" w:name="ref-ibanez2006predicting"/>
+    <w:bookmarkEnd w:id="68"/>
+    <w:bookmarkStart w:id="69" w:name="ref-ibanez2006predicting"/>
     <w:p>
       <w:pPr>
         <w:pStyle w:val="Bibliography"/>
@@ -3825,8 +5057,8 @@
         <w:t xml:space="preserve">87 (8): 1896–1906.</w:t>
       </w:r>
     </w:p>
-    <w:bookmarkEnd w:id="65"/>
-    <w:bookmarkStart w:id="67" w:name="ref-inouye_importance_2005"/>
+    <w:bookmarkEnd w:id="69"/>
+    <w:bookmarkStart w:id="71" w:name="ref-inouye_importance_2005"/>
     <w:p>
       <w:pPr>
         <w:pStyle w:val="Bibliography"/>
@@ -3852,7 +5084,7 @@
       <w:r>
         <w:t xml:space="preserve"> </w:t>
       </w:r>
-      <w:hyperlink r:id="rId66">
+      <w:hyperlink r:id="rId70">
         <w:r>
           <w:rPr>
             <w:rStyle w:val="Hyperlink"/>
@@ -3864,8 +5096,8 @@
         <w:t xml:space="preserve">.</w:t>
       </w:r>
     </w:p>
-    <w:bookmarkEnd w:id="67"/>
-    <w:bookmarkStart w:id="69" w:name="ref-jones_closing_2017"/>
+    <w:bookmarkEnd w:id="71"/>
+    <w:bookmarkStart w:id="73" w:name="ref-jones_closing_2017"/>
     <w:p>
       <w:pPr>
         <w:pStyle w:val="Bibliography"/>
@@ -3891,7 +5123,7 @@
       <w:r>
         <w:t xml:space="preserve"> </w:t>
       </w:r>
-      <w:hyperlink r:id="rId68">
+      <w:hyperlink r:id="rId72">
         <w:r>
           <w:rPr>
             <w:rStyle w:val="Hyperlink"/>
@@ -3903,8 +5135,8 @@
         <w:t xml:space="preserve">.</w:t>
       </w:r>
     </w:p>
-    <w:bookmarkEnd w:id="69"/>
-    <w:bookmarkStart w:id="70" w:name="ref-jordano2007differential"/>
+    <w:bookmarkEnd w:id="73"/>
+    <w:bookmarkStart w:id="74" w:name="ref-jordano2007differential"/>
     <w:p>
       <w:pPr>
         <w:pStyle w:val="Bibliography"/>
@@ -3928,8 +5160,8 @@
         <w:t xml:space="preserve">104 (9): 3278–82.</w:t>
       </w:r>
     </w:p>
-    <w:bookmarkEnd w:id="70"/>
-    <w:bookmarkStart w:id="72" w:name="ref-levey_effects_2005"/>
+    <w:bookmarkEnd w:id="74"/>
+    <w:bookmarkStart w:id="76" w:name="ref-levey_effects_2005"/>
     <w:p>
       <w:pPr>
         <w:pStyle w:val="Bibliography"/>
@@ -3955,7 +5187,7 @@
       <w:r>
         <w:t xml:space="preserve"> </w:t>
       </w:r>
-      <w:hyperlink r:id="rId71">
+      <w:hyperlink r:id="rId75">
         <w:r>
           <w:rPr>
             <w:rStyle w:val="Hyperlink"/>
@@ -3967,8 +5199,8 @@
         <w:t xml:space="preserve">.</w:t>
       </w:r>
     </w:p>
-    <w:bookmarkEnd w:id="72"/>
-    <w:bookmarkStart w:id="73" w:name="ref-loayza2014seed"/>
+    <w:bookmarkEnd w:id="76"/>
+    <w:bookmarkStart w:id="77" w:name="ref-loayza2014seed"/>
     <w:p>
       <w:pPr>
         <w:pStyle w:val="Bibliography"/>
@@ -3992,8 +5224,8 @@
         <w:t xml:space="preserve">46 (1): 69–77.</w:t>
       </w:r>
     </w:p>
-    <w:bookmarkEnd w:id="73"/>
-    <w:bookmarkStart w:id="75" w:name="ref-morales_effects_2006"/>
+    <w:bookmarkEnd w:id="77"/>
+    <w:bookmarkStart w:id="79" w:name="ref-morales_effects_2006"/>
     <w:p>
       <w:pPr>
         <w:pStyle w:val="Bibliography"/>
@@ -4019,7 +5251,7 @@
       <w:r>
         <w:t xml:space="preserve"> </w:t>
       </w:r>
-      <w:hyperlink r:id="rId74">
+      <w:hyperlink r:id="rId78">
         <w:r>
           <w:rPr>
             <w:rStyle w:val="Hyperlink"/>
@@ -4031,8 +5263,8 @@
         <w:t xml:space="preserve">.</w:t>
       </w:r>
     </w:p>
-    <w:bookmarkEnd w:id="75"/>
-    <w:bookmarkStart w:id="76" w:name="ref-nathan2006long"/>
+    <w:bookmarkEnd w:id="79"/>
+    <w:bookmarkStart w:id="80" w:name="ref-nathan2006long"/>
     <w:p>
       <w:pPr>
         <w:pStyle w:val="Bibliography"/>
@@ -4056,8 +5288,8 @@
         <w:t xml:space="preserve">313 (5788): 786–88.</w:t>
       </w:r>
     </w:p>
-    <w:bookmarkEnd w:id="76"/>
-    <w:bookmarkStart w:id="78" w:name="ref-nathan_spatial_2000"/>
+    <w:bookmarkEnd w:id="80"/>
+    <w:bookmarkStart w:id="82" w:name="ref-nathan_spatial_2000"/>
     <w:p>
       <w:pPr>
         <w:pStyle w:val="Bibliography"/>
@@ -4083,7 +5315,7 @@
       <w:r>
         <w:t xml:space="preserve"> </w:t>
       </w:r>
-      <w:hyperlink r:id="rId77">
+      <w:hyperlink r:id="rId81">
         <w:r>
           <w:rPr>
             <w:rStyle w:val="Hyperlink"/>
@@ -4095,8 +5327,8 @@
         <w:t xml:space="preserve">.</w:t>
       </w:r>
     </w:p>
-    <w:bookmarkEnd w:id="78"/>
-    <w:bookmarkStart w:id="80" w:name="ref-post_intraspecific_2008"/>
+    <w:bookmarkEnd w:id="82"/>
+    <w:bookmarkStart w:id="84" w:name="ref-post_intraspecific_2008"/>
     <w:p>
       <w:pPr>
         <w:pStyle w:val="Bibliography"/>
@@ -4122,7 +5354,7 @@
       <w:r>
         <w:t xml:space="preserve"> </w:t>
       </w:r>
-      <w:hyperlink r:id="rId79">
+      <w:hyperlink r:id="rId83">
         <w:r>
           <w:rPr>
             <w:rStyle w:val="Hyperlink"/>
@@ -4134,8 +5366,8 @@
         <w:t xml:space="preserve">.</w:t>
       </w:r>
     </w:p>
-    <w:bookmarkEnd w:id="80"/>
-    <w:bookmarkStart w:id="82" w:name="ref-russo_incorporating_2006"/>
+    <w:bookmarkEnd w:id="84"/>
+    <w:bookmarkStart w:id="86" w:name="ref-russo_incorporating_2006"/>
     <w:p>
       <w:pPr>
         <w:pStyle w:val="Bibliography"/>
@@ -4161,7 +5393,7 @@
       <w:r>
         <w:t xml:space="preserve"> </w:t>
       </w:r>
-      <w:hyperlink r:id="rId81">
+      <w:hyperlink r:id="rId85">
         <w:r>
           <w:rPr>
             <w:rStyle w:val="Hyperlink"/>
@@ -4173,8 +5405,8 @@
         <w:t xml:space="preserve">.</w:t>
       </w:r>
     </w:p>
-    <w:bookmarkEnd w:id="82"/>
-    <w:bookmarkStart w:id="83" w:name="ref-schupp1993quantity"/>
+    <w:bookmarkEnd w:id="86"/>
+    <w:bookmarkStart w:id="87" w:name="ref-schupp1993quantity"/>
     <w:p>
       <w:pPr>
         <w:pStyle w:val="Bibliography"/>
@@ -4198,8 +5430,8 @@
         <w:t xml:space="preserve">107 (1): 15–29.</w:t>
       </w:r>
     </w:p>
-    <w:bookmarkEnd w:id="83"/>
-    <w:bookmarkStart w:id="85" w:name="ref-schupp_seed_2010"/>
+    <w:bookmarkEnd w:id="87"/>
+    <w:bookmarkStart w:id="89" w:name="ref-schupp_seed_2010"/>
     <w:p>
       <w:pPr>
         <w:pStyle w:val="Bibliography"/>
@@ -4225,7 +5457,7 @@
       <w:r>
         <w:t xml:space="preserve"> </w:t>
       </w:r>
-      <w:hyperlink r:id="rId84">
+      <w:hyperlink r:id="rId88">
         <w:r>
           <w:rPr>
             <w:rStyle w:val="Hyperlink"/>
@@ -4237,8 +5469,8 @@
         <w:t xml:space="preserve">.</w:t>
       </w:r>
     </w:p>
-    <w:bookmarkEnd w:id="85"/>
-    <w:bookmarkStart w:id="87" w:name="ref-violle_return_2012"/>
+    <w:bookmarkEnd w:id="89"/>
+    <w:bookmarkStart w:id="91" w:name="ref-violle_return_2012"/>
     <w:p>
       <w:pPr>
         <w:pStyle w:val="Bibliography"/>
@@ -4264,7 +5496,7 @@
       <w:r>
         <w:t xml:space="preserve"> </w:t>
       </w:r>
-      <w:hyperlink r:id="rId86">
+      <w:hyperlink r:id="rId90">
         <w:r>
           <w:rPr>
             <w:rStyle w:val="Hyperlink"/>
@@ -4276,8 +5508,8 @@
         <w:t xml:space="preserve">.</w:t>
       </w:r>
     </w:p>
-    <w:bookmarkEnd w:id="87"/>
-    <w:bookmarkStart w:id="89" w:name="ref-wolf_animal_2012"/>
+    <w:bookmarkEnd w:id="91"/>
+    <w:bookmarkStart w:id="93" w:name="ref-wolf_animal_2012"/>
     <w:p>
       <w:pPr>
         <w:pStyle w:val="Bibliography"/>
@@ -4303,7 +5535,7 @@
       <w:r>
         <w:t xml:space="preserve"> </w:t>
       </w:r>
-      <w:hyperlink r:id="rId88">
+      <w:hyperlink r:id="rId92">
         <w:r>
           <w:rPr>
             <w:rStyle w:val="Hyperlink"/>
@@ -4315,8 +5547,8 @@
         <w:t xml:space="preserve">.</w:t>
       </w:r>
     </w:p>
-    <w:bookmarkEnd w:id="89"/>
-    <w:bookmarkStart w:id="91" w:name="ref-zwolak_how_2018"/>
+    <w:bookmarkEnd w:id="93"/>
+    <w:bookmarkStart w:id="95" w:name="ref-zwolak_how_2018"/>
     <w:p>
       <w:pPr>
         <w:pStyle w:val="Bibliography"/>
@@ -4342,7 +5574,7 @@
       <w:r>
         <w:t xml:space="preserve"> </w:t>
       </w:r>
-      <w:hyperlink r:id="rId90">
+      <w:hyperlink r:id="rId94">
         <w:r>
           <w:rPr>
             <w:rStyle w:val="Hyperlink"/>
@@ -4354,12 +5586,14 @@
         <w:t xml:space="preserve">.</w:t>
       </w:r>
     </w:p>
-    <w:bookmarkEnd w:id="91"/>
-    <w:bookmarkEnd w:id="92"/>
+    <w:bookmarkEnd w:id="95"/>
+    <w:bookmarkEnd w:id="96"/>
     <w:sectPr>
       <w:pgSz w:w="12240" w:h="15840"/>
       <w:pgMar w:top="1440" w:right="1440" w:bottom="1440" w:left="1440" w:header="720" w:footer="720" w:gutter="0"/>
+      <w:lnNumType w:countBy="1" w:restart="continuous"/>
       <w:cols w:space="720"/>
+      <w:docGrid w:linePitch="299"/>
     </w:sectPr>
   </w:body>
 </w:document>
@@ -4710,6 +5944,9 @@
     <w:abstractNumId w:val="990"/>
   </w:num>
   <w:num w:numId="1001">
+    <w:abstractNumId w:val="991"/>
+  </w:num>
+  <w:num w:numId="1002">
     <w:abstractNumId w:val="991"/>
   </w:num>
 </w:numbering>
@@ -6330,6 +7567,13 @@
       <w:spacing w:val="7"/>
     </w:rPr>
   </w:style>
+  <w:style w:type="character" w:styleId="LineNumber">
+    <w:name w:val="line number"/>
+    <w:basedOn w:val="DefaultParagraphFont"/>
+    <w:semiHidden/>
+    <w:unhideWhenUsed/>
+    <w:rsid w:val="005A298E"/>
+  </w:style>
 </w:styles>
 </file>
 

</xml_diff>

<commit_message>
Updating with figures in the right place
</commit_message>
<xml_diff>
--- a/paper/paper.docx
+++ b/paper/paper.docx
@@ -2254,7 +2254,7 @@
         <w:pStyle w:val="BodyText"/>
       </w:pPr>
       <w:r>
-        <w:t xml:space="preserve">At the beginning of each simulation run, the animal consumed five seeds at the focus tree location, and each of these seeds was assigned a gut retention time sampled from a gamma distribution (shape=4, scale=5, shift=8). Once the animal in the simulation consumed the seeds, a movement distance was sampled from the assigned exponential distribution (which varied depending on the underlying model such as the null, individual or family group model) and a random direction from</w:t>
+        <w:t xml:space="preserve">At the beginning of each simulation run, the animal consumed five seeds at the focus tree location, and each of these seeds was assigned a gut retention time sampled from a gamma distribution (shape=4, scale=5, shift=8, Figure 1a). Once the animal in the simulation consumed the seeds, a movement distance was sampled from the assigned exponential distribution (Figure 1b), which varied depending on the underlying model such as the null, individual or family group model. A random direction from</w:t>
       </w:r>
       <w:r>
         <w:t xml:space="preserve"> </w:t>
@@ -2300,7 +2300,7 @@
         <w:t xml:space="preserve"> </w:t>
       </w:r>
       <w:r>
-        <w:t xml:space="preserve">degrees was used to determine the animal’s position for the next time step, repeating this process for every time step and thus following an uncorrelated random walk with no directional tendency (</w:t>
+        <w:t xml:space="preserve">degrees was used to determine the angle of movement, which with the movement distance would determine the animal’s position for the next time step, repeating this process for every time step and thus following an uncorrelated random walk with no directional tendency (</w:t>
       </w:r>
       <w:r>
         <w:rPr>
@@ -2312,18 +2312,83 @@
         <w:t xml:space="preserve"> </w:t>
       </w:r>
       <w:r>
-        <w:t xml:space="preserve">Turchin 1998). Once the simulation run’s time matched the gut retention time for a seed, that seed would get dropped at the animal’s location at that specific time point, thus allowing us to record seed location in the landscape. For each of our models we ran 10,000 simulation runs per individual or family group, depending on the model, and collected information on animal and seed locations at every time step.</w:t>
+        <w:t xml:space="preserve">Turchin 1998). Once the simulation run’s time matched the gut retention time for a seed, that seed would get dropped at the animal’s location at that specific time point, thus allowing us to record seed location in the landscape (Figure 2a). For each of our models we ran 10,000 simulation runs per individual or family group, depending on the model, and collected information on animal and seed locations at every time step.</w:t>
+      </w:r>
+    </w:p>
+    <w:p>
+      <w:pPr>
+        <w:pStyle w:val="Heading4"/>
+      </w:pPr>
+      <w:bookmarkStart w:id="26" w:name="figure-1."/>
+      <w:r>
+        <w:t xml:space="preserve">Figure 1.</w:t>
+      </w:r>
+      <w:bookmarkEnd w:id="26"/>
+    </w:p>
+    <w:p>
+      <w:pPr>
+        <w:pStyle w:val="FirstParagraph"/>
+      </w:pPr>
+      <w:r>
+        <w:t xml:space="preserve">Density distributions from which we sample gut retention time (GRT) and movement distance (MD).</w:t>
+      </w:r>
+    </w:p>
+    <w:p>
+      <w:pPr>
+        <w:pStyle w:val="BodyText"/>
+      </w:pPr>
+      <w:r>
+        <w:drawing>
+          <wp:inline>
+            <wp:extent cx="2310063" cy="3696101"/>
+            <wp:effectExtent b="0" l="0" r="0" t="0"/>
+            <wp:docPr descr="" title="" id="1" name="Picture"/>
+            <a:graphic>
+              <a:graphicData uri="http://schemas.openxmlformats.org/drawingml/2006/picture">
+                <pic:pic>
+                  <pic:nvPicPr>
+                    <pic:cNvPr descr="paper_files/figure-docx/unnamed-chunk-2-1.png" id="0" name="Picture"/>
+                    <pic:cNvPicPr>
+                      <a:picLocks noChangeArrowheads="1" noChangeAspect="1"/>
+                    </pic:cNvPicPr>
+                  </pic:nvPicPr>
+                  <pic:blipFill>
+                    <a:blip r:embed="rId27"/>
+                    <a:stretch>
+                      <a:fillRect/>
+                    </a:stretch>
+                  </pic:blipFill>
+                  <pic:spPr bwMode="auto">
+                    <a:xfrm>
+                      <a:off x="0" y="0"/>
+                      <a:ext cx="2310063" cy="3696101"/>
+                    </a:xfrm>
+                    <a:prstGeom prst="rect">
+                      <a:avLst/>
+                    </a:prstGeom>
+                    <a:noFill/>
+                    <a:ln w="9525">
+                      <a:noFill/>
+                      <a:headEnd/>
+                      <a:tailEnd/>
+                    </a:ln>
+                  </pic:spPr>
+                </pic:pic>
+              </a:graphicData>
+            </a:graphic>
+          </wp:inline>
+        </w:drawing>
       </w:r>
     </w:p>
     <w:p>
       <w:pPr>
         <w:pStyle w:val="Heading2"/>
       </w:pPr>
-      <w:bookmarkStart w:id="26" w:name="seed-dispersal-and-aggregation-metrics"/>
+      <w:bookmarkStart w:id="28" w:name="seed-dispersal-and-aggregation-metrics"/>
       <w:r>
         <w:t xml:space="preserve">Seed dispersal and aggregation metrics</w:t>
       </w:r>
-      <w:bookmarkEnd w:id="26"/>
+      <w:bookmarkEnd w:id="28"/>
     </w:p>
     <w:p>
       <w:pPr>
@@ -2862,13 +2927,78 @@
     </w:p>
     <w:p>
       <w:pPr>
+        <w:pStyle w:val="Heading4"/>
+      </w:pPr>
+      <w:bookmarkStart w:id="29" w:name="figure-2."/>
+      <w:r>
+        <w:t xml:space="preserve">Figure 2.</w:t>
+      </w:r>
+      <w:bookmarkEnd w:id="29"/>
+    </w:p>
+    <w:p>
+      <w:pPr>
+        <w:pStyle w:val="FirstParagraph"/>
+      </w:pPr>
+      <w:r>
+        <w:t xml:space="preserve">Simulation example where animal movement determines location for seeds dropped. Calculations for seed dispersal distance from the parent tree and seed distance to the mean seed location as a measure of aggregation.</w:t>
+      </w:r>
+    </w:p>
+    <w:p>
+      <w:pPr>
+        <w:pStyle w:val="BodyText"/>
+      </w:pPr>
+      <w:r>
+        <w:drawing>
+          <wp:inline>
+            <wp:extent cx="5544151" cy="1848050"/>
+            <wp:effectExtent b="0" l="0" r="0" t="0"/>
+            <wp:docPr descr="" title="" id="1" name="Picture"/>
+            <a:graphic>
+              <a:graphicData uri="http://schemas.openxmlformats.org/drawingml/2006/picture">
+                <pic:pic>
+                  <pic:nvPicPr>
+                    <pic:cNvPr descr="paper_files/figure-docx/unnamed-chunk-3-1.png" id="0" name="Picture"/>
+                    <pic:cNvPicPr>
+                      <a:picLocks noChangeArrowheads="1" noChangeAspect="1"/>
+                    </pic:cNvPicPr>
+                  </pic:nvPicPr>
+                  <pic:blipFill>
+                    <a:blip r:embed="rId30"/>
+                    <a:stretch>
+                      <a:fillRect/>
+                    </a:stretch>
+                  </pic:blipFill>
+                  <pic:spPr bwMode="auto">
+                    <a:xfrm>
+                      <a:off x="0" y="0"/>
+                      <a:ext cx="5544151" cy="1848050"/>
+                    </a:xfrm>
+                    <a:prstGeom prst="rect">
+                      <a:avLst/>
+                    </a:prstGeom>
+                    <a:noFill/>
+                    <a:ln w="9525">
+                      <a:noFill/>
+                      <a:headEnd/>
+                      <a:tailEnd/>
+                    </a:ln>
+                  </pic:spPr>
+                </pic:pic>
+              </a:graphicData>
+            </a:graphic>
+          </wp:inline>
+        </w:drawing>
+      </w:r>
+    </w:p>
+    <w:p>
+      <w:pPr>
         <w:pStyle w:val="Heading2"/>
       </w:pPr>
-      <w:bookmarkStart w:id="27" w:name="seed-dispersal-kernels"/>
+      <w:bookmarkStart w:id="31" w:name="seed-dispersal-kernels"/>
       <w:r>
         <w:t xml:space="preserve">Seed dispersal kernels</w:t>
       </w:r>
-      <w:bookmarkEnd w:id="27"/>
+      <w:bookmarkEnd w:id="31"/>
     </w:p>
     <w:p>
       <w:pPr>
@@ -3319,15 +3449,25 @@
         <w:t xml:space="preserve"> </w:t>
       </w:r>
       <w:r>
-        <w:t xml:space="preserve">we can see a fat-tailed distribution (Fig 2.) We visually assessed the fit of the distributions via qqplots and used the Kolmogorov-Smirnov statistic to assess goodness of fit (Supplementary information).</w:t>
-      </w:r>
-    </w:p>
-    <w:p>
-      <w:pPr>
-        <w:pStyle w:val="BodyText"/>
-      </w:pPr>
-      <w:r>
-        <w:t xml:space="preserve">Fig 2. Caption: Variation in Weibull distributions determined by the value of the shape parameter. The scale parameter is defined as</w:t>
+        <w:t xml:space="preserve">we can see a fat-tailed distribution (Fig 3.) We visually assessed the fit of the distributions via qqplots and used the Kolmogorov-Smirnov statistic to assess goodness of fit (Supplementary information).</w:t>
+      </w:r>
+    </w:p>
+    <w:p>
+      <w:pPr>
+        <w:pStyle w:val="Heading4"/>
+      </w:pPr>
+      <w:bookmarkStart w:id="32" w:name="figure-3."/>
+      <w:r>
+        <w:t xml:space="preserve">Figure 3.</w:t>
+      </w:r>
+      <w:bookmarkEnd w:id="32"/>
+    </w:p>
+    <w:p>
+      <w:pPr>
+        <w:pStyle w:val="FirstParagraph"/>
+      </w:pPr>
+      <w:r>
+        <w:t xml:space="preserve">Variation in Weibull distributions determined by the value of the shape parameter. The scale parameter is defined as</w:t>
       </w:r>
       <w:r>
         <w:t xml:space="preserve"> </w:t>
@@ -3439,13 +3579,13 @@
               <a:graphicData uri="http://schemas.openxmlformats.org/drawingml/2006/picture">
                 <pic:pic>
                   <pic:nvPicPr>
-                    <pic:cNvPr descr="paper_files/figure-docx/unnamed-chunk-1-1.png" id="0" name="Picture"/>
+                    <pic:cNvPr descr="paper_files/figure-docx/unnamed-chunk-4-1.png" id="0" name="Picture"/>
                     <pic:cNvPicPr>
                       <a:picLocks noChangeArrowheads="1" noChangeAspect="1"/>
                     </pic:cNvPicPr>
                   </pic:nvPicPr>
                   <pic:blipFill>
-                    <a:blip r:embed="rId28"/>
+                    <a:blip r:embed="rId33"/>
                     <a:stretch>
                       <a:fillRect/>
                     </a:stretch>
@@ -3471,9 +3611,11 @@
           </wp:inline>
         </w:drawing>
       </w:r>
-      <w:r>
-        <w:t xml:space="preserve"> </w:t>
-      </w:r>
+    </w:p>
+    <w:p>
+      <w:pPr>
+        <w:pStyle w:val="BodyText"/>
+      </w:pPr>
       <w:r>
         <w:t xml:space="preserve">Explain what are statistics of extremes and why they can be useful here. cite the GArcia 2017 paper, the Gaines and Denny 1993, Katz 2005. Coles 2001 for the theory or base knowledge. In our case, because we are looking at these simulated seed dispersal kernels, we use a peak over threshold (POT) approach, in which we find the threshold for the data and use an extreme value distribution to fit the tail.</w:t>
       </w:r>
@@ -3526,828 +3668,59 @@
       <w:pPr>
         <w:pStyle w:val="Heading1"/>
       </w:pPr>
-      <w:bookmarkStart w:id="29" w:name="results"/>
+      <w:bookmarkStart w:id="34" w:name="results"/>
       <w:r>
         <w:t xml:space="preserve">Results</w:t>
       </w:r>
-      <w:bookmarkEnd w:id="29"/>
+      <w:bookmarkEnd w:id="34"/>
     </w:p>
     <w:p>
       <w:pPr>
         <w:pStyle w:val="Heading2"/>
       </w:pPr>
-      <w:bookmarkStart w:id="30" w:name="X517745398f8e01222fa87a48972b438e45beeae"/>
+      <w:bookmarkStart w:id="35" w:name="X517745398f8e01222fa87a48972b438e45beeae"/>
       <w:r>
         <w:t xml:space="preserve">Seed dispersal distances and long distance dispersal</w:t>
       </w:r>
-      <w:bookmarkEnd w:id="30"/>
+      <w:bookmarkEnd w:id="35"/>
+    </w:p>
+    <w:p>
+      <w:pPr>
+        <w:pStyle w:val="Heading2"/>
+      </w:pPr>
+      <w:bookmarkStart w:id="36" w:name="seed-dispersion-aggregation"/>
+      <w:r>
+        <w:t xml:space="preserve">Seed dispersion aggregation</w:t>
+      </w:r>
+      <w:bookmarkEnd w:id="36"/>
     </w:p>
     <w:p>
       <w:pPr>
         <w:pStyle w:val="FirstParagraph"/>
       </w:pPr>
       <w:r>
-        <w:rPr>
-          <w:b/>
-        </w:rPr>
-        <w:t xml:space="preserve">Figure 3.</w:t>
-      </w:r>
-      <w:r>
-        <w:t xml:space="preserve"> </w:t>
-      </w:r>
-      <w:r>
-        <w:drawing>
-          <wp:inline>
-            <wp:extent cx="5544151" cy="3696101"/>
-            <wp:effectExtent b="0" l="0" r="0" t="0"/>
-            <wp:docPr descr="" title="" id="1" name="Picture"/>
-            <a:graphic>
-              <a:graphicData uri="http://schemas.openxmlformats.org/drawingml/2006/picture">
-                <pic:pic>
-                  <pic:nvPicPr>
-                    <pic:cNvPr descr="paper_files/figure-docx/unnamed-chunk-3-1.png" id="0" name="Picture"/>
-                    <pic:cNvPicPr>
-                      <a:picLocks noChangeArrowheads="1" noChangeAspect="1"/>
-                    </pic:cNvPicPr>
-                  </pic:nvPicPr>
-                  <pic:blipFill>
-                    <a:blip r:embed="rId31"/>
-                    <a:stretch>
-                      <a:fillRect/>
-                    </a:stretch>
-                  </pic:blipFill>
-                  <pic:spPr bwMode="auto">
-                    <a:xfrm>
-                      <a:off x="0" y="0"/>
-                      <a:ext cx="5544151" cy="3696101"/>
-                    </a:xfrm>
-                    <a:prstGeom prst="rect">
-                      <a:avLst/>
-                    </a:prstGeom>
-                    <a:noFill/>
-                    <a:ln w="9525">
-                      <a:noFill/>
-                      <a:headEnd/>
-                      <a:tailEnd/>
-                    </a:ln>
-                  </pic:spPr>
-                </pic:pic>
-              </a:graphicData>
-            </a:graphic>
-          </wp:inline>
-        </w:drawing>
+        <w:t xml:space="preserve">The mean dispersal in the boxplots is not the same as the dispersal distances before. This mean dispersal is the distance from the origin to the mean seed location in each simulation run. The mean seed location is used to calculate dispersion, as the average distance of each seed to the mean seed location, as shown in Figure 1.</w:t>
       </w:r>
     </w:p>
     <w:p>
       <w:pPr>
         <w:pStyle w:val="Heading2"/>
       </w:pPr>
-      <w:bookmarkStart w:id="32" w:name="seed-dispersion-aggregation"/>
-      <w:r>
-        <w:t xml:space="preserve">Seed dispersion aggregation</w:t>
-      </w:r>
-      <w:bookmarkEnd w:id="32"/>
-    </w:p>
-    <w:p>
-      <w:pPr>
-        <w:pStyle w:val="FirstParagraph"/>
-      </w:pPr>
-      <w:r>
-        <w:t xml:space="preserve">The mean dispersal in the boxplots is not the same as the dispersal distances before. This mean dispersal is the distance from the origin to the mean seed location in each simulation run. The mean seed location is used to calculate dispersion, as the average distance of each seed to the mean seed location, as shown in Figure 1.</w:t>
-      </w:r>
-    </w:p>
-    <w:p>
-      <w:pPr>
-        <w:pStyle w:val="BodyText"/>
-      </w:pPr>
-      <w:r>
-        <w:rPr>
-          <w:b/>
-        </w:rPr>
-        <w:t xml:space="preserve">Figure 4.</w:t>
-      </w:r>
-      <w:r>
-        <w:t xml:space="preserve"> </w:t>
-      </w:r>
-      <w:r>
-        <w:drawing>
-          <wp:inline>
-            <wp:extent cx="2772075" cy="4620126"/>
-            <wp:effectExtent b="0" l="0" r="0" t="0"/>
-            <wp:docPr descr="" title="" id="1" name="Picture"/>
-            <a:graphic>
-              <a:graphicData uri="http://schemas.openxmlformats.org/drawingml/2006/picture">
-                <pic:pic>
-                  <pic:nvPicPr>
-                    <pic:cNvPr descr="paper_files/figure-docx/unnamed-chunk-4-1.png" id="0" name="Picture"/>
-                    <pic:cNvPicPr>
-                      <a:picLocks noChangeArrowheads="1" noChangeAspect="1"/>
-                    </pic:cNvPicPr>
-                  </pic:nvPicPr>
-                  <pic:blipFill>
-                    <a:blip r:embed="rId33"/>
-                    <a:stretch>
-                      <a:fillRect/>
-                    </a:stretch>
-                  </pic:blipFill>
-                  <pic:spPr bwMode="auto">
-                    <a:xfrm>
-                      <a:off x="0" y="0"/>
-                      <a:ext cx="2772075" cy="4620126"/>
-                    </a:xfrm>
-                    <a:prstGeom prst="rect">
-                      <a:avLst/>
-                    </a:prstGeom>
-                    <a:noFill/>
-                    <a:ln w="9525">
-                      <a:noFill/>
-                      <a:headEnd/>
-                      <a:tailEnd/>
-                    </a:ln>
-                  </pic:spPr>
-                </pic:pic>
-              </a:graphicData>
-            </a:graphic>
-          </wp:inline>
-        </w:drawing>
-      </w:r>
-    </w:p>
-    <w:tbl>
-      <w:tblPr>
-        <w:tblStyle w:val="Table"/>
-        <w:tblW w:type="pct" w:w="0.0"/>
-        <w:tblLook w:firstRow="1"/>
-      </w:tblPr>
-      <w:tblGrid/>
-      <w:tr>
-        <w:trPr>
-          <w:cnfStyle w:firstRow="1"/>
-        </w:trPr>
-        <w:tc>
-          <w:tcPr>
-            <w:tcBorders>
-              <w:bottom w:val="single"/>
-            </w:tcBorders>
-            <w:vAlign w:val="bottom"/>
-          </w:tcPr>
-          <w:p>
-            <w:pPr>
-              <w:pStyle w:val="Compact"/>
-              <w:jc w:val="left"/>
-            </w:pPr>
-            <w:r>
-              <w:t xml:space="preserve">model</w:t>
-            </w:r>
-          </w:p>
-        </w:tc>
-        <w:tc>
-          <w:tcPr>
-            <w:tcBorders>
-              <w:bottom w:val="single"/>
-            </w:tcBorders>
-            <w:vAlign w:val="bottom"/>
-          </w:tcPr>
-          <w:p>
-            <w:pPr>
-              <w:pStyle w:val="Compact"/>
-              <w:jc w:val="right"/>
-            </w:pPr>
-            <w:r>
-              <w:t xml:space="preserve">se_dispersal</w:t>
-            </w:r>
-          </w:p>
-        </w:tc>
-        <w:tc>
-          <w:tcPr>
-            <w:tcBorders>
-              <w:bottom w:val="single"/>
-            </w:tcBorders>
-            <w:vAlign w:val="bottom"/>
-          </w:tcPr>
-          <w:p>
-            <w:pPr>
-              <w:pStyle w:val="Compact"/>
-              <w:jc w:val="right"/>
-            </w:pPr>
-            <w:r>
-              <w:t xml:space="preserve">mean_dispersal</w:t>
-            </w:r>
-          </w:p>
-        </w:tc>
-        <w:tc>
-          <w:tcPr>
-            <w:tcBorders>
-              <w:bottom w:val="single"/>
-            </w:tcBorders>
-            <w:vAlign w:val="bottom"/>
-          </w:tcPr>
-          <w:p>
-            <w:pPr>
-              <w:pStyle w:val="Compact"/>
-              <w:jc w:val="right"/>
-            </w:pPr>
-            <w:r>
-              <w:t xml:space="preserve">se_dispersion</w:t>
-            </w:r>
-          </w:p>
-        </w:tc>
-        <w:tc>
-          <w:tcPr>
-            <w:tcBorders>
-              <w:bottom w:val="single"/>
-            </w:tcBorders>
-            <w:vAlign w:val="bottom"/>
-          </w:tcPr>
-          <w:p>
-            <w:pPr>
-              <w:pStyle w:val="Compact"/>
-              <w:jc w:val="right"/>
-            </w:pPr>
-            <w:r>
-              <w:t xml:space="preserve">mean_dispersion</w:t>
-            </w:r>
-          </w:p>
-        </w:tc>
-      </w:tr>
-      <w:tr>
-        <w:tc>
-          <w:p>
-            <w:pPr>
-              <w:pStyle w:val="Compact"/>
-              <w:jc w:val="left"/>
-            </w:pPr>
-            <w:r>
-              <w:t xml:space="preserve">Null</w:t>
-            </w:r>
-          </w:p>
-        </w:tc>
-        <w:tc>
-          <w:p>
-            <w:pPr>
-              <w:pStyle w:val="Compact"/>
-              <w:jc w:val="right"/>
-            </w:pPr>
-            <w:r>
-              <w:t xml:space="preserve">25.04650</w:t>
-            </w:r>
-          </w:p>
-        </w:tc>
-        <w:tc>
-          <w:p>
-            <w:pPr>
-              <w:pStyle w:val="Compact"/>
-              <w:jc w:val="right"/>
-            </w:pPr>
-            <w:r>
-              <w:t xml:space="preserve">183.6816</w:t>
-            </w:r>
-          </w:p>
-        </w:tc>
-        <w:tc>
-          <w:p>
-            <w:pPr>
-              <w:pStyle w:val="Compact"/>
-              <w:jc w:val="right"/>
-            </w:pPr>
-            <w:r>
-              <w:t xml:space="preserve">32.87569</w:t>
-            </w:r>
-          </w:p>
-        </w:tc>
-        <w:tc>
-          <w:p>
-            <w:pPr>
-              <w:pStyle w:val="Compact"/>
-              <w:jc w:val="right"/>
-            </w:pPr>
-            <w:r>
-              <w:t xml:space="preserve">68.32904</w:t>
-            </w:r>
-          </w:p>
-        </w:tc>
-      </w:tr>
-      <w:tr>
-        <w:tc>
-          <w:p>
-            <w:pPr>
-              <w:pStyle w:val="Compact"/>
-              <w:jc w:val="left"/>
-            </w:pPr>
-            <w:r>
-              <w:t xml:space="preserve">Individual</w:t>
-            </w:r>
-          </w:p>
-        </w:tc>
-        <w:tc>
-          <w:p>
-            <w:pPr>
-              <w:pStyle w:val="Compact"/>
-              <w:jc w:val="right"/>
-            </w:pPr>
-            <w:r>
-              <w:t xml:space="preserve">24.68238</w:t>
-            </w:r>
-          </w:p>
-        </w:tc>
-        <w:tc>
-          <w:p>
-            <w:pPr>
-              <w:pStyle w:val="Compact"/>
-              <w:jc w:val="right"/>
-            </w:pPr>
-            <w:r>
-              <w:t xml:space="preserve">180.8265</w:t>
-            </w:r>
-          </w:p>
-        </w:tc>
-        <w:tc>
-          <w:p>
-            <w:pPr>
-              <w:pStyle w:val="Compact"/>
-              <w:jc w:val="right"/>
-            </w:pPr>
-            <w:r>
-              <w:t xml:space="preserve">40.50100</w:t>
-            </w:r>
-          </w:p>
-        </w:tc>
-        <w:tc>
-          <w:p>
-            <w:pPr>
-              <w:pStyle w:val="Compact"/>
-              <w:jc w:val="right"/>
-            </w:pPr>
-            <w:r>
-              <w:t xml:space="preserve">67.26339</w:t>
-            </w:r>
-          </w:p>
-        </w:tc>
-      </w:tr>
-      <w:tr>
-        <w:tc>
-          <w:p>
-            <w:pPr>
-              <w:pStyle w:val="Compact"/>
-              <w:jc w:val="left"/>
-            </w:pPr>
-            <w:r>
-              <w:t xml:space="preserve">Family</w:t>
-            </w:r>
-          </w:p>
-        </w:tc>
-        <w:tc>
-          <w:p>
-            <w:pPr>
-              <w:pStyle w:val="Compact"/>
-              <w:jc w:val="right"/>
-            </w:pPr>
-            <w:r>
-              <w:t xml:space="preserve">23.01852</w:t>
-            </w:r>
-          </w:p>
-        </w:tc>
-        <w:tc>
-          <w:p>
-            <w:pPr>
-              <w:pStyle w:val="Compact"/>
-              <w:jc w:val="right"/>
-            </w:pPr>
-            <w:r>
-              <w:t xml:space="preserve">169.0487</w:t>
-            </w:r>
-          </w:p>
-        </w:tc>
-        <w:tc>
-          <w:p>
-            <w:pPr>
-              <w:pStyle w:val="Compact"/>
-              <w:jc w:val="right"/>
-            </w:pPr>
-            <w:r>
-              <w:t xml:space="preserve">35.73505</w:t>
-            </w:r>
-          </w:p>
-        </w:tc>
-        <w:tc>
-          <w:p>
-            <w:pPr>
-              <w:pStyle w:val="Compact"/>
-              <w:jc w:val="right"/>
-            </w:pPr>
-            <w:r>
-              <w:t xml:space="preserve">62.78556</w:t>
-            </w:r>
-          </w:p>
-        </w:tc>
-      </w:tr>
-    </w:tbl>
+      <w:bookmarkStart w:id="37" w:name="weibull-seed-dispersal-kernel"/>
+      <w:r>
+        <w:t xml:space="preserve">Weibull seed dispersal kernel</w:t>
+      </w:r>
+      <w:bookmarkEnd w:id="37"/>
+    </w:p>
     <w:p>
       <w:pPr>
         <w:pStyle w:val="Heading2"/>
       </w:pPr>
-      <w:bookmarkStart w:id="34" w:name="weibull-seed-dispersal-kernel"/>
-      <w:r>
-        <w:t xml:space="preserve">Weibull seed dispersal kernel</w:t>
-      </w:r>
-      <w:bookmarkEnd w:id="34"/>
-    </w:p>
-    <w:p>
-      <w:pPr>
-        <w:pStyle w:val="FirstParagraph"/>
-      </w:pPr>
-      <w:r>
-        <w:rPr>
-          <w:b/>
-        </w:rPr>
-        <w:t xml:space="preserve">Table 1.</w:t>
-      </w:r>
-    </w:p>
-    <w:tbl>
-      <w:tblPr>
-        <w:tblStyle w:val="Table"/>
-        <w:tblW w:type="pct" w:w="5000.0"/>
-        <w:tblLook w:firstRow="1"/>
-      </w:tblPr>
-      <w:tblGrid>
-        <w:gridCol w:w="880"/>
-        <w:gridCol w:w="1200"/>
-        <w:gridCol w:w="1280"/>
-        <w:gridCol w:w="1120"/>
-        <w:gridCol w:w="1120"/>
-        <w:gridCol w:w="1200"/>
-        <w:gridCol w:w="1120"/>
-      </w:tblGrid>
-      <w:tr>
-        <w:trPr>
-          <w:cnfStyle w:firstRow="1"/>
-        </w:trPr>
-        <w:tc>
-          <w:tcPr>
-            <w:tcBorders>
-              <w:bottom w:val="single"/>
-            </w:tcBorders>
-            <w:vAlign w:val="bottom"/>
-          </w:tcPr>
-          <w:p>
-            <w:pPr>
-              <w:pStyle w:val="Compact"/>
-              <w:jc w:val="left"/>
-            </w:pPr>
-            <w:r>
-              <w:t xml:space="preserve">Model</w:t>
-            </w:r>
-          </w:p>
-        </w:tc>
-        <w:tc>
-          <w:tcPr>
-            <w:tcBorders>
-              <w:bottom w:val="single"/>
-            </w:tcBorders>
-            <w:vAlign w:val="bottom"/>
-          </w:tcPr>
-          <w:p>
-            <w:pPr>
-              <w:pStyle w:val="Compact"/>
-              <w:jc w:val="right"/>
-            </w:pPr>
-            <w:r>
-              <w:t xml:space="preserve">Mean_dispersal</w:t>
-            </w:r>
-          </w:p>
-        </w:tc>
-        <w:tc>
-          <w:tcPr>
-            <w:tcBorders>
-              <w:bottom w:val="single"/>
-            </w:tcBorders>
-            <w:vAlign w:val="bottom"/>
-          </w:tcPr>
-          <w:p>
-            <w:pPr>
-              <w:pStyle w:val="Compact"/>
-              <w:jc w:val="right"/>
-            </w:pPr>
-            <w:r>
-              <w:t xml:space="preserve">Seed_dispersion</w:t>
-            </w:r>
-          </w:p>
-        </w:tc>
-        <w:tc>
-          <w:tcPr>
-            <w:tcBorders>
-              <w:bottom w:val="single"/>
-            </w:tcBorders>
-            <w:vAlign w:val="bottom"/>
-          </w:tcPr>
-          <w:p>
-            <w:pPr>
-              <w:pStyle w:val="Compact"/>
-              <w:jc w:val="right"/>
-            </w:pPr>
-            <w:r>
-              <w:t xml:space="preserve">Max_dispersal</w:t>
-            </w:r>
-          </w:p>
-        </w:tc>
-        <w:tc>
-          <w:tcPr>
-            <w:tcBorders>
-              <w:bottom w:val="single"/>
-            </w:tcBorders>
-            <w:vAlign w:val="bottom"/>
-          </w:tcPr>
-          <w:p>
-            <w:pPr>
-              <w:pStyle w:val="Compact"/>
-              <w:jc w:val="left"/>
-            </w:pPr>
-            <w:r>
-              <w:t xml:space="preserve">LDD</w:t>
-            </w:r>
-          </w:p>
-        </w:tc>
-        <w:tc>
-          <w:tcPr>
-            <w:tcBorders>
-              <w:bottom w:val="single"/>
-            </w:tcBorders>
-            <w:vAlign w:val="bottom"/>
-          </w:tcPr>
-          <w:p>
-            <w:pPr>
-              <w:pStyle w:val="Compact"/>
-              <w:jc w:val="left"/>
-            </w:pPr>
-            <w:r>
-              <w:t xml:space="preserve">Weibull_Shape</w:t>
-            </w:r>
-          </w:p>
-        </w:tc>
-        <w:tc>
-          <w:tcPr>
-            <w:tcBorders>
-              <w:bottom w:val="single"/>
-            </w:tcBorders>
-            <w:vAlign w:val="bottom"/>
-          </w:tcPr>
-          <w:p>
-            <w:pPr>
-              <w:pStyle w:val="Compact"/>
-              <w:jc w:val="left"/>
-            </w:pPr>
-            <w:r>
-              <w:t xml:space="preserve">Weibull_Scale</w:t>
-            </w:r>
-          </w:p>
-        </w:tc>
-      </w:tr>
-      <w:tr>
-        <w:tc>
-          <w:p>
-            <w:pPr>
-              <w:pStyle w:val="Compact"/>
-              <w:jc w:val="left"/>
-            </w:pPr>
-            <w:r>
-              <w:t xml:space="preserve">Null</w:t>
-            </w:r>
-          </w:p>
-        </w:tc>
-        <w:tc>
-          <w:p>
-            <w:pPr>
-              <w:pStyle w:val="Compact"/>
-              <w:jc w:val="right"/>
-            </w:pPr>
-            <w:r>
-              <w:t xml:space="preserve">183.7</w:t>
-            </w:r>
-          </w:p>
-        </w:tc>
-        <w:tc>
-          <w:p>
-            <w:pPr>
-              <w:pStyle w:val="Compact"/>
-              <w:jc w:val="right"/>
-            </w:pPr>
-            <w:r>
-              <w:t xml:space="preserve">68.33</w:t>
-            </w:r>
-          </w:p>
-        </w:tc>
-        <w:tc>
-          <w:p>
-            <w:pPr>
-              <w:pStyle w:val="Compact"/>
-              <w:jc w:val="right"/>
-            </w:pPr>
-            <w:r>
-              <w:t xml:space="preserve">1077</w:t>
-            </w:r>
-          </w:p>
-        </w:tc>
-        <w:tc>
-          <w:p>
-            <w:pPr>
-              <w:pStyle w:val="Compact"/>
-              <w:jc w:val="left"/>
-            </w:pPr>
-            <w:r>
-              <w:t xml:space="preserve">5.39 (0.003)%</w:t>
-            </w:r>
-          </w:p>
-        </w:tc>
-        <w:tc>
-          <w:p>
-            <w:pPr>
-              <w:pStyle w:val="Compact"/>
-              <w:jc w:val="left"/>
-            </w:pPr>
-            <w:r>
-              <w:t xml:space="preserve">1.794 (0.0018)</w:t>
-            </w:r>
-          </w:p>
-        </w:tc>
-        <w:tc>
-          <w:p>
-            <w:pPr>
-              <w:pStyle w:val="Compact"/>
-              <w:jc w:val="left"/>
-            </w:pPr>
-            <w:r>
-              <w:t xml:space="preserve">206.8 (0.16)</w:t>
-            </w:r>
-          </w:p>
-        </w:tc>
-      </w:tr>
-      <w:tr>
-        <w:tc>
-          <w:p>
-            <w:pPr>
-              <w:pStyle w:val="Compact"/>
-              <w:jc w:val="left"/>
-            </w:pPr>
-            <w:r>
-              <w:t xml:space="preserve">Individual</w:t>
-            </w:r>
-          </w:p>
-        </w:tc>
-        <w:tc>
-          <w:p>
-            <w:pPr>
-              <w:pStyle w:val="Compact"/>
-              <w:jc w:val="right"/>
-            </w:pPr>
-            <w:r>
-              <w:t xml:space="preserve">180.8</w:t>
-            </w:r>
-          </w:p>
-        </w:tc>
-        <w:tc>
-          <w:p>
-            <w:pPr>
-              <w:pStyle w:val="Compact"/>
-              <w:jc w:val="right"/>
-            </w:pPr>
-            <w:r>
-              <w:t xml:space="preserve">67.26</w:t>
-            </w:r>
-          </w:p>
-        </w:tc>
-        <w:tc>
-          <w:p>
-            <w:pPr>
-              <w:pStyle w:val="Compact"/>
-              <w:jc w:val="right"/>
-            </w:pPr>
-            <w:r>
-              <w:t xml:space="preserve">1373</w:t>
-            </w:r>
-          </w:p>
-        </w:tc>
-        <w:tc>
-          <w:p>
-            <w:pPr>
-              <w:pStyle w:val="Compact"/>
-              <w:jc w:val="left"/>
-            </w:pPr>
-            <w:r>
-              <w:t xml:space="preserve">13.9 (0.2)%</w:t>
-            </w:r>
-          </w:p>
-        </w:tc>
-        <w:tc>
-          <w:p>
-            <w:pPr>
-              <w:pStyle w:val="Compact"/>
-              <w:jc w:val="left"/>
-            </w:pPr>
-            <w:r>
-              <w:t xml:space="preserve">1.525 (0.0015)</w:t>
-            </w:r>
-          </w:p>
-        </w:tc>
-        <w:tc>
-          <w:p>
-            <w:pPr>
-              <w:pStyle w:val="Compact"/>
-              <w:jc w:val="left"/>
-            </w:pPr>
-            <w:r>
-              <w:t xml:space="preserve">201.5 (0.18)</w:t>
-            </w:r>
-          </w:p>
-        </w:tc>
-      </w:tr>
-      <w:tr>
-        <w:tc>
-          <w:p>
-            <w:pPr>
-              <w:pStyle w:val="Compact"/>
-              <w:jc w:val="left"/>
-            </w:pPr>
-            <w:r>
-              <w:t xml:space="preserve">Family</w:t>
-            </w:r>
-          </w:p>
-        </w:tc>
-        <w:tc>
-          <w:p>
-            <w:pPr>
-              <w:pStyle w:val="Compact"/>
-              <w:jc w:val="right"/>
-            </w:pPr>
-            <w:r>
-              <w:t xml:space="preserve">169.0</w:t>
-            </w:r>
-          </w:p>
-        </w:tc>
-        <w:tc>
-          <w:p>
-            <w:pPr>
-              <w:pStyle w:val="Compact"/>
-              <w:jc w:val="right"/>
-            </w:pPr>
-            <w:r>
-              <w:t xml:space="preserve">62.79</w:t>
-            </w:r>
-          </w:p>
-        </w:tc>
-        <w:tc>
-          <w:p>
-            <w:pPr>
-              <w:pStyle w:val="Compact"/>
-              <w:jc w:val="right"/>
-            </w:pPr>
-            <w:r>
-              <w:t xml:space="preserve">1469</w:t>
-            </w:r>
-          </w:p>
-        </w:tc>
-        <w:tc>
-          <w:p>
-            <w:pPr>
-              <w:pStyle w:val="Compact"/>
-              <w:jc w:val="left"/>
-            </w:pPr>
-            <w:r>
-              <w:t xml:space="preserve">7.41 (0.1)%</w:t>
-            </w:r>
-          </w:p>
-        </w:tc>
-        <w:tc>
-          <w:p>
-            <w:pPr>
-              <w:pStyle w:val="Compact"/>
-              <w:jc w:val="left"/>
-            </w:pPr>
-            <w:r>
-              <w:t xml:space="preserve">1.594 (0.002)</w:t>
-            </w:r>
-          </w:p>
-        </w:tc>
-        <w:tc>
-          <w:p>
-            <w:pPr>
-              <w:pStyle w:val="Compact"/>
-              <w:jc w:val="left"/>
-            </w:pPr>
-            <w:r>
-              <w:t xml:space="preserve">189.2 (0.21)</w:t>
-            </w:r>
-          </w:p>
-        </w:tc>
-      </w:tr>
-    </w:tbl>
-    <w:p>
-      <w:pPr>
-        <w:pStyle w:val="Heading2"/>
-      </w:pPr>
-      <w:bookmarkStart w:id="35" w:name="extreme-distributions-to-fit-dispersal"/>
+      <w:bookmarkStart w:id="38" w:name="extreme-distributions-to-fit-dispersal"/>
       <w:r>
         <w:t xml:space="preserve">Extreme distributions to fit dispersal</w:t>
       </w:r>
-      <w:bookmarkEnd w:id="35"/>
+      <w:bookmarkEnd w:id="38"/>
     </w:p>
     <w:p>
       <w:pPr>
@@ -4405,11 +3778,11 @@
       <w:pPr>
         <w:pStyle w:val="Heading1"/>
       </w:pPr>
-      <w:bookmarkStart w:id="36" w:name="discussion"/>
+      <w:bookmarkStart w:id="39" w:name="discussion"/>
       <w:r>
         <w:t xml:space="preserve">Discussion</w:t>
       </w:r>
-      <w:bookmarkEnd w:id="36"/>
+      <w:bookmarkEnd w:id="39"/>
     </w:p>
     <w:p>
       <w:pPr>
@@ -4423,34 +3796,34 @@
       <w:pPr>
         <w:pStyle w:val="Heading1"/>
       </w:pPr>
-      <w:bookmarkStart w:id="37" w:name="conclusion"/>
+      <w:bookmarkStart w:id="40" w:name="conclusion"/>
       <w:r>
         <w:t xml:space="preserve">Conclusion</w:t>
       </w:r>
-      <w:bookmarkEnd w:id="37"/>
+      <w:bookmarkEnd w:id="40"/>
     </w:p>
     <w:p>
       <w:pPr>
         <w:pStyle w:val="Heading1"/>
       </w:pPr>
-      <w:bookmarkStart w:id="38" w:name="acknowledgements"/>
+      <w:bookmarkStart w:id="41" w:name="acknowledgements"/>
       <w:r>
         <w:t xml:space="preserve">Acknowledgements</w:t>
       </w:r>
-      <w:bookmarkEnd w:id="38"/>
+      <w:bookmarkEnd w:id="41"/>
     </w:p>
     <w:p>
       <w:pPr>
         <w:pStyle w:val="Heading1"/>
       </w:pPr>
-      <w:bookmarkStart w:id="39" w:name="references"/>
+      <w:bookmarkStart w:id="42" w:name="references"/>
       <w:r>
         <w:t xml:space="preserve">References</w:t>
       </w:r>
-      <w:bookmarkEnd w:id="39"/>
-    </w:p>
-    <w:bookmarkStart w:id="96" w:name="refs"/>
-    <w:bookmarkStart w:id="41" w:name="ref-araujo_ecological_2011"/>
+      <w:bookmarkEnd w:id="42"/>
+    </w:p>
+    <w:bookmarkStart w:id="99" w:name="refs"/>
+    <w:bookmarkStart w:id="44" w:name="ref-araujo_ecological_2011"/>
     <w:p>
       <w:pPr>
         <w:pStyle w:val="Bibliography"/>
@@ -4476,7 +3849,7 @@
       <w:r>
         <w:t xml:space="preserve"> </w:t>
       </w:r>
-      <w:hyperlink r:id="rId40">
+      <w:hyperlink r:id="rId43">
         <w:r>
           <w:rPr>
             <w:rStyle w:val="Hyperlink"/>
@@ -4488,8 +3861,8 @@
         <w:t xml:space="preserve">.</w:t>
       </w:r>
     </w:p>
-    <w:bookmarkEnd w:id="41"/>
-    <w:bookmarkStart w:id="43" w:name="ref-benedetti-cecchi_importance_2003"/>
+    <w:bookmarkEnd w:id="44"/>
+    <w:bookmarkStart w:id="46" w:name="ref-benedetti-cecchi_importance_2003"/>
     <w:p>
       <w:pPr>
         <w:pStyle w:val="Bibliography"/>
@@ -4515,7 +3888,7 @@
       <w:r>
         <w:t xml:space="preserve"> </w:t>
       </w:r>
-      <w:hyperlink r:id="rId42">
+      <w:hyperlink r:id="rId45">
         <w:r>
           <w:rPr>
             <w:rStyle w:val="Hyperlink"/>
@@ -4527,8 +3900,8 @@
         <w:t xml:space="preserve">.</w:t>
       </w:r>
     </w:p>
-    <w:bookmarkEnd w:id="43"/>
-    <w:bookmarkStart w:id="45" w:name="ref-bolnick_why_2011"/>
+    <w:bookmarkEnd w:id="46"/>
+    <w:bookmarkStart w:id="48" w:name="ref-bolnick_why_2011"/>
     <w:p>
       <w:pPr>
         <w:pStyle w:val="Bibliography"/>
@@ -4554,7 +3927,7 @@
       <w:r>
         <w:t xml:space="preserve"> </w:t>
       </w:r>
-      <w:hyperlink r:id="rId44">
+      <w:hyperlink r:id="rId47">
         <w:r>
           <w:rPr>
             <w:rStyle w:val="Hyperlink"/>
@@ -4566,8 +3939,8 @@
         <w:t xml:space="preserve">.</w:t>
       </w:r>
     </w:p>
-    <w:bookmarkEnd w:id="45"/>
-    <w:bookmarkStart w:id="47" w:name="ref-bolnick_ecological_2010"/>
+    <w:bookmarkEnd w:id="48"/>
+    <w:bookmarkStart w:id="50" w:name="ref-bolnick_ecological_2010"/>
     <w:p>
       <w:pPr>
         <w:pStyle w:val="Bibliography"/>
@@ -4593,7 +3966,7 @@
       <w:r>
         <w:t xml:space="preserve"> </w:t>
       </w:r>
-      <w:hyperlink r:id="rId46">
+      <w:hyperlink r:id="rId49">
         <w:r>
           <w:rPr>
             <w:rStyle w:val="Hyperlink"/>
@@ -4605,8 +3978,8 @@
         <w:t xml:space="preserve">.</w:t>
       </w:r>
     </w:p>
-    <w:bookmarkEnd w:id="47"/>
-    <w:bookmarkStart w:id="49" w:name="ref-bolnick_ecology_2003"/>
+    <w:bookmarkEnd w:id="50"/>
+    <w:bookmarkStart w:id="52" w:name="ref-bolnick_ecology_2003"/>
     <w:p>
       <w:pPr>
         <w:pStyle w:val="Bibliography"/>
@@ -4632,7 +4005,7 @@
       <w:r>
         <w:t xml:space="preserve"> </w:t>
       </w:r>
-      <w:hyperlink r:id="rId48">
+      <w:hyperlink r:id="rId51">
         <w:r>
           <w:rPr>
             <w:rStyle w:val="Hyperlink"/>
@@ -4644,8 +4017,8 @@
         <w:t xml:space="preserve">.</w:t>
       </w:r>
     </w:p>
-    <w:bookmarkEnd w:id="49"/>
-    <w:bookmarkStart w:id="50" w:name="ref-carlo2014directness"/>
+    <w:bookmarkEnd w:id="52"/>
+    <w:bookmarkStart w:id="53" w:name="ref-carlo2014directness"/>
     <w:p>
       <w:pPr>
         <w:pStyle w:val="Bibliography"/>
@@ -4669,8 +4042,8 @@
         <w:t xml:space="preserve">102 (1): 248–55.</w:t>
       </w:r>
     </w:p>
-    <w:bookmarkEnd w:id="50"/>
-    <w:bookmarkStart w:id="51" w:name="ref-comita2014testing"/>
+    <w:bookmarkEnd w:id="53"/>
+    <w:bookmarkStart w:id="54" w:name="ref-comita2014testing"/>
     <w:p>
       <w:pPr>
         <w:pStyle w:val="Bibliography"/>
@@ -4694,8 +4067,8 @@
         <w:t xml:space="preserve">102 (4): 845–56.</w:t>
       </w:r>
     </w:p>
-    <w:bookmarkEnd w:id="51"/>
-    <w:bookmarkStart w:id="53" w:name="ref-cortes_integrating_2013"/>
+    <w:bookmarkEnd w:id="54"/>
+    <w:bookmarkStart w:id="56" w:name="ref-cortes_integrating_2013"/>
     <w:p>
       <w:pPr>
         <w:pStyle w:val="Bibliography"/>
@@ -4721,7 +4094,7 @@
       <w:r>
         <w:t xml:space="preserve"> </w:t>
       </w:r>
-      <w:hyperlink r:id="rId52">
+      <w:hyperlink r:id="rId55">
         <w:r>
           <w:rPr>
             <w:rStyle w:val="Hyperlink"/>
@@ -4733,8 +4106,8 @@
         <w:t xml:space="preserve">.</w:t>
       </w:r>
     </w:p>
-    <w:bookmarkEnd w:id="53"/>
-    <w:bookmarkStart w:id="54" w:name="ref-darwin_origin_1859"/>
+    <w:bookmarkEnd w:id="56"/>
+    <w:bookmarkStart w:id="57" w:name="ref-darwin_origin_1859"/>
     <w:p>
       <w:pPr>
         <w:pStyle w:val="Bibliography"/>
@@ -4755,8 +4128,8 @@
         <w:t xml:space="preserve">. Collin’s Clear-Type Press.</w:t>
       </w:r>
     </w:p>
-    <w:bookmarkEnd w:id="54"/>
-    <w:bookmarkStart w:id="56" w:name="ref-fitdistrplus"/>
+    <w:bookmarkEnd w:id="57"/>
+    <w:bookmarkStart w:id="59" w:name="ref-fitdistrplus"/>
     <w:p>
       <w:pPr>
         <w:pStyle w:val="Bibliography"/>
@@ -4782,7 +4155,7 @@
       <w:r>
         <w:t xml:space="preserve"> </w:t>
       </w:r>
-      <w:hyperlink r:id="rId55">
+      <w:hyperlink r:id="rId58">
         <w:r>
           <w:rPr>
             <w:rStyle w:val="Hyperlink"/>
@@ -4794,8 +4167,8 @@
         <w:t xml:space="preserve">.</w:t>
       </w:r>
     </w:p>
-    <w:bookmarkEnd w:id="56"/>
-    <w:bookmarkStart w:id="58" w:name="ref-forsman_inter-individual_2016"/>
+    <w:bookmarkEnd w:id="59"/>
+    <w:bookmarkStart w:id="61" w:name="ref-forsman_inter-individual_2016"/>
     <w:p>
       <w:pPr>
         <w:pStyle w:val="Bibliography"/>
@@ -4821,7 +4194,7 @@
       <w:r>
         <w:t xml:space="preserve"> </w:t>
       </w:r>
-      <w:hyperlink r:id="rId57">
+      <w:hyperlink r:id="rId60">
         <w:r>
           <w:rPr>
             <w:rStyle w:val="Hyperlink"/>
@@ -4833,8 +4206,8 @@
         <w:t xml:space="preserve">.</w:t>
       </w:r>
     </w:p>
-    <w:bookmarkEnd w:id="58"/>
-    <w:bookmarkStart w:id="60" w:name="ref-gonzalez-varo_labile_2016"/>
+    <w:bookmarkEnd w:id="61"/>
+    <w:bookmarkStart w:id="63" w:name="ref-gonzalez-varo_labile_2016"/>
     <w:p>
       <w:pPr>
         <w:pStyle w:val="Bibliography"/>
@@ -4860,7 +4233,7 @@
       <w:r>
         <w:t xml:space="preserve"> </w:t>
       </w:r>
-      <w:hyperlink r:id="rId59">
+      <w:hyperlink r:id="rId62">
         <w:r>
           <w:rPr>
             <w:rStyle w:val="Hyperlink"/>
@@ -4872,8 +4245,8 @@
         <w:t xml:space="preserve">.</w:t>
       </w:r>
     </w:p>
-    <w:bookmarkEnd w:id="60"/>
-    <w:bookmarkStart w:id="62" w:name="ref-holbrook_home_2011"/>
+    <w:bookmarkEnd w:id="63"/>
+    <w:bookmarkStart w:id="65" w:name="ref-holbrook_home_2011"/>
     <w:p>
       <w:pPr>
         <w:pStyle w:val="Bibliography"/>
@@ -4899,7 +4272,7 @@
       <w:r>
         <w:t xml:space="preserve"> </w:t>
       </w:r>
-      <w:hyperlink r:id="rId61">
+      <w:hyperlink r:id="rId64">
         <w:r>
           <w:rPr>
             <w:rStyle w:val="Hyperlink"/>
@@ -4911,8 +4284,8 @@
         <w:t xml:space="preserve">.</w:t>
       </w:r>
     </w:p>
-    <w:bookmarkEnd w:id="62"/>
-    <w:bookmarkStart w:id="63" w:name="ref-holbrook2007seed"/>
+    <w:bookmarkEnd w:id="65"/>
+    <w:bookmarkStart w:id="66" w:name="ref-holbrook2007seed"/>
     <w:p>
       <w:pPr>
         <w:pStyle w:val="Bibliography"/>
@@ -4921,8 +4294,8 @@
         <w:t xml:space="preserve">Holbrook, Kimberly Mae. 2007. “Seed Dispersal Limitation in a Neotropical Nutmeg, Virola Flexuosa (Myristicaceae): An Ecological and Genetic Approach.”</w:t>
       </w:r>
     </w:p>
-    <w:bookmarkEnd w:id="63"/>
-    <w:bookmarkStart w:id="64" w:name="ref-holbrook_using_2007"/>
+    <w:bookmarkEnd w:id="66"/>
+    <w:bookmarkStart w:id="67" w:name="ref-holbrook_using_2007"/>
     <w:p>
       <w:pPr>
         <w:pStyle w:val="Bibliography"/>
@@ -4943,8 +4316,8 @@
         <w:t xml:space="preserve">, 300–321. CAB International, Wallingford.</w:t>
       </w:r>
     </w:p>
-    <w:bookmarkEnd w:id="64"/>
-    <w:bookmarkStart w:id="66" w:name="ref-holbrook_dispersal_2009"/>
+    <w:bookmarkEnd w:id="67"/>
+    <w:bookmarkStart w:id="69" w:name="ref-holbrook_dispersal_2009"/>
     <w:p>
       <w:pPr>
         <w:pStyle w:val="Bibliography"/>
@@ -4970,7 +4343,7 @@
       <w:r>
         <w:t xml:space="preserve"> </w:t>
       </w:r>
-      <w:hyperlink r:id="rId65">
+      <w:hyperlink r:id="rId68">
         <w:r>
           <w:rPr>
             <w:rStyle w:val="Hyperlink"/>
@@ -4982,8 +4355,8 @@
         <w:t xml:space="preserve">.</w:t>
       </w:r>
     </w:p>
-    <w:bookmarkEnd w:id="66"/>
-    <w:bookmarkStart w:id="67" w:name="ref-howe2004seed"/>
+    <w:bookmarkEnd w:id="69"/>
+    <w:bookmarkStart w:id="70" w:name="ref-howe2004seed"/>
     <w:p>
       <w:pPr>
         <w:pStyle w:val="Bibliography"/>
@@ -5007,8 +4380,8 @@
         <w:t xml:space="preserve">54 (7): 651–60.</w:t>
       </w:r>
     </w:p>
-    <w:bookmarkEnd w:id="67"/>
-    <w:bookmarkStart w:id="68" w:name="ref-howe1982ecology"/>
+    <w:bookmarkEnd w:id="70"/>
+    <w:bookmarkStart w:id="71" w:name="ref-howe1982ecology"/>
     <w:p>
       <w:pPr>
         <w:pStyle w:val="Bibliography"/>
@@ -5032,8 +4405,8 @@
         <w:t xml:space="preserve">13 (1): 201–28.</w:t>
       </w:r>
     </w:p>
-    <w:bookmarkEnd w:id="68"/>
-    <w:bookmarkStart w:id="69" w:name="ref-ibanez2006predicting"/>
+    <w:bookmarkEnd w:id="71"/>
+    <w:bookmarkStart w:id="72" w:name="ref-ibanez2006predicting"/>
     <w:p>
       <w:pPr>
         <w:pStyle w:val="Bibliography"/>
@@ -5057,8 +4430,8 @@
         <w:t xml:space="preserve">87 (8): 1896–1906.</w:t>
       </w:r>
     </w:p>
-    <w:bookmarkEnd w:id="69"/>
-    <w:bookmarkStart w:id="71" w:name="ref-inouye_importance_2005"/>
+    <w:bookmarkEnd w:id="72"/>
+    <w:bookmarkStart w:id="74" w:name="ref-inouye_importance_2005"/>
     <w:p>
       <w:pPr>
         <w:pStyle w:val="Bibliography"/>
@@ -5084,7 +4457,7 @@
       <w:r>
         <w:t xml:space="preserve"> </w:t>
       </w:r>
-      <w:hyperlink r:id="rId70">
+      <w:hyperlink r:id="rId73">
         <w:r>
           <w:rPr>
             <w:rStyle w:val="Hyperlink"/>
@@ -5096,8 +4469,8 @@
         <w:t xml:space="preserve">.</w:t>
       </w:r>
     </w:p>
-    <w:bookmarkEnd w:id="71"/>
-    <w:bookmarkStart w:id="73" w:name="ref-jones_closing_2017"/>
+    <w:bookmarkEnd w:id="74"/>
+    <w:bookmarkStart w:id="76" w:name="ref-jones_closing_2017"/>
     <w:p>
       <w:pPr>
         <w:pStyle w:val="Bibliography"/>
@@ -5123,7 +4496,7 @@
       <w:r>
         <w:t xml:space="preserve"> </w:t>
       </w:r>
-      <w:hyperlink r:id="rId72">
+      <w:hyperlink r:id="rId75">
         <w:r>
           <w:rPr>
             <w:rStyle w:val="Hyperlink"/>
@@ -5135,8 +4508,8 @@
         <w:t xml:space="preserve">.</w:t>
       </w:r>
     </w:p>
-    <w:bookmarkEnd w:id="73"/>
-    <w:bookmarkStart w:id="74" w:name="ref-jordano2007differential"/>
+    <w:bookmarkEnd w:id="76"/>
+    <w:bookmarkStart w:id="77" w:name="ref-jordano2007differential"/>
     <w:p>
       <w:pPr>
         <w:pStyle w:val="Bibliography"/>
@@ -5160,8 +4533,8 @@
         <w:t xml:space="preserve">104 (9): 3278–82.</w:t>
       </w:r>
     </w:p>
-    <w:bookmarkEnd w:id="74"/>
-    <w:bookmarkStart w:id="76" w:name="ref-levey_effects_2005"/>
+    <w:bookmarkEnd w:id="77"/>
+    <w:bookmarkStart w:id="79" w:name="ref-levey_effects_2005"/>
     <w:p>
       <w:pPr>
         <w:pStyle w:val="Bibliography"/>
@@ -5187,7 +4560,7 @@
       <w:r>
         <w:t xml:space="preserve"> </w:t>
       </w:r>
-      <w:hyperlink r:id="rId75">
+      <w:hyperlink r:id="rId78">
         <w:r>
           <w:rPr>
             <w:rStyle w:val="Hyperlink"/>
@@ -5199,8 +4572,8 @@
         <w:t xml:space="preserve">.</w:t>
       </w:r>
     </w:p>
-    <w:bookmarkEnd w:id="76"/>
-    <w:bookmarkStart w:id="77" w:name="ref-loayza2014seed"/>
+    <w:bookmarkEnd w:id="79"/>
+    <w:bookmarkStart w:id="80" w:name="ref-loayza2014seed"/>
     <w:p>
       <w:pPr>
         <w:pStyle w:val="Bibliography"/>
@@ -5224,8 +4597,8 @@
         <w:t xml:space="preserve">46 (1): 69–77.</w:t>
       </w:r>
     </w:p>
-    <w:bookmarkEnd w:id="77"/>
-    <w:bookmarkStart w:id="79" w:name="ref-morales_effects_2006"/>
+    <w:bookmarkEnd w:id="80"/>
+    <w:bookmarkStart w:id="82" w:name="ref-morales_effects_2006"/>
     <w:p>
       <w:pPr>
         <w:pStyle w:val="Bibliography"/>
@@ -5251,7 +4624,7 @@
       <w:r>
         <w:t xml:space="preserve"> </w:t>
       </w:r>
-      <w:hyperlink r:id="rId78">
+      <w:hyperlink r:id="rId81">
         <w:r>
           <w:rPr>
             <w:rStyle w:val="Hyperlink"/>
@@ -5263,8 +4636,8 @@
         <w:t xml:space="preserve">.</w:t>
       </w:r>
     </w:p>
-    <w:bookmarkEnd w:id="79"/>
-    <w:bookmarkStart w:id="80" w:name="ref-nathan2006long"/>
+    <w:bookmarkEnd w:id="82"/>
+    <w:bookmarkStart w:id="83" w:name="ref-nathan2006long"/>
     <w:p>
       <w:pPr>
         <w:pStyle w:val="Bibliography"/>
@@ -5288,8 +4661,8 @@
         <w:t xml:space="preserve">313 (5788): 786–88.</w:t>
       </w:r>
     </w:p>
-    <w:bookmarkEnd w:id="80"/>
-    <w:bookmarkStart w:id="82" w:name="ref-nathan_spatial_2000"/>
+    <w:bookmarkEnd w:id="83"/>
+    <w:bookmarkStart w:id="85" w:name="ref-nathan_spatial_2000"/>
     <w:p>
       <w:pPr>
         <w:pStyle w:val="Bibliography"/>
@@ -5315,7 +4688,7 @@
       <w:r>
         <w:t xml:space="preserve"> </w:t>
       </w:r>
-      <w:hyperlink r:id="rId81">
+      <w:hyperlink r:id="rId84">
         <w:r>
           <w:rPr>
             <w:rStyle w:val="Hyperlink"/>
@@ -5327,8 +4700,8 @@
         <w:t xml:space="preserve">.</w:t>
       </w:r>
     </w:p>
-    <w:bookmarkEnd w:id="82"/>
-    <w:bookmarkStart w:id="84" w:name="ref-post_intraspecific_2008"/>
+    <w:bookmarkEnd w:id="85"/>
+    <w:bookmarkStart w:id="87" w:name="ref-post_intraspecific_2008"/>
     <w:p>
       <w:pPr>
         <w:pStyle w:val="Bibliography"/>
@@ -5354,7 +4727,7 @@
       <w:r>
         <w:t xml:space="preserve"> </w:t>
       </w:r>
-      <w:hyperlink r:id="rId83">
+      <w:hyperlink r:id="rId86">
         <w:r>
           <w:rPr>
             <w:rStyle w:val="Hyperlink"/>
@@ -5366,8 +4739,8 @@
         <w:t xml:space="preserve">.</w:t>
       </w:r>
     </w:p>
-    <w:bookmarkEnd w:id="84"/>
-    <w:bookmarkStart w:id="86" w:name="ref-russo_incorporating_2006"/>
+    <w:bookmarkEnd w:id="87"/>
+    <w:bookmarkStart w:id="89" w:name="ref-russo_incorporating_2006"/>
     <w:p>
       <w:pPr>
         <w:pStyle w:val="Bibliography"/>
@@ -5393,7 +4766,7 @@
       <w:r>
         <w:t xml:space="preserve"> </w:t>
       </w:r>
-      <w:hyperlink r:id="rId85">
+      <w:hyperlink r:id="rId88">
         <w:r>
           <w:rPr>
             <w:rStyle w:val="Hyperlink"/>
@@ -5405,8 +4778,8 @@
         <w:t xml:space="preserve">.</w:t>
       </w:r>
     </w:p>
-    <w:bookmarkEnd w:id="86"/>
-    <w:bookmarkStart w:id="87" w:name="ref-schupp1993quantity"/>
+    <w:bookmarkEnd w:id="89"/>
+    <w:bookmarkStart w:id="90" w:name="ref-schupp1993quantity"/>
     <w:p>
       <w:pPr>
         <w:pStyle w:val="Bibliography"/>
@@ -5430,8 +4803,8 @@
         <w:t xml:space="preserve">107 (1): 15–29.</w:t>
       </w:r>
     </w:p>
-    <w:bookmarkEnd w:id="87"/>
-    <w:bookmarkStart w:id="89" w:name="ref-schupp_seed_2010"/>
+    <w:bookmarkEnd w:id="90"/>
+    <w:bookmarkStart w:id="92" w:name="ref-schupp_seed_2010"/>
     <w:p>
       <w:pPr>
         <w:pStyle w:val="Bibliography"/>
@@ -5457,7 +4830,7 @@
       <w:r>
         <w:t xml:space="preserve"> </w:t>
       </w:r>
-      <w:hyperlink r:id="rId88">
+      <w:hyperlink r:id="rId91">
         <w:r>
           <w:rPr>
             <w:rStyle w:val="Hyperlink"/>
@@ -5469,8 +4842,8 @@
         <w:t xml:space="preserve">.</w:t>
       </w:r>
     </w:p>
-    <w:bookmarkEnd w:id="89"/>
-    <w:bookmarkStart w:id="91" w:name="ref-violle_return_2012"/>
+    <w:bookmarkEnd w:id="92"/>
+    <w:bookmarkStart w:id="94" w:name="ref-violle_return_2012"/>
     <w:p>
       <w:pPr>
         <w:pStyle w:val="Bibliography"/>
@@ -5496,7 +4869,7 @@
       <w:r>
         <w:t xml:space="preserve"> </w:t>
       </w:r>
-      <w:hyperlink r:id="rId90">
+      <w:hyperlink r:id="rId93">
         <w:r>
           <w:rPr>
             <w:rStyle w:val="Hyperlink"/>
@@ -5508,8 +4881,8 @@
         <w:t xml:space="preserve">.</w:t>
       </w:r>
     </w:p>
-    <w:bookmarkEnd w:id="91"/>
-    <w:bookmarkStart w:id="93" w:name="ref-wolf_animal_2012"/>
+    <w:bookmarkEnd w:id="94"/>
+    <w:bookmarkStart w:id="96" w:name="ref-wolf_animal_2012"/>
     <w:p>
       <w:pPr>
         <w:pStyle w:val="Bibliography"/>
@@ -5535,7 +4908,7 @@
       <w:r>
         <w:t xml:space="preserve"> </w:t>
       </w:r>
-      <w:hyperlink r:id="rId92">
+      <w:hyperlink r:id="rId95">
         <w:r>
           <w:rPr>
             <w:rStyle w:val="Hyperlink"/>
@@ -5547,8 +4920,8 @@
         <w:t xml:space="preserve">.</w:t>
       </w:r>
     </w:p>
-    <w:bookmarkEnd w:id="93"/>
-    <w:bookmarkStart w:id="95" w:name="ref-zwolak_how_2018"/>
+    <w:bookmarkEnd w:id="96"/>
+    <w:bookmarkStart w:id="98" w:name="ref-zwolak_how_2018"/>
     <w:p>
       <w:pPr>
         <w:pStyle w:val="Bibliography"/>
@@ -5574,7 +4947,7 @@
       <w:r>
         <w:t xml:space="preserve"> </w:t>
       </w:r>
-      <w:hyperlink r:id="rId94">
+      <w:hyperlink r:id="rId97">
         <w:r>
           <w:rPr>
             <w:rStyle w:val="Hyperlink"/>
@@ -5586,8 +4959,8 @@
         <w:t xml:space="preserve">.</w:t>
       </w:r>
     </w:p>
-    <w:bookmarkEnd w:id="95"/>
-    <w:bookmarkEnd w:id="96"/>
+    <w:bookmarkEnd w:id="98"/>
+    <w:bookmarkEnd w:id="99"/>
     <w:sectPr>
       <w:pgSz w:w="12240" w:h="15840"/>
       <w:pgMar w:top="1440" w:right="1440" w:bottom="1440" w:left="1440" w:header="720" w:footer="720" w:gutter="0"/>

</xml_diff>

<commit_message>
removed figures and tables
</commit_message>
<xml_diff>
--- a/paper/paper.docx
+++ b/paper/paper.docx
@@ -2317,11 +2317,11 @@
     </w:p>
     <w:p>
       <w:pPr>
-        <w:pStyle w:val="Heading4"/>
-      </w:pPr>
-      <w:bookmarkStart w:id="26" w:name="figure-1."/>
-      <w:r>
-        <w:t xml:space="preserve">Figure 1.</w:t>
+        <w:pStyle w:val="Heading2"/>
+      </w:pPr>
+      <w:bookmarkStart w:id="26" w:name="seed-dispersal-and-aggregation-metrics"/>
+      <w:r>
+        <w:t xml:space="preserve">Seed dispersal and aggregation metrics</w:t>
       </w:r>
       <w:bookmarkEnd w:id="26"/>
     </w:p>
@@ -2330,72 +2330,7 @@
         <w:pStyle w:val="FirstParagraph"/>
       </w:pPr>
       <w:r>
-        <w:t xml:space="preserve">Density distributions from which we sample gut retention time (GRT) and movement distance (MD).</w:t>
-      </w:r>
-    </w:p>
-    <w:p>
-      <w:pPr>
-        <w:pStyle w:val="BodyText"/>
-      </w:pPr>
-      <w:r>
-        <w:drawing>
-          <wp:inline>
-            <wp:extent cx="2310063" cy="3696101"/>
-            <wp:effectExtent b="0" l="0" r="0" t="0"/>
-            <wp:docPr descr="" title="" id="1" name="Picture"/>
-            <a:graphic>
-              <a:graphicData uri="http://schemas.openxmlformats.org/drawingml/2006/picture">
-                <pic:pic>
-                  <pic:nvPicPr>
-                    <pic:cNvPr descr="paper_files/figure-docx/unnamed-chunk-2-1.png" id="0" name="Picture"/>
-                    <pic:cNvPicPr>
-                      <a:picLocks noChangeArrowheads="1" noChangeAspect="1"/>
-                    </pic:cNvPicPr>
-                  </pic:nvPicPr>
-                  <pic:blipFill>
-                    <a:blip r:embed="rId27"/>
-                    <a:stretch>
-                      <a:fillRect/>
-                    </a:stretch>
-                  </pic:blipFill>
-                  <pic:spPr bwMode="auto">
-                    <a:xfrm>
-                      <a:off x="0" y="0"/>
-                      <a:ext cx="2310063" cy="3696101"/>
-                    </a:xfrm>
-                    <a:prstGeom prst="rect">
-                      <a:avLst/>
-                    </a:prstGeom>
-                    <a:noFill/>
-                    <a:ln w="9525">
-                      <a:noFill/>
-                      <a:headEnd/>
-                      <a:tailEnd/>
-                    </a:ln>
-                  </pic:spPr>
-                </pic:pic>
-              </a:graphicData>
-            </a:graphic>
-          </wp:inline>
-        </w:drawing>
-      </w:r>
-    </w:p>
-    <w:p>
-      <w:pPr>
-        <w:pStyle w:val="Heading2"/>
-      </w:pPr>
-      <w:bookmarkStart w:id="28" w:name="seed-dispersal-and-aggregation-metrics"/>
-      <w:r>
-        <w:t xml:space="preserve">Seed dispersal and aggregation metrics</w:t>
-      </w:r>
-      <w:bookmarkEnd w:id="28"/>
-    </w:p>
-    <w:p>
-      <w:pPr>
-        <w:pStyle w:val="FirstParagraph"/>
-      </w:pPr>
-      <w:r>
-        <w:t xml:space="preserve">We calculated seed dispersal distance as the euclidean distance of each seed to the parent plant. Given that our models only considered one parent plant located at the origin per simmulation, we calculated seed dispersal distance (DD) as the distance from each seed’s location to the origin as follows:</w:t>
+        <w:t xml:space="preserve">We calculated seed dispersal distance as the euclidean distance of each seed to the parent plant. Given that our models only considered one parent plant located at the origin per simulation, we calculated seed dispersal distance (DD) as the distance from each seed’s location to the origin as follows:</w:t>
       </w:r>
     </w:p>
     <w:p>
@@ -2927,78 +2862,13 @@
     </w:p>
     <w:p>
       <w:pPr>
-        <w:pStyle w:val="Heading4"/>
-      </w:pPr>
-      <w:bookmarkStart w:id="29" w:name="figure-2."/>
-      <w:r>
-        <w:t xml:space="preserve">Figure 2.</w:t>
-      </w:r>
-      <w:bookmarkEnd w:id="29"/>
-    </w:p>
-    <w:p>
-      <w:pPr>
-        <w:pStyle w:val="FirstParagraph"/>
-      </w:pPr>
-      <w:r>
-        <w:t xml:space="preserve">Simulation example where animal movement determines location for seeds dropped. Calculations for seed dispersal distance from the parent tree and seed distance to the mean seed location as a measure of aggregation.</w:t>
-      </w:r>
-    </w:p>
-    <w:p>
-      <w:pPr>
-        <w:pStyle w:val="BodyText"/>
-      </w:pPr>
-      <w:r>
-        <w:drawing>
-          <wp:inline>
-            <wp:extent cx="5544151" cy="1848050"/>
-            <wp:effectExtent b="0" l="0" r="0" t="0"/>
-            <wp:docPr descr="" title="" id="1" name="Picture"/>
-            <a:graphic>
-              <a:graphicData uri="http://schemas.openxmlformats.org/drawingml/2006/picture">
-                <pic:pic>
-                  <pic:nvPicPr>
-                    <pic:cNvPr descr="paper_files/figure-docx/unnamed-chunk-3-1.png" id="0" name="Picture"/>
-                    <pic:cNvPicPr>
-                      <a:picLocks noChangeArrowheads="1" noChangeAspect="1"/>
-                    </pic:cNvPicPr>
-                  </pic:nvPicPr>
-                  <pic:blipFill>
-                    <a:blip r:embed="rId30"/>
-                    <a:stretch>
-                      <a:fillRect/>
-                    </a:stretch>
-                  </pic:blipFill>
-                  <pic:spPr bwMode="auto">
-                    <a:xfrm>
-                      <a:off x="0" y="0"/>
-                      <a:ext cx="5544151" cy="1848050"/>
-                    </a:xfrm>
-                    <a:prstGeom prst="rect">
-                      <a:avLst/>
-                    </a:prstGeom>
-                    <a:noFill/>
-                    <a:ln w="9525">
-                      <a:noFill/>
-                      <a:headEnd/>
-                      <a:tailEnd/>
-                    </a:ln>
-                  </pic:spPr>
-                </pic:pic>
-              </a:graphicData>
-            </a:graphic>
-          </wp:inline>
-        </w:drawing>
-      </w:r>
-    </w:p>
-    <w:p>
-      <w:pPr>
         <w:pStyle w:val="Heading2"/>
       </w:pPr>
-      <w:bookmarkStart w:id="31" w:name="seed-dispersal-kernels"/>
+      <w:bookmarkStart w:id="27" w:name="seed-dispersal-kernels"/>
       <w:r>
         <w:t xml:space="preserve">Seed dispersal kernels</w:t>
       </w:r>
-      <w:bookmarkEnd w:id="31"/>
+      <w:bookmarkEnd w:id="27"/>
     </w:p>
     <w:p>
       <w:pPr>
@@ -3454,166 +3324,6 @@
     </w:p>
     <w:p>
       <w:pPr>
-        <w:pStyle w:val="Heading4"/>
-      </w:pPr>
-      <w:bookmarkStart w:id="32" w:name="figure-3."/>
-      <w:r>
-        <w:t xml:space="preserve">Figure 3.</w:t>
-      </w:r>
-      <w:bookmarkEnd w:id="32"/>
-    </w:p>
-    <w:p>
-      <w:pPr>
-        <w:pStyle w:val="FirstParagraph"/>
-      </w:pPr>
-      <w:r>
-        <w:t xml:space="preserve">Variation in Weibull distributions determined by the value of the shape parameter. The scale parameter is defined as</w:t>
-      </w:r>
-      <w:r>
-        <w:t xml:space="preserve"> </w:t>
-      </w:r>
-      <m:oMath>
-        <m:r>
-          <m:t>b</m:t>
-        </m:r>
-        <m:r>
-          <m:t>=</m:t>
-        </m:r>
-        <m:r>
-          <m:t>1</m:t>
-        </m:r>
-      </m:oMath>
-      <w:r>
-        <w:t xml:space="preserve">, and the shape parameters are defined as follows: solid line</w:t>
-      </w:r>
-      <w:r>
-        <w:t xml:space="preserve"> </w:t>
-      </w:r>
-      <m:oMath>
-        <m:r>
-          <m:t>a</m:t>
-        </m:r>
-        <m:r>
-          <m:t>=</m:t>
-        </m:r>
-        <m:r>
-          <m:t>ν</m:t>
-        </m:r>
-        <m:r>
-          <m:t>=</m:t>
-        </m:r>
-        <m:r>
-          <m:t>1</m:t>
-        </m:r>
-      </m:oMath>
-      <w:r>
-        <w:t xml:space="preserve"> </w:t>
-      </w:r>
-      <w:r>
-        <w:t xml:space="preserve">shows an exponential decay tail, dashed line</w:t>
-      </w:r>
-      <w:r>
-        <w:t xml:space="preserve"> </w:t>
-      </w:r>
-      <m:oMath>
-        <m:r>
-          <m:t>a</m:t>
-        </m:r>
-        <m:r>
-          <m:t>=</m:t>
-        </m:r>
-        <m:r>
-          <m:t>ν</m:t>
-        </m:r>
-        <m:r>
-          <m:t>=</m:t>
-        </m:r>
-        <m:r>
-          <m:t>0.2</m:t>
-        </m:r>
-      </m:oMath>
-      <w:r>
-        <w:t xml:space="preserve"> </w:t>
-      </w:r>
-      <w:r>
-        <w:t xml:space="preserve">shows a thin tail, and</w:t>
-      </w:r>
-      <w:r>
-        <w:t xml:space="preserve"> </w:t>
-      </w:r>
-      <m:oMath>
-        <m:r>
-          <m:t>a</m:t>
-        </m:r>
-        <m:r>
-          <m:t>=</m:t>
-        </m:r>
-        <m:r>
-          <m:t>ν</m:t>
-        </m:r>
-        <m:r>
-          <m:t>=</m:t>
-        </m:r>
-        <m:r>
-          <m:t>2</m:t>
-        </m:r>
-      </m:oMath>
-      <w:r>
-        <w:t xml:space="preserve"> </w:t>
-      </w:r>
-      <w:r>
-        <w:t xml:space="preserve">describes a fat tail with the dotted line.</w:t>
-      </w:r>
-    </w:p>
-    <w:p>
-      <w:pPr>
-        <w:pStyle w:val="BodyText"/>
-      </w:pPr>
-      <w:r>
-        <w:drawing>
-          <wp:inline>
-            <wp:extent cx="2772075" cy="2310063"/>
-            <wp:effectExtent b="0" l="0" r="0" t="0"/>
-            <wp:docPr descr="" title="" id="1" name="Picture"/>
-            <a:graphic>
-              <a:graphicData uri="http://schemas.openxmlformats.org/drawingml/2006/picture">
-                <pic:pic>
-                  <pic:nvPicPr>
-                    <pic:cNvPr descr="paper_files/figure-docx/unnamed-chunk-4-1.png" id="0" name="Picture"/>
-                    <pic:cNvPicPr>
-                      <a:picLocks noChangeArrowheads="1" noChangeAspect="1"/>
-                    </pic:cNvPicPr>
-                  </pic:nvPicPr>
-                  <pic:blipFill>
-                    <a:blip r:embed="rId33"/>
-                    <a:stretch>
-                      <a:fillRect/>
-                    </a:stretch>
-                  </pic:blipFill>
-                  <pic:spPr bwMode="auto">
-                    <a:xfrm>
-                      <a:off x="0" y="0"/>
-                      <a:ext cx="2772075" cy="2310063"/>
-                    </a:xfrm>
-                    <a:prstGeom prst="rect">
-                      <a:avLst/>
-                    </a:prstGeom>
-                    <a:noFill/>
-                    <a:ln w="9525">
-                      <a:noFill/>
-                      <a:headEnd/>
-                      <a:tailEnd/>
-                    </a:ln>
-                  </pic:spPr>
-                </pic:pic>
-              </a:graphicData>
-            </a:graphic>
-          </wp:inline>
-        </w:drawing>
-      </w:r>
-    </w:p>
-    <w:p>
-      <w:pPr>
         <w:pStyle w:val="BodyText"/>
       </w:pPr>
       <w:r>
@@ -3668,59 +3378,21 @@
       <w:pPr>
         <w:pStyle w:val="Heading1"/>
       </w:pPr>
-      <w:bookmarkStart w:id="34" w:name="results"/>
+      <w:bookmarkStart w:id="28" w:name="results"/>
       <w:r>
         <w:t xml:space="preserve">Results</w:t>
       </w:r>
-      <w:bookmarkEnd w:id="34"/>
+      <w:bookmarkEnd w:id="28"/>
     </w:p>
     <w:p>
       <w:pPr>
         <w:pStyle w:val="Heading2"/>
       </w:pPr>
-      <w:bookmarkStart w:id="35" w:name="X517745398f8e01222fa87a48972b438e45beeae"/>
-      <w:r>
-        <w:t xml:space="preserve">Seed dispersal distances and long distance dispersal</w:t>
-      </w:r>
-      <w:bookmarkEnd w:id="35"/>
-    </w:p>
-    <w:p>
-      <w:pPr>
-        <w:pStyle w:val="Heading2"/>
-      </w:pPr>
-      <w:bookmarkStart w:id="36" w:name="seed-dispersion-aggregation"/>
-      <w:r>
-        <w:t xml:space="preserve">Seed dispersion aggregation</w:t>
-      </w:r>
-      <w:bookmarkEnd w:id="36"/>
-    </w:p>
-    <w:p>
-      <w:pPr>
-        <w:pStyle w:val="FirstParagraph"/>
-      </w:pPr>
-      <w:r>
-        <w:t xml:space="preserve">The mean dispersal in the boxplots is not the same as the dispersal distances before. This mean dispersal is the distance from the origin to the mean seed location in each simulation run. The mean seed location is used to calculate dispersion, as the average distance of each seed to the mean seed location, as shown in Figure 1.</w:t>
-      </w:r>
-    </w:p>
-    <w:p>
-      <w:pPr>
-        <w:pStyle w:val="Heading2"/>
-      </w:pPr>
-      <w:bookmarkStart w:id="37" w:name="weibull-seed-dispersal-kernel"/>
-      <w:r>
-        <w:t xml:space="preserve">Weibull seed dispersal kernel</w:t>
-      </w:r>
-      <w:bookmarkEnd w:id="37"/>
-    </w:p>
-    <w:p>
-      <w:pPr>
-        <w:pStyle w:val="Heading2"/>
-      </w:pPr>
-      <w:bookmarkStart w:id="38" w:name="extreme-distributions-to-fit-dispersal"/>
+      <w:bookmarkStart w:id="29" w:name="extreme-distributions-to-fit-dispersal"/>
       <w:r>
         <w:t xml:space="preserve">Extreme distributions to fit dispersal</w:t>
       </w:r>
-      <w:bookmarkEnd w:id="38"/>
+      <w:bookmarkEnd w:id="29"/>
     </w:p>
     <w:p>
       <w:pPr>
@@ -3778,11 +3450,11 @@
       <w:pPr>
         <w:pStyle w:val="Heading1"/>
       </w:pPr>
-      <w:bookmarkStart w:id="39" w:name="discussion"/>
+      <w:bookmarkStart w:id="30" w:name="discussion"/>
       <w:r>
         <w:t xml:space="preserve">Discussion</w:t>
       </w:r>
-      <w:bookmarkEnd w:id="39"/>
+      <w:bookmarkEnd w:id="30"/>
     </w:p>
     <w:p>
       <w:pPr>
@@ -3796,34 +3468,34 @@
       <w:pPr>
         <w:pStyle w:val="Heading1"/>
       </w:pPr>
-      <w:bookmarkStart w:id="40" w:name="conclusion"/>
+      <w:bookmarkStart w:id="31" w:name="conclusion"/>
       <w:r>
         <w:t xml:space="preserve">Conclusion</w:t>
       </w:r>
-      <w:bookmarkEnd w:id="40"/>
+      <w:bookmarkEnd w:id="31"/>
     </w:p>
     <w:p>
       <w:pPr>
         <w:pStyle w:val="Heading1"/>
       </w:pPr>
-      <w:bookmarkStart w:id="41" w:name="acknowledgements"/>
+      <w:bookmarkStart w:id="32" w:name="acknowledgements"/>
       <w:r>
         <w:t xml:space="preserve">Acknowledgements</w:t>
       </w:r>
-      <w:bookmarkEnd w:id="41"/>
+      <w:bookmarkEnd w:id="32"/>
     </w:p>
     <w:p>
       <w:pPr>
         <w:pStyle w:val="Heading1"/>
       </w:pPr>
-      <w:bookmarkStart w:id="42" w:name="references"/>
+      <w:bookmarkStart w:id="33" w:name="references"/>
       <w:r>
         <w:t xml:space="preserve">References</w:t>
       </w:r>
-      <w:bookmarkEnd w:id="42"/>
-    </w:p>
-    <w:bookmarkStart w:id="99" w:name="refs"/>
-    <w:bookmarkStart w:id="44" w:name="ref-araujo_ecological_2011"/>
+      <w:bookmarkEnd w:id="33"/>
+    </w:p>
+    <w:bookmarkStart w:id="90" w:name="refs"/>
+    <w:bookmarkStart w:id="35" w:name="ref-araujo_ecological_2011"/>
     <w:p>
       <w:pPr>
         <w:pStyle w:val="Bibliography"/>
@@ -3849,7 +3521,7 @@
       <w:r>
         <w:t xml:space="preserve"> </w:t>
       </w:r>
-      <w:hyperlink r:id="rId43">
+      <w:hyperlink r:id="rId34">
         <w:r>
           <w:rPr>
             <w:rStyle w:val="Hyperlink"/>
@@ -3861,8 +3533,8 @@
         <w:t xml:space="preserve">.</w:t>
       </w:r>
     </w:p>
-    <w:bookmarkEnd w:id="44"/>
-    <w:bookmarkStart w:id="46" w:name="ref-benedetti-cecchi_importance_2003"/>
+    <w:bookmarkEnd w:id="35"/>
+    <w:bookmarkStart w:id="37" w:name="ref-benedetti-cecchi_importance_2003"/>
     <w:p>
       <w:pPr>
         <w:pStyle w:val="Bibliography"/>
@@ -3888,7 +3560,7 @@
       <w:r>
         <w:t xml:space="preserve"> </w:t>
       </w:r>
-      <w:hyperlink r:id="rId45">
+      <w:hyperlink r:id="rId36">
         <w:r>
           <w:rPr>
             <w:rStyle w:val="Hyperlink"/>
@@ -3900,8 +3572,8 @@
         <w:t xml:space="preserve">.</w:t>
       </w:r>
     </w:p>
-    <w:bookmarkEnd w:id="46"/>
-    <w:bookmarkStart w:id="48" w:name="ref-bolnick_why_2011"/>
+    <w:bookmarkEnd w:id="37"/>
+    <w:bookmarkStart w:id="39" w:name="ref-bolnick_why_2011"/>
     <w:p>
       <w:pPr>
         <w:pStyle w:val="Bibliography"/>
@@ -3927,7 +3599,7 @@
       <w:r>
         <w:t xml:space="preserve"> </w:t>
       </w:r>
-      <w:hyperlink r:id="rId47">
+      <w:hyperlink r:id="rId38">
         <w:r>
           <w:rPr>
             <w:rStyle w:val="Hyperlink"/>
@@ -3939,8 +3611,8 @@
         <w:t xml:space="preserve">.</w:t>
       </w:r>
     </w:p>
-    <w:bookmarkEnd w:id="48"/>
-    <w:bookmarkStart w:id="50" w:name="ref-bolnick_ecological_2010"/>
+    <w:bookmarkEnd w:id="39"/>
+    <w:bookmarkStart w:id="41" w:name="ref-bolnick_ecological_2010"/>
     <w:p>
       <w:pPr>
         <w:pStyle w:val="Bibliography"/>
@@ -3966,7 +3638,7 @@
       <w:r>
         <w:t xml:space="preserve"> </w:t>
       </w:r>
-      <w:hyperlink r:id="rId49">
+      <w:hyperlink r:id="rId40">
         <w:r>
           <w:rPr>
             <w:rStyle w:val="Hyperlink"/>
@@ -3978,8 +3650,8 @@
         <w:t xml:space="preserve">.</w:t>
       </w:r>
     </w:p>
-    <w:bookmarkEnd w:id="50"/>
-    <w:bookmarkStart w:id="52" w:name="ref-bolnick_ecology_2003"/>
+    <w:bookmarkEnd w:id="41"/>
+    <w:bookmarkStart w:id="43" w:name="ref-bolnick_ecology_2003"/>
     <w:p>
       <w:pPr>
         <w:pStyle w:val="Bibliography"/>
@@ -4005,7 +3677,7 @@
       <w:r>
         <w:t xml:space="preserve"> </w:t>
       </w:r>
-      <w:hyperlink r:id="rId51">
+      <w:hyperlink r:id="rId42">
         <w:r>
           <w:rPr>
             <w:rStyle w:val="Hyperlink"/>
@@ -4017,8 +3689,8 @@
         <w:t xml:space="preserve">.</w:t>
       </w:r>
     </w:p>
-    <w:bookmarkEnd w:id="52"/>
-    <w:bookmarkStart w:id="53" w:name="ref-carlo2014directness"/>
+    <w:bookmarkEnd w:id="43"/>
+    <w:bookmarkStart w:id="44" w:name="ref-carlo2014directness"/>
     <w:p>
       <w:pPr>
         <w:pStyle w:val="Bibliography"/>
@@ -4042,8 +3714,8 @@
         <w:t xml:space="preserve">102 (1): 248–55.</w:t>
       </w:r>
     </w:p>
-    <w:bookmarkEnd w:id="53"/>
-    <w:bookmarkStart w:id="54" w:name="ref-comita2014testing"/>
+    <w:bookmarkEnd w:id="44"/>
+    <w:bookmarkStart w:id="45" w:name="ref-comita2014testing"/>
     <w:p>
       <w:pPr>
         <w:pStyle w:val="Bibliography"/>
@@ -4067,8 +3739,8 @@
         <w:t xml:space="preserve">102 (4): 845–56.</w:t>
       </w:r>
     </w:p>
-    <w:bookmarkEnd w:id="54"/>
-    <w:bookmarkStart w:id="56" w:name="ref-cortes_integrating_2013"/>
+    <w:bookmarkEnd w:id="45"/>
+    <w:bookmarkStart w:id="47" w:name="ref-cortes_integrating_2013"/>
     <w:p>
       <w:pPr>
         <w:pStyle w:val="Bibliography"/>
@@ -4094,7 +3766,7 @@
       <w:r>
         <w:t xml:space="preserve"> </w:t>
       </w:r>
-      <w:hyperlink r:id="rId55">
+      <w:hyperlink r:id="rId46">
         <w:r>
           <w:rPr>
             <w:rStyle w:val="Hyperlink"/>
@@ -4106,8 +3778,8 @@
         <w:t xml:space="preserve">.</w:t>
       </w:r>
     </w:p>
-    <w:bookmarkEnd w:id="56"/>
-    <w:bookmarkStart w:id="57" w:name="ref-darwin_origin_1859"/>
+    <w:bookmarkEnd w:id="47"/>
+    <w:bookmarkStart w:id="48" w:name="ref-darwin_origin_1859"/>
     <w:p>
       <w:pPr>
         <w:pStyle w:val="Bibliography"/>
@@ -4128,8 +3800,8 @@
         <w:t xml:space="preserve">. Collin’s Clear-Type Press.</w:t>
       </w:r>
     </w:p>
-    <w:bookmarkEnd w:id="57"/>
-    <w:bookmarkStart w:id="59" w:name="ref-fitdistrplus"/>
+    <w:bookmarkEnd w:id="48"/>
+    <w:bookmarkStart w:id="50" w:name="ref-fitdistrplus"/>
     <w:p>
       <w:pPr>
         <w:pStyle w:val="Bibliography"/>
@@ -4155,7 +3827,7 @@
       <w:r>
         <w:t xml:space="preserve"> </w:t>
       </w:r>
-      <w:hyperlink r:id="rId58">
+      <w:hyperlink r:id="rId49">
         <w:r>
           <w:rPr>
             <w:rStyle w:val="Hyperlink"/>
@@ -4167,8 +3839,8 @@
         <w:t xml:space="preserve">.</w:t>
       </w:r>
     </w:p>
-    <w:bookmarkEnd w:id="59"/>
-    <w:bookmarkStart w:id="61" w:name="ref-forsman_inter-individual_2016"/>
+    <w:bookmarkEnd w:id="50"/>
+    <w:bookmarkStart w:id="52" w:name="ref-forsman_inter-individual_2016"/>
     <w:p>
       <w:pPr>
         <w:pStyle w:val="Bibliography"/>
@@ -4194,7 +3866,7 @@
       <w:r>
         <w:t xml:space="preserve"> </w:t>
       </w:r>
-      <w:hyperlink r:id="rId60">
+      <w:hyperlink r:id="rId51">
         <w:r>
           <w:rPr>
             <w:rStyle w:val="Hyperlink"/>
@@ -4206,8 +3878,8 @@
         <w:t xml:space="preserve">.</w:t>
       </w:r>
     </w:p>
-    <w:bookmarkEnd w:id="61"/>
-    <w:bookmarkStart w:id="63" w:name="ref-gonzalez-varo_labile_2016"/>
+    <w:bookmarkEnd w:id="52"/>
+    <w:bookmarkStart w:id="54" w:name="ref-gonzalez-varo_labile_2016"/>
     <w:p>
       <w:pPr>
         <w:pStyle w:val="Bibliography"/>
@@ -4233,7 +3905,7 @@
       <w:r>
         <w:t xml:space="preserve"> </w:t>
       </w:r>
-      <w:hyperlink r:id="rId62">
+      <w:hyperlink r:id="rId53">
         <w:r>
           <w:rPr>
             <w:rStyle w:val="Hyperlink"/>
@@ -4245,8 +3917,8 @@
         <w:t xml:space="preserve">.</w:t>
       </w:r>
     </w:p>
-    <w:bookmarkEnd w:id="63"/>
-    <w:bookmarkStart w:id="65" w:name="ref-holbrook_home_2011"/>
+    <w:bookmarkEnd w:id="54"/>
+    <w:bookmarkStart w:id="56" w:name="ref-holbrook_home_2011"/>
     <w:p>
       <w:pPr>
         <w:pStyle w:val="Bibliography"/>
@@ -4272,7 +3944,7 @@
       <w:r>
         <w:t xml:space="preserve"> </w:t>
       </w:r>
-      <w:hyperlink r:id="rId64">
+      <w:hyperlink r:id="rId55">
         <w:r>
           <w:rPr>
             <w:rStyle w:val="Hyperlink"/>
@@ -4284,8 +3956,8 @@
         <w:t xml:space="preserve">.</w:t>
       </w:r>
     </w:p>
-    <w:bookmarkEnd w:id="65"/>
-    <w:bookmarkStart w:id="66" w:name="ref-holbrook2007seed"/>
+    <w:bookmarkEnd w:id="56"/>
+    <w:bookmarkStart w:id="57" w:name="ref-holbrook2007seed"/>
     <w:p>
       <w:pPr>
         <w:pStyle w:val="Bibliography"/>
@@ -4294,8 +3966,8 @@
         <w:t xml:space="preserve">Holbrook, Kimberly Mae. 2007. “Seed Dispersal Limitation in a Neotropical Nutmeg, Virola Flexuosa (Myristicaceae): An Ecological and Genetic Approach.”</w:t>
       </w:r>
     </w:p>
-    <w:bookmarkEnd w:id="66"/>
-    <w:bookmarkStart w:id="67" w:name="ref-holbrook_using_2007"/>
+    <w:bookmarkEnd w:id="57"/>
+    <w:bookmarkStart w:id="58" w:name="ref-holbrook_using_2007"/>
     <w:p>
       <w:pPr>
         <w:pStyle w:val="Bibliography"/>
@@ -4316,8 +3988,8 @@
         <w:t xml:space="preserve">, 300–321. CAB International, Wallingford.</w:t>
       </w:r>
     </w:p>
-    <w:bookmarkEnd w:id="67"/>
-    <w:bookmarkStart w:id="69" w:name="ref-holbrook_dispersal_2009"/>
+    <w:bookmarkEnd w:id="58"/>
+    <w:bookmarkStart w:id="60" w:name="ref-holbrook_dispersal_2009"/>
     <w:p>
       <w:pPr>
         <w:pStyle w:val="Bibliography"/>
@@ -4343,7 +4015,7 @@
       <w:r>
         <w:t xml:space="preserve"> </w:t>
       </w:r>
-      <w:hyperlink r:id="rId68">
+      <w:hyperlink r:id="rId59">
         <w:r>
           <w:rPr>
             <w:rStyle w:val="Hyperlink"/>
@@ -4355,8 +4027,8 @@
         <w:t xml:space="preserve">.</w:t>
       </w:r>
     </w:p>
-    <w:bookmarkEnd w:id="69"/>
-    <w:bookmarkStart w:id="70" w:name="ref-howe2004seed"/>
+    <w:bookmarkEnd w:id="60"/>
+    <w:bookmarkStart w:id="61" w:name="ref-howe2004seed"/>
     <w:p>
       <w:pPr>
         <w:pStyle w:val="Bibliography"/>
@@ -4380,8 +4052,8 @@
         <w:t xml:space="preserve">54 (7): 651–60.</w:t>
       </w:r>
     </w:p>
-    <w:bookmarkEnd w:id="70"/>
-    <w:bookmarkStart w:id="71" w:name="ref-howe1982ecology"/>
+    <w:bookmarkEnd w:id="61"/>
+    <w:bookmarkStart w:id="62" w:name="ref-howe1982ecology"/>
     <w:p>
       <w:pPr>
         <w:pStyle w:val="Bibliography"/>
@@ -4405,8 +4077,8 @@
         <w:t xml:space="preserve">13 (1): 201–28.</w:t>
       </w:r>
     </w:p>
-    <w:bookmarkEnd w:id="71"/>
-    <w:bookmarkStart w:id="72" w:name="ref-ibanez2006predicting"/>
+    <w:bookmarkEnd w:id="62"/>
+    <w:bookmarkStart w:id="63" w:name="ref-ibanez2006predicting"/>
     <w:p>
       <w:pPr>
         <w:pStyle w:val="Bibliography"/>
@@ -4430,8 +4102,8 @@
         <w:t xml:space="preserve">87 (8): 1896–1906.</w:t>
       </w:r>
     </w:p>
-    <w:bookmarkEnd w:id="72"/>
-    <w:bookmarkStart w:id="74" w:name="ref-inouye_importance_2005"/>
+    <w:bookmarkEnd w:id="63"/>
+    <w:bookmarkStart w:id="65" w:name="ref-inouye_importance_2005"/>
     <w:p>
       <w:pPr>
         <w:pStyle w:val="Bibliography"/>
@@ -4457,7 +4129,7 @@
       <w:r>
         <w:t xml:space="preserve"> </w:t>
       </w:r>
-      <w:hyperlink r:id="rId73">
+      <w:hyperlink r:id="rId64">
         <w:r>
           <w:rPr>
             <w:rStyle w:val="Hyperlink"/>
@@ -4469,8 +4141,8 @@
         <w:t xml:space="preserve">.</w:t>
       </w:r>
     </w:p>
-    <w:bookmarkEnd w:id="74"/>
-    <w:bookmarkStart w:id="76" w:name="ref-jones_closing_2017"/>
+    <w:bookmarkEnd w:id="65"/>
+    <w:bookmarkStart w:id="67" w:name="ref-jones_closing_2017"/>
     <w:p>
       <w:pPr>
         <w:pStyle w:val="Bibliography"/>
@@ -4496,7 +4168,7 @@
       <w:r>
         <w:t xml:space="preserve"> </w:t>
       </w:r>
-      <w:hyperlink r:id="rId75">
+      <w:hyperlink r:id="rId66">
         <w:r>
           <w:rPr>
             <w:rStyle w:val="Hyperlink"/>
@@ -4508,8 +4180,8 @@
         <w:t xml:space="preserve">.</w:t>
       </w:r>
     </w:p>
-    <w:bookmarkEnd w:id="76"/>
-    <w:bookmarkStart w:id="77" w:name="ref-jordano2007differential"/>
+    <w:bookmarkEnd w:id="67"/>
+    <w:bookmarkStart w:id="68" w:name="ref-jordano2007differential"/>
     <w:p>
       <w:pPr>
         <w:pStyle w:val="Bibliography"/>
@@ -4533,8 +4205,8 @@
         <w:t xml:space="preserve">104 (9): 3278–82.</w:t>
       </w:r>
     </w:p>
-    <w:bookmarkEnd w:id="77"/>
-    <w:bookmarkStart w:id="79" w:name="ref-levey_effects_2005"/>
+    <w:bookmarkEnd w:id="68"/>
+    <w:bookmarkStart w:id="70" w:name="ref-levey_effects_2005"/>
     <w:p>
       <w:pPr>
         <w:pStyle w:val="Bibliography"/>
@@ -4560,7 +4232,7 @@
       <w:r>
         <w:t xml:space="preserve"> </w:t>
       </w:r>
-      <w:hyperlink r:id="rId78">
+      <w:hyperlink r:id="rId69">
         <w:r>
           <w:rPr>
             <w:rStyle w:val="Hyperlink"/>
@@ -4572,8 +4244,8 @@
         <w:t xml:space="preserve">.</w:t>
       </w:r>
     </w:p>
-    <w:bookmarkEnd w:id="79"/>
-    <w:bookmarkStart w:id="80" w:name="ref-loayza2014seed"/>
+    <w:bookmarkEnd w:id="70"/>
+    <w:bookmarkStart w:id="71" w:name="ref-loayza2014seed"/>
     <w:p>
       <w:pPr>
         <w:pStyle w:val="Bibliography"/>
@@ -4597,8 +4269,8 @@
         <w:t xml:space="preserve">46 (1): 69–77.</w:t>
       </w:r>
     </w:p>
-    <w:bookmarkEnd w:id="80"/>
-    <w:bookmarkStart w:id="82" w:name="ref-morales_effects_2006"/>
+    <w:bookmarkEnd w:id="71"/>
+    <w:bookmarkStart w:id="73" w:name="ref-morales_effects_2006"/>
     <w:p>
       <w:pPr>
         <w:pStyle w:val="Bibliography"/>
@@ -4624,7 +4296,7 @@
       <w:r>
         <w:t xml:space="preserve"> </w:t>
       </w:r>
-      <w:hyperlink r:id="rId81">
+      <w:hyperlink r:id="rId72">
         <w:r>
           <w:rPr>
             <w:rStyle w:val="Hyperlink"/>
@@ -4636,8 +4308,8 @@
         <w:t xml:space="preserve">.</w:t>
       </w:r>
     </w:p>
-    <w:bookmarkEnd w:id="82"/>
-    <w:bookmarkStart w:id="83" w:name="ref-nathan2006long"/>
+    <w:bookmarkEnd w:id="73"/>
+    <w:bookmarkStart w:id="74" w:name="ref-nathan2006long"/>
     <w:p>
       <w:pPr>
         <w:pStyle w:val="Bibliography"/>
@@ -4661,8 +4333,8 @@
         <w:t xml:space="preserve">313 (5788): 786–88.</w:t>
       </w:r>
     </w:p>
-    <w:bookmarkEnd w:id="83"/>
-    <w:bookmarkStart w:id="85" w:name="ref-nathan_spatial_2000"/>
+    <w:bookmarkEnd w:id="74"/>
+    <w:bookmarkStart w:id="76" w:name="ref-nathan_spatial_2000"/>
     <w:p>
       <w:pPr>
         <w:pStyle w:val="Bibliography"/>
@@ -4688,7 +4360,7 @@
       <w:r>
         <w:t xml:space="preserve"> </w:t>
       </w:r>
-      <w:hyperlink r:id="rId84">
+      <w:hyperlink r:id="rId75">
         <w:r>
           <w:rPr>
             <w:rStyle w:val="Hyperlink"/>
@@ -4700,8 +4372,8 @@
         <w:t xml:space="preserve">.</w:t>
       </w:r>
     </w:p>
-    <w:bookmarkEnd w:id="85"/>
-    <w:bookmarkStart w:id="87" w:name="ref-post_intraspecific_2008"/>
+    <w:bookmarkEnd w:id="76"/>
+    <w:bookmarkStart w:id="78" w:name="ref-post_intraspecific_2008"/>
     <w:p>
       <w:pPr>
         <w:pStyle w:val="Bibliography"/>
@@ -4727,7 +4399,7 @@
       <w:r>
         <w:t xml:space="preserve"> </w:t>
       </w:r>
-      <w:hyperlink r:id="rId86">
+      <w:hyperlink r:id="rId77">
         <w:r>
           <w:rPr>
             <w:rStyle w:val="Hyperlink"/>
@@ -4739,8 +4411,8 @@
         <w:t xml:space="preserve">.</w:t>
       </w:r>
     </w:p>
-    <w:bookmarkEnd w:id="87"/>
-    <w:bookmarkStart w:id="89" w:name="ref-russo_incorporating_2006"/>
+    <w:bookmarkEnd w:id="78"/>
+    <w:bookmarkStart w:id="80" w:name="ref-russo_incorporating_2006"/>
     <w:p>
       <w:pPr>
         <w:pStyle w:val="Bibliography"/>
@@ -4766,7 +4438,7 @@
       <w:r>
         <w:t xml:space="preserve"> </w:t>
       </w:r>
-      <w:hyperlink r:id="rId88">
+      <w:hyperlink r:id="rId79">
         <w:r>
           <w:rPr>
             <w:rStyle w:val="Hyperlink"/>
@@ -4778,8 +4450,8 @@
         <w:t xml:space="preserve">.</w:t>
       </w:r>
     </w:p>
-    <w:bookmarkEnd w:id="89"/>
-    <w:bookmarkStart w:id="90" w:name="ref-schupp1993quantity"/>
+    <w:bookmarkEnd w:id="80"/>
+    <w:bookmarkStart w:id="81" w:name="ref-schupp1993quantity"/>
     <w:p>
       <w:pPr>
         <w:pStyle w:val="Bibliography"/>
@@ -4803,8 +4475,8 @@
         <w:t xml:space="preserve">107 (1): 15–29.</w:t>
       </w:r>
     </w:p>
-    <w:bookmarkEnd w:id="90"/>
-    <w:bookmarkStart w:id="92" w:name="ref-schupp_seed_2010"/>
+    <w:bookmarkEnd w:id="81"/>
+    <w:bookmarkStart w:id="83" w:name="ref-schupp_seed_2010"/>
     <w:p>
       <w:pPr>
         <w:pStyle w:val="Bibliography"/>
@@ -4830,7 +4502,7 @@
       <w:r>
         <w:t xml:space="preserve"> </w:t>
       </w:r>
-      <w:hyperlink r:id="rId91">
+      <w:hyperlink r:id="rId82">
         <w:r>
           <w:rPr>
             <w:rStyle w:val="Hyperlink"/>
@@ -4842,8 +4514,8 @@
         <w:t xml:space="preserve">.</w:t>
       </w:r>
     </w:p>
-    <w:bookmarkEnd w:id="92"/>
-    <w:bookmarkStart w:id="94" w:name="ref-violle_return_2012"/>
+    <w:bookmarkEnd w:id="83"/>
+    <w:bookmarkStart w:id="85" w:name="ref-violle_return_2012"/>
     <w:p>
       <w:pPr>
         <w:pStyle w:val="Bibliography"/>
@@ -4869,7 +4541,7 @@
       <w:r>
         <w:t xml:space="preserve"> </w:t>
       </w:r>
-      <w:hyperlink r:id="rId93">
+      <w:hyperlink r:id="rId84">
         <w:r>
           <w:rPr>
             <w:rStyle w:val="Hyperlink"/>
@@ -4881,8 +4553,8 @@
         <w:t xml:space="preserve">.</w:t>
       </w:r>
     </w:p>
-    <w:bookmarkEnd w:id="94"/>
-    <w:bookmarkStart w:id="96" w:name="ref-wolf_animal_2012"/>
+    <w:bookmarkEnd w:id="85"/>
+    <w:bookmarkStart w:id="87" w:name="ref-wolf_animal_2012"/>
     <w:p>
       <w:pPr>
         <w:pStyle w:val="Bibliography"/>
@@ -4908,7 +4580,7 @@
       <w:r>
         <w:t xml:space="preserve"> </w:t>
       </w:r>
-      <w:hyperlink r:id="rId95">
+      <w:hyperlink r:id="rId86">
         <w:r>
           <w:rPr>
             <w:rStyle w:val="Hyperlink"/>
@@ -4920,8 +4592,8 @@
         <w:t xml:space="preserve">.</w:t>
       </w:r>
     </w:p>
-    <w:bookmarkEnd w:id="96"/>
-    <w:bookmarkStart w:id="98" w:name="ref-zwolak_how_2018"/>
+    <w:bookmarkEnd w:id="87"/>
+    <w:bookmarkStart w:id="89" w:name="ref-zwolak_how_2018"/>
     <w:p>
       <w:pPr>
         <w:pStyle w:val="Bibliography"/>
@@ -4947,7 +4619,7 @@
       <w:r>
         <w:t xml:space="preserve"> </w:t>
       </w:r>
-      <w:hyperlink r:id="rId97">
+      <w:hyperlink r:id="rId88">
         <w:r>
           <w:rPr>
             <w:rStyle w:val="Hyperlink"/>
@@ -4959,8 +4631,8 @@
         <w:t xml:space="preserve">.</w:t>
       </w:r>
     </w:p>
-    <w:bookmarkEnd w:id="98"/>
-    <w:bookmarkEnd w:id="99"/>
+    <w:bookmarkEnd w:id="89"/>
+    <w:bookmarkEnd w:id="90"/>
     <w:sectPr>
       <w:pgSz w:w="12240" w:h="15840"/>
       <w:pgMar w:top="1440" w:right="1440" w:bottom="1440" w:left="1440" w:header="720" w:footer="720" w:gutter="0"/>

</xml_diff>